<commit_message>
new Sprint 3/4 report templates
</commit_message>
<xml_diff>
--- a/documentation/Final Report/Final Report DRAFT.docx
+++ b/documentation/Final Report/Final Report DRAFT.docx
@@ -1,6 +1,6 @@
 
 <file path=word/document.xml><?xml version="1.0" encoding="utf-8"?>
-<w:document xmlns:wpc="http://schemas.microsoft.com/office/word/2010/wordprocessingCanvas" xmlns:mo="http://schemas.microsoft.com/office/mac/office/2008/main" xmlns:mc="http://schemas.openxmlformats.org/markup-compatibility/2006" xmlns:mv="urn:schemas-microsoft-com:mac:vml" xmlns:o="urn:schemas-microsoft-com:office:office" xmlns:r="http://schemas.openxmlformats.org/officeDocument/2006/relationships" xmlns:m="http://schemas.openxmlformats.org/officeDocument/2006/math" xmlns:v="urn:schemas-microsoft-com:vml" xmlns:wp14="http://schemas.microsoft.com/office/word/2010/wordprocessingDrawing" xmlns:wp="http://schemas.openxmlformats.org/drawingml/2006/wordprocessingDrawing" xmlns:w10="urn:schemas-microsoft-com:office:word" xmlns:w="http://schemas.openxmlformats.org/wordprocessingml/2006/main" xmlns:w14="http://schemas.microsoft.com/office/word/2010/wordml" xmlns:w15="http://schemas.microsoft.com/office/word/2012/wordml" xmlns:wpg="http://schemas.microsoft.com/office/word/2010/wordprocessingGroup" xmlns:wpi="http://schemas.microsoft.com/office/word/2010/wordprocessingInk" xmlns:wne="http://schemas.microsoft.com/office/word/2006/wordml" xmlns:wps="http://schemas.microsoft.com/office/word/2010/wordprocessingShape" mc:Ignorable="w14 w15 wp14">
+<w:document xmlns:wpc="http://schemas.microsoft.com/office/word/2010/wordprocessingCanvas" xmlns:cx="http://schemas.microsoft.com/office/drawing/2014/chartex" xmlns:cx1="http://schemas.microsoft.com/office/drawing/2015/9/8/chartex" xmlns:mc="http://schemas.openxmlformats.org/markup-compatibility/2006" xmlns:o="urn:schemas-microsoft-com:office:office" xmlns:r="http://schemas.openxmlformats.org/officeDocument/2006/relationships" xmlns:m="http://schemas.openxmlformats.org/officeDocument/2006/math" xmlns:v="urn:schemas-microsoft-com:vml" xmlns:wp14="http://schemas.microsoft.com/office/word/2010/wordprocessingDrawing" xmlns:wp="http://schemas.openxmlformats.org/drawingml/2006/wordprocessingDrawing" xmlns:w10="urn:schemas-microsoft-com:office:word" xmlns:w="http://schemas.openxmlformats.org/wordprocessingml/2006/main" xmlns:w14="http://schemas.microsoft.com/office/word/2010/wordml" xmlns:w15="http://schemas.microsoft.com/office/word/2012/wordml" xmlns:w16se="http://schemas.microsoft.com/office/word/2015/wordml/symex" xmlns:wpg="http://schemas.microsoft.com/office/word/2010/wordprocessingGroup" xmlns:wpi="http://schemas.microsoft.com/office/word/2010/wordprocessingInk" xmlns:wne="http://schemas.microsoft.com/office/word/2006/wordml" xmlns:wps="http://schemas.microsoft.com/office/word/2010/wordprocessingShape" mc:Ignorable="w14 w15 w16se wp14">
   <w:body>
     <w:sdt>
       <w:sdtPr>
@@ -13,7 +13,9 @@
       <w:sdtEndPr>
         <w:rPr>
           <w:rStyle w:val="IntenseEmphasis"/>
+          <w:b/>
           <w:bCs/>
+          <w:i/>
           <w:iCs/>
           <w:color w:val="17365D" w:themeColor="text2" w:themeShade="BF"/>
           <w:sz w:val="96"/>
@@ -28,7 +30,7 @@
           <w:r>
             <w:rPr>
               <w:noProof/>
-              <w:lang w:eastAsia="ja-JP"/>
+              <w:lang w:val="en-GB" w:eastAsia="ja-JP"/>
             </w:rPr>
             <mc:AlternateContent>
               <mc:Choice Requires="wpg">
@@ -159,6 +161,7 @@
                                       <w:calendar w:val="gregorian"/>
                                     </w:date>
                                   </w:sdtPr>
+                                  <w:sdtEndPr/>
                                   <w:sdtContent>
                                     <w:p>
                                       <w:pPr>
@@ -176,7 +179,7 @@
                                           <w:sz w:val="28"/>
                                           <w:szCs w:val="28"/>
                                         </w:rPr>
-                                        <w:t>June 2016</w:t>
+                                        <w:t>6/1/2016</w:t>
                                       </w:r>
                                     </w:p>
                                   </w:sdtContent>
@@ -3437,9 +3440,9 @@
               </mc:Choice>
               <mc:Fallback>
                 <w:pict>
-                  <v:group w14:anchorId="1F25E2ED" id="Group_x0020_1" o:spid="_x0000_s1026" style="position:absolute;margin-left:0;margin-top:0;width:172.8pt;height:718.55pt;z-index:-251657216;mso-width-percent:330;mso-height-percent:950;mso-left-percent:40;mso-position-horizontal-relative:page;mso-position-vertical:center;mso-position-vertical-relative:page;mso-width-percent:330;mso-height-percent:950;mso-left-percent:40" coordsize="2194560,9125712" o:gfxdata="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">
-                    <v:rect id="Rectangle_x0020_2" o:spid="_x0000_s1027" style="position:absolute;width:194535;height:9125712;visibility:visible;mso-wrap-style:square;v-text-anchor:middle" o:gfxdata="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" fillcolor="#1f497d [3215]" stroked="f" strokeweight="2pt"/>
-                    <v:shapetype id="_x0000_t15" coordsize="21600,21600" o:spt="15" adj="16200" path="m@0,0l0,,,21600@0,21600,21600,10800xe">
+                  <v:group w14:anchorId="1F25E2ED" id="Group 1" o:spid="_x0000_s1026" style="position:absolute;margin-left:0;margin-top:0;width:172.8pt;height:718.55pt;z-index:-251657216;mso-width-percent:330;mso-height-percent:950;mso-left-percent:40;mso-position-horizontal-relative:page;mso-position-vertical:center;mso-position-vertical-relative:page;mso-width-percent:330;mso-height-percent:950;mso-left-percent:40" coordsize="21945,91257" o:gfxdata="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">
+                    <v:rect id="Rectangle 2" o:spid="_x0000_s1027" style="position:absolute;width:1945;height:91257;visibility:visible;mso-wrap-style:square;v-text-anchor:middle" o:gfxdata="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" fillcolor="#1f497d [3215]" stroked="f" strokeweight="2pt"/>
+                    <v:shapetype id="_x0000_t15" coordsize="21600,21600" o:spt="15" adj="16200" path="m@0,l,,,21600@0,21600,21600,10800xe">
                       <v:stroke joinstyle="miter"/>
                       <v:formulas>
                         <v:f eqn="val #0"/>
@@ -3450,7 +3453,7 @@
                         <v:h position="#0,topLeft" xrange="0,21600"/>
                       </v:handles>
                     </v:shapetype>
-                    <v:shape id="Pentagon_x0020_3" o:spid="_x0000_s1028" type="#_x0000_t15" style="position:absolute;top:1466850;width:2194560;height:552055;visibility:visible;mso-wrap-style:square;v-text-anchor:middle" o:gfxdata="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" adj="18883" fillcolor="#4f81bd [3204]" stroked="f" strokeweight="2pt">
+                    <v:shape id="Pentagon 3" o:spid="_x0000_s1028" type="#_x0000_t15" style="position:absolute;top:14668;width:21945;height:5521;visibility:visible;mso-wrap-style:square;v-text-anchor:middle" o:gfxdata="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" adj="18883" fillcolor="#4f81bd [3204]" stroked="f" strokeweight="2pt">
                       <v:textbox inset=",0,14.4pt,0">
                         <w:txbxContent>
                           <w:sdt>
@@ -3471,6 +3474,7 @@
                                 <w:calendar w:val="gregorian"/>
                               </w:date>
                             </w:sdtPr>
+                            <w:sdtEndPr/>
                             <w:sdtContent>
                               <w:p>
                                 <w:pPr>
@@ -3488,7 +3492,7 @@
                                     <w:sz w:val="28"/>
                                     <w:szCs w:val="28"/>
                                   </w:rPr>
-                                  <w:t>June 2016</w:t>
+                                  <w:t>6/1/2016</w:t>
                                 </w:r>
                               </w:p>
                             </w:sdtContent>
@@ -3496,99 +3500,99 @@
                         </w:txbxContent>
                       </v:textbox>
                     </v:shape>
-                    <v:group id="Group_x0020_4" o:spid="_x0000_s1029" style="position:absolute;left:76200;top:4210050;width:2057400;height:4910328" coordorigin="80645,4211812" coordsize="1306273,3121026" o:gfxdata="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">
-                      <v:group id="Group_x0020_5" o:spid="_x0000_s1030" style="position:absolute;left:141062;top:4211812;width:1047750;height:3121026" coordorigin="141062,4211812" coordsize="1047750,3121026" o:gfxdata="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">
+                    <v:group id="Group 4" o:spid="_x0000_s1029" style="position:absolute;left:762;top:42100;width:20574;height:49103" coordorigin="806,42118" coordsize="13062,31210" o:gfxdata="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">
+                      <v:group id="Group 5" o:spid="_x0000_s1030" style="position:absolute;left:1410;top:42118;width:10478;height:31210" coordorigin="1410,42118" coordsize="10477,31210" o:gfxdata="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">
                         <o:lock v:ext="edit" aspectratio="t"/>
-                        <v:shape id="Freeform_x0020_6" o:spid="_x0000_s1031" style="position:absolute;left:369662;top:6216825;width:193675;height:698500;visibility:visible;mso-wrap-style:square;v-text-anchor:top" coordsize="122,440" o:gfxdata="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" path="m0,0l39,152,84,304,122,417,122,440,76,306,39,180,6,53,,0xe" fillcolor="#1f497d [3215]" strokecolor="#1f497d [3215]" strokeweight="0">
+                        <v:shape id="Freeform 6" o:spid="_x0000_s1031" style="position:absolute;left:3696;top:62168;width:1937;height:6985;visibility:visible;mso-wrap-style:square;v-text-anchor:top" coordsize="122,440" o:gfxdata="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" path="m,l39,152,84,304r38,113l122,440,76,306,39,180,6,53,,xe" fillcolor="#1f497d [3215]" strokecolor="#1f497d [3215]" strokeweight="0">
                           <v:path arrowok="t" o:connecttype="custom" o:connectlocs="0,0;61913,241300;133350,482600;193675,661988;193675,698500;120650,485775;61913,285750;9525,84138;0,0" o:connectangles="0,0,0,0,0,0,0,0,0"/>
                         </v:shape>
-                        <v:shape id="Freeform_x0020_7" o:spid="_x0000_s1032" style="position:absolute;left:572862;top:6905800;width:184150;height:427038;visibility:visible;mso-wrap-style:square;v-text-anchor:top" coordsize="116,269" o:gfxdata="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" path="m0,0l8,19,37,93,67,167,116,269,108,269,60,169,30,98,1,25,,0xe" fillcolor="#1f497d [3215]" strokecolor="#1f497d [3215]" strokeweight="0">
+                        <v:shape id="Freeform 7" o:spid="_x0000_s1032" style="position:absolute;left:5728;top:69058;width:1842;height:4270;visibility:visible;mso-wrap-style:square;v-text-anchor:top" coordsize="116,269" o:gfxdata="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" path="m,l8,19,37,93r30,74l116,269r-8,l60,169,30,98,1,25,,xe" fillcolor="#1f497d [3215]" strokecolor="#1f497d [3215]" strokeweight="0">
                           <v:path arrowok="t" o:connecttype="custom" o:connectlocs="0,0;12700,30163;58738,147638;106363,265113;184150,427038;171450,427038;95250,268288;47625,155575;1588,39688;0,0" o:connectangles="0,0,0,0,0,0,0,0,0,0"/>
                         </v:shape>
-                        <v:shape id="Freeform_x0020_8" o:spid="_x0000_s1033" style="position:absolute;left:141062;top:4211812;width:222250;height:2019300;visibility:visible;mso-wrap-style:square;v-text-anchor:top" coordsize="140,1272" o:gfxdata="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" path="m0,0l0,,1,79,3,159,12,317,23,476,39,634,58,792,83,948,107,1086,135,1223,140,1272,138,1262,105,1106,77,949,53,792,35,634,20,476,9,317,2,159,,79,,0xe" fillcolor="#1f497d [3215]" strokecolor="#1f497d [3215]" strokeweight="0">
+                        <v:shape id="Freeform 8" o:spid="_x0000_s1033" style="position:absolute;left:1410;top:42118;width:2223;height:20193;visibility:visible;mso-wrap-style:square;v-text-anchor:top" coordsize="140,1272" o:gfxdata="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" path="m,l,,1,79r2,80l12,317,23,476,39,634,58,792,83,948r24,138l135,1223r5,49l138,1262,105,1106,77,949,53,792,35,634,20,476,9,317,2,159,,79,,xe" fillcolor="#1f497d [3215]" strokecolor="#1f497d [3215]" strokeweight="0">
                           <v:path arrowok="t" o:connecttype="custom" o:connectlocs="0,0;0,0;1588,125413;4763,252413;19050,503238;36513,755650;61913,1006475;92075,1257300;131763,1504950;169863,1724025;214313,1941513;222250,2019300;219075,2003425;166688,1755775;122238,1506538;84138,1257300;55563,1006475;31750,755650;14288,503238;3175,252413;0,125413;0,0" o:connectangles="0,0,0,0,0,0,0,0,0,0,0,0,0,0,0,0,0,0,0,0,0,0"/>
                         </v:shape>
-                        <v:shape id="Freeform_x0020_9" o:spid="_x0000_s1034" style="position:absolute;left:341087;top:4861100;width:71438;height:1355725;visibility:visible;mso-wrap-style:square;v-text-anchor:top" coordsize="45,854" o:gfxdata="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" path="m45,0l45,,35,66,26,133,14,267,6,401,3,534,6,669,14,803,18,854,18,851,9,814,8,803,1,669,,534,3,401,12,267,25,132,34,66,45,0xe" fillcolor="#1f497d [3215]" strokecolor="#1f497d [3215]" strokeweight="0">
+                        <v:shape id="Freeform 9" o:spid="_x0000_s1034" style="position:absolute;left:3410;top:48611;width:715;height:13557;visibility:visible;mso-wrap-style:square;v-text-anchor:top" coordsize="45,854" o:gfxdata="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" path="m45,r,l35,66r-9,67l14,267,6,401,3,534,6,669r8,134l18,854r,-3l9,814,8,803,1,669,,534,3,401,12,267,25,132,34,66,45,xe" fillcolor="#1f497d [3215]" strokecolor="#1f497d [3215]" strokeweight="0">
                           <v:path arrowok="t" o:connecttype="custom" o:connectlocs="71438,0;71438,0;55563,104775;41275,211138;22225,423863;9525,636588;4763,847725;9525,1062038;22225,1274763;28575,1355725;28575,1350963;14288,1292225;12700,1274763;1588,1062038;0,847725;4763,636588;19050,423863;39688,209550;53975,104775;71438,0" o:connectangles="0,0,0,0,0,0,0,0,0,0,0,0,0,0,0,0,0,0,0,0"/>
                         </v:shape>
-                        <v:shape id="Freeform_x0020_10" o:spid="_x0000_s1035" style="position:absolute;left:363312;top:6231112;width:244475;height:998538;visibility:visible;mso-wrap-style:square;v-text-anchor:top" coordsize="154,629" o:gfxdata="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" path="m0,0l10,44,21,126,34,207,53,293,75,380,100,466,120,521,141,576,152,618,154,629,140,595,115,532,93,468,67,383,47,295,28,207,12,104,,0xe" fillcolor="#1f497d [3215]" strokecolor="#1f497d [3215]" strokeweight="0">
+                        <v:shape id="Freeform 10" o:spid="_x0000_s1035" style="position:absolute;left:3633;top:62311;width:2444;height:9985;visibility:visible;mso-wrap-style:square;v-text-anchor:top" coordsize="154,629" o:gfxdata="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" path="m,l10,44r11,82l34,207r19,86l75,380r25,86l120,521r21,55l152,618r2,11l140,595,115,532,93,468,67,383,47,295,28,207,12,104,,xe" fillcolor="#1f497d [3215]" strokecolor="#1f497d [3215]" strokeweight="0">
                           <v:path arrowok="t" o:connecttype="custom" o:connectlocs="0,0;15875,69850;33338,200025;53975,328613;84138,465138;119063,603250;158750,739775;190500,827088;223838,914400;241300,981075;244475,998538;222250,944563;182563,844550;147638,742950;106363,608013;74613,468313;44450,328613;19050,165100;0,0" o:connectangles="0,0,0,0,0,0,0,0,0,0,0,0,0,0,0,0,0,0,0"/>
                         </v:shape>
-                        <v:shape id="Freeform_x0020_11" o:spid="_x0000_s1036" style="position:absolute;left:620487;top:7223300;width:52388;height:109538;visibility:visible;mso-wrap-style:square;v-text-anchor:top" coordsize="33,69" o:gfxdata="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" path="m0,0l33,69,24,69,12,35,,0xe" fillcolor="#1f497d [3215]" strokecolor="#1f497d [3215]" strokeweight="0">
+                        <v:shape id="Freeform 11" o:spid="_x0000_s1036" style="position:absolute;left:6204;top:72233;width:524;height:1095;visibility:visible;mso-wrap-style:square;v-text-anchor:top" coordsize="33,69" o:gfxdata="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" path="m,l33,69r-9,l12,35,,xe" fillcolor="#1f497d [3215]" strokecolor="#1f497d [3215]" strokeweight="0">
                           <v:path arrowok="t" o:connecttype="custom" o:connectlocs="0,0;52388,109538;38100,109538;19050,55563;0,0" o:connectangles="0,0,0,0,0"/>
                         </v:shape>
-                        <v:shape id="Freeform_x0020_12" o:spid="_x0000_s1037" style="position:absolute;left:355374;top:6153325;width:23813;height:147638;visibility:visible;mso-wrap-style:square;v-text-anchor:top" coordsize="15,93" o:gfxdata="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" path="m0,0l9,37,9,40,15,93,5,49,,0xe" fillcolor="#1f497d [3215]" strokecolor="#1f497d [3215]" strokeweight="0">
+                        <v:shape id="Freeform 12" o:spid="_x0000_s1037" style="position:absolute;left:3553;top:61533;width:238;height:1476;visibility:visible;mso-wrap-style:square;v-text-anchor:top" coordsize="15,93" o:gfxdata="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" path="m,l9,37r,3l15,93,5,49,,xe" fillcolor="#1f497d [3215]" strokecolor="#1f497d [3215]" strokeweight="0">
                           <v:path arrowok="t" o:connecttype="custom" o:connectlocs="0,0;14288,58738;14288,63500;23813,147638;7938,77788;0,0" o:connectangles="0,0,0,0,0,0"/>
                         </v:shape>
-                        <v:shape id="Freeform_x0020_13" o:spid="_x0000_s1038" style="position:absolute;left:563337;top:5689775;width:625475;height:1216025;visibility:visible;mso-wrap-style:square;v-text-anchor:top" coordsize="394,766" o:gfxdata="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" path="m394,0l394,,356,38,319,77,284,117,249,160,207,218,168,276,131,339,98,402,69,467,45,535,26,604,14,673,7,746,6,766,,749,1,744,7,673,21,603,40,533,65,466,94,400,127,336,164,275,204,215,248,158,282,116,318,76,354,37,394,0xe" fillcolor="#1f497d [3215]" strokecolor="#1f497d [3215]" strokeweight="0">
+                        <v:shape id="Freeform 13" o:spid="_x0000_s1038" style="position:absolute;left:5633;top:56897;width:6255;height:12161;visibility:visible;mso-wrap-style:square;v-text-anchor:top" coordsize="394,766" o:gfxdata="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" path="m394,r,l356,38,319,77r-35,40l249,160r-42,58l168,276r-37,63l98,402,69,467,45,535,26,604,14,673,7,746,6,766,,749r1,-5l7,673,21,603,40,533,65,466,94,400r33,-64l164,275r40,-60l248,158r34,-42l318,76,354,37,394,xe" fillcolor="#1f497d [3215]" strokecolor="#1f497d [3215]" strokeweight="0">
                           <v:path arrowok="t" o:connecttype="custom" o:connectlocs="625475,0;625475,0;565150,60325;506413,122238;450850,185738;395288,254000;328613,346075;266700,438150;207963,538163;155575,638175;109538,741363;71438,849313;41275,958850;22225,1068388;11113,1184275;9525,1216025;0,1189038;1588,1181100;11113,1068388;33338,957263;63500,846138;103188,739775;149225,635000;201613,533400;260350,436563;323850,341313;393700,250825;447675,184150;504825,120650;561975,58738;625475,0" o:connectangles="0,0,0,0,0,0,0,0,0,0,0,0,0,0,0,0,0,0,0,0,0,0,0,0,0,0,0,0,0,0,0"/>
                         </v:shape>
-                        <v:shape id="Freeform_x0020_15" o:spid="_x0000_s1039" style="position:absolute;left:563337;top:6915325;width:57150;height:307975;visibility:visible;mso-wrap-style:square;v-text-anchor:top" coordsize="36,194" o:gfxdata="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" path="m0,0l6,16,7,19,11,80,20,132,33,185,36,194,21,161,15,145,5,81,1,41,,0xe" fillcolor="#1f497d [3215]" strokecolor="#1f497d [3215]" strokeweight="0">
+                        <v:shape id="Freeform 15" o:spid="_x0000_s1039" style="position:absolute;left:5633;top:69153;width:571;height:3080;visibility:visible;mso-wrap-style:square;v-text-anchor:top" coordsize="36,194" o:gfxdata="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" path="m,l6,16r1,3l11,80r9,52l33,185r3,9l21,161,15,145,5,81,1,41,,xe" fillcolor="#1f497d [3215]" strokecolor="#1f497d [3215]" strokeweight="0">
                           <v:path arrowok="t" o:connecttype="custom" o:connectlocs="0,0;9525,25400;11113,30163;17463,127000;31750,209550;52388,293688;57150,307975;33338,255588;23813,230188;7938,128588;1588,65088;0,0" o:connectangles="0,0,0,0,0,0,0,0,0,0,0,0"/>
                         </v:shape>
-                        <v:shape id="Freeform_x0020_16" o:spid="_x0000_s1040" style="position:absolute;left:607787;top:7229650;width:49213;height:103188;visibility:visible;mso-wrap-style:square;v-text-anchor:top" coordsize="31,65" o:gfxdata="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" path="m0,0l31,65,23,65,,0xe" fillcolor="#1f497d [3215]" strokecolor="#1f497d [3215]" strokeweight="0">
+                        <v:shape id="Freeform 16" o:spid="_x0000_s1040" style="position:absolute;left:6077;top:72296;width:493;height:1032;visibility:visible;mso-wrap-style:square;v-text-anchor:top" coordsize="31,65" o:gfxdata="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" path="m,l31,65r-8,l,xe" fillcolor="#1f497d [3215]" strokecolor="#1f497d [3215]" strokeweight="0">
                           <v:path arrowok="t" o:connecttype="custom" o:connectlocs="0,0;49213,103188;36513,103188;0,0" o:connectangles="0,0,0,0"/>
                         </v:shape>
-                        <v:shape id="Freeform_x0020_17" o:spid="_x0000_s1041" style="position:absolute;left:563337;top:6878812;width:11113;height:66675;visibility:visible;mso-wrap-style:square;v-text-anchor:top" coordsize="7,42" o:gfxdata="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" path="m0,0l6,17,7,42,6,39,,23,,0xe" fillcolor="#1f497d [3215]" strokecolor="#1f497d [3215]" strokeweight="0">
+                        <v:shape id="Freeform 17" o:spid="_x0000_s1041" style="position:absolute;left:5633;top:68788;width:111;height:666;visibility:visible;mso-wrap-style:square;v-text-anchor:top" coordsize="7,42" o:gfxdata="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" path="m,l6,17,7,42,6,39,,23,,xe" fillcolor="#1f497d [3215]" strokecolor="#1f497d [3215]" strokeweight="0">
                           <v:path arrowok="t" o:connecttype="custom" o:connectlocs="0,0;9525,26988;11113,66675;9525,61913;0,36513;0,0" o:connectangles="0,0,0,0,0,0"/>
                         </v:shape>
-                        <v:shape id="Freeform_x0020_18" o:spid="_x0000_s1042" style="position:absolute;left:587149;top:7145512;width:71438;height:187325;visibility:visible;mso-wrap-style:square;v-text-anchor:top" coordsize="45,118" o:gfxdata="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" path="m0,0l6,16,21,49,33,84,45,118,44,118,13,53,11,42,,0xe" fillcolor="#1f497d [3215]" strokecolor="#1f497d [3215]" strokeweight="0">
+                        <v:shape id="Freeform 18" o:spid="_x0000_s1042" style="position:absolute;left:5871;top:71455;width:714;height:1873;visibility:visible;mso-wrap-style:square;v-text-anchor:top" coordsize="45,118" o:gfxdata="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" path="m,l6,16,21,49,33,84r12,34l44,118,13,53,11,42,,xe" fillcolor="#1f497d [3215]" strokecolor="#1f497d [3215]" strokeweight="0">
                           <v:path arrowok="t" o:connecttype="custom" o:connectlocs="0,0;9525,25400;33338,77788;52388,133350;71438,187325;69850,187325;20638,84138;17463,66675;0,0" o:connectangles="0,0,0,0,0,0,0,0,0"/>
                         </v:shape>
                       </v:group>
-                      <v:group id="Group_x0020_19" o:spid="_x0000_s1043" style="position:absolute;left:80645;top:4826972;width:1306273;height:2505863" coordorigin="80645,4649964" coordsize="874712,1677988" o:gfxdata="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">
+                      <v:group id="Group 19" o:spid="_x0000_s1043" style="position:absolute;left:806;top:48269;width:13063;height:25059" coordorigin="806,46499" coordsize="8747,16779" o:gfxdata="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">
                         <o:lock v:ext="edit" aspectratio="t"/>
-                        <v:shape id="Freeform_x0020_20" o:spid="_x0000_s1044" style="position:absolute;left:118745;top:5189714;width:198438;height:714375;visibility:visible;mso-wrap-style:square;v-text-anchor:top" coordsize="125,450" o:gfxdata="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" path="m0,0l41,155,86,309,125,425,125,450,79,311,41,183,7,54,,0xe" fillcolor="#1f497d [3215]" strokecolor="#1f497d [3215]" strokeweight="0">
+                        <v:shape id="Freeform 20" o:spid="_x0000_s1044" style="position:absolute;left:1187;top:51897;width:1984;height:7143;visibility:visible;mso-wrap-style:square;v-text-anchor:top" coordsize="125,450" o:gfxdata="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" path="m,l41,155,86,309r39,116l125,450,79,311,41,183,7,54,,xe" fillcolor="#1f497d [3215]" strokecolor="#1f497d [3215]" strokeweight="0">
                           <v:fill opacity="13107f"/>
                           <v:stroke opacity="13107f"/>
                           <v:path arrowok="t" o:connecttype="custom" o:connectlocs="0,0;65088,246063;136525,490538;198438,674688;198438,714375;125413,493713;65088,290513;11113,85725;0,0" o:connectangles="0,0,0,0,0,0,0,0,0"/>
                         </v:shape>
-                        <v:shape id="Freeform_x0020_21" o:spid="_x0000_s1045" style="position:absolute;left:328295;top:5891389;width:187325;height:436563;visibility:visible;mso-wrap-style:square;v-text-anchor:top" coordsize="118,275" o:gfxdata="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" path="m0,0l8,20,37,96,69,170,118,275,109,275,61,174,30,100,,26,,0xe" fillcolor="#1f497d [3215]" strokecolor="#1f497d [3215]" strokeweight="0">
+                        <v:shape id="Freeform 21" o:spid="_x0000_s1045" style="position:absolute;left:3282;top:58913;width:1874;height:4366;visibility:visible;mso-wrap-style:square;v-text-anchor:top" coordsize="118,275" o:gfxdata="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" path="m,l8,20,37,96r32,74l118,275r-9,l61,174,30,100,,26,,xe" fillcolor="#1f497d [3215]" strokecolor="#1f497d [3215]" strokeweight="0">
                           <v:fill opacity="13107f"/>
                           <v:stroke opacity="13107f"/>
                           <v:path arrowok="t" o:connecttype="custom" o:connectlocs="0,0;12700,31750;58738,152400;109538,269875;187325,436563;173038,436563;96838,276225;47625,158750;0,41275;0,0" o:connectangles="0,0,0,0,0,0,0,0,0,0"/>
                         </v:shape>
-                        <v:shape id="Freeform_x0020_22" o:spid="_x0000_s1046" style="position:absolute;left:80645;top:5010327;width:31750;height:192088;visibility:visible;mso-wrap-style:square;v-text-anchor:top" coordsize="20,121" o:gfxdata="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" path="m0,0l16,72,20,121,18,112,,31,,0xe" fillcolor="#1f497d [3215]" strokecolor="#1f497d [3215]" strokeweight="0">
+                        <v:shape id="Freeform 22" o:spid="_x0000_s1046" style="position:absolute;left:806;top:50103;width:317;height:1921;visibility:visible;mso-wrap-style:square;v-text-anchor:top" coordsize="20,121" o:gfxdata="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" path="m,l16,72r4,49l18,112,,31,,xe" fillcolor="#1f497d [3215]" strokecolor="#1f497d [3215]" strokeweight="0">
                           <v:fill opacity="13107f"/>
                           <v:stroke opacity="13107f"/>
                           <v:path arrowok="t" o:connecttype="custom" o:connectlocs="0,0;25400,114300;31750,192088;28575,177800;0,49213;0,0" o:connectangles="0,0,0,0,0,0"/>
                         </v:shape>
-                        <v:shape id="Freeform_x0020_23" o:spid="_x0000_s1047" style="position:absolute;left:112395;top:5202414;width:250825;height:1020763;visibility:visible;mso-wrap-style:square;v-text-anchor:top" coordsize="158,643" o:gfxdata="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" path="m0,0l11,46,22,129,36,211,55,301,76,389,103,476,123,533,144,588,155,632,158,643,142,608,118,544,95,478,69,391,47,302,29,212,13,107,,0xe" fillcolor="#1f497d [3215]" strokecolor="#1f497d [3215]" strokeweight="0">
+                        <v:shape id="Freeform 23" o:spid="_x0000_s1047" style="position:absolute;left:1123;top:52024;width:2509;height:10207;visibility:visible;mso-wrap-style:square;v-text-anchor:top" coordsize="158,643" o:gfxdata="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" path="m,l11,46r11,83l36,211r19,90l76,389r27,87l123,533r21,55l155,632r3,11l142,608,118,544,95,478,69,391,47,302,29,212,13,107,,xe" fillcolor="#1f497d [3215]" strokecolor="#1f497d [3215]" strokeweight="0">
                           <v:fill opacity="13107f"/>
                           <v:stroke opacity="13107f"/>
                           <v:path arrowok="t" o:connecttype="custom" o:connectlocs="0,0;17463,73025;34925,204788;57150,334963;87313,477838;120650,617538;163513,755650;195263,846138;228600,933450;246063,1003300;250825,1020763;225425,965200;187325,863600;150813,758825;109538,620713;74613,479425;46038,336550;20638,169863;0,0" o:connectangles="0,0,0,0,0,0,0,0,0,0,0,0,0,0,0,0,0,0,0"/>
                         </v:shape>
-                        <v:shape id="Freeform_x0020_24" o:spid="_x0000_s1048" style="position:absolute;left:375920;top:6215239;width:52388;height:112713;visibility:visible;mso-wrap-style:square;v-text-anchor:top" coordsize="33,71" o:gfxdata="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" path="m0,0l33,71,24,71,11,36,,0xe" fillcolor="#1f497d [3215]" strokecolor="#1f497d [3215]" strokeweight="0">
+                        <v:shape id="Freeform 24" o:spid="_x0000_s1048" style="position:absolute;left:3759;top:62152;width:524;height:1127;visibility:visible;mso-wrap-style:square;v-text-anchor:top" coordsize="33,71" o:gfxdata="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" path="m,l33,71r-9,l11,36,,xe" fillcolor="#1f497d [3215]" strokecolor="#1f497d [3215]" strokeweight="0">
                           <v:fill opacity="13107f"/>
                           <v:stroke opacity="13107f"/>
                           <v:path arrowok="t" o:connecttype="custom" o:connectlocs="0,0;52388,112713;38100,112713;17463,57150;0,0" o:connectangles="0,0,0,0,0"/>
                         </v:shape>
-                        <v:shape id="Freeform_x0020_25" o:spid="_x0000_s1049" style="position:absolute;left:106045;top:5124627;width:23813;height:150813;visibility:visible;mso-wrap-style:square;v-text-anchor:top" coordsize="15,95" o:gfxdata="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" path="m0,0l8,37,8,41,15,95,4,49,,0xe" fillcolor="#1f497d [3215]" strokecolor="#1f497d [3215]" strokeweight="0">
+                        <v:shape id="Freeform 25" o:spid="_x0000_s1049" style="position:absolute;left:1060;top:51246;width:238;height:1508;visibility:visible;mso-wrap-style:square;v-text-anchor:top" coordsize="15,95" o:gfxdata="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" path="m,l8,37r,4l15,95,4,49,,xe" fillcolor="#1f497d [3215]" strokecolor="#1f497d [3215]" strokeweight="0">
                           <v:fill opacity="13107f"/>
                           <v:stroke opacity="13107f"/>
                           <v:path arrowok="t" o:connecttype="custom" o:connectlocs="0,0;12700,58738;12700,65088;23813,150813;6350,77788;0,0" o:connectangles="0,0,0,0,0,0"/>
                         </v:shape>
-                        <v:shape id="Freeform_x0020_26" o:spid="_x0000_s1050" style="position:absolute;left:317182;top:4649964;width:638175;height:1241425;visibility:visible;mso-wrap-style:square;v-text-anchor:top" coordsize="402,782" o:gfxdata="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" path="m402,0l402,1,363,39,325,79,290,121,255,164,211,222,171,284,133,346,100,411,71,478,45,546,27,617,13,689,7,761,7,782,,765,1,761,7,688,21,616,40,545,66,475,95,409,130,343,167,281,209,220,253,163,287,120,324,78,362,38,402,0xe" fillcolor="#1f497d [3215]" strokecolor="#1f497d [3215]" strokeweight="0">
+                        <v:shape id="Freeform 26" o:spid="_x0000_s1050" style="position:absolute;left:3171;top:46499;width:6382;height:12414;visibility:visible;mso-wrap-style:square;v-text-anchor:top" coordsize="402,782" o:gfxdata="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" path="m402,r,1l363,39,325,79r-35,42l255,164r-44,58l171,284r-38,62l100,411,71,478,45,546,27,617,13,689,7,761r,21l,765r1,-4l7,688,21,616,40,545,66,475,95,409r35,-66l167,281r42,-61l253,163r34,-43l324,78,362,38,402,xe" fillcolor="#1f497d [3215]" strokecolor="#1f497d [3215]" strokeweight="0">
                           <v:fill opacity="13107f"/>
                           <v:stroke opacity="13107f"/>
                           <v:path arrowok="t" o:connecttype="custom" o:connectlocs="638175,0;638175,1588;576263,61913;515938,125413;460375,192088;404813,260350;334963,352425;271463,450850;211138,549275;158750,652463;112713,758825;71438,866775;42863,979488;20638,1093788;11113,1208088;11113,1241425;0,1214438;1588,1208088;11113,1092200;33338,977900;63500,865188;104775,754063;150813,649288;206375,544513;265113,446088;331788,349250;401638,258763;455613,190500;514350,123825;574675,60325;638175,0" o:connectangles="0,0,0,0,0,0,0,0,0,0,0,0,0,0,0,0,0,0,0,0,0,0,0,0,0,0,0,0,0,0,0"/>
                         </v:shape>
-                        <v:shape id="Freeform_x0020_27" o:spid="_x0000_s1051" style="position:absolute;left:317182;top:5904089;width:58738;height:311150;visibility:visible;mso-wrap-style:square;v-text-anchor:top" coordsize="37,196" o:gfxdata="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" path="m0,0l6,15,7,18,12,80,21,134,33,188,37,196,22,162,15,146,5,81,1,40,,0xe" fillcolor="#1f497d [3215]" strokecolor="#1f497d [3215]" strokeweight="0">
+                        <v:shape id="Freeform 27" o:spid="_x0000_s1051" style="position:absolute;left:3171;top:59040;width:588;height:3112;visibility:visible;mso-wrap-style:square;v-text-anchor:top" coordsize="37,196" o:gfxdata="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" path="m,l6,15r1,3l12,80r9,54l33,188r4,8l22,162,15,146,5,81,1,40,,xe" fillcolor="#1f497d [3215]" strokecolor="#1f497d [3215]" strokeweight="0">
                           <v:fill opacity="13107f"/>
                           <v:stroke opacity="13107f"/>
                           <v:path arrowok="t" o:connecttype="custom" o:connectlocs="0,0;9525,23813;11113,28575;19050,127000;33338,212725;52388,298450;58738,311150;34925,257175;23813,231775;7938,128588;1588,63500;0,0" o:connectangles="0,0,0,0,0,0,0,0,0,0,0,0"/>
                         </v:shape>
-                        <v:shape id="Freeform_x0020_28" o:spid="_x0000_s1052" style="position:absolute;left:363220;top:6223177;width:49213;height:104775;visibility:visible;mso-wrap-style:square;v-text-anchor:top" coordsize="31,66" o:gfxdata="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" path="m0,0l31,66,24,66,,0xe" fillcolor="#1f497d [3215]" strokecolor="#1f497d [3215]" strokeweight="0">
+                        <v:shape id="Freeform 28" o:spid="_x0000_s1052" style="position:absolute;left:3632;top:62231;width:492;height:1048;visibility:visible;mso-wrap-style:square;v-text-anchor:top" coordsize="31,66" o:gfxdata="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" path="m,l31,66r-7,l,xe" fillcolor="#1f497d [3215]" strokecolor="#1f497d [3215]" strokeweight="0">
                           <v:fill opacity="13107f"/>
                           <v:stroke opacity="13107f"/>
                           <v:path arrowok="t" o:connecttype="custom" o:connectlocs="0,0;49213,104775;38100,104775;0,0" o:connectangles="0,0,0,0"/>
                         </v:shape>
-                        <v:shape id="Freeform_x0020_29" o:spid="_x0000_s1053" style="position:absolute;left:317182;top:5864402;width:11113;height:68263;visibility:visible;mso-wrap-style:square;v-text-anchor:top" coordsize="7,43" o:gfxdata="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" path="m0,0l7,17,7,43,6,40,,25,,0xe" fillcolor="#1f497d [3215]" strokecolor="#1f497d [3215]" strokeweight="0">
+                        <v:shape id="Freeform 29" o:spid="_x0000_s1053" style="position:absolute;left:3171;top:58644;width:111;height:682;visibility:visible;mso-wrap-style:square;v-text-anchor:top" coordsize="7,43" o:gfxdata="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" path="m,l7,17r,26l6,40,,25,,xe" fillcolor="#1f497d [3215]" strokecolor="#1f497d [3215]" strokeweight="0">
                           <v:fill opacity="13107f"/>
                           <v:stroke opacity="13107f"/>
                           <v:path arrowok="t" o:connecttype="custom" o:connectlocs="0,0;11113,26988;11113,68263;9525,63500;0,39688;0,0" o:connectangles="0,0,0,0,0,0"/>
                         </v:shape>
-                        <v:shape id="Freeform_x0020_30" o:spid="_x0000_s1054" style="position:absolute;left:340995;top:6135864;width:73025;height:192088;visibility:visible;mso-wrap-style:square;v-text-anchor:top" coordsize="46,121" o:gfxdata="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" path="m0,0l7,16,22,50,33,86,46,121,45,121,14,55,11,44,,0xe" fillcolor="#1f497d [3215]" strokecolor="#1f497d [3215]" strokeweight="0">
+                        <v:shape id="Freeform 30" o:spid="_x0000_s1054" style="position:absolute;left:3409;top:61358;width:731;height:1921;visibility:visible;mso-wrap-style:square;v-text-anchor:top" coordsize="46,121" o:gfxdata="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" path="m,l7,16,22,50,33,86r13,35l45,121,14,55,11,44,,xe" fillcolor="#1f497d [3215]" strokecolor="#1f497d [3215]" strokeweight="0">
                           <v:fill opacity="13107f"/>
                           <v:stroke opacity="13107f"/>
                           <v:path arrowok="t" o:connecttype="custom" o:connectlocs="0,0;11113,25400;34925,79375;52388,136525;73025,192088;71438,192088;22225,87313;17463,69850;0,0" o:connectangles="0,0,0,0,0,0,0,0,0"/>
@@ -3604,7 +3608,7 @@
           <w:r>
             <w:rPr>
               <w:noProof/>
-              <w:lang w:eastAsia="ja-JP"/>
+              <w:lang w:val="en-GB" w:eastAsia="ja-JP"/>
             </w:rPr>
             <mc:AlternateContent>
               <mc:Choice Requires="wps">
@@ -3696,6 +3700,7 @@
                                     <w:dataBinding w:prefixMappings="xmlns:ns0='http://purl.org/dc/elements/1.1/' xmlns:ns1='http://schemas.openxmlformats.org/package/2006/metadata/core-properties' " w:xpath="/ns1:coreProperties[1]/ns0:creator[1]" w:storeItemID="{6C3C8BC8-F283-45AE-878A-BAB7291924A1}"/>
                                     <w:text/>
                                   </w:sdtPr>
+                                  <w:sdtEndPr/>
                                   <w:sdtContent>
                                     <w:r>
                                       <w:rPr>
@@ -3731,6 +3736,7 @@
                                     <w:dataBinding w:prefixMappings="xmlns:ns0='http://schemas.openxmlformats.org/officeDocument/2006/extended-properties' " w:xpath="/ns0:Properties[1]/ns0:Company[1]" w:storeItemID="{6668398D-A668-4E3E-A5EB-62B293D839F1}"/>
                                     <w:text/>
                                   </w:sdtPr>
+                                  <w:sdtEndPr/>
                                   <w:sdtContent>
                                     <w:r>
                                       <w:rPr>
@@ -3766,11 +3772,11 @@
               </mc:Choice>
               <mc:Fallback>
                 <w:pict>
-                  <v:shapetype w14:anchorId="30912D3F" id="_x0000_t202" coordsize="21600,21600" o:spt="202" path="m0,0l0,21600,21600,21600,21600,0xe">
+                  <v:shapetype w14:anchorId="30912D3F" id="_x0000_t202" coordsize="21600,21600" o:spt="202" path="m,l,21600r21600,l21600,xe">
                     <v:stroke joinstyle="miter"/>
                     <v:path gradientshapeok="t" o:connecttype="rect"/>
                   </v:shapetype>
-                  <v:shape id="Text_x0020_Box_x0020_32" o:spid="_x0000_s1055" type="#_x0000_t202" style="position:absolute;margin-left:0;margin-top:0;width:275.4pt;height:27.45pt;z-index:251661312;visibility:visible;mso-wrap-style:square;mso-width-percent:450;mso-height-percent:0;mso-left-percent:420;mso-top-percent:880;mso-wrap-distance-left:9pt;mso-wrap-distance-top:0;mso-wrap-distance-right:9pt;mso-wrap-distance-bottom:0;mso-position-horizontal-relative:page;mso-position-vertical-relative:page;mso-width-percent:450;mso-height-percent:0;mso-left-percent:420;mso-top-percent:880;mso-width-relative:page;mso-height-relative:margin;v-text-anchor:bottom" o:gfxdata="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" filled="f" stroked="f" strokeweight=".5pt">
+                  <v:shape id="Text Box 32" o:spid="_x0000_s1055" type="#_x0000_t202" style="position:absolute;margin-left:0;margin-top:0;width:275.4pt;height:27.45pt;z-index:251661312;visibility:visible;mso-wrap-style:square;mso-width-percent:450;mso-height-percent:0;mso-left-percent:420;mso-top-percent:880;mso-wrap-distance-left:9pt;mso-wrap-distance-top:0;mso-wrap-distance-right:9pt;mso-wrap-distance-bottom:0;mso-position-horizontal-relative:page;mso-position-vertical-relative:page;mso-width-percent:450;mso-height-percent:0;mso-left-percent:420;mso-top-percent:880;mso-width-relative:page;mso-height-relative:margin;v-text-anchor:bottom" o:gfxdata="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" filled="f" stroked="f" strokeweight=".5pt">
                     <v:textbox style="mso-fit-shape-to-text:t" inset="0,0,0,0">
                       <w:txbxContent>
                         <w:p>
@@ -3795,6 +3801,7 @@
                               <w:dataBinding w:prefixMappings="xmlns:ns0='http://purl.org/dc/elements/1.1/' xmlns:ns1='http://schemas.openxmlformats.org/package/2006/metadata/core-properties' " w:xpath="/ns1:coreProperties[1]/ns0:creator[1]" w:storeItemID="{6C3C8BC8-F283-45AE-878A-BAB7291924A1}"/>
                               <w:text/>
                             </w:sdtPr>
+                            <w:sdtEndPr/>
                             <w:sdtContent>
                               <w:r>
                                 <w:rPr>
@@ -3830,6 +3837,7 @@
                               <w:dataBinding w:prefixMappings="xmlns:ns0='http://schemas.openxmlformats.org/officeDocument/2006/extended-properties' " w:xpath="/ns0:Properties[1]/ns0:Company[1]" w:storeItemID="{6668398D-A668-4E3E-A5EB-62B293D839F1}"/>
                               <w:text/>
                             </w:sdtPr>
+                            <w:sdtEndPr/>
                             <w:sdtContent>
                               <w:r>
                                 <w:rPr>
@@ -3866,7 +3874,7 @@
           <w:r>
             <w:rPr>
               <w:noProof/>
-              <w:lang w:eastAsia="ja-JP"/>
+              <w:lang w:val="en-GB" w:eastAsia="ja-JP"/>
             </w:rPr>
             <mc:AlternateContent>
               <mc:Choice Requires="wps">
@@ -4073,7 +4081,7 @@
               </mc:Choice>
               <mc:Fallback>
                 <w:pict>
-                  <v:shape w14:anchorId="40D2CBD8" id="Text_x0020_Box_x0020_34" o:spid="_x0000_s1056" type="#_x0000_t202" style="position:absolute;margin-left:96.55pt;margin-top:136.4pt;width:306.45pt;height:346.8pt;z-index:251662336;visibility:visible;mso-wrap-style:square;mso-width-percent:0;mso-height-percent:0;mso-wrap-distance-left:9pt;mso-wrap-distance-top:0;mso-wrap-distance-right:9pt;mso-wrap-distance-bottom:0;mso-position-horizontal:absolute;mso-position-horizontal-relative:text;mso-position-vertical:absolute;mso-position-vertical-relative:text;mso-width-percent:0;mso-height-percent:0;mso-width-relative:margin;mso-height-relative:margin;v-text-anchor:top" o:gfxdata="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" filled="f" stroked="f">
+                  <v:shape w14:anchorId="40D2CBD8" id="Text Box 34" o:spid="_x0000_s1056" type="#_x0000_t202" style="position:absolute;margin-left:96.55pt;margin-top:136.4pt;width:306.45pt;height:346.8pt;z-index:251662336;visibility:visible;mso-wrap-style:square;mso-width-percent:0;mso-height-percent:0;mso-wrap-distance-left:9pt;mso-wrap-distance-top:0;mso-wrap-distance-right:9pt;mso-wrap-distance-bottom:0;mso-position-horizontal:absolute;mso-position-horizontal-relative:text;mso-position-vertical:absolute;mso-position-vertical-relative:text;mso-width-percent:0;mso-height-percent:0;mso-width-relative:margin;mso-height-relative:margin;v-text-anchor:top" o:gfxdata="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" filled="f" stroked="f">
                     <v:textbox>
                       <w:txbxContent>
                         <w:p>
@@ -4212,7 +4220,7 @@
           <w:r>
             <w:rPr>
               <w:noProof/>
-              <w:lang w:eastAsia="ja-JP"/>
+              <w:lang w:val="en-GB" w:eastAsia="ja-JP"/>
             </w:rPr>
             <mc:AlternateContent>
               <mc:Choice Requires="wps">
@@ -4287,6 +4295,7 @@
                                     <w:dataBinding w:prefixMappings="xmlns:ns0='http://purl.org/dc/elements/1.1/' xmlns:ns1='http://schemas.openxmlformats.org/package/2006/metadata/core-properties' " w:xpath="/ns1:coreProperties[1]/ns0:title[1]" w:storeItemID="{6C3C8BC8-F283-45AE-878A-BAB7291924A1}"/>
                                     <w:text/>
                                   </w:sdtPr>
+                                  <w:sdtEndPr/>
                                   <w:sdtContent>
                                     <w:r>
                                       <w:rPr>
@@ -4322,6 +4331,7 @@
                                     <w:dataBinding w:prefixMappings="xmlns:ns0='http://purl.org/dc/elements/1.1/' xmlns:ns1='http://schemas.openxmlformats.org/package/2006/metadata/core-properties' " w:xpath="/ns1:coreProperties[1]/ns0:subject[1]" w:storeItemID="{6C3C8BC8-F283-45AE-878A-BAB7291924A1}"/>
                                     <w:text/>
                                   </w:sdtPr>
+                                  <w:sdtEndPr/>
                                   <w:sdtContent>
                                     <w:r>
                                       <w:rPr>
@@ -4366,7 +4376,7 @@
               </mc:Choice>
               <mc:Fallback>
                 <w:pict>
-                  <v:shape w14:anchorId="20C9D268" id="Text_x0020_Box_x0020_31" o:spid="_x0000_s1057" type="#_x0000_t202" style="position:absolute;margin-left:235.3pt;margin-top:123.6pt;width:338.5pt;height:97.8pt;z-index:251660288;visibility:visible;mso-wrap-style:square;mso-width-percent:0;mso-height-percent:0;mso-wrap-distance-left:9pt;mso-wrap-distance-top:0;mso-wrap-distance-right:9pt;mso-wrap-distance-bottom:0;mso-position-horizontal:absolute;mso-position-horizontal-relative:page;mso-position-vertical:absolute;mso-position-vertical-relative:page;mso-width-percent:0;mso-height-percent:0;mso-width-relative:page;mso-height-relative:margin;v-text-anchor:top" o:gfxdata="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" filled="f" stroked="f" strokeweight=".5pt">
+                  <v:shape w14:anchorId="20C9D268" id="Text Box 31" o:spid="_x0000_s1057" type="#_x0000_t202" style="position:absolute;margin-left:235.3pt;margin-top:123.6pt;width:338.5pt;height:97.8pt;z-index:251660288;visibility:visible;mso-wrap-style:square;mso-width-percent:0;mso-height-percent:0;mso-wrap-distance-left:9pt;mso-wrap-distance-top:0;mso-wrap-distance-right:9pt;mso-wrap-distance-bottom:0;mso-position-horizontal:absolute;mso-position-horizontal-relative:page;mso-position-vertical:absolute;mso-position-vertical-relative:page;mso-width-percent:0;mso-height-percent:0;mso-width-relative:page;mso-height-relative:margin;v-text-anchor:top" o:gfxdata="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" filled="f" stroked="f" strokeweight=".5pt">
                     <v:textbox inset="0,0,0,0">
                       <w:txbxContent>
                         <w:p>
@@ -4392,6 +4402,7 @@
                               <w:dataBinding w:prefixMappings="xmlns:ns0='http://purl.org/dc/elements/1.1/' xmlns:ns1='http://schemas.openxmlformats.org/package/2006/metadata/core-properties' " w:xpath="/ns1:coreProperties[1]/ns0:title[1]" w:storeItemID="{6C3C8BC8-F283-45AE-878A-BAB7291924A1}"/>
                               <w:text/>
                             </w:sdtPr>
+                            <w:sdtEndPr/>
                             <w:sdtContent>
                               <w:r>
                                 <w:rPr>
@@ -4427,6 +4438,7 @@
                               <w:dataBinding w:prefixMappings="xmlns:ns0='http://purl.org/dc/elements/1.1/' xmlns:ns1='http://schemas.openxmlformats.org/package/2006/metadata/core-properties' " w:xpath="/ns1:coreProperties[1]/ns0:subject[1]" w:storeItemID="{6C3C8BC8-F283-45AE-878A-BAB7291924A1}"/>
                               <w:text/>
                             </w:sdtPr>
+                            <w:sdtEndPr/>
                             <w:sdtContent>
                               <w:r>
                                 <w:rPr>
@@ -4475,13 +4487,12 @@
       <w:pPr>
         <w:pStyle w:val="Heading1"/>
         <w:rPr>
-          <w:rFonts w:ascii="Times" w:hAnsi="Times" w:cs="Times"/>
           <w:sz w:val="52"/>
           <w:szCs w:val="52"/>
         </w:rPr>
       </w:pPr>
       <w:bookmarkStart w:id="0" w:name="_Toc447114095"/>
-      <w:bookmarkStart w:id="1" w:name="_Toc447114418"/>
+      <w:bookmarkStart w:id="1" w:name="_Toc447132984"/>
       <w:r>
         <w:rPr>
           <w:sz w:val="52"/>
@@ -4492,6 +4503,46 @@
       </w:r>
       <w:bookmarkEnd w:id="0"/>
       <w:bookmarkEnd w:id="1"/>
+    </w:p>
+    <w:p>
+      <w:pPr>
+        <w:rPr>
+          <w:sz w:val="24"/>
+        </w:rPr>
+      </w:pPr>
+    </w:p>
+    <w:p>
+      <w:pPr>
+        <w:rPr>
+          <w:rFonts w:asciiTheme="majorHAnsi" w:hAnsiTheme="majorHAnsi"/>
+          <w:sz w:val="24"/>
+        </w:rPr>
+      </w:pPr>
+      <w:r>
+        <w:rPr>
+          <w:rFonts w:asciiTheme="majorHAnsi" w:hAnsiTheme="majorHAnsi"/>
+          <w:sz w:val="24"/>
+        </w:rPr>
+        <w:t>Max 500 words / 1 page.</w:t>
+      </w:r>
+    </w:p>
+    <w:p>
+      <w:pPr>
+        <w:widowControl w:val="0"/>
+        <w:autoSpaceDE w:val="0"/>
+        <w:autoSpaceDN w:val="0"/>
+        <w:adjustRightInd w:val="0"/>
+        <w:spacing w:after="240" w:line="520" w:lineRule="atLeast"/>
+        <w:rPr>
+          <w:rFonts w:asciiTheme="majorHAnsi" w:hAnsiTheme="majorHAnsi" w:cs="Calibri"/>
+          <w:b/>
+          <w:bCs/>
+          <w:color w:val="284677"/>
+          <w:sz w:val="56"/>
+          <w:szCs w:val="56"/>
+          <w:u w:val="single"/>
+        </w:rPr>
+      </w:pPr>
     </w:p>
     <w:p>
       <w:pPr>
@@ -4589,24 +4640,6 @@
         <w:autoSpaceDE w:val="0"/>
         <w:autoSpaceDN w:val="0"/>
         <w:adjustRightInd w:val="0"/>
-        <w:spacing w:after="240" w:line="520" w:lineRule="atLeast"/>
-        <w:rPr>
-          <w:rFonts w:ascii="Calibri" w:hAnsi="Calibri" w:cs="Calibri"/>
-          <w:b/>
-          <w:bCs/>
-          <w:color w:val="284677"/>
-          <w:sz w:val="56"/>
-          <w:szCs w:val="56"/>
-          <w:u w:val="single"/>
-        </w:rPr>
-      </w:pPr>
-    </w:p>
-    <w:p>
-      <w:pPr>
-        <w:widowControl w:val="0"/>
-        <w:autoSpaceDE w:val="0"/>
-        <w:autoSpaceDN w:val="0"/>
-        <w:adjustRightInd w:val="0"/>
         <w:spacing w:line="320" w:lineRule="atLeast"/>
         <w:rPr>
           <w:rFonts w:ascii="Calibri" w:hAnsi="Calibri" w:cs="Calibri"/>
@@ -4724,23 +4757,16 @@
         </w:rPr>
       </w:pPr>
     </w:p>
-    <w:p>
-      <w:pPr>
-        <w:widowControl w:val="0"/>
-        <w:autoSpaceDE w:val="0"/>
-        <w:autoSpaceDN w:val="0"/>
-        <w:adjustRightInd w:val="0"/>
-        <w:spacing w:line="320" w:lineRule="atLeast"/>
-        <w:rPr>
-          <w:rFonts w:asciiTheme="majorHAnsi" w:hAnsiTheme="majorHAnsi" w:cs="Calibri"/>
-          <w:bCs/>
-          <w:sz w:val="28"/>
-          <w:szCs w:val="28"/>
-        </w:rPr>
-      </w:pPr>
-    </w:p>
     <w:sdt>
       <w:sdtPr>
+        <w:rPr>
+          <w:rFonts w:asciiTheme="minorHAnsi" w:eastAsiaTheme="minorEastAsia" w:hAnsiTheme="minorHAnsi" w:cstheme="minorBidi"/>
+          <w:b w:val="0"/>
+          <w:bCs w:val="0"/>
+          <w:color w:val="auto"/>
+          <w:sz w:val="22"/>
+          <w:szCs w:val="22"/>
+        </w:rPr>
         <w:id w:val="-524952770"/>
         <w:docPartObj>
           <w:docPartGallery w:val="Table of Contents"/>
@@ -4749,11 +4775,7 @@
       </w:sdtPr>
       <w:sdtEndPr>
         <w:rPr>
-          <w:rFonts w:asciiTheme="minorHAnsi" w:eastAsiaTheme="minorEastAsia" w:hAnsiTheme="minorHAnsi" w:cstheme="minorBidi"/>
           <w:noProof/>
-          <w:color w:val="auto"/>
-          <w:sz w:val="22"/>
-          <w:szCs w:val="22"/>
         </w:rPr>
       </w:sdtEndPr>
       <w:sdtContent>
@@ -4785,8 +4807,8 @@
               <w:bCs w:val="0"/>
               <w:noProof/>
               <w:color w:val="auto"/>
-              <w:szCs w:val="24"/>
-              <w:lang w:eastAsia="ja-JP"/>
+              <w:sz w:val="22"/>
+              <w:lang w:val="en-GB" w:eastAsia="ja-JP"/>
             </w:rPr>
           </w:pPr>
           <w:r>
@@ -4832,7 +4854,7 @@
             <w:rPr>
               <w:noProof/>
             </w:rPr>
-            <w:instrText xml:space="preserve"> PAGEREF _Toc447114418 \h </w:instrText>
+            <w:instrText xml:space="preserve"> PAGEREF _Toc447132984 \h </w:instrText>
           </w:r>
           <w:r>
             <w:rPr>
@@ -4850,6 +4872,1144 @@
               <w:noProof/>
             </w:rPr>
             <w:t>2</w:t>
+          </w:r>
+          <w:r>
+            <w:rPr>
+              <w:noProof/>
+            </w:rPr>
+            <w:fldChar w:fldCharType="end"/>
+          </w:r>
+        </w:p>
+        <w:p>
+          <w:pPr>
+            <w:pStyle w:val="TOC1"/>
+            <w:tabs>
+              <w:tab w:val="left" w:pos="660"/>
+              <w:tab w:val="right" w:leader="dot" w:pos="8630"/>
+            </w:tabs>
+            <w:rPr>
+              <w:rFonts w:asciiTheme="minorHAnsi" w:hAnsiTheme="minorHAnsi"/>
+              <w:b w:val="0"/>
+              <w:bCs w:val="0"/>
+              <w:noProof/>
+              <w:color w:val="auto"/>
+              <w:sz w:val="22"/>
+              <w:lang w:val="en-GB" w:eastAsia="ja-JP"/>
+            </w:rPr>
+          </w:pPr>
+          <w:r>
+            <w:rPr>
+              <w:noProof/>
+            </w:rPr>
+            <w:t>1.0</w:t>
+          </w:r>
+          <w:r>
+            <w:rPr>
+              <w:rFonts w:asciiTheme="minorHAnsi" w:hAnsiTheme="minorHAnsi"/>
+              <w:b w:val="0"/>
+              <w:bCs w:val="0"/>
+              <w:noProof/>
+              <w:color w:val="auto"/>
+              <w:sz w:val="22"/>
+              <w:lang w:val="en-GB" w:eastAsia="ja-JP"/>
+            </w:rPr>
+            <w:tab/>
+          </w:r>
+          <w:r>
+            <w:rPr>
+              <w:noProof/>
+            </w:rPr>
+            <w:t>Introduction and Objectives</w:t>
+          </w:r>
+          <w:r>
+            <w:rPr>
+              <w:noProof/>
+            </w:rPr>
+            <w:tab/>
+          </w:r>
+          <w:r>
+            <w:rPr>
+              <w:noProof/>
+            </w:rPr>
+            <w:fldChar w:fldCharType="begin"/>
+          </w:r>
+          <w:r>
+            <w:rPr>
+              <w:noProof/>
+            </w:rPr>
+            <w:instrText xml:space="preserve"> PAGEREF _Toc447132985 \h </w:instrText>
+          </w:r>
+          <w:r>
+            <w:rPr>
+              <w:noProof/>
+            </w:rPr>
+          </w:r>
+          <w:r>
+            <w:rPr>
+              <w:noProof/>
+            </w:rPr>
+            <w:fldChar w:fldCharType="separate"/>
+          </w:r>
+          <w:r>
+            <w:rPr>
+              <w:noProof/>
+            </w:rPr>
+            <w:t>5</w:t>
+          </w:r>
+          <w:r>
+            <w:rPr>
+              <w:noProof/>
+            </w:rPr>
+            <w:fldChar w:fldCharType="end"/>
+          </w:r>
+        </w:p>
+        <w:p>
+          <w:pPr>
+            <w:pStyle w:val="TOC1"/>
+            <w:tabs>
+              <w:tab w:val="left" w:pos="660"/>
+              <w:tab w:val="right" w:leader="dot" w:pos="8630"/>
+            </w:tabs>
+            <w:rPr>
+              <w:rFonts w:asciiTheme="minorHAnsi" w:hAnsiTheme="minorHAnsi"/>
+              <w:b w:val="0"/>
+              <w:bCs w:val="0"/>
+              <w:noProof/>
+              <w:color w:val="auto"/>
+              <w:sz w:val="22"/>
+              <w:lang w:val="en-GB" w:eastAsia="ja-JP"/>
+            </w:rPr>
+          </w:pPr>
+          <w:r>
+            <w:rPr>
+              <w:noProof/>
+            </w:rPr>
+            <w:t>2.0</w:t>
+          </w:r>
+          <w:r>
+            <w:rPr>
+              <w:rFonts w:asciiTheme="minorHAnsi" w:hAnsiTheme="minorHAnsi"/>
+              <w:b w:val="0"/>
+              <w:bCs w:val="0"/>
+              <w:noProof/>
+              <w:color w:val="auto"/>
+              <w:sz w:val="22"/>
+              <w:lang w:val="en-GB" w:eastAsia="ja-JP"/>
+            </w:rPr>
+            <w:tab/>
+          </w:r>
+          <w:r>
+            <w:rPr>
+              <w:noProof/>
+            </w:rPr>
+            <w:t>Background</w:t>
+          </w:r>
+          <w:r>
+            <w:rPr>
+              <w:noProof/>
+            </w:rPr>
+            <w:tab/>
+          </w:r>
+          <w:r>
+            <w:rPr>
+              <w:noProof/>
+            </w:rPr>
+            <w:fldChar w:fldCharType="begin"/>
+          </w:r>
+          <w:r>
+            <w:rPr>
+              <w:noProof/>
+            </w:rPr>
+            <w:instrText xml:space="preserve"> PAGEREF _Toc447132986 \h </w:instrText>
+          </w:r>
+          <w:r>
+            <w:rPr>
+              <w:noProof/>
+            </w:rPr>
+          </w:r>
+          <w:r>
+            <w:rPr>
+              <w:noProof/>
+            </w:rPr>
+            <w:fldChar w:fldCharType="separate"/>
+          </w:r>
+          <w:r>
+            <w:rPr>
+              <w:noProof/>
+            </w:rPr>
+            <w:t>6</w:t>
+          </w:r>
+          <w:r>
+            <w:rPr>
+              <w:noProof/>
+            </w:rPr>
+            <w:fldChar w:fldCharType="end"/>
+          </w:r>
+        </w:p>
+        <w:p>
+          <w:pPr>
+            <w:pStyle w:val="TOC1"/>
+            <w:tabs>
+              <w:tab w:val="left" w:pos="660"/>
+              <w:tab w:val="right" w:leader="dot" w:pos="8630"/>
+            </w:tabs>
+            <w:rPr>
+              <w:rFonts w:asciiTheme="minorHAnsi" w:hAnsiTheme="minorHAnsi"/>
+              <w:b w:val="0"/>
+              <w:bCs w:val="0"/>
+              <w:noProof/>
+              <w:color w:val="auto"/>
+              <w:sz w:val="22"/>
+              <w:lang w:val="en-GB" w:eastAsia="ja-JP"/>
+            </w:rPr>
+          </w:pPr>
+          <w:r>
+            <w:rPr>
+              <w:noProof/>
+            </w:rPr>
+            <w:t>3.0</w:t>
+          </w:r>
+          <w:r>
+            <w:rPr>
+              <w:rFonts w:asciiTheme="minorHAnsi" w:hAnsiTheme="minorHAnsi"/>
+              <w:b w:val="0"/>
+              <w:bCs w:val="0"/>
+              <w:noProof/>
+              <w:color w:val="auto"/>
+              <w:sz w:val="22"/>
+              <w:lang w:val="en-GB" w:eastAsia="ja-JP"/>
+            </w:rPr>
+            <w:tab/>
+          </w:r>
+          <w:r>
+            <w:rPr>
+              <w:noProof/>
+            </w:rPr>
+            <w:t>Product Backlog</w:t>
+          </w:r>
+          <w:r>
+            <w:rPr>
+              <w:noProof/>
+            </w:rPr>
+            <w:tab/>
+          </w:r>
+          <w:r>
+            <w:rPr>
+              <w:noProof/>
+            </w:rPr>
+            <w:fldChar w:fldCharType="begin"/>
+          </w:r>
+          <w:r>
+            <w:rPr>
+              <w:noProof/>
+            </w:rPr>
+            <w:instrText xml:space="preserve"> PAGEREF _Toc447132987 \h </w:instrText>
+          </w:r>
+          <w:r>
+            <w:rPr>
+              <w:noProof/>
+            </w:rPr>
+          </w:r>
+          <w:r>
+            <w:rPr>
+              <w:noProof/>
+            </w:rPr>
+            <w:fldChar w:fldCharType="separate"/>
+          </w:r>
+          <w:r>
+            <w:rPr>
+              <w:noProof/>
+            </w:rPr>
+            <w:t>7</w:t>
+          </w:r>
+          <w:r>
+            <w:rPr>
+              <w:noProof/>
+            </w:rPr>
+            <w:fldChar w:fldCharType="end"/>
+          </w:r>
+        </w:p>
+        <w:p>
+          <w:pPr>
+            <w:pStyle w:val="TOC1"/>
+            <w:tabs>
+              <w:tab w:val="left" w:pos="660"/>
+              <w:tab w:val="right" w:leader="dot" w:pos="8630"/>
+            </w:tabs>
+            <w:rPr>
+              <w:rFonts w:asciiTheme="minorHAnsi" w:hAnsiTheme="minorHAnsi"/>
+              <w:b w:val="0"/>
+              <w:bCs w:val="0"/>
+              <w:noProof/>
+              <w:color w:val="auto"/>
+              <w:sz w:val="22"/>
+              <w:lang w:val="en-GB" w:eastAsia="ja-JP"/>
+            </w:rPr>
+          </w:pPr>
+          <w:r>
+            <w:rPr>
+              <w:noProof/>
+            </w:rPr>
+            <w:t>4.0</w:t>
+          </w:r>
+          <w:r>
+            <w:rPr>
+              <w:rFonts w:asciiTheme="minorHAnsi" w:hAnsiTheme="minorHAnsi"/>
+              <w:b w:val="0"/>
+              <w:bCs w:val="0"/>
+              <w:noProof/>
+              <w:color w:val="auto"/>
+              <w:sz w:val="22"/>
+              <w:lang w:val="en-GB" w:eastAsia="ja-JP"/>
+            </w:rPr>
+            <w:tab/>
+          </w:r>
+          <w:r>
+            <w:rPr>
+              <w:noProof/>
+            </w:rPr>
+            <w:t>Overall Design</w:t>
+          </w:r>
+          <w:r>
+            <w:rPr>
+              <w:noProof/>
+            </w:rPr>
+            <w:tab/>
+          </w:r>
+          <w:r>
+            <w:rPr>
+              <w:noProof/>
+            </w:rPr>
+            <w:fldChar w:fldCharType="begin"/>
+          </w:r>
+          <w:r>
+            <w:rPr>
+              <w:noProof/>
+            </w:rPr>
+            <w:instrText xml:space="preserve"> PAGEREF _Toc447132988 \h </w:instrText>
+          </w:r>
+          <w:r>
+            <w:rPr>
+              <w:noProof/>
+            </w:rPr>
+          </w:r>
+          <w:r>
+            <w:rPr>
+              <w:noProof/>
+            </w:rPr>
+            <w:fldChar w:fldCharType="separate"/>
+          </w:r>
+          <w:r>
+            <w:rPr>
+              <w:noProof/>
+            </w:rPr>
+            <w:t>8</w:t>
+          </w:r>
+          <w:r>
+            <w:rPr>
+              <w:noProof/>
+            </w:rPr>
+            <w:fldChar w:fldCharType="end"/>
+          </w:r>
+        </w:p>
+        <w:p>
+          <w:pPr>
+            <w:pStyle w:val="TOC2"/>
+            <w:tabs>
+              <w:tab w:val="left" w:pos="880"/>
+              <w:tab w:val="right" w:leader="dot" w:pos="8630"/>
+            </w:tabs>
+            <w:rPr>
+              <w:rFonts w:asciiTheme="minorHAnsi" w:hAnsiTheme="minorHAnsi"/>
+              <w:iCs w:val="0"/>
+              <w:noProof/>
+              <w:color w:val="auto"/>
+              <w:lang w:val="en-GB" w:eastAsia="ja-JP"/>
+            </w:rPr>
+          </w:pPr>
+          <w:r>
+            <w:rPr>
+              <w:noProof/>
+            </w:rPr>
+            <w:t xml:space="preserve">4.1 </w:t>
+          </w:r>
+          <w:r>
+            <w:rPr>
+              <w:rFonts w:asciiTheme="minorHAnsi" w:hAnsiTheme="minorHAnsi"/>
+              <w:iCs w:val="0"/>
+              <w:noProof/>
+              <w:color w:val="auto"/>
+              <w:lang w:val="en-GB" w:eastAsia="ja-JP"/>
+            </w:rPr>
+            <w:tab/>
+          </w:r>
+          <w:r>
+            <w:rPr>
+              <w:noProof/>
+            </w:rPr>
+            <w:t>Design Details</w:t>
+          </w:r>
+          <w:r>
+            <w:rPr>
+              <w:noProof/>
+            </w:rPr>
+            <w:tab/>
+          </w:r>
+          <w:r>
+            <w:rPr>
+              <w:noProof/>
+            </w:rPr>
+            <w:fldChar w:fldCharType="begin"/>
+          </w:r>
+          <w:r>
+            <w:rPr>
+              <w:noProof/>
+            </w:rPr>
+            <w:instrText xml:space="preserve"> PAGEREF _Toc447132989 \h </w:instrText>
+          </w:r>
+          <w:r>
+            <w:rPr>
+              <w:noProof/>
+            </w:rPr>
+          </w:r>
+          <w:r>
+            <w:rPr>
+              <w:noProof/>
+            </w:rPr>
+            <w:fldChar w:fldCharType="separate"/>
+          </w:r>
+          <w:r>
+            <w:rPr>
+              <w:noProof/>
+            </w:rPr>
+            <w:t>8</w:t>
+          </w:r>
+          <w:r>
+            <w:rPr>
+              <w:noProof/>
+            </w:rPr>
+            <w:fldChar w:fldCharType="end"/>
+          </w:r>
+        </w:p>
+        <w:p>
+          <w:pPr>
+            <w:pStyle w:val="TOC2"/>
+            <w:tabs>
+              <w:tab w:val="left" w:pos="880"/>
+              <w:tab w:val="right" w:leader="dot" w:pos="8630"/>
+            </w:tabs>
+            <w:rPr>
+              <w:rFonts w:asciiTheme="minorHAnsi" w:hAnsiTheme="minorHAnsi"/>
+              <w:iCs w:val="0"/>
+              <w:noProof/>
+              <w:color w:val="auto"/>
+              <w:lang w:val="en-GB" w:eastAsia="ja-JP"/>
+            </w:rPr>
+          </w:pPr>
+          <w:r>
+            <w:rPr>
+              <w:noProof/>
+            </w:rPr>
+            <w:t>4.2</w:t>
+          </w:r>
+          <w:r>
+            <w:rPr>
+              <w:rFonts w:asciiTheme="minorHAnsi" w:hAnsiTheme="minorHAnsi"/>
+              <w:iCs w:val="0"/>
+              <w:noProof/>
+              <w:color w:val="auto"/>
+              <w:lang w:val="en-GB" w:eastAsia="ja-JP"/>
+            </w:rPr>
+            <w:tab/>
+          </w:r>
+          <w:r>
+            <w:rPr>
+              <w:noProof/>
+            </w:rPr>
+            <w:t>Implementation Details</w:t>
+          </w:r>
+          <w:r>
+            <w:rPr>
+              <w:noProof/>
+            </w:rPr>
+            <w:tab/>
+          </w:r>
+          <w:r>
+            <w:rPr>
+              <w:noProof/>
+            </w:rPr>
+            <w:fldChar w:fldCharType="begin"/>
+          </w:r>
+          <w:r>
+            <w:rPr>
+              <w:noProof/>
+            </w:rPr>
+            <w:instrText xml:space="preserve"> PAGEREF _Toc447132990 \h </w:instrText>
+          </w:r>
+          <w:r>
+            <w:rPr>
+              <w:noProof/>
+            </w:rPr>
+          </w:r>
+          <w:r>
+            <w:rPr>
+              <w:noProof/>
+            </w:rPr>
+            <w:fldChar w:fldCharType="separate"/>
+          </w:r>
+          <w:r>
+            <w:rPr>
+              <w:noProof/>
+            </w:rPr>
+            <w:t>8</w:t>
+          </w:r>
+          <w:r>
+            <w:rPr>
+              <w:noProof/>
+            </w:rPr>
+            <w:fldChar w:fldCharType="end"/>
+          </w:r>
+        </w:p>
+        <w:p>
+          <w:pPr>
+            <w:pStyle w:val="TOC1"/>
+            <w:tabs>
+              <w:tab w:val="left" w:pos="660"/>
+              <w:tab w:val="right" w:leader="dot" w:pos="8630"/>
+            </w:tabs>
+            <w:rPr>
+              <w:rFonts w:asciiTheme="minorHAnsi" w:hAnsiTheme="minorHAnsi"/>
+              <w:b w:val="0"/>
+              <w:bCs w:val="0"/>
+              <w:noProof/>
+              <w:color w:val="auto"/>
+              <w:sz w:val="22"/>
+              <w:lang w:val="en-GB" w:eastAsia="ja-JP"/>
+            </w:rPr>
+          </w:pPr>
+          <w:r>
+            <w:rPr>
+              <w:noProof/>
+            </w:rPr>
+            <w:t>5.0</w:t>
+          </w:r>
+          <w:r>
+            <w:rPr>
+              <w:rFonts w:asciiTheme="minorHAnsi" w:hAnsiTheme="minorHAnsi"/>
+              <w:b w:val="0"/>
+              <w:bCs w:val="0"/>
+              <w:noProof/>
+              <w:color w:val="auto"/>
+              <w:sz w:val="22"/>
+              <w:lang w:val="en-GB" w:eastAsia="ja-JP"/>
+            </w:rPr>
+            <w:tab/>
+          </w:r>
+          <w:r>
+            <w:rPr>
+              <w:noProof/>
+            </w:rPr>
+            <w:t>Sprint Documentation</w:t>
+          </w:r>
+          <w:r>
+            <w:rPr>
+              <w:noProof/>
+            </w:rPr>
+            <w:tab/>
+          </w:r>
+          <w:r>
+            <w:rPr>
+              <w:noProof/>
+            </w:rPr>
+            <w:fldChar w:fldCharType="begin"/>
+          </w:r>
+          <w:r>
+            <w:rPr>
+              <w:noProof/>
+            </w:rPr>
+            <w:instrText xml:space="preserve"> PAGEREF _Toc447132991 \h </w:instrText>
+          </w:r>
+          <w:r>
+            <w:rPr>
+              <w:noProof/>
+            </w:rPr>
+          </w:r>
+          <w:r>
+            <w:rPr>
+              <w:noProof/>
+            </w:rPr>
+            <w:fldChar w:fldCharType="separate"/>
+          </w:r>
+          <w:r>
+            <w:rPr>
+              <w:noProof/>
+            </w:rPr>
+            <w:t>9</w:t>
+          </w:r>
+          <w:r>
+            <w:rPr>
+              <w:noProof/>
+            </w:rPr>
+            <w:fldChar w:fldCharType="end"/>
+          </w:r>
+        </w:p>
+        <w:p>
+          <w:pPr>
+            <w:pStyle w:val="TOC2"/>
+            <w:tabs>
+              <w:tab w:val="left" w:pos="880"/>
+              <w:tab w:val="right" w:leader="dot" w:pos="8630"/>
+            </w:tabs>
+            <w:rPr>
+              <w:rFonts w:asciiTheme="minorHAnsi" w:hAnsiTheme="minorHAnsi"/>
+              <w:iCs w:val="0"/>
+              <w:noProof/>
+              <w:color w:val="auto"/>
+              <w:lang w:val="en-GB" w:eastAsia="ja-JP"/>
+            </w:rPr>
+          </w:pPr>
+          <w:r>
+            <w:rPr>
+              <w:noProof/>
+            </w:rPr>
+            <w:t>5.1</w:t>
+          </w:r>
+          <w:r>
+            <w:rPr>
+              <w:rFonts w:asciiTheme="minorHAnsi" w:hAnsiTheme="minorHAnsi"/>
+              <w:iCs w:val="0"/>
+              <w:noProof/>
+              <w:color w:val="auto"/>
+              <w:lang w:val="en-GB" w:eastAsia="ja-JP"/>
+            </w:rPr>
+            <w:tab/>
+          </w:r>
+          <w:r>
+            <w:rPr>
+              <w:noProof/>
+            </w:rPr>
+            <w:t>Sprint 1</w:t>
+          </w:r>
+          <w:r>
+            <w:rPr>
+              <w:noProof/>
+            </w:rPr>
+            <w:tab/>
+          </w:r>
+          <w:r>
+            <w:rPr>
+              <w:noProof/>
+            </w:rPr>
+            <w:fldChar w:fldCharType="begin"/>
+          </w:r>
+          <w:r>
+            <w:rPr>
+              <w:noProof/>
+            </w:rPr>
+            <w:instrText xml:space="preserve"> PAGEREF _Toc447132992 \h </w:instrText>
+          </w:r>
+          <w:r>
+            <w:rPr>
+              <w:noProof/>
+            </w:rPr>
+          </w:r>
+          <w:r>
+            <w:rPr>
+              <w:noProof/>
+            </w:rPr>
+            <w:fldChar w:fldCharType="separate"/>
+          </w:r>
+          <w:r>
+            <w:rPr>
+              <w:noProof/>
+            </w:rPr>
+            <w:t>9</w:t>
+          </w:r>
+          <w:r>
+            <w:rPr>
+              <w:noProof/>
+            </w:rPr>
+            <w:fldChar w:fldCharType="end"/>
+          </w:r>
+        </w:p>
+        <w:p>
+          <w:pPr>
+            <w:pStyle w:val="TOC2"/>
+            <w:tabs>
+              <w:tab w:val="left" w:pos="880"/>
+              <w:tab w:val="right" w:leader="dot" w:pos="8630"/>
+            </w:tabs>
+            <w:rPr>
+              <w:rFonts w:asciiTheme="minorHAnsi" w:hAnsiTheme="minorHAnsi"/>
+              <w:iCs w:val="0"/>
+              <w:noProof/>
+              <w:color w:val="auto"/>
+              <w:lang w:val="en-GB" w:eastAsia="ja-JP"/>
+            </w:rPr>
+          </w:pPr>
+          <w:r>
+            <w:rPr>
+              <w:noProof/>
+            </w:rPr>
+            <w:t>5.2</w:t>
+          </w:r>
+          <w:r>
+            <w:rPr>
+              <w:rFonts w:asciiTheme="minorHAnsi" w:hAnsiTheme="minorHAnsi"/>
+              <w:iCs w:val="0"/>
+              <w:noProof/>
+              <w:color w:val="auto"/>
+              <w:lang w:val="en-GB" w:eastAsia="ja-JP"/>
+            </w:rPr>
+            <w:tab/>
+          </w:r>
+          <w:r>
+            <w:rPr>
+              <w:noProof/>
+            </w:rPr>
+            <w:t>Sprint 2</w:t>
+          </w:r>
+          <w:r>
+            <w:rPr>
+              <w:noProof/>
+            </w:rPr>
+            <w:tab/>
+          </w:r>
+          <w:r>
+            <w:rPr>
+              <w:noProof/>
+            </w:rPr>
+            <w:fldChar w:fldCharType="begin"/>
+          </w:r>
+          <w:r>
+            <w:rPr>
+              <w:noProof/>
+            </w:rPr>
+            <w:instrText xml:space="preserve"> PAGEREF _Toc447132993 \h </w:instrText>
+          </w:r>
+          <w:r>
+            <w:rPr>
+              <w:noProof/>
+            </w:rPr>
+          </w:r>
+          <w:r>
+            <w:rPr>
+              <w:noProof/>
+            </w:rPr>
+            <w:fldChar w:fldCharType="separate"/>
+          </w:r>
+          <w:r>
+            <w:rPr>
+              <w:noProof/>
+            </w:rPr>
+            <w:t>9</w:t>
+          </w:r>
+          <w:r>
+            <w:rPr>
+              <w:noProof/>
+            </w:rPr>
+            <w:fldChar w:fldCharType="end"/>
+          </w:r>
+        </w:p>
+        <w:p>
+          <w:pPr>
+            <w:pStyle w:val="TOC2"/>
+            <w:tabs>
+              <w:tab w:val="left" w:pos="880"/>
+              <w:tab w:val="right" w:leader="dot" w:pos="8630"/>
+            </w:tabs>
+            <w:rPr>
+              <w:rFonts w:asciiTheme="minorHAnsi" w:hAnsiTheme="minorHAnsi"/>
+              <w:iCs w:val="0"/>
+              <w:noProof/>
+              <w:color w:val="auto"/>
+              <w:lang w:val="en-GB" w:eastAsia="ja-JP"/>
+            </w:rPr>
+          </w:pPr>
+          <w:r>
+            <w:rPr>
+              <w:noProof/>
+            </w:rPr>
+            <w:t>5.3</w:t>
+          </w:r>
+          <w:r>
+            <w:rPr>
+              <w:rFonts w:asciiTheme="minorHAnsi" w:hAnsiTheme="minorHAnsi"/>
+              <w:iCs w:val="0"/>
+              <w:noProof/>
+              <w:color w:val="auto"/>
+              <w:lang w:val="en-GB" w:eastAsia="ja-JP"/>
+            </w:rPr>
+            <w:tab/>
+          </w:r>
+          <w:r>
+            <w:rPr>
+              <w:noProof/>
+            </w:rPr>
+            <w:t>Sprint 3</w:t>
+          </w:r>
+          <w:r>
+            <w:rPr>
+              <w:noProof/>
+            </w:rPr>
+            <w:tab/>
+          </w:r>
+          <w:r>
+            <w:rPr>
+              <w:noProof/>
+            </w:rPr>
+            <w:fldChar w:fldCharType="begin"/>
+          </w:r>
+          <w:r>
+            <w:rPr>
+              <w:noProof/>
+            </w:rPr>
+            <w:instrText xml:space="preserve"> PAGEREF _Toc447132994 \h </w:instrText>
+          </w:r>
+          <w:r>
+            <w:rPr>
+              <w:noProof/>
+            </w:rPr>
+          </w:r>
+          <w:r>
+            <w:rPr>
+              <w:noProof/>
+            </w:rPr>
+            <w:fldChar w:fldCharType="separate"/>
+          </w:r>
+          <w:r>
+            <w:rPr>
+              <w:noProof/>
+            </w:rPr>
+            <w:t>9</w:t>
+          </w:r>
+          <w:r>
+            <w:rPr>
+              <w:noProof/>
+            </w:rPr>
+            <w:fldChar w:fldCharType="end"/>
+          </w:r>
+        </w:p>
+        <w:p>
+          <w:pPr>
+            <w:pStyle w:val="TOC2"/>
+            <w:tabs>
+              <w:tab w:val="left" w:pos="880"/>
+              <w:tab w:val="right" w:leader="dot" w:pos="8630"/>
+            </w:tabs>
+            <w:rPr>
+              <w:rFonts w:asciiTheme="minorHAnsi" w:hAnsiTheme="minorHAnsi"/>
+              <w:iCs w:val="0"/>
+              <w:noProof/>
+              <w:color w:val="auto"/>
+              <w:lang w:val="en-GB" w:eastAsia="ja-JP"/>
+            </w:rPr>
+          </w:pPr>
+          <w:r>
+            <w:rPr>
+              <w:noProof/>
+            </w:rPr>
+            <w:t>5.4</w:t>
+          </w:r>
+          <w:r>
+            <w:rPr>
+              <w:rFonts w:asciiTheme="minorHAnsi" w:hAnsiTheme="minorHAnsi"/>
+              <w:iCs w:val="0"/>
+              <w:noProof/>
+              <w:color w:val="auto"/>
+              <w:lang w:val="en-GB" w:eastAsia="ja-JP"/>
+            </w:rPr>
+            <w:tab/>
+          </w:r>
+          <w:r>
+            <w:rPr>
+              <w:noProof/>
+            </w:rPr>
+            <w:t>Sprint 4</w:t>
+          </w:r>
+          <w:r>
+            <w:rPr>
+              <w:noProof/>
+            </w:rPr>
+            <w:tab/>
+          </w:r>
+          <w:r>
+            <w:rPr>
+              <w:noProof/>
+            </w:rPr>
+            <w:fldChar w:fldCharType="begin"/>
+          </w:r>
+          <w:r>
+            <w:rPr>
+              <w:noProof/>
+            </w:rPr>
+            <w:instrText xml:space="preserve"> PAGEREF _Toc447132995 \h </w:instrText>
+          </w:r>
+          <w:r>
+            <w:rPr>
+              <w:noProof/>
+            </w:rPr>
+          </w:r>
+          <w:r>
+            <w:rPr>
+              <w:noProof/>
+            </w:rPr>
+            <w:fldChar w:fldCharType="separate"/>
+          </w:r>
+          <w:r>
+            <w:rPr>
+              <w:noProof/>
+            </w:rPr>
+            <w:t>9</w:t>
+          </w:r>
+          <w:r>
+            <w:rPr>
+              <w:noProof/>
+            </w:rPr>
+            <w:fldChar w:fldCharType="end"/>
+          </w:r>
+        </w:p>
+        <w:p>
+          <w:pPr>
+            <w:pStyle w:val="TOC1"/>
+            <w:tabs>
+              <w:tab w:val="left" w:pos="660"/>
+              <w:tab w:val="right" w:leader="dot" w:pos="8630"/>
+            </w:tabs>
+            <w:rPr>
+              <w:rFonts w:asciiTheme="minorHAnsi" w:hAnsiTheme="minorHAnsi"/>
+              <w:b w:val="0"/>
+              <w:bCs w:val="0"/>
+              <w:noProof/>
+              <w:color w:val="auto"/>
+              <w:sz w:val="22"/>
+              <w:lang w:val="en-GB" w:eastAsia="ja-JP"/>
+            </w:rPr>
+          </w:pPr>
+          <w:r>
+            <w:rPr>
+              <w:noProof/>
+            </w:rPr>
+            <w:t>6.0</w:t>
+          </w:r>
+          <w:r>
+            <w:rPr>
+              <w:rFonts w:asciiTheme="minorHAnsi" w:hAnsiTheme="minorHAnsi"/>
+              <w:b w:val="0"/>
+              <w:bCs w:val="0"/>
+              <w:noProof/>
+              <w:color w:val="auto"/>
+              <w:sz w:val="22"/>
+              <w:lang w:val="en-GB" w:eastAsia="ja-JP"/>
+            </w:rPr>
+            <w:tab/>
+          </w:r>
+          <w:r>
+            <w:rPr>
+              <w:noProof/>
+            </w:rPr>
+            <w:t>Project Review</w:t>
+          </w:r>
+          <w:r>
+            <w:rPr>
+              <w:noProof/>
+            </w:rPr>
+            <w:tab/>
+          </w:r>
+          <w:r>
+            <w:rPr>
+              <w:noProof/>
+            </w:rPr>
+            <w:fldChar w:fldCharType="begin"/>
+          </w:r>
+          <w:r>
+            <w:rPr>
+              <w:noProof/>
+            </w:rPr>
+            <w:instrText xml:space="preserve"> PAGEREF _Toc447132996 \h </w:instrText>
+          </w:r>
+          <w:r>
+            <w:rPr>
+              <w:noProof/>
+            </w:rPr>
+          </w:r>
+          <w:r>
+            <w:rPr>
+              <w:noProof/>
+            </w:rPr>
+            <w:fldChar w:fldCharType="separate"/>
+          </w:r>
+          <w:r>
+            <w:rPr>
+              <w:noProof/>
+            </w:rPr>
+            <w:t>10</w:t>
+          </w:r>
+          <w:r>
+            <w:rPr>
+              <w:noProof/>
+            </w:rPr>
+            <w:fldChar w:fldCharType="end"/>
+          </w:r>
+        </w:p>
+        <w:p>
+          <w:pPr>
+            <w:pStyle w:val="TOC1"/>
+            <w:tabs>
+              <w:tab w:val="left" w:pos="660"/>
+              <w:tab w:val="right" w:leader="dot" w:pos="8630"/>
+            </w:tabs>
+            <w:rPr>
+              <w:rFonts w:asciiTheme="minorHAnsi" w:hAnsiTheme="minorHAnsi"/>
+              <w:b w:val="0"/>
+              <w:bCs w:val="0"/>
+              <w:noProof/>
+              <w:color w:val="auto"/>
+              <w:sz w:val="22"/>
+              <w:lang w:val="en-GB" w:eastAsia="ja-JP"/>
+            </w:rPr>
+          </w:pPr>
+          <w:r>
+            <w:rPr>
+              <w:noProof/>
+            </w:rPr>
+            <w:t>7.0</w:t>
+          </w:r>
+          <w:r>
+            <w:rPr>
+              <w:rFonts w:asciiTheme="minorHAnsi" w:hAnsiTheme="minorHAnsi"/>
+              <w:b w:val="0"/>
+              <w:bCs w:val="0"/>
+              <w:noProof/>
+              <w:color w:val="auto"/>
+              <w:sz w:val="22"/>
+              <w:lang w:val="en-GB" w:eastAsia="ja-JP"/>
+            </w:rPr>
+            <w:tab/>
+          </w:r>
+          <w:r>
+            <w:rPr>
+              <w:noProof/>
+            </w:rPr>
+            <w:t>Conclusions and Summary</w:t>
+          </w:r>
+          <w:r>
+            <w:rPr>
+              <w:noProof/>
+            </w:rPr>
+            <w:tab/>
+          </w:r>
+          <w:r>
+            <w:rPr>
+              <w:noProof/>
+            </w:rPr>
+            <w:fldChar w:fldCharType="begin"/>
+          </w:r>
+          <w:r>
+            <w:rPr>
+              <w:noProof/>
+            </w:rPr>
+            <w:instrText xml:space="preserve"> PAGEREF _Toc447132997 \h </w:instrText>
+          </w:r>
+          <w:r>
+            <w:rPr>
+              <w:noProof/>
+            </w:rPr>
+          </w:r>
+          <w:r>
+            <w:rPr>
+              <w:noProof/>
+            </w:rPr>
+            <w:fldChar w:fldCharType="separate"/>
+          </w:r>
+          <w:r>
+            <w:rPr>
+              <w:noProof/>
+            </w:rPr>
+            <w:t>11</w:t>
+          </w:r>
+          <w:r>
+            <w:rPr>
+              <w:noProof/>
+            </w:rPr>
+            <w:fldChar w:fldCharType="end"/>
+          </w:r>
+        </w:p>
+        <w:p>
+          <w:pPr>
+            <w:pStyle w:val="TOC1"/>
+            <w:tabs>
+              <w:tab w:val="left" w:pos="660"/>
+              <w:tab w:val="right" w:leader="dot" w:pos="8630"/>
+            </w:tabs>
+            <w:rPr>
+              <w:rFonts w:asciiTheme="minorHAnsi" w:hAnsiTheme="minorHAnsi"/>
+              <w:b w:val="0"/>
+              <w:bCs w:val="0"/>
+              <w:noProof/>
+              <w:color w:val="auto"/>
+              <w:sz w:val="22"/>
+              <w:lang w:val="en-GB" w:eastAsia="ja-JP"/>
+            </w:rPr>
+          </w:pPr>
+          <w:r>
+            <w:rPr>
+              <w:noProof/>
+            </w:rPr>
+            <w:t>8.0</w:t>
+          </w:r>
+          <w:r>
+            <w:rPr>
+              <w:rFonts w:asciiTheme="minorHAnsi" w:hAnsiTheme="minorHAnsi"/>
+              <w:b w:val="0"/>
+              <w:bCs w:val="0"/>
+              <w:noProof/>
+              <w:color w:val="auto"/>
+              <w:sz w:val="22"/>
+              <w:lang w:val="en-GB" w:eastAsia="ja-JP"/>
+            </w:rPr>
+            <w:tab/>
+          </w:r>
+          <w:r>
+            <w:rPr>
+              <w:noProof/>
+            </w:rPr>
+            <w:t>References</w:t>
+          </w:r>
+          <w:r>
+            <w:rPr>
+              <w:noProof/>
+            </w:rPr>
+            <w:tab/>
+          </w:r>
+          <w:r>
+            <w:rPr>
+              <w:noProof/>
+            </w:rPr>
+            <w:fldChar w:fldCharType="begin"/>
+          </w:r>
+          <w:r>
+            <w:rPr>
+              <w:noProof/>
+            </w:rPr>
+            <w:instrText xml:space="preserve"> PAGEREF _Toc447132998 \h </w:instrText>
+          </w:r>
+          <w:r>
+            <w:rPr>
+              <w:noProof/>
+            </w:rPr>
+          </w:r>
+          <w:r>
+            <w:rPr>
+              <w:noProof/>
+            </w:rPr>
+            <w:fldChar w:fldCharType="separate"/>
+          </w:r>
+          <w:r>
+            <w:rPr>
+              <w:noProof/>
+            </w:rPr>
+            <w:t>12</w:t>
           </w:r>
           <w:r>
             <w:rPr>
@@ -4870,15 +6030,15 @@
               <w:bCs w:val="0"/>
               <w:noProof/>
               <w:color w:val="auto"/>
-              <w:szCs w:val="24"/>
-              <w:lang w:eastAsia="ja-JP"/>
+              <w:sz w:val="22"/>
+              <w:lang w:val="en-GB" w:eastAsia="ja-JP"/>
             </w:rPr>
           </w:pPr>
           <w:r>
             <w:rPr>
               <w:noProof/>
             </w:rPr>
-            <w:t>1.0 Sprint Planning</w:t>
+            <w:t>9.0 Appendices</w:t>
           </w:r>
           <w:r>
             <w:rPr>
@@ -4896,7 +6056,7 @@
             <w:rPr>
               <w:noProof/>
             </w:rPr>
-            <w:instrText xml:space="preserve"> PAGEREF _Toc447114419 \h </w:instrText>
+            <w:instrText xml:space="preserve"> PAGEREF _Toc447132999 \h </w:instrText>
           </w:r>
           <w:r>
             <w:rPr>
@@ -4913,7 +6073,7 @@
             <w:rPr>
               <w:noProof/>
             </w:rPr>
-            <w:t>5</w:t>
+            <w:t>13</w:t>
           </w:r>
           <w:r>
             <w:rPr>
@@ -4924,29 +6084,32 @@
         </w:p>
         <w:p>
           <w:pPr>
-            <w:pStyle w:val="TOC1"/>
+            <w:pStyle w:val="TOC2"/>
             <w:tabs>
+              <w:tab w:val="left" w:pos="880"/>
               <w:tab w:val="right" w:leader="dot" w:pos="8630"/>
             </w:tabs>
             <w:rPr>
               <w:rFonts w:asciiTheme="minorHAnsi" w:hAnsiTheme="minorHAnsi"/>
-              <w:b w:val="0"/>
-              <w:bCs w:val="0"/>
+              <w:iCs w:val="0"/>
               <w:noProof/>
               <w:color w:val="auto"/>
-              <w:szCs w:val="24"/>
-              <w:lang w:eastAsia="ja-JP"/>
+              <w:lang w:val="en-GB" w:eastAsia="ja-JP"/>
             </w:rPr>
           </w:pPr>
           <w:r>
             <w:rPr>
               <w:noProof/>
             </w:rPr>
-            <w:t>2.0 Background</w:t>
-          </w:r>
-          <w:r>
-            <w:rPr>
-              <w:noProof/>
+            <w:t>9.1</w:t>
+          </w:r>
+          <w:r>
+            <w:rPr>
+              <w:rFonts w:asciiTheme="minorHAnsi" w:hAnsiTheme="minorHAnsi"/>
+              <w:iCs w:val="0"/>
+              <w:noProof/>
+              <w:color w:val="auto"/>
+              <w:lang w:val="en-GB" w:eastAsia="ja-JP"/>
             </w:rPr>
             <w:tab/>
           </w:r>
@@ -4954,13 +6117,25 @@
             <w:rPr>
               <w:noProof/>
             </w:rPr>
+            <w:t>Appendix A:</w:t>
+          </w:r>
+          <w:r>
+            <w:rPr>
+              <w:noProof/>
+            </w:rPr>
+            <w:tab/>
+          </w:r>
+          <w:r>
+            <w:rPr>
+              <w:noProof/>
+            </w:rPr>
             <w:fldChar w:fldCharType="begin"/>
           </w:r>
           <w:r>
             <w:rPr>
               <w:noProof/>
             </w:rPr>
-            <w:instrText xml:space="preserve"> PAGEREF _Toc447114420 \h </w:instrText>
+            <w:instrText xml:space="preserve"> PAGEREF _Toc447133000 \h </w:instrText>
           </w:r>
           <w:r>
             <w:rPr>
@@ -4977,7 +6152,7 @@
             <w:rPr>
               <w:noProof/>
             </w:rPr>
-            <w:t>5</w:t>
+            <w:t>13</w:t>
           </w:r>
           <w:r>
             <w:rPr>
@@ -4988,29 +6163,32 @@
         </w:p>
         <w:p>
           <w:pPr>
-            <w:pStyle w:val="TOC1"/>
+            <w:pStyle w:val="TOC2"/>
             <w:tabs>
+              <w:tab w:val="left" w:pos="880"/>
               <w:tab w:val="right" w:leader="dot" w:pos="8630"/>
             </w:tabs>
             <w:rPr>
               <w:rFonts w:asciiTheme="minorHAnsi" w:hAnsiTheme="minorHAnsi"/>
-              <w:b w:val="0"/>
-              <w:bCs w:val="0"/>
+              <w:iCs w:val="0"/>
               <w:noProof/>
               <w:color w:val="auto"/>
-              <w:szCs w:val="24"/>
-              <w:lang w:eastAsia="ja-JP"/>
+              <w:lang w:val="en-GB" w:eastAsia="ja-JP"/>
             </w:rPr>
           </w:pPr>
           <w:r>
             <w:rPr>
               <w:noProof/>
             </w:rPr>
-            <w:t>3.0 Product Backlog</w:t>
-          </w:r>
-          <w:r>
-            <w:rPr>
-              <w:noProof/>
+            <w:t>9.2</w:t>
+          </w:r>
+          <w:r>
+            <w:rPr>
+              <w:rFonts w:asciiTheme="minorHAnsi" w:hAnsiTheme="minorHAnsi"/>
+              <w:iCs w:val="0"/>
+              <w:noProof/>
+              <w:color w:val="auto"/>
+              <w:lang w:val="en-GB" w:eastAsia="ja-JP"/>
             </w:rPr>
             <w:tab/>
           </w:r>
@@ -5018,13 +6196,25 @@
             <w:rPr>
               <w:noProof/>
             </w:rPr>
+            <w:t>Appendix B:</w:t>
+          </w:r>
+          <w:r>
+            <w:rPr>
+              <w:noProof/>
+            </w:rPr>
+            <w:tab/>
+          </w:r>
+          <w:r>
+            <w:rPr>
+              <w:noProof/>
+            </w:rPr>
             <w:fldChar w:fldCharType="begin"/>
           </w:r>
           <w:r>
             <w:rPr>
               <w:noProof/>
             </w:rPr>
-            <w:instrText xml:space="preserve"> PAGEREF _Toc447114421 \h </w:instrText>
+            <w:instrText xml:space="preserve"> PAGEREF _Toc447133001 \h </w:instrText>
           </w:r>
           <w:r>
             <w:rPr>
@@ -5041,391 +6231,7 @@
             <w:rPr>
               <w:noProof/>
             </w:rPr>
-            <w:t>5</w:t>
-          </w:r>
-          <w:r>
-            <w:rPr>
-              <w:noProof/>
-            </w:rPr>
-            <w:fldChar w:fldCharType="end"/>
-          </w:r>
-        </w:p>
-        <w:p>
-          <w:pPr>
-            <w:pStyle w:val="TOC1"/>
-            <w:tabs>
-              <w:tab w:val="right" w:leader="dot" w:pos="8630"/>
-            </w:tabs>
-            <w:rPr>
-              <w:rFonts w:asciiTheme="minorHAnsi" w:hAnsiTheme="minorHAnsi"/>
-              <w:b w:val="0"/>
-              <w:bCs w:val="0"/>
-              <w:noProof/>
-              <w:color w:val="auto"/>
-              <w:szCs w:val="24"/>
-              <w:lang w:eastAsia="ja-JP"/>
-            </w:rPr>
-          </w:pPr>
-          <w:r>
-            <w:rPr>
-              <w:noProof/>
-            </w:rPr>
-            <w:t>4.0 Overall Design</w:t>
-          </w:r>
-          <w:r>
-            <w:rPr>
-              <w:noProof/>
-            </w:rPr>
-            <w:tab/>
-          </w:r>
-          <w:r>
-            <w:rPr>
-              <w:noProof/>
-            </w:rPr>
-            <w:fldChar w:fldCharType="begin"/>
-          </w:r>
-          <w:r>
-            <w:rPr>
-              <w:noProof/>
-            </w:rPr>
-            <w:instrText xml:space="preserve"> PAGEREF _Toc447114422 \h </w:instrText>
-          </w:r>
-          <w:r>
-            <w:rPr>
-              <w:noProof/>
-            </w:rPr>
-          </w:r>
-          <w:r>
-            <w:rPr>
-              <w:noProof/>
-            </w:rPr>
-            <w:fldChar w:fldCharType="separate"/>
-          </w:r>
-          <w:r>
-            <w:rPr>
-              <w:noProof/>
-            </w:rPr>
-            <w:t>5</w:t>
-          </w:r>
-          <w:r>
-            <w:rPr>
-              <w:noProof/>
-            </w:rPr>
-            <w:fldChar w:fldCharType="end"/>
-          </w:r>
-        </w:p>
-        <w:p>
-          <w:pPr>
-            <w:pStyle w:val="TOC1"/>
-            <w:tabs>
-              <w:tab w:val="right" w:leader="dot" w:pos="8630"/>
-            </w:tabs>
-            <w:rPr>
-              <w:rFonts w:asciiTheme="minorHAnsi" w:hAnsiTheme="minorHAnsi"/>
-              <w:b w:val="0"/>
-              <w:bCs w:val="0"/>
-              <w:noProof/>
-              <w:color w:val="auto"/>
-              <w:szCs w:val="24"/>
-              <w:lang w:eastAsia="ja-JP"/>
-            </w:rPr>
-          </w:pPr>
-          <w:r>
-            <w:rPr>
-              <w:noProof/>
-            </w:rPr>
-            <w:t>5.0 Sprint Documentation</w:t>
-          </w:r>
-          <w:r>
-            <w:rPr>
-              <w:noProof/>
-            </w:rPr>
-            <w:tab/>
-          </w:r>
-          <w:r>
-            <w:rPr>
-              <w:noProof/>
-            </w:rPr>
-            <w:fldChar w:fldCharType="begin"/>
-          </w:r>
-          <w:r>
-            <w:rPr>
-              <w:noProof/>
-            </w:rPr>
-            <w:instrText xml:space="preserve"> PAGEREF _Toc447114423 \h </w:instrText>
-          </w:r>
-          <w:r>
-            <w:rPr>
-              <w:noProof/>
-            </w:rPr>
-          </w:r>
-          <w:r>
-            <w:rPr>
-              <w:noProof/>
-            </w:rPr>
-            <w:fldChar w:fldCharType="separate"/>
-          </w:r>
-          <w:r>
-            <w:rPr>
-              <w:noProof/>
-            </w:rPr>
-            <w:t>5</w:t>
-          </w:r>
-          <w:r>
-            <w:rPr>
-              <w:noProof/>
-            </w:rPr>
-            <w:fldChar w:fldCharType="end"/>
-          </w:r>
-        </w:p>
-        <w:p>
-          <w:pPr>
-            <w:pStyle w:val="TOC1"/>
-            <w:tabs>
-              <w:tab w:val="right" w:leader="dot" w:pos="8630"/>
-            </w:tabs>
-            <w:rPr>
-              <w:rFonts w:asciiTheme="minorHAnsi" w:hAnsiTheme="minorHAnsi"/>
-              <w:b w:val="0"/>
-              <w:bCs w:val="0"/>
-              <w:noProof/>
-              <w:color w:val="auto"/>
-              <w:szCs w:val="24"/>
-              <w:lang w:eastAsia="ja-JP"/>
-            </w:rPr>
-          </w:pPr>
-          <w:r>
-            <w:rPr>
-              <w:noProof/>
-            </w:rPr>
-            <w:t>6.0 Project Review</w:t>
-          </w:r>
-          <w:r>
-            <w:rPr>
-              <w:noProof/>
-            </w:rPr>
-            <w:tab/>
-          </w:r>
-          <w:r>
-            <w:rPr>
-              <w:noProof/>
-            </w:rPr>
-            <w:fldChar w:fldCharType="begin"/>
-          </w:r>
-          <w:r>
-            <w:rPr>
-              <w:noProof/>
-            </w:rPr>
-            <w:instrText xml:space="preserve"> PAGEREF _Toc447114424 \h </w:instrText>
-          </w:r>
-          <w:r>
-            <w:rPr>
-              <w:noProof/>
-            </w:rPr>
-          </w:r>
-          <w:r>
-            <w:rPr>
-              <w:noProof/>
-            </w:rPr>
-            <w:fldChar w:fldCharType="separate"/>
-          </w:r>
-          <w:r>
-            <w:rPr>
-              <w:noProof/>
-            </w:rPr>
-            <w:t>5</w:t>
-          </w:r>
-          <w:r>
-            <w:rPr>
-              <w:noProof/>
-            </w:rPr>
-            <w:fldChar w:fldCharType="end"/>
-          </w:r>
-        </w:p>
-        <w:p>
-          <w:pPr>
-            <w:pStyle w:val="TOC1"/>
-            <w:tabs>
-              <w:tab w:val="right" w:leader="dot" w:pos="8630"/>
-            </w:tabs>
-            <w:rPr>
-              <w:rFonts w:asciiTheme="minorHAnsi" w:hAnsiTheme="minorHAnsi"/>
-              <w:b w:val="0"/>
-              <w:bCs w:val="0"/>
-              <w:noProof/>
-              <w:color w:val="auto"/>
-              <w:szCs w:val="24"/>
-              <w:lang w:eastAsia="ja-JP"/>
-            </w:rPr>
-          </w:pPr>
-          <w:r>
-            <w:rPr>
-              <w:noProof/>
-            </w:rPr>
-            <w:t>7.0 Conclusions and Summary</w:t>
-          </w:r>
-          <w:r>
-            <w:rPr>
-              <w:noProof/>
-            </w:rPr>
-            <w:tab/>
-          </w:r>
-          <w:r>
-            <w:rPr>
-              <w:noProof/>
-            </w:rPr>
-            <w:fldChar w:fldCharType="begin"/>
-          </w:r>
-          <w:r>
-            <w:rPr>
-              <w:noProof/>
-            </w:rPr>
-            <w:instrText xml:space="preserve"> PAGEREF _Toc447114425 \h </w:instrText>
-          </w:r>
-          <w:r>
-            <w:rPr>
-              <w:noProof/>
-            </w:rPr>
-          </w:r>
-          <w:r>
-            <w:rPr>
-              <w:noProof/>
-            </w:rPr>
-            <w:fldChar w:fldCharType="separate"/>
-          </w:r>
-          <w:r>
-            <w:rPr>
-              <w:noProof/>
-            </w:rPr>
-            <w:t>5</w:t>
-          </w:r>
-          <w:r>
-            <w:rPr>
-              <w:noProof/>
-            </w:rPr>
-            <w:fldChar w:fldCharType="end"/>
-          </w:r>
-        </w:p>
-        <w:p>
-          <w:pPr>
-            <w:pStyle w:val="TOC1"/>
-            <w:tabs>
-              <w:tab w:val="right" w:leader="dot" w:pos="8630"/>
-            </w:tabs>
-            <w:rPr>
-              <w:rFonts w:asciiTheme="minorHAnsi" w:hAnsiTheme="minorHAnsi"/>
-              <w:b w:val="0"/>
-              <w:bCs w:val="0"/>
-              <w:noProof/>
-              <w:color w:val="auto"/>
-              <w:szCs w:val="24"/>
-              <w:lang w:eastAsia="ja-JP"/>
-            </w:rPr>
-          </w:pPr>
-          <w:r>
-            <w:rPr>
-              <w:noProof/>
-            </w:rPr>
-            <w:t>8.0 References</w:t>
-          </w:r>
-          <w:r>
-            <w:rPr>
-              <w:noProof/>
-            </w:rPr>
-            <w:tab/>
-          </w:r>
-          <w:r>
-            <w:rPr>
-              <w:noProof/>
-            </w:rPr>
-            <w:fldChar w:fldCharType="begin"/>
-          </w:r>
-          <w:r>
-            <w:rPr>
-              <w:noProof/>
-            </w:rPr>
-            <w:instrText xml:space="preserve"> PAGEREF _Toc447114426 \h </w:instrText>
-          </w:r>
-          <w:r>
-            <w:rPr>
-              <w:noProof/>
-            </w:rPr>
-          </w:r>
-          <w:r>
-            <w:rPr>
-              <w:noProof/>
-            </w:rPr>
-            <w:fldChar w:fldCharType="separate"/>
-          </w:r>
-          <w:r>
-            <w:rPr>
-              <w:noProof/>
-            </w:rPr>
-            <w:t>5</w:t>
-          </w:r>
-          <w:r>
-            <w:rPr>
-              <w:noProof/>
-            </w:rPr>
-            <w:fldChar w:fldCharType="end"/>
-          </w:r>
-        </w:p>
-        <w:p>
-          <w:pPr>
-            <w:pStyle w:val="TOC1"/>
-            <w:tabs>
-              <w:tab w:val="right" w:leader="dot" w:pos="8630"/>
-            </w:tabs>
-            <w:rPr>
-              <w:rFonts w:asciiTheme="minorHAnsi" w:hAnsiTheme="minorHAnsi"/>
-              <w:b w:val="0"/>
-              <w:bCs w:val="0"/>
-              <w:noProof/>
-              <w:color w:val="auto"/>
-              <w:szCs w:val="24"/>
-              <w:lang w:eastAsia="ja-JP"/>
-            </w:rPr>
-          </w:pPr>
-          <w:r>
-            <w:rPr>
-              <w:noProof/>
-            </w:rPr>
-            <w:t>9.0 Appendices</w:t>
-          </w:r>
-          <w:r>
-            <w:rPr>
-              <w:noProof/>
-            </w:rPr>
-            <w:tab/>
-          </w:r>
-          <w:r>
-            <w:rPr>
-              <w:noProof/>
-            </w:rPr>
-            <w:fldChar w:fldCharType="begin"/>
-          </w:r>
-          <w:r>
-            <w:rPr>
-              <w:noProof/>
-            </w:rPr>
-            <w:instrText xml:space="preserve"> PAGEREF _Toc447114427 \h </w:instrText>
-          </w:r>
-          <w:r>
-            <w:rPr>
-              <w:noProof/>
-            </w:rPr>
-          </w:r>
-          <w:r>
-            <w:rPr>
-              <w:noProof/>
-            </w:rPr>
-            <w:fldChar w:fldCharType="separate"/>
-          </w:r>
-          <w:r>
-            <w:rPr>
-              <w:noProof/>
-            </w:rPr>
-            <w:t>5</w:t>
+            <w:t>13</w:t>
           </w:r>
           <w:r>
             <w:rPr>
@@ -5702,36 +6508,6 @@
         <w:pStyle w:val="PDM"/>
       </w:pPr>
     </w:p>
-    <w:p>
-      <w:pPr>
-        <w:rPr>
-          <w:rFonts w:ascii="Calibri" w:hAnsi="Calibri" w:cs="Calibri"/>
-          <w:b/>
-          <w:bCs/>
-          <w:color w:val="284677"/>
-          <w:sz w:val="56"/>
-          <w:szCs w:val="56"/>
-          <w:u w:val="single"/>
-        </w:rPr>
-      </w:pPr>
-    </w:p>
-    <w:p>
-      <w:pPr>
-        <w:rPr>
-          <w:rFonts w:ascii="Calibri" w:hAnsi="Calibri" w:cs="Calibri"/>
-          <w:b/>
-          <w:bCs/>
-          <w:color w:val="284677"/>
-          <w:sz w:val="56"/>
-          <w:szCs w:val="56"/>
-          <w:u w:val="single"/>
-        </w:rPr>
-      </w:pPr>
-      <w:bookmarkStart w:id="2" w:name="_GoBack"/>
-      <w:bookmarkEnd w:id="2"/>
-    </w:p>
-    <w:p/>
-    <w:p/>
     <w:p/>
     <w:p>
       <w:pPr>
@@ -5741,123 +6517,1083 @@
           <w:numId w:val="23"/>
         </w:numPr>
       </w:pPr>
-      <w:bookmarkStart w:id="3" w:name="_Toc447114419"/>
+      <w:bookmarkStart w:id="2" w:name="_Toc447132985"/>
+      <w:r>
+        <w:t>Introduction and Objectives</w:t>
+      </w:r>
+      <w:bookmarkEnd w:id="2"/>
+    </w:p>
+    <w:p/>
+    <w:p>
+      <w:pPr>
+        <w:rPr>
+          <w:rFonts w:asciiTheme="majorHAnsi" w:hAnsiTheme="majorHAnsi"/>
+          <w:sz w:val="24"/>
+        </w:rPr>
+      </w:pPr>
+      <w:r>
+        <w:rPr>
+          <w:rFonts w:asciiTheme="majorHAnsi" w:hAnsiTheme="majorHAnsi"/>
+          <w:sz w:val="24"/>
+        </w:rPr>
+        <w:t>Max 2 pages</w:t>
+      </w:r>
+    </w:p>
+    <w:p>
+      <w:pPr>
+        <w:rPr>
+          <w:rFonts w:asciiTheme="majorHAnsi" w:hAnsiTheme="majorHAnsi"/>
+          <w:sz w:val="24"/>
+        </w:rPr>
+      </w:pPr>
+    </w:p>
+    <w:p>
+      <w:pPr>
+        <w:rPr>
+          <w:rFonts w:asciiTheme="majorHAnsi" w:hAnsiTheme="majorHAnsi"/>
+          <w:sz w:val="24"/>
+        </w:rPr>
+      </w:pPr>
+    </w:p>
+    <w:p>
+      <w:pPr>
+        <w:rPr>
+          <w:rFonts w:asciiTheme="majorHAnsi" w:hAnsiTheme="majorHAnsi"/>
+          <w:sz w:val="24"/>
+        </w:rPr>
+      </w:pPr>
+    </w:p>
+    <w:p>
+      <w:pPr>
+        <w:rPr>
+          <w:rFonts w:asciiTheme="majorHAnsi" w:hAnsiTheme="majorHAnsi"/>
+          <w:sz w:val="24"/>
+        </w:rPr>
+      </w:pPr>
+    </w:p>
+    <w:p>
+      <w:pPr>
+        <w:rPr>
+          <w:rFonts w:asciiTheme="majorHAnsi" w:hAnsiTheme="majorHAnsi"/>
+          <w:sz w:val="24"/>
+        </w:rPr>
+      </w:pPr>
+    </w:p>
+    <w:p>
+      <w:pPr>
+        <w:rPr>
+          <w:rFonts w:asciiTheme="majorHAnsi" w:hAnsiTheme="majorHAnsi"/>
+          <w:sz w:val="24"/>
+        </w:rPr>
+      </w:pPr>
+    </w:p>
+    <w:p>
+      <w:pPr>
+        <w:rPr>
+          <w:rFonts w:asciiTheme="majorHAnsi" w:hAnsiTheme="majorHAnsi"/>
+          <w:sz w:val="24"/>
+        </w:rPr>
+      </w:pPr>
+    </w:p>
+    <w:p>
+      <w:pPr>
+        <w:rPr>
+          <w:rFonts w:asciiTheme="majorHAnsi" w:hAnsiTheme="majorHAnsi"/>
+          <w:sz w:val="24"/>
+        </w:rPr>
+      </w:pPr>
+    </w:p>
+    <w:p>
+      <w:pPr>
+        <w:rPr>
+          <w:rFonts w:asciiTheme="majorHAnsi" w:hAnsiTheme="majorHAnsi"/>
+          <w:sz w:val="24"/>
+        </w:rPr>
+      </w:pPr>
+    </w:p>
+    <w:p>
+      <w:pPr>
+        <w:rPr>
+          <w:rFonts w:asciiTheme="majorHAnsi" w:hAnsiTheme="majorHAnsi"/>
+          <w:sz w:val="24"/>
+        </w:rPr>
+      </w:pPr>
+    </w:p>
+    <w:p>
+      <w:pPr>
+        <w:rPr>
+          <w:rFonts w:asciiTheme="majorHAnsi" w:hAnsiTheme="majorHAnsi"/>
+          <w:sz w:val="24"/>
+        </w:rPr>
+      </w:pPr>
+    </w:p>
+    <w:p>
+      <w:pPr>
+        <w:rPr>
+          <w:rFonts w:asciiTheme="majorHAnsi" w:hAnsiTheme="majorHAnsi"/>
+          <w:sz w:val="24"/>
+        </w:rPr>
+      </w:pPr>
+    </w:p>
+    <w:p>
+      <w:pPr>
+        <w:rPr>
+          <w:rFonts w:asciiTheme="majorHAnsi" w:hAnsiTheme="majorHAnsi"/>
+          <w:sz w:val="24"/>
+        </w:rPr>
+      </w:pPr>
+    </w:p>
+    <w:p>
+      <w:pPr>
+        <w:rPr>
+          <w:rFonts w:asciiTheme="majorHAnsi" w:hAnsiTheme="majorHAnsi"/>
+          <w:sz w:val="24"/>
+        </w:rPr>
+      </w:pPr>
+    </w:p>
+    <w:p>
+      <w:pPr>
+        <w:rPr>
+          <w:rFonts w:asciiTheme="majorHAnsi" w:hAnsiTheme="majorHAnsi"/>
+          <w:sz w:val="24"/>
+        </w:rPr>
+      </w:pPr>
+    </w:p>
+    <w:p>
+      <w:pPr>
+        <w:rPr>
+          <w:rFonts w:asciiTheme="majorHAnsi" w:hAnsiTheme="majorHAnsi"/>
+          <w:sz w:val="24"/>
+        </w:rPr>
+      </w:pPr>
+    </w:p>
+    <w:p>
+      <w:pPr>
+        <w:rPr>
+          <w:rFonts w:asciiTheme="majorHAnsi" w:hAnsiTheme="majorHAnsi"/>
+          <w:sz w:val="24"/>
+        </w:rPr>
+      </w:pPr>
+    </w:p>
+    <w:p>
+      <w:pPr>
+        <w:rPr>
+          <w:rFonts w:asciiTheme="majorHAnsi" w:hAnsiTheme="majorHAnsi"/>
+          <w:sz w:val="24"/>
+        </w:rPr>
+      </w:pPr>
+    </w:p>
+    <w:p>
+      <w:pPr>
+        <w:pStyle w:val="Heading1"/>
+        <w:numPr>
+          <w:ilvl w:val="0"/>
+          <w:numId w:val="23"/>
+        </w:numPr>
+      </w:pPr>
+      <w:bookmarkStart w:id="3" w:name="_Toc447132986"/>
       <w:r>
         <w:lastRenderedPageBreak/>
-        <w:t>Sprint Planning</w:t>
+        <w:t>Background</w:t>
       </w:r>
       <w:bookmarkEnd w:id="3"/>
     </w:p>
     <w:p/>
     <w:p>
       <w:pPr>
-        <w:pStyle w:val="Heading1"/>
-      </w:pPr>
-      <w:bookmarkStart w:id="4" w:name="_Toc447114420"/>
+        <w:rPr>
+          <w:rFonts w:asciiTheme="majorHAnsi" w:hAnsiTheme="majorHAnsi"/>
+          <w:sz w:val="24"/>
+        </w:rPr>
+      </w:pPr>
       <w:r>
-        <w:t>2.</w:t>
+        <w:rPr>
+          <w:rFonts w:asciiTheme="majorHAnsi" w:hAnsiTheme="majorHAnsi"/>
+          <w:sz w:val="24"/>
+        </w:rPr>
+        <w:t>Max 5</w:t>
       </w:r>
       <w:r>
-        <w:t>0</w:t>
+        <w:rPr>
+          <w:rFonts w:asciiTheme="majorHAnsi" w:hAnsiTheme="majorHAnsi"/>
+          <w:sz w:val="24"/>
+        </w:rPr>
+        <w:t xml:space="preserve"> pages</w:t>
       </w:r>
+    </w:p>
+    <w:p/>
+    <w:p/>
+    <w:p/>
+    <w:p/>
+    <w:p/>
+    <w:p/>
+    <w:p/>
+    <w:p/>
+    <w:p/>
+    <w:p/>
+    <w:p/>
+    <w:p/>
+    <w:p/>
+    <w:p/>
+    <w:p/>
+    <w:p/>
+    <w:p/>
+    <w:p/>
+    <w:p/>
+    <w:p/>
+    <w:p>
+      <w:pPr>
+        <w:pStyle w:val="Heading1"/>
+        <w:numPr>
+          <w:ilvl w:val="0"/>
+          <w:numId w:val="23"/>
+        </w:numPr>
+      </w:pPr>
+      <w:bookmarkStart w:id="4" w:name="_Toc447132987"/>
       <w:r>
-        <w:t xml:space="preserve"> </w:t>
-      </w:r>
-      <w:r>
-        <w:t>Background</w:t>
+        <w:lastRenderedPageBreak/>
+        <w:t>Product Backlog</w:t>
       </w:r>
       <w:bookmarkEnd w:id="4"/>
     </w:p>
+    <w:p/>
     <w:p>
       <w:pPr>
-        <w:pStyle w:val="Heading1"/>
-      </w:pPr>
-      <w:bookmarkStart w:id="5" w:name="_Toc447114421"/>
+        <w:rPr>
+          <w:rFonts w:asciiTheme="majorHAnsi" w:hAnsiTheme="majorHAnsi"/>
+          <w:sz w:val="24"/>
+        </w:rPr>
+      </w:pPr>
       <w:r>
-        <w:t xml:space="preserve">3.0 </w:t>
+        <w:rPr>
+          <w:rFonts w:asciiTheme="majorHAnsi" w:hAnsiTheme="majorHAnsi"/>
+          <w:sz w:val="24"/>
+        </w:rPr>
+        <w:t>Max 5</w:t>
       </w:r>
       <w:r>
-        <w:t>Product Backlog</w:t>
+        <w:rPr>
+          <w:rFonts w:asciiTheme="majorHAnsi" w:hAnsiTheme="majorHAnsi"/>
+          <w:sz w:val="24"/>
+        </w:rPr>
+        <w:t xml:space="preserve"> pages</w:t>
+      </w:r>
+    </w:p>
+    <w:p/>
+    <w:p/>
+    <w:p/>
+    <w:p/>
+    <w:p/>
+    <w:p/>
+    <w:p/>
+    <w:p/>
+    <w:p/>
+    <w:p/>
+    <w:p/>
+    <w:p/>
+    <w:p/>
+    <w:p/>
+    <w:p/>
+    <w:p/>
+    <w:p/>
+    <w:p/>
+    <w:p/>
+    <w:p>
+      <w:pPr>
+        <w:pStyle w:val="Heading1"/>
+        <w:numPr>
+          <w:ilvl w:val="0"/>
+          <w:numId w:val="23"/>
+        </w:numPr>
+      </w:pPr>
+      <w:bookmarkStart w:id="5" w:name="_Toc447132988"/>
+      <w:r>
+        <w:lastRenderedPageBreak/>
+        <w:t>Overall Design</w:t>
       </w:r>
       <w:bookmarkEnd w:id="5"/>
     </w:p>
+    <w:p/>
     <w:p>
       <w:pPr>
-        <w:pStyle w:val="Heading1"/>
-      </w:pPr>
-      <w:bookmarkStart w:id="6" w:name="_Toc447114422"/>
+        <w:rPr>
+          <w:rFonts w:asciiTheme="majorHAnsi" w:hAnsiTheme="majorHAnsi"/>
+          <w:sz w:val="24"/>
+          <w:szCs w:val="24"/>
+        </w:rPr>
+      </w:pPr>
       <w:r>
-        <w:t xml:space="preserve">4.0 </w:t>
+        <w:rPr>
+          <w:rFonts w:asciiTheme="majorHAnsi" w:hAnsiTheme="majorHAnsi"/>
+          <w:sz w:val="24"/>
+          <w:szCs w:val="24"/>
+        </w:rPr>
+        <w:t>Max 10 pages</w:t>
+      </w:r>
+    </w:p>
+    <w:p>
+      <w:pPr>
+        <w:rPr>
+          <w:rFonts w:asciiTheme="majorHAnsi" w:hAnsiTheme="majorHAnsi"/>
+          <w:sz w:val="24"/>
+          <w:szCs w:val="24"/>
+        </w:rPr>
+      </w:pPr>
+    </w:p>
+    <w:p>
+      <w:pPr>
+        <w:pStyle w:val="Heading2"/>
+        <w:rPr>
+          <w:sz w:val="40"/>
+          <w:szCs w:val="40"/>
+        </w:rPr>
+      </w:pPr>
+      <w:bookmarkStart w:id="6" w:name="_Toc447132989"/>
+      <w:r>
+        <w:rPr>
+          <w:sz w:val="40"/>
+          <w:szCs w:val="40"/>
+        </w:rPr>
+        <w:t xml:space="preserve">4.1 </w:t>
       </w:r>
       <w:r>
-        <w:t>Overall Design</w:t>
+        <w:rPr>
+          <w:sz w:val="40"/>
+          <w:szCs w:val="40"/>
+        </w:rPr>
+        <w:tab/>
+      </w:r>
+      <w:r>
+        <w:rPr>
+          <w:sz w:val="40"/>
+          <w:szCs w:val="40"/>
+        </w:rPr>
+        <w:t>Design Details</w:t>
       </w:r>
       <w:bookmarkEnd w:id="6"/>
     </w:p>
     <w:p>
       <w:pPr>
-        <w:pStyle w:val="Heading1"/>
-      </w:pPr>
-      <w:bookmarkStart w:id="7" w:name="_Toc447114423"/>
+        <w:rPr>
+          <w:sz w:val="40"/>
+          <w:szCs w:val="40"/>
+        </w:rPr>
+      </w:pPr>
+    </w:p>
+    <w:p>
+      <w:pPr>
+        <w:pStyle w:val="Heading2"/>
+        <w:rPr>
+          <w:sz w:val="40"/>
+          <w:szCs w:val="40"/>
+        </w:rPr>
+      </w:pPr>
+      <w:bookmarkStart w:id="7" w:name="_Toc447132990"/>
       <w:r>
-        <w:t xml:space="preserve">5.0 </w:t>
+        <w:rPr>
+          <w:sz w:val="40"/>
+          <w:szCs w:val="40"/>
+        </w:rPr>
+        <w:t>4.2</w:t>
       </w:r>
       <w:r>
-        <w:t>Sprint Documentation</w:t>
+        <w:rPr>
+          <w:sz w:val="40"/>
+          <w:szCs w:val="40"/>
+        </w:rPr>
+        <w:tab/>
+        <w:t>Implementation Details</w:t>
       </w:r>
       <w:bookmarkEnd w:id="7"/>
     </w:p>
     <w:p>
       <w:pPr>
+        <w:rPr>
+          <w:sz w:val="40"/>
+          <w:szCs w:val="40"/>
+        </w:rPr>
+      </w:pPr>
+    </w:p>
+    <w:p/>
+    <w:p/>
+    <w:p/>
+    <w:p/>
+    <w:p/>
+    <w:p/>
+    <w:p/>
+    <w:p/>
+    <w:p/>
+    <w:p/>
+    <w:p/>
+    <w:p/>
+    <w:p/>
+    <w:p>
+      <w:pPr>
         <w:pStyle w:val="Heading1"/>
-      </w:pPr>
-      <w:bookmarkStart w:id="8" w:name="_Toc447114424"/>
+        <w:numPr>
+          <w:ilvl w:val="0"/>
+          <w:numId w:val="23"/>
+        </w:numPr>
+      </w:pPr>
+      <w:bookmarkStart w:id="8" w:name="_Toc447132991"/>
       <w:r>
-        <w:t xml:space="preserve">6.0 </w:t>
-      </w:r>
-      <w:r>
-        <w:t>Project Review</w:t>
+        <w:lastRenderedPageBreak/>
+        <w:t>Sprint Documentation</w:t>
       </w:r>
       <w:bookmarkEnd w:id="8"/>
     </w:p>
     <w:p>
       <w:pPr>
-        <w:pStyle w:val="Heading1"/>
-      </w:pPr>
-      <w:bookmarkStart w:id="9" w:name="_Toc447114425"/>
+        <w:pStyle w:val="Heading2"/>
+        <w:ind w:firstLine="660"/>
+        <w:rPr>
+          <w:sz w:val="40"/>
+          <w:szCs w:val="40"/>
+        </w:rPr>
+      </w:pPr>
+      <w:bookmarkStart w:id="9" w:name="_Toc447132992"/>
       <w:r>
-        <w:t xml:space="preserve">7.0 </w:t>
+        <w:rPr>
+          <w:sz w:val="40"/>
+          <w:szCs w:val="40"/>
+        </w:rPr>
+        <w:t>5.1</w:t>
       </w:r>
       <w:r>
-        <w:t>Conclusions and Summary</w:t>
+        <w:rPr>
+          <w:sz w:val="40"/>
+          <w:szCs w:val="40"/>
+        </w:rPr>
+        <w:tab/>
+      </w:r>
+      <w:r>
+        <w:rPr>
+          <w:sz w:val="40"/>
+          <w:szCs w:val="40"/>
+        </w:rPr>
+        <w:t>Sprint 1</w:t>
       </w:r>
       <w:bookmarkEnd w:id="9"/>
     </w:p>
     <w:p>
       <w:pPr>
-        <w:pStyle w:val="Heading1"/>
-      </w:pPr>
-      <w:bookmarkStart w:id="10" w:name="_Toc447114426"/>
+        <w:pStyle w:val="Heading2"/>
+        <w:ind w:firstLine="660"/>
+        <w:rPr>
+          <w:sz w:val="40"/>
+          <w:szCs w:val="40"/>
+        </w:rPr>
+      </w:pPr>
+      <w:bookmarkStart w:id="10" w:name="_Toc447132993"/>
       <w:r>
-        <w:t xml:space="preserve">8.0 </w:t>
+        <w:rPr>
+          <w:sz w:val="40"/>
+          <w:szCs w:val="40"/>
+        </w:rPr>
+        <w:t>5.2</w:t>
       </w:r>
       <w:r>
-        <w:t>References</w:t>
+        <w:rPr>
+          <w:sz w:val="40"/>
+          <w:szCs w:val="40"/>
+        </w:rPr>
+        <w:tab/>
+      </w:r>
+      <w:r>
+        <w:rPr>
+          <w:sz w:val="40"/>
+          <w:szCs w:val="40"/>
+        </w:rPr>
+        <w:t>Sprint 2</w:t>
       </w:r>
       <w:bookmarkEnd w:id="10"/>
     </w:p>
     <w:p>
       <w:pPr>
+        <w:pStyle w:val="Heading2"/>
+        <w:ind w:firstLine="660"/>
+        <w:rPr>
+          <w:sz w:val="40"/>
+          <w:szCs w:val="40"/>
+        </w:rPr>
+      </w:pPr>
+      <w:bookmarkStart w:id="11" w:name="_Toc447132994"/>
+      <w:r>
+        <w:rPr>
+          <w:sz w:val="40"/>
+          <w:szCs w:val="40"/>
+        </w:rPr>
+        <w:t>5.3</w:t>
+      </w:r>
+      <w:r>
+        <w:rPr>
+          <w:sz w:val="40"/>
+          <w:szCs w:val="40"/>
+        </w:rPr>
+        <w:tab/>
+      </w:r>
+      <w:r>
+        <w:rPr>
+          <w:sz w:val="40"/>
+          <w:szCs w:val="40"/>
+        </w:rPr>
+        <w:t>Sprint 3</w:t>
+      </w:r>
+      <w:bookmarkEnd w:id="11"/>
+    </w:p>
+    <w:p>
+      <w:pPr>
+        <w:pStyle w:val="Heading2"/>
+        <w:ind w:firstLine="660"/>
+        <w:rPr>
+          <w:sz w:val="40"/>
+          <w:szCs w:val="40"/>
+        </w:rPr>
+      </w:pPr>
+      <w:bookmarkStart w:id="12" w:name="_Toc447132995"/>
+      <w:r>
+        <w:rPr>
+          <w:sz w:val="40"/>
+          <w:szCs w:val="40"/>
+        </w:rPr>
+        <w:t>5.4</w:t>
+      </w:r>
+      <w:r>
+        <w:rPr>
+          <w:sz w:val="40"/>
+          <w:szCs w:val="40"/>
+        </w:rPr>
+        <w:tab/>
+      </w:r>
+      <w:r>
+        <w:rPr>
+          <w:sz w:val="40"/>
+          <w:szCs w:val="40"/>
+        </w:rPr>
+        <w:t>Sprint 4</w:t>
+      </w:r>
+      <w:bookmarkEnd w:id="12"/>
+    </w:p>
+    <w:p>
+      <w:pPr>
+        <w:rPr>
+          <w:sz w:val="40"/>
+          <w:szCs w:val="40"/>
+        </w:rPr>
+      </w:pPr>
+    </w:p>
+    <w:p>
+      <w:pPr>
+        <w:rPr>
+          <w:sz w:val="40"/>
+          <w:szCs w:val="40"/>
+        </w:rPr>
+      </w:pPr>
+    </w:p>
+    <w:p/>
+    <w:p/>
+    <w:p/>
+    <w:p/>
+    <w:p/>
+    <w:p/>
+    <w:p/>
+    <w:p/>
+    <w:p/>
+    <w:p/>
+    <w:p/>
+    <w:p/>
+    <w:p/>
+    <w:p/>
+    <w:p/>
+    <w:p>
+      <w:pPr>
         <w:pStyle w:val="Heading1"/>
-      </w:pPr>
-      <w:bookmarkStart w:id="11" w:name="_Toc447114427"/>
+        <w:numPr>
+          <w:ilvl w:val="0"/>
+          <w:numId w:val="23"/>
+        </w:numPr>
+      </w:pPr>
+      <w:bookmarkStart w:id="13" w:name="_Toc447132996"/>
       <w:r>
-        <w:t xml:space="preserve">9.0 </w:t>
+        <w:t>Project Review</w:t>
       </w:r>
+      <w:bookmarkEnd w:id="13"/>
+    </w:p>
+    <w:p/>
+    <w:p>
+      <w:r>
+        <w:t>Max 5 pages.</w:t>
+      </w:r>
+    </w:p>
+    <w:p/>
+    <w:p/>
+    <w:p/>
+    <w:p/>
+    <w:p/>
+    <w:p/>
+    <w:p/>
+    <w:p/>
+    <w:p/>
+    <w:p/>
+    <w:p/>
+    <w:p/>
+    <w:p/>
+    <w:p/>
+    <w:p/>
+    <w:p/>
+    <w:p/>
+    <w:p/>
+    <w:p/>
+    <w:p>
+      <w:pPr>
+        <w:pStyle w:val="Heading1"/>
+        <w:numPr>
+          <w:ilvl w:val="0"/>
+          <w:numId w:val="23"/>
+        </w:numPr>
+      </w:pPr>
+      <w:bookmarkStart w:id="14" w:name="_Toc447132997"/>
+      <w:r>
+        <w:lastRenderedPageBreak/>
+        <w:t>Conclusions and Summary</w:t>
+      </w:r>
+      <w:bookmarkEnd w:id="14"/>
+    </w:p>
+    <w:p/>
+    <w:p/>
+    <w:p/>
+    <w:p/>
+    <w:p/>
+    <w:p/>
+    <w:p/>
+    <w:p/>
+    <w:p/>
+    <w:p/>
+    <w:p/>
+    <w:p/>
+    <w:p/>
+    <w:p/>
+    <w:p/>
+    <w:p/>
+    <w:p/>
+    <w:p/>
+    <w:p/>
+    <w:p/>
+    <w:p/>
+    <w:p>
+      <w:pPr>
+        <w:pStyle w:val="Heading1"/>
+        <w:numPr>
+          <w:ilvl w:val="0"/>
+          <w:numId w:val="23"/>
+        </w:numPr>
+      </w:pPr>
+      <w:bookmarkStart w:id="15" w:name="_Toc447132998"/>
+      <w:r>
+        <w:lastRenderedPageBreak/>
+        <w:t>References</w:t>
+      </w:r>
+      <w:bookmarkEnd w:id="15"/>
+    </w:p>
+    <w:p>
+      <w:pPr>
+        <w:pStyle w:val="ListParagraph"/>
+        <w:ind w:left="660"/>
+      </w:pPr>
+    </w:p>
+    <w:p>
+      <w:pPr>
+        <w:pStyle w:val="ListParagraph"/>
+        <w:ind w:left="660"/>
+      </w:pPr>
+    </w:p>
+    <w:p>
+      <w:pPr>
+        <w:pStyle w:val="ListParagraph"/>
+        <w:ind w:left="660"/>
+      </w:pPr>
+    </w:p>
+    <w:p>
+      <w:pPr>
+        <w:pStyle w:val="ListParagraph"/>
+        <w:ind w:left="660"/>
+      </w:pPr>
+    </w:p>
+    <w:p>
+      <w:pPr>
+        <w:pStyle w:val="ListParagraph"/>
+        <w:ind w:left="660"/>
+      </w:pPr>
+    </w:p>
+    <w:p>
+      <w:pPr>
+        <w:pStyle w:val="ListParagraph"/>
+        <w:ind w:left="660"/>
+      </w:pPr>
+    </w:p>
+    <w:p>
+      <w:pPr>
+        <w:pStyle w:val="ListParagraph"/>
+        <w:ind w:left="660"/>
+      </w:pPr>
+    </w:p>
+    <w:p>
+      <w:pPr>
+        <w:pStyle w:val="ListParagraph"/>
+        <w:ind w:left="660"/>
+      </w:pPr>
+    </w:p>
+    <w:p>
+      <w:pPr>
+        <w:pStyle w:val="ListParagraph"/>
+        <w:ind w:left="660"/>
+      </w:pPr>
+    </w:p>
+    <w:p>
+      <w:pPr>
+        <w:pStyle w:val="ListParagraph"/>
+        <w:ind w:left="660"/>
+      </w:pPr>
+    </w:p>
+    <w:p>
+      <w:pPr>
+        <w:pStyle w:val="ListParagraph"/>
+        <w:ind w:left="660"/>
+      </w:pPr>
+    </w:p>
+    <w:p>
+      <w:pPr>
+        <w:pStyle w:val="ListParagraph"/>
+        <w:ind w:left="660"/>
+      </w:pPr>
+    </w:p>
+    <w:p>
+      <w:pPr>
+        <w:pStyle w:val="ListParagraph"/>
+        <w:ind w:left="660"/>
+      </w:pPr>
+    </w:p>
+    <w:p>
+      <w:pPr>
+        <w:pStyle w:val="ListParagraph"/>
+        <w:ind w:left="660"/>
+      </w:pPr>
+    </w:p>
+    <w:p>
+      <w:pPr>
+        <w:pStyle w:val="ListParagraph"/>
+        <w:ind w:left="660"/>
+      </w:pPr>
+    </w:p>
+    <w:p>
+      <w:pPr>
+        <w:pStyle w:val="ListParagraph"/>
+        <w:ind w:left="660"/>
+      </w:pPr>
+    </w:p>
+    <w:p>
+      <w:pPr>
+        <w:pStyle w:val="ListParagraph"/>
+        <w:ind w:left="660"/>
+      </w:pPr>
+    </w:p>
+    <w:p>
+      <w:pPr>
+        <w:pStyle w:val="ListParagraph"/>
+        <w:ind w:left="660"/>
+      </w:pPr>
+    </w:p>
+    <w:p>
+      <w:pPr>
+        <w:pStyle w:val="ListParagraph"/>
+        <w:ind w:left="660"/>
+      </w:pPr>
+    </w:p>
+    <w:p>
+      <w:pPr>
+        <w:pStyle w:val="ListParagraph"/>
+        <w:ind w:left="660"/>
+      </w:pPr>
+    </w:p>
+    <w:p>
+      <w:pPr>
+        <w:pStyle w:val="ListParagraph"/>
+        <w:ind w:left="660"/>
+      </w:pPr>
+    </w:p>
+    <w:p>
+      <w:pPr>
+        <w:pStyle w:val="ListParagraph"/>
+        <w:ind w:left="660"/>
+      </w:pPr>
+    </w:p>
+    <w:p>
+      <w:pPr>
+        <w:pStyle w:val="ListParagraph"/>
+        <w:ind w:left="660"/>
+      </w:pPr>
+    </w:p>
+    <w:p>
+      <w:pPr>
+        <w:pStyle w:val="ListParagraph"/>
+        <w:ind w:left="660"/>
+      </w:pPr>
+    </w:p>
+    <w:p>
+      <w:pPr>
+        <w:pStyle w:val="ListParagraph"/>
+        <w:ind w:left="660"/>
+      </w:pPr>
+    </w:p>
+    <w:p>
+      <w:pPr>
+        <w:pStyle w:val="ListParagraph"/>
+        <w:ind w:left="660"/>
+      </w:pPr>
+    </w:p>
+    <w:p>
+      <w:pPr>
+        <w:pStyle w:val="ListParagraph"/>
+        <w:ind w:left="660"/>
+      </w:pPr>
+    </w:p>
+    <w:p>
+      <w:pPr>
+        <w:pStyle w:val="ListParagraph"/>
+        <w:ind w:left="660"/>
+      </w:pPr>
+    </w:p>
+    <w:p>
+      <w:pPr>
+        <w:pStyle w:val="ListParagraph"/>
+        <w:ind w:left="660"/>
+      </w:pPr>
+    </w:p>
+    <w:p>
+      <w:pPr>
+        <w:pStyle w:val="ListParagraph"/>
+        <w:ind w:left="660"/>
+      </w:pPr>
+    </w:p>
+    <w:p>
+      <w:pPr>
+        <w:pStyle w:val="ListParagraph"/>
+        <w:ind w:left="660"/>
+      </w:pPr>
+    </w:p>
+    <w:p>
+      <w:pPr>
+        <w:pStyle w:val="ListParagraph"/>
+        <w:ind w:left="660"/>
+      </w:pPr>
+    </w:p>
+    <w:p>
+      <w:pPr>
+        <w:pStyle w:val="ListParagraph"/>
+        <w:ind w:left="660"/>
+      </w:pPr>
+    </w:p>
+    <w:p>
+      <w:pPr>
+        <w:pStyle w:val="ListParagraph"/>
+        <w:ind w:left="660"/>
+      </w:pPr>
+    </w:p>
+    <w:p>
+      <w:pPr>
+        <w:pStyle w:val="ListParagraph"/>
+        <w:ind w:left="660"/>
+      </w:pPr>
+    </w:p>
+    <w:p>
+      <w:pPr>
+        <w:pStyle w:val="ListParagraph"/>
+        <w:ind w:left="660"/>
+      </w:pPr>
+    </w:p>
+    <w:p>
+      <w:pPr>
+        <w:pStyle w:val="ListParagraph"/>
+        <w:ind w:left="660"/>
+      </w:pPr>
+    </w:p>
+    <w:p>
+      <w:pPr>
+        <w:pStyle w:val="Heading1"/>
+      </w:pPr>
+      <w:bookmarkStart w:id="16" w:name="_Toc447132999"/>
+      <w:r>
+        <w:lastRenderedPageBreak/>
+        <w:t>9</w:t>
+      </w:r>
+      <w:r>
+        <w:t>.0</w:t>
+      </w:r>
+      <w:r>
+        <w:tab/>
+      </w:r>
+      <w:bookmarkStart w:id="17" w:name="_GoBack"/>
+      <w:bookmarkEnd w:id="17"/>
       <w:r>
         <w:t>Appendices</w:t>
       </w:r>
-      <w:bookmarkEnd w:id="11"/>
+      <w:bookmarkEnd w:id="16"/>
+    </w:p>
+    <w:p>
+      <w:pPr>
+        <w:widowControl w:val="0"/>
+        <w:autoSpaceDE w:val="0"/>
+        <w:autoSpaceDN w:val="0"/>
+        <w:adjustRightInd w:val="0"/>
+        <w:spacing w:line="320" w:lineRule="atLeast"/>
+        <w:rPr>
+          <w:rFonts w:asciiTheme="majorHAnsi" w:hAnsiTheme="majorHAnsi" w:cs="Calibri"/>
+          <w:bCs/>
+          <w:sz w:val="48"/>
+          <w:szCs w:val="48"/>
+        </w:rPr>
+      </w:pPr>
+    </w:p>
+    <w:p>
+      <w:pPr>
+        <w:pStyle w:val="Heading2"/>
+        <w:ind w:firstLine="720"/>
+        <w:rPr>
+          <w:sz w:val="40"/>
+          <w:szCs w:val="40"/>
+        </w:rPr>
+      </w:pPr>
+      <w:bookmarkStart w:id="18" w:name="_Toc447133000"/>
+      <w:r>
+        <w:rPr>
+          <w:sz w:val="40"/>
+          <w:szCs w:val="40"/>
+        </w:rPr>
+        <w:t>9.1</w:t>
+      </w:r>
+      <w:r>
+        <w:rPr>
+          <w:sz w:val="40"/>
+          <w:szCs w:val="40"/>
+        </w:rPr>
+        <w:tab/>
+        <w:t>Appendix A:</w:t>
+      </w:r>
+      <w:bookmarkEnd w:id="18"/>
+      <w:r>
+        <w:rPr>
+          <w:sz w:val="40"/>
+          <w:szCs w:val="40"/>
+        </w:rPr>
+        <w:t xml:space="preserve"> </w:t>
+      </w:r>
+    </w:p>
+    <w:p>
+      <w:pPr>
+        <w:widowControl w:val="0"/>
+        <w:autoSpaceDE w:val="0"/>
+        <w:autoSpaceDN w:val="0"/>
+        <w:adjustRightInd w:val="0"/>
+        <w:spacing w:line="320" w:lineRule="atLeast"/>
+        <w:rPr>
+          <w:rFonts w:asciiTheme="majorHAnsi" w:hAnsiTheme="majorHAnsi" w:cs="Calibri"/>
+          <w:bCs/>
+          <w:sz w:val="40"/>
+          <w:szCs w:val="40"/>
+        </w:rPr>
+      </w:pPr>
+    </w:p>
+    <w:p>
+      <w:pPr>
+        <w:pStyle w:val="Heading2"/>
+        <w:ind w:firstLine="720"/>
+        <w:rPr>
+          <w:sz w:val="40"/>
+          <w:szCs w:val="40"/>
+        </w:rPr>
+      </w:pPr>
+      <w:bookmarkStart w:id="19" w:name="_Toc447133001"/>
+      <w:r>
+        <w:rPr>
+          <w:sz w:val="40"/>
+          <w:szCs w:val="40"/>
+        </w:rPr>
+        <w:t>9.2</w:t>
+      </w:r>
+      <w:r>
+        <w:rPr>
+          <w:sz w:val="40"/>
+          <w:szCs w:val="40"/>
+        </w:rPr>
+        <w:tab/>
+      </w:r>
+      <w:r>
+        <w:rPr>
+          <w:sz w:val="40"/>
+          <w:szCs w:val="40"/>
+        </w:rPr>
+        <w:t>Appendix B</w:t>
+      </w:r>
+      <w:r>
+        <w:rPr>
+          <w:sz w:val="40"/>
+          <w:szCs w:val="40"/>
+        </w:rPr>
+        <w:t>:</w:t>
+      </w:r>
+      <w:bookmarkEnd w:id="19"/>
+      <w:r>
+        <w:rPr>
+          <w:sz w:val="40"/>
+          <w:szCs w:val="40"/>
+        </w:rPr>
+        <w:t xml:space="preserve"> </w:t>
+      </w:r>
+    </w:p>
+    <w:p>
+      <w:pPr>
+        <w:widowControl w:val="0"/>
+        <w:autoSpaceDE w:val="0"/>
+        <w:autoSpaceDN w:val="0"/>
+        <w:adjustRightInd w:val="0"/>
+        <w:spacing w:line="320" w:lineRule="atLeast"/>
+        <w:rPr>
+          <w:rFonts w:asciiTheme="majorHAnsi" w:hAnsiTheme="majorHAnsi" w:cs="Calibri"/>
+          <w:bCs/>
+          <w:sz w:val="48"/>
+          <w:szCs w:val="48"/>
+        </w:rPr>
+      </w:pPr>
+    </w:p>
+    <w:p>
+      <w:pPr>
+        <w:widowControl w:val="0"/>
+        <w:autoSpaceDE w:val="0"/>
+        <w:autoSpaceDN w:val="0"/>
+        <w:adjustRightInd w:val="0"/>
+        <w:spacing w:line="320" w:lineRule="atLeast"/>
+        <w:rPr>
+          <w:rFonts w:asciiTheme="majorHAnsi" w:hAnsiTheme="majorHAnsi" w:cs="Calibri"/>
+          <w:bCs/>
+          <w:sz w:val="48"/>
+          <w:szCs w:val="48"/>
+        </w:rPr>
+      </w:pPr>
+    </w:p>
+    <w:p>
+      <w:pPr>
+        <w:widowControl w:val="0"/>
+        <w:autoSpaceDE w:val="0"/>
+        <w:autoSpaceDN w:val="0"/>
+        <w:adjustRightInd w:val="0"/>
+        <w:spacing w:line="320" w:lineRule="atLeast"/>
+        <w:rPr>
+          <w:rFonts w:asciiTheme="majorHAnsi" w:hAnsiTheme="majorHAnsi" w:cs="Calibri"/>
+          <w:bCs/>
+          <w:sz w:val="48"/>
+          <w:szCs w:val="48"/>
+        </w:rPr>
+      </w:pPr>
     </w:p>
     <w:p>
       <w:pPr>
@@ -5890,7 +7626,7 @@
 </file>
 
 <file path=word/endnotes.xml><?xml version="1.0" encoding="utf-8"?>
-<w:endnotes xmlns:wpc="http://schemas.microsoft.com/office/word/2010/wordprocessingCanvas" xmlns:mo="http://schemas.microsoft.com/office/mac/office/2008/main" xmlns:mc="http://schemas.openxmlformats.org/markup-compatibility/2006" xmlns:mv="urn:schemas-microsoft-com:mac:vml" xmlns:o="urn:schemas-microsoft-com:office:office" xmlns:r="http://schemas.openxmlformats.org/officeDocument/2006/relationships" xmlns:m="http://schemas.openxmlformats.org/officeDocument/2006/math" xmlns:v="urn:schemas-microsoft-com:vml" xmlns:wp14="http://schemas.microsoft.com/office/word/2010/wordprocessingDrawing" xmlns:wp="http://schemas.openxmlformats.org/drawingml/2006/wordprocessingDrawing" xmlns:w10="urn:schemas-microsoft-com:office:word" xmlns:w="http://schemas.openxmlformats.org/wordprocessingml/2006/main" xmlns:w14="http://schemas.microsoft.com/office/word/2010/wordml" xmlns:w15="http://schemas.microsoft.com/office/word/2012/wordml" xmlns:wpg="http://schemas.microsoft.com/office/word/2010/wordprocessingGroup" xmlns:wpi="http://schemas.microsoft.com/office/word/2010/wordprocessingInk" xmlns:wne="http://schemas.microsoft.com/office/word/2006/wordml" xmlns:wps="http://schemas.microsoft.com/office/word/2010/wordprocessingShape" mc:Ignorable="w14 w15 wp14">
+<w:endnotes xmlns:wpc="http://schemas.microsoft.com/office/word/2010/wordprocessingCanvas" xmlns:cx="http://schemas.microsoft.com/office/drawing/2014/chartex" xmlns:cx1="http://schemas.microsoft.com/office/drawing/2015/9/8/chartex" xmlns:mc="http://schemas.openxmlformats.org/markup-compatibility/2006" xmlns:o="urn:schemas-microsoft-com:office:office" xmlns:r="http://schemas.openxmlformats.org/officeDocument/2006/relationships" xmlns:m="http://schemas.openxmlformats.org/officeDocument/2006/math" xmlns:v="urn:schemas-microsoft-com:vml" xmlns:wp14="http://schemas.microsoft.com/office/word/2010/wordprocessingDrawing" xmlns:wp="http://schemas.openxmlformats.org/drawingml/2006/wordprocessingDrawing" xmlns:w10="urn:schemas-microsoft-com:office:word" xmlns:w="http://schemas.openxmlformats.org/wordprocessingml/2006/main" xmlns:w14="http://schemas.microsoft.com/office/word/2010/wordml" xmlns:w15="http://schemas.microsoft.com/office/word/2012/wordml" xmlns:w16se="http://schemas.microsoft.com/office/word/2015/wordml/symex" xmlns:wpg="http://schemas.microsoft.com/office/word/2010/wordprocessingGroup" xmlns:wpi="http://schemas.microsoft.com/office/word/2010/wordprocessingInk" xmlns:wne="http://schemas.microsoft.com/office/word/2006/wordml" xmlns:wps="http://schemas.microsoft.com/office/word/2010/wordprocessingShape" mc:Ignorable="w14 w15 w16se wp14">
   <w:endnote w:type="separator" w:id="-1">
     <w:p>
       <w:r>
@@ -5909,7 +7645,7 @@
 </file>
 
 <file path=word/footer1.xml><?xml version="1.0" encoding="utf-8"?>
-<w:ftr xmlns:wpc="http://schemas.microsoft.com/office/word/2010/wordprocessingCanvas" xmlns:mo="http://schemas.microsoft.com/office/mac/office/2008/main" xmlns:mc="http://schemas.openxmlformats.org/markup-compatibility/2006" xmlns:mv="urn:schemas-microsoft-com:mac:vml" xmlns:o="urn:schemas-microsoft-com:office:office" xmlns:r="http://schemas.openxmlformats.org/officeDocument/2006/relationships" xmlns:m="http://schemas.openxmlformats.org/officeDocument/2006/math" xmlns:v="urn:schemas-microsoft-com:vml" xmlns:wp14="http://schemas.microsoft.com/office/word/2010/wordprocessingDrawing" xmlns:wp="http://schemas.openxmlformats.org/drawingml/2006/wordprocessingDrawing" xmlns:w10="urn:schemas-microsoft-com:office:word" xmlns:w="http://schemas.openxmlformats.org/wordprocessingml/2006/main" xmlns:w14="http://schemas.microsoft.com/office/word/2010/wordml" xmlns:w15="http://schemas.microsoft.com/office/word/2012/wordml" xmlns:wpg="http://schemas.microsoft.com/office/word/2010/wordprocessingGroup" xmlns:wpi="http://schemas.microsoft.com/office/word/2010/wordprocessingInk" xmlns:wne="http://schemas.microsoft.com/office/word/2006/wordml" xmlns:wps="http://schemas.microsoft.com/office/word/2010/wordprocessingShape" mc:Ignorable="w14 w15 wp14">
+<w:ftr xmlns:wpc="http://schemas.microsoft.com/office/word/2010/wordprocessingCanvas" xmlns:cx="http://schemas.microsoft.com/office/drawing/2014/chartex" xmlns:cx1="http://schemas.microsoft.com/office/drawing/2015/9/8/chartex" xmlns:mc="http://schemas.openxmlformats.org/markup-compatibility/2006" xmlns:o="urn:schemas-microsoft-com:office:office" xmlns:r="http://schemas.openxmlformats.org/officeDocument/2006/relationships" xmlns:m="http://schemas.openxmlformats.org/officeDocument/2006/math" xmlns:v="urn:schemas-microsoft-com:vml" xmlns:wp14="http://schemas.microsoft.com/office/word/2010/wordprocessingDrawing" xmlns:wp="http://schemas.openxmlformats.org/drawingml/2006/wordprocessingDrawing" xmlns:w10="urn:schemas-microsoft-com:office:word" xmlns:w="http://schemas.openxmlformats.org/wordprocessingml/2006/main" xmlns:w14="http://schemas.microsoft.com/office/word/2010/wordml" xmlns:w15="http://schemas.microsoft.com/office/word/2012/wordml" xmlns:w16se="http://schemas.microsoft.com/office/word/2015/wordml/symex" xmlns:wpg="http://schemas.microsoft.com/office/word/2010/wordprocessingGroup" xmlns:wpi="http://schemas.microsoft.com/office/word/2010/wordprocessingInk" xmlns:wne="http://schemas.microsoft.com/office/word/2006/wordml" xmlns:wps="http://schemas.microsoft.com/office/word/2010/wordprocessingShape" mc:Ignorable="w14 w15 w16se wp14">
   <w:tbl>
     <w:tblPr>
       <w:tblW w:w="5000" w:type="pct"/>
@@ -6039,7 +7775,7 @@
 </file>
 
 <file path=word/footer2.xml><?xml version="1.0" encoding="utf-8"?>
-<w:ftr xmlns:wpc="http://schemas.microsoft.com/office/word/2010/wordprocessingCanvas" xmlns:mo="http://schemas.microsoft.com/office/mac/office/2008/main" xmlns:mc="http://schemas.openxmlformats.org/markup-compatibility/2006" xmlns:mv="urn:schemas-microsoft-com:mac:vml" xmlns:o="urn:schemas-microsoft-com:office:office" xmlns:r="http://schemas.openxmlformats.org/officeDocument/2006/relationships" xmlns:m="http://schemas.openxmlformats.org/officeDocument/2006/math" xmlns:v="urn:schemas-microsoft-com:vml" xmlns:wp14="http://schemas.microsoft.com/office/word/2010/wordprocessingDrawing" xmlns:wp="http://schemas.openxmlformats.org/drawingml/2006/wordprocessingDrawing" xmlns:w10="urn:schemas-microsoft-com:office:word" xmlns:w="http://schemas.openxmlformats.org/wordprocessingml/2006/main" xmlns:w14="http://schemas.microsoft.com/office/word/2010/wordml" xmlns:w15="http://schemas.microsoft.com/office/word/2012/wordml" xmlns:wpg="http://schemas.microsoft.com/office/word/2010/wordprocessingGroup" xmlns:wpi="http://schemas.microsoft.com/office/word/2010/wordprocessingInk" xmlns:wne="http://schemas.microsoft.com/office/word/2006/wordml" xmlns:wps="http://schemas.microsoft.com/office/word/2010/wordprocessingShape" mc:Ignorable="w14 w15 wp14">
+<w:ftr xmlns:wpc="http://schemas.microsoft.com/office/word/2010/wordprocessingCanvas" xmlns:cx="http://schemas.microsoft.com/office/drawing/2014/chartex" xmlns:cx1="http://schemas.microsoft.com/office/drawing/2015/9/8/chartex" xmlns:mc="http://schemas.openxmlformats.org/markup-compatibility/2006" xmlns:o="urn:schemas-microsoft-com:office:office" xmlns:r="http://schemas.openxmlformats.org/officeDocument/2006/relationships" xmlns:m="http://schemas.openxmlformats.org/officeDocument/2006/math" xmlns:v="urn:schemas-microsoft-com:vml" xmlns:wp14="http://schemas.microsoft.com/office/word/2010/wordprocessingDrawing" xmlns:wp="http://schemas.openxmlformats.org/drawingml/2006/wordprocessingDrawing" xmlns:w10="urn:schemas-microsoft-com:office:word" xmlns:w="http://schemas.openxmlformats.org/wordprocessingml/2006/main" xmlns:w14="http://schemas.microsoft.com/office/word/2010/wordml" xmlns:w15="http://schemas.microsoft.com/office/word/2012/wordml" xmlns:w16se="http://schemas.microsoft.com/office/word/2015/wordml/symex" xmlns:wpg="http://schemas.microsoft.com/office/word/2010/wordprocessingGroup" xmlns:wpi="http://schemas.microsoft.com/office/word/2010/wordprocessingInk" xmlns:wne="http://schemas.microsoft.com/office/word/2006/wordml" xmlns:wps="http://schemas.microsoft.com/office/word/2010/wordprocessingShape" mc:Ignorable="w14 w15 w16se wp14">
   <w:tbl>
     <w:tblPr>
       <w:tblW w:w="5166" w:type="pct"/>
@@ -6138,7 +7874,7 @@
               <w:noProof/>
               <w:color w:val="4F81BD" w:themeColor="accent1"/>
             </w:rPr>
-            <w:t>5</w:t>
+            <w:t>11</w:t>
           </w:r>
           <w:r>
             <w:rPr>
@@ -6161,7 +7897,7 @@
 </file>
 
 <file path=word/footnotes.xml><?xml version="1.0" encoding="utf-8"?>
-<w:footnotes xmlns:wpc="http://schemas.microsoft.com/office/word/2010/wordprocessingCanvas" xmlns:mo="http://schemas.microsoft.com/office/mac/office/2008/main" xmlns:mc="http://schemas.openxmlformats.org/markup-compatibility/2006" xmlns:mv="urn:schemas-microsoft-com:mac:vml" xmlns:o="urn:schemas-microsoft-com:office:office" xmlns:r="http://schemas.openxmlformats.org/officeDocument/2006/relationships" xmlns:m="http://schemas.openxmlformats.org/officeDocument/2006/math" xmlns:v="urn:schemas-microsoft-com:vml" xmlns:wp14="http://schemas.microsoft.com/office/word/2010/wordprocessingDrawing" xmlns:wp="http://schemas.openxmlformats.org/drawingml/2006/wordprocessingDrawing" xmlns:w10="urn:schemas-microsoft-com:office:word" xmlns:w="http://schemas.openxmlformats.org/wordprocessingml/2006/main" xmlns:w14="http://schemas.microsoft.com/office/word/2010/wordml" xmlns:w15="http://schemas.microsoft.com/office/word/2012/wordml" xmlns:wpg="http://schemas.microsoft.com/office/word/2010/wordprocessingGroup" xmlns:wpi="http://schemas.microsoft.com/office/word/2010/wordprocessingInk" xmlns:wne="http://schemas.microsoft.com/office/word/2006/wordml" xmlns:wps="http://schemas.microsoft.com/office/word/2010/wordprocessingShape" mc:Ignorable="w14 w15 wp14">
+<w:footnotes xmlns:wpc="http://schemas.microsoft.com/office/word/2010/wordprocessingCanvas" xmlns:cx="http://schemas.microsoft.com/office/drawing/2014/chartex" xmlns:cx1="http://schemas.microsoft.com/office/drawing/2015/9/8/chartex" xmlns:mc="http://schemas.openxmlformats.org/markup-compatibility/2006" xmlns:o="urn:schemas-microsoft-com:office:office" xmlns:r="http://schemas.openxmlformats.org/officeDocument/2006/relationships" xmlns:m="http://schemas.openxmlformats.org/officeDocument/2006/math" xmlns:v="urn:schemas-microsoft-com:vml" xmlns:wp14="http://schemas.microsoft.com/office/word/2010/wordprocessingDrawing" xmlns:wp="http://schemas.openxmlformats.org/drawingml/2006/wordprocessingDrawing" xmlns:w10="urn:schemas-microsoft-com:office:word" xmlns:w="http://schemas.openxmlformats.org/wordprocessingml/2006/main" xmlns:w14="http://schemas.microsoft.com/office/word/2010/wordml" xmlns:w15="http://schemas.microsoft.com/office/word/2012/wordml" xmlns:w16se="http://schemas.microsoft.com/office/word/2015/wordml/symex" xmlns:wpg="http://schemas.microsoft.com/office/word/2010/wordprocessingGroup" xmlns:wpi="http://schemas.microsoft.com/office/word/2010/wordprocessingInk" xmlns:wne="http://schemas.microsoft.com/office/word/2006/wordml" xmlns:wps="http://schemas.microsoft.com/office/word/2010/wordprocessingShape" mc:Ignorable="w14 w15 w16se wp14">
   <w:footnote w:type="separator" w:id="-1">
     <w:p>
       <w:r>
@@ -6180,7 +7916,7 @@
 </file>
 
 <file path=word/header1.xml><?xml version="1.0" encoding="utf-8"?>
-<w:hdr xmlns:wpc="http://schemas.microsoft.com/office/word/2010/wordprocessingCanvas" xmlns:mo="http://schemas.microsoft.com/office/mac/office/2008/main" xmlns:mc="http://schemas.openxmlformats.org/markup-compatibility/2006" xmlns:mv="urn:schemas-microsoft-com:mac:vml" xmlns:o="urn:schemas-microsoft-com:office:office" xmlns:r="http://schemas.openxmlformats.org/officeDocument/2006/relationships" xmlns:m="http://schemas.openxmlformats.org/officeDocument/2006/math" xmlns:v="urn:schemas-microsoft-com:vml" xmlns:wp14="http://schemas.microsoft.com/office/word/2010/wordprocessingDrawing" xmlns:wp="http://schemas.openxmlformats.org/drawingml/2006/wordprocessingDrawing" xmlns:w10="urn:schemas-microsoft-com:office:word" xmlns:w="http://schemas.openxmlformats.org/wordprocessingml/2006/main" xmlns:w14="http://schemas.microsoft.com/office/word/2010/wordml" xmlns:w15="http://schemas.microsoft.com/office/word/2012/wordml" xmlns:wpg="http://schemas.microsoft.com/office/word/2010/wordprocessingGroup" xmlns:wpi="http://schemas.microsoft.com/office/word/2010/wordprocessingInk" xmlns:wne="http://schemas.microsoft.com/office/word/2006/wordml" xmlns:wps="http://schemas.microsoft.com/office/word/2010/wordprocessingShape" mc:Ignorable="w14 w15 wp14">
+<w:hdr xmlns:wpc="http://schemas.microsoft.com/office/word/2010/wordprocessingCanvas" xmlns:cx="http://schemas.microsoft.com/office/drawing/2014/chartex" xmlns:cx1="http://schemas.microsoft.com/office/drawing/2015/9/8/chartex" xmlns:mc="http://schemas.openxmlformats.org/markup-compatibility/2006" xmlns:o="urn:schemas-microsoft-com:office:office" xmlns:r="http://schemas.openxmlformats.org/officeDocument/2006/relationships" xmlns:m="http://schemas.openxmlformats.org/officeDocument/2006/math" xmlns:v="urn:schemas-microsoft-com:vml" xmlns:wp14="http://schemas.microsoft.com/office/word/2010/wordprocessingDrawing" xmlns:wp="http://schemas.openxmlformats.org/drawingml/2006/wordprocessingDrawing" xmlns:w10="urn:schemas-microsoft-com:office:word" xmlns:w="http://schemas.openxmlformats.org/wordprocessingml/2006/main" xmlns:w14="http://schemas.microsoft.com/office/word/2010/wordml" xmlns:w15="http://schemas.microsoft.com/office/word/2012/wordml" xmlns:w16se="http://schemas.microsoft.com/office/word/2015/wordml/symex" xmlns:wpg="http://schemas.microsoft.com/office/word/2010/wordprocessingGroup" xmlns:wpi="http://schemas.microsoft.com/office/word/2010/wordprocessingInk" xmlns:wne="http://schemas.microsoft.com/office/word/2006/wordml" xmlns:wps="http://schemas.microsoft.com/office/word/2010/wordprocessingShape" mc:Ignorable="w14 w15 w16se wp14">
   <w:tbl>
     <w:tblPr>
       <w:tblW w:w="5179" w:type="pct"/>
@@ -6276,7 +8012,7 @@
     <w:r>
       <w:rPr>
         <w:noProof/>
-        <w:lang w:eastAsia="ja-JP"/>
+        <w:lang w:val="en-GB" w:eastAsia="ja-JP"/>
       </w:rPr>
       <mc:AlternateContent>
         <mc:Choice Requires="wps">
@@ -6316,14 +8052,14 @@
                       </a:ln>
                       <a:extLst>
                         <a:ext uri="{909E8E84-426E-40dd-AFC4-6F175D3DCCD1}">
-                          <a14:hiddenFill xmlns:cx="http://schemas.microsoft.com/office/drawing/2014/chartex" xmlns:cx1="http://schemas.microsoft.com/office/drawing/2015/9/8/chartex" xmlns:w16se="http://schemas.microsoft.com/office/word/2015/wordml/symex" xmlns:a14="http://schemas.microsoft.com/office/drawing/2010/main" xmlns:w="http://schemas.openxmlformats.org/wordprocessingml/2006/main" xmlns:w10="urn:schemas-microsoft-com:office:word" xmlns:v="urn:schemas-microsoft-com:vml" xmlns:o="urn:schemas-microsoft-com:office:office" xmlns="">
+                          <a14:hiddenFill xmlns="" xmlns:o="urn:schemas-microsoft-com:office:office" xmlns:v="urn:schemas-microsoft-com:vml" xmlns:w10="urn:schemas-microsoft-com:office:word" xmlns:w="http://schemas.openxmlformats.org/wordprocessingml/2006/main" xmlns:a14="http://schemas.microsoft.com/office/drawing/2010/main" xmlns:mv="urn:schemas-microsoft-com:mac:vml" xmlns:mo="http://schemas.microsoft.com/office/mac/office/2008/main">
                             <a:solidFill>
                               <a:srgbClr val="FFFFFF"/>
                             </a:solidFill>
                           </a14:hiddenFill>
                         </a:ext>
                         <a:ext uri="{91240B29-F687-4f45-9708-019B960494DF}">
-                          <a14:hiddenLine xmlns:cx="http://schemas.microsoft.com/office/drawing/2014/chartex" xmlns:cx1="http://schemas.microsoft.com/office/drawing/2015/9/8/chartex" xmlns:w16se="http://schemas.microsoft.com/office/word/2015/wordml/symex" xmlns:a14="http://schemas.microsoft.com/office/drawing/2010/main" xmlns:w="http://schemas.openxmlformats.org/wordprocessingml/2006/main" xmlns:w10="urn:schemas-microsoft-com:office:word" xmlns:v="urn:schemas-microsoft-com:vml" xmlns:o="urn:schemas-microsoft-com:office:office" xmlns="" w="9525">
+                          <a14:hiddenLine xmlns="" xmlns:o="urn:schemas-microsoft-com:office:office" xmlns:v="urn:schemas-microsoft-com:vml" xmlns:w10="urn:schemas-microsoft-com:office:word" xmlns:w="http://schemas.openxmlformats.org/wordprocessingml/2006/main" xmlns:a14="http://schemas.microsoft.com/office/drawing/2010/main" xmlns:mv="urn:schemas-microsoft-com:mac:vml" xmlns:mo="http://schemas.microsoft.com/office/mac/office/2008/main" w="9525">
                             <a:solidFill>
                               <a:srgbClr val="000000"/>
                             </a:solidFill>
@@ -6392,11 +8128,11 @@
         </mc:Choice>
         <mc:Fallback>
           <w:pict>
-            <v:shapetype w14:anchorId="27BF4B63" id="_x0000_t202" coordsize="21600,21600" o:spt="202" path="m0,0l0,21600,21600,21600,21600,0xe">
+            <v:shapetype w14:anchorId="27BF4B63" id="_x0000_t202" coordsize="21600,21600" o:spt="202" path="m,l,21600r21600,l21600,xe">
               <v:stroke joinstyle="miter"/>
               <v:path gradientshapeok="t" o:connecttype="rect"/>
             </v:shapetype>
-            <v:shape id="Text_x0020_Box_x0020_15" o:spid="_x0000_s1058" type="#_x0000_t202" style="position:absolute;margin-left:71.2pt;margin-top:29.4pt;width:31.5pt;height:22.55pt;z-index:251658752;visibility:visible;mso-wrap-style:square;mso-width-percent:0;mso-height-percent:0;mso-wrap-distance-left:9pt;mso-wrap-distance-top:0;mso-wrap-distance-right:9pt;mso-wrap-distance-bottom:0;mso-position-horizontal:absolute;mso-position-horizontal-relative:page;mso-position-vertical:absolute;mso-position-vertical-relative:page;mso-width-percent:0;mso-height-percent:0;mso-width-relative:page;mso-height-relative:page;v-text-anchor:top" o:gfxdata="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" filled="f" stroked="f">
+            <v:shape id="Text Box 15" o:spid="_x0000_s1058" type="#_x0000_t202" style="position:absolute;margin-left:71.2pt;margin-top:29.4pt;width:31.5pt;height:22.55pt;z-index:251658752;visibility:visible;mso-wrap-style:square;mso-width-percent:0;mso-height-percent:0;mso-wrap-distance-left:9pt;mso-wrap-distance-top:0;mso-wrap-distance-right:9pt;mso-wrap-distance-bottom:0;mso-position-horizontal:absolute;mso-position-horizontal-relative:page;mso-position-vertical:absolute;mso-position-vertical-relative:page;mso-width-percent:0;mso-height-percent:0;mso-width-relative:page;mso-height-relative:page;v-text-anchor:top" o:gfxdata="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" filled="f" stroked="f">
               <v:textbox>
                 <w:txbxContent>
                   <w:p>
@@ -6449,7 +8185,7 @@
 </file>
 
 <file path=word/header2.xml><?xml version="1.0" encoding="utf-8"?>
-<w:hdr xmlns:wpc="http://schemas.microsoft.com/office/word/2010/wordprocessingCanvas" xmlns:mo="http://schemas.microsoft.com/office/mac/office/2008/main" xmlns:mc="http://schemas.openxmlformats.org/markup-compatibility/2006" xmlns:mv="urn:schemas-microsoft-com:mac:vml" xmlns:o="urn:schemas-microsoft-com:office:office" xmlns:r="http://schemas.openxmlformats.org/officeDocument/2006/relationships" xmlns:m="http://schemas.openxmlformats.org/officeDocument/2006/math" xmlns:v="urn:schemas-microsoft-com:vml" xmlns:wp14="http://schemas.microsoft.com/office/word/2010/wordprocessingDrawing" xmlns:wp="http://schemas.openxmlformats.org/drawingml/2006/wordprocessingDrawing" xmlns:w10="urn:schemas-microsoft-com:office:word" xmlns:w="http://schemas.openxmlformats.org/wordprocessingml/2006/main" xmlns:w14="http://schemas.microsoft.com/office/word/2010/wordml" xmlns:w15="http://schemas.microsoft.com/office/word/2012/wordml" xmlns:wpg="http://schemas.microsoft.com/office/word/2010/wordprocessingGroup" xmlns:wpi="http://schemas.microsoft.com/office/word/2010/wordprocessingInk" xmlns:wne="http://schemas.microsoft.com/office/word/2006/wordml" xmlns:wps="http://schemas.microsoft.com/office/word/2010/wordprocessingShape" mc:Ignorable="w14 w15 wp14">
+<w:hdr xmlns:wpc="http://schemas.microsoft.com/office/word/2010/wordprocessingCanvas" xmlns:cx="http://schemas.microsoft.com/office/drawing/2014/chartex" xmlns:cx1="http://schemas.microsoft.com/office/drawing/2015/9/8/chartex" xmlns:mc="http://schemas.openxmlformats.org/markup-compatibility/2006" xmlns:o="urn:schemas-microsoft-com:office:office" xmlns:r="http://schemas.openxmlformats.org/officeDocument/2006/relationships" xmlns:m="http://schemas.openxmlformats.org/officeDocument/2006/math" xmlns:v="urn:schemas-microsoft-com:vml" xmlns:wp14="http://schemas.microsoft.com/office/word/2010/wordprocessingDrawing" xmlns:wp="http://schemas.openxmlformats.org/drawingml/2006/wordprocessingDrawing" xmlns:w10="urn:schemas-microsoft-com:office:word" xmlns:w="http://schemas.openxmlformats.org/wordprocessingml/2006/main" xmlns:w14="http://schemas.microsoft.com/office/word/2010/wordml" xmlns:w15="http://schemas.microsoft.com/office/word/2012/wordml" xmlns:w16se="http://schemas.microsoft.com/office/word/2015/wordml/symex" xmlns:wpg="http://schemas.microsoft.com/office/word/2010/wordprocessingGroup" xmlns:wpi="http://schemas.microsoft.com/office/word/2010/wordprocessingInk" xmlns:wne="http://schemas.microsoft.com/office/word/2006/wordml" xmlns:wps="http://schemas.microsoft.com/office/word/2010/wordprocessingShape" mc:Ignorable="w14 w15 w16se wp14">
   <w:tbl>
     <w:tblPr>
       <w:tblW w:w="5498" w:type="pct"/>
@@ -6547,8 +8283,8 @@
 </file>
 
 <file path=word/numbering.xml><?xml version="1.0" encoding="utf-8"?>
-<w:numbering xmlns:wpc="http://schemas.microsoft.com/office/word/2010/wordprocessingCanvas" xmlns:mo="http://schemas.microsoft.com/office/mac/office/2008/main" xmlns:mc="http://schemas.openxmlformats.org/markup-compatibility/2006" xmlns:mv="urn:schemas-microsoft-com:mac:vml" xmlns:o="urn:schemas-microsoft-com:office:office" xmlns:r="http://schemas.openxmlformats.org/officeDocument/2006/relationships" xmlns:m="http://schemas.openxmlformats.org/officeDocument/2006/math" xmlns:v="urn:schemas-microsoft-com:vml" xmlns:wp14="http://schemas.microsoft.com/office/word/2010/wordprocessingDrawing" xmlns:wp="http://schemas.openxmlformats.org/drawingml/2006/wordprocessingDrawing" xmlns:w10="urn:schemas-microsoft-com:office:word" xmlns:w="http://schemas.openxmlformats.org/wordprocessingml/2006/main" xmlns:w14="http://schemas.microsoft.com/office/word/2010/wordml" xmlns:w15="http://schemas.microsoft.com/office/word/2012/wordml" xmlns:wpg="http://schemas.microsoft.com/office/word/2010/wordprocessingGroup" xmlns:wpi="http://schemas.microsoft.com/office/word/2010/wordprocessingInk" xmlns:wne="http://schemas.microsoft.com/office/word/2006/wordml" xmlns:wps="http://schemas.microsoft.com/office/word/2010/wordprocessingShape" mc:Ignorable="w14 w15 wp14">
-  <w:abstractNum w:abstractNumId="0">
+<w:numbering xmlns:wpc="http://schemas.microsoft.com/office/word/2010/wordprocessingCanvas" xmlns:cx="http://schemas.microsoft.com/office/drawing/2014/chartex" xmlns:cx1="http://schemas.microsoft.com/office/drawing/2015/9/8/chartex" xmlns:mc="http://schemas.openxmlformats.org/markup-compatibility/2006" xmlns:o="urn:schemas-microsoft-com:office:office" xmlns:r="http://schemas.openxmlformats.org/officeDocument/2006/relationships" xmlns:m="http://schemas.openxmlformats.org/officeDocument/2006/math" xmlns:v="urn:schemas-microsoft-com:vml" xmlns:wp14="http://schemas.microsoft.com/office/word/2010/wordprocessingDrawing" xmlns:wp="http://schemas.openxmlformats.org/drawingml/2006/wordprocessingDrawing" xmlns:w10="urn:schemas-microsoft-com:office:word" xmlns:w="http://schemas.openxmlformats.org/wordprocessingml/2006/main" xmlns:w14="http://schemas.microsoft.com/office/word/2010/wordml" xmlns:w15="http://schemas.microsoft.com/office/word/2012/wordml" xmlns:w16se="http://schemas.microsoft.com/office/word/2015/wordml/symex" xmlns:wpg="http://schemas.microsoft.com/office/word/2010/wordprocessingGroup" xmlns:wpi="http://schemas.microsoft.com/office/word/2010/wordprocessingInk" xmlns:wne="http://schemas.microsoft.com/office/word/2006/wordml" xmlns:wps="http://schemas.microsoft.com/office/word/2010/wordprocessingShape" mc:Ignorable="w14 w15 w16se wp14">
+  <w:abstractNum w:abstractNumId="0" w15:restartNumberingAfterBreak="0">
     <w:nsid w:val="FFFFFF1D"/>
     <w:multiLevelType w:val="multilevel"/>
     <w:tmpl w:val="F698B49C"/>
@@ -6688,7 +8424,7 @@
       </w:rPr>
     </w:lvl>
   </w:abstractNum>
-  <w:abstractNum w:abstractNumId="1">
+  <w:abstractNum w:abstractNumId="1" w15:restartNumberingAfterBreak="0">
     <w:nsid w:val="0ADC5A31"/>
     <w:multiLevelType w:val="hybridMultilevel"/>
     <w:tmpl w:val="B6C89986"/>
@@ -6801,7 +8537,7 @@
       </w:rPr>
     </w:lvl>
   </w:abstractNum>
-  <w:abstractNum w:abstractNumId="2">
+  <w:abstractNum w:abstractNumId="2" w15:restartNumberingAfterBreak="0">
     <w:nsid w:val="0C246ED8"/>
     <w:multiLevelType w:val="hybridMultilevel"/>
     <w:tmpl w:val="58041606"/>
@@ -6914,7 +8650,7 @@
       </w:rPr>
     </w:lvl>
   </w:abstractNum>
-  <w:abstractNum w:abstractNumId="3">
+  <w:abstractNum w:abstractNumId="3" w15:restartNumberingAfterBreak="0">
     <w:nsid w:val="134E4343"/>
     <w:multiLevelType w:val="hybridMultilevel"/>
     <w:tmpl w:val="4954B198"/>
@@ -7027,7 +8763,7 @@
       </w:rPr>
     </w:lvl>
   </w:abstractNum>
-  <w:abstractNum w:abstractNumId="4">
+  <w:abstractNum w:abstractNumId="4" w15:restartNumberingAfterBreak="0">
     <w:nsid w:val="16B3176B"/>
     <w:multiLevelType w:val="hybridMultilevel"/>
     <w:tmpl w:val="AADE9BFC"/>
@@ -7140,7 +8876,7 @@
       </w:rPr>
     </w:lvl>
   </w:abstractNum>
-  <w:abstractNum w:abstractNumId="5">
+  <w:abstractNum w:abstractNumId="5" w15:restartNumberingAfterBreak="0">
     <w:nsid w:val="17AE2E5B"/>
     <w:multiLevelType w:val="hybridMultilevel"/>
     <w:tmpl w:val="FBE084A2"/>
@@ -7229,7 +8965,7 @@
       </w:pPr>
     </w:lvl>
   </w:abstractNum>
-  <w:abstractNum w:abstractNumId="6">
+  <w:abstractNum w:abstractNumId="6" w15:restartNumberingAfterBreak="0">
     <w:nsid w:val="1EA83A93"/>
     <w:multiLevelType w:val="hybridMultilevel"/>
     <w:tmpl w:val="A96E8E38"/>
@@ -7342,7 +9078,7 @@
       </w:rPr>
     </w:lvl>
   </w:abstractNum>
-  <w:abstractNum w:abstractNumId="7">
+  <w:abstractNum w:abstractNumId="7" w15:restartNumberingAfterBreak="0">
     <w:nsid w:val="222766CE"/>
     <w:multiLevelType w:val="multilevel"/>
     <w:tmpl w:val="6C7A07C2"/>
@@ -7455,7 +9191,7 @@
       </w:rPr>
     </w:lvl>
   </w:abstractNum>
-  <w:abstractNum w:abstractNumId="8">
+  <w:abstractNum w:abstractNumId="8" w15:restartNumberingAfterBreak="0">
     <w:nsid w:val="29055383"/>
     <w:multiLevelType w:val="multilevel"/>
     <w:tmpl w:val="250C97C0"/>
@@ -7568,7 +9304,7 @@
       </w:rPr>
     </w:lvl>
   </w:abstractNum>
-  <w:abstractNum w:abstractNumId="9">
+  <w:abstractNum w:abstractNumId="9" w15:restartNumberingAfterBreak="0">
     <w:nsid w:val="2D794219"/>
     <w:multiLevelType w:val="hybridMultilevel"/>
     <w:tmpl w:val="F9A60F94"/>
@@ -7681,7 +9417,7 @@
       </w:rPr>
     </w:lvl>
   </w:abstractNum>
-  <w:abstractNum w:abstractNumId="10">
+  <w:abstractNum w:abstractNumId="10" w15:restartNumberingAfterBreak="0">
     <w:nsid w:val="38D21077"/>
     <w:multiLevelType w:val="hybridMultilevel"/>
     <w:tmpl w:val="C0DEA896"/>
@@ -7794,7 +9530,7 @@
       </w:rPr>
     </w:lvl>
   </w:abstractNum>
-  <w:abstractNum w:abstractNumId="11">
+  <w:abstractNum w:abstractNumId="11" w15:restartNumberingAfterBreak="0">
     <w:nsid w:val="48547DB5"/>
     <w:multiLevelType w:val="multilevel"/>
     <w:tmpl w:val="B2864EDA"/>
@@ -7907,7 +9643,7 @@
       </w:rPr>
     </w:lvl>
   </w:abstractNum>
-  <w:abstractNum w:abstractNumId="12">
+  <w:abstractNum w:abstractNumId="12" w15:restartNumberingAfterBreak="0">
     <w:nsid w:val="4ADF06B2"/>
     <w:multiLevelType w:val="hybridMultilevel"/>
     <w:tmpl w:val="F18C085E"/>
@@ -8020,7 +9756,7 @@
       </w:rPr>
     </w:lvl>
   </w:abstractNum>
-  <w:abstractNum w:abstractNumId="13">
+  <w:abstractNum w:abstractNumId="13" w15:restartNumberingAfterBreak="0">
     <w:nsid w:val="521413E9"/>
     <w:multiLevelType w:val="hybridMultilevel"/>
     <w:tmpl w:val="1B9C7972"/>
@@ -8134,7 +9870,7 @@
       </w:rPr>
     </w:lvl>
   </w:abstractNum>
-  <w:abstractNum w:abstractNumId="14">
+  <w:abstractNum w:abstractNumId="14" w15:restartNumberingAfterBreak="0">
     <w:nsid w:val="54563E76"/>
     <w:multiLevelType w:val="hybridMultilevel"/>
     <w:tmpl w:val="F5BCD0AE"/>
@@ -8247,7 +9983,7 @@
       </w:rPr>
     </w:lvl>
   </w:abstractNum>
-  <w:abstractNum w:abstractNumId="15">
+  <w:abstractNum w:abstractNumId="15" w15:restartNumberingAfterBreak="0">
     <w:nsid w:val="54A87654"/>
     <w:multiLevelType w:val="hybridMultilevel"/>
     <w:tmpl w:val="98929B36"/>
@@ -8360,7 +10096,7 @@
       </w:rPr>
     </w:lvl>
   </w:abstractNum>
-  <w:abstractNum w:abstractNumId="16">
+  <w:abstractNum w:abstractNumId="16" w15:restartNumberingAfterBreak="0">
     <w:nsid w:val="5EB76882"/>
     <w:multiLevelType w:val="hybridMultilevel"/>
     <w:tmpl w:val="23BC29DA"/>
@@ -8473,7 +10209,7 @@
       </w:rPr>
     </w:lvl>
   </w:abstractNum>
-  <w:abstractNum w:abstractNumId="17">
+  <w:abstractNum w:abstractNumId="17" w15:restartNumberingAfterBreak="0">
     <w:nsid w:val="6B3E6840"/>
     <w:multiLevelType w:val="hybridMultilevel"/>
     <w:tmpl w:val="A4D02E26"/>
@@ -8562,7 +10298,7 @@
       </w:pPr>
     </w:lvl>
   </w:abstractNum>
-  <w:abstractNum w:abstractNumId="18">
+  <w:abstractNum w:abstractNumId="18" w15:restartNumberingAfterBreak="0">
     <w:nsid w:val="78680150"/>
     <w:multiLevelType w:val="hybridMultilevel"/>
     <w:tmpl w:val="22EE77AA"/>
@@ -8675,7 +10411,7 @@
       </w:rPr>
     </w:lvl>
   </w:abstractNum>
-  <w:abstractNum w:abstractNumId="19">
+  <w:abstractNum w:abstractNumId="19" w15:restartNumberingAfterBreak="0">
     <w:nsid w:val="797130F5"/>
     <w:multiLevelType w:val="hybridMultilevel"/>
     <w:tmpl w:val="B0FA0E1E"/>
@@ -8788,7 +10524,7 @@
       </w:rPr>
     </w:lvl>
   </w:abstractNum>
-  <w:abstractNum w:abstractNumId="20">
+  <w:abstractNum w:abstractNumId="20" w15:restartNumberingAfterBreak="0">
     <w:nsid w:val="79911088"/>
     <w:multiLevelType w:val="hybridMultilevel"/>
     <w:tmpl w:val="B89254AA"/>
@@ -8901,7 +10637,7 @@
       </w:rPr>
     </w:lvl>
   </w:abstractNum>
-  <w:abstractNum w:abstractNumId="21">
+  <w:abstractNum w:abstractNumId="21" w15:restartNumberingAfterBreak="0">
     <w:nsid w:val="7AA273AF"/>
     <w:multiLevelType w:val="hybridMultilevel"/>
     <w:tmpl w:val="88D6205A"/>
@@ -9014,7 +10750,7 @@
       </w:rPr>
     </w:lvl>
   </w:abstractNum>
-  <w:abstractNum w:abstractNumId="22">
+  <w:abstractNum w:abstractNumId="22" w15:restartNumberingAfterBreak="0">
     <w:nsid w:val="7FD862D1"/>
     <w:multiLevelType w:val="hybridMultilevel"/>
     <w:tmpl w:val="7F36DE4A"/>
@@ -9200,7 +10936,7 @@
 </file>
 
 <file path=word/styles.xml><?xml version="1.0" encoding="utf-8"?>
-<w:styles xmlns:mc="http://schemas.openxmlformats.org/markup-compatibility/2006" xmlns:r="http://schemas.openxmlformats.org/officeDocument/2006/relationships" xmlns:w="http://schemas.openxmlformats.org/wordprocessingml/2006/main" xmlns:w14="http://schemas.microsoft.com/office/word/2010/wordml" xmlns:w15="http://schemas.microsoft.com/office/word/2012/wordml" mc:Ignorable="w14 w15">
+<w:styles xmlns:mc="http://schemas.openxmlformats.org/markup-compatibility/2006" xmlns:r="http://schemas.openxmlformats.org/officeDocument/2006/relationships" xmlns:w="http://schemas.openxmlformats.org/wordprocessingml/2006/main" xmlns:w14="http://schemas.microsoft.com/office/word/2010/wordml" xmlns:w15="http://schemas.microsoft.com/office/word/2012/wordml" xmlns:w16se="http://schemas.microsoft.com/office/word/2015/wordml/symex" mc:Ignorable="w14 w15 w16se">
   <w:docDefaults>
     <w:rPrDefault>
       <w:rPr>
@@ -9216,7 +10952,7 @@
       </w:pPr>
     </w:pPrDefault>
   </w:docDefaults>
-  <w:latentStyles w:defLockedState="0" w:defUIPriority="99" w:defSemiHidden="0" w:defUnhideWhenUsed="0" w:defQFormat="0" w:count="380">
+  <w:latentStyles w:defLockedState="0" w:defUIPriority="99" w:defSemiHidden="0" w:defUnhideWhenUsed="0" w:defQFormat="0" w:count="371">
     <w:lsdException w:name="Normal" w:uiPriority="0" w:qFormat="1"/>
     <w:lsdException w:name="heading 1" w:uiPriority="9" w:qFormat="1"/>
     <w:lsdException w:name="heading 2" w:semiHidden="1" w:uiPriority="9" w:unhideWhenUsed="1" w:qFormat="1"/>
@@ -9992,17 +11728,10 @@
     <w:tblPr>
       <w:tblStyleRowBandSize w:val="1"/>
       <w:tblStyleColBandSize w:val="1"/>
-      <w:tblInd w:w="0" w:type="dxa"/>
       <w:tblBorders>
         <w:top w:val="single" w:sz="8" w:space="0" w:color="4F81BD" w:themeColor="accent1"/>
         <w:bottom w:val="single" w:sz="8" w:space="0" w:color="4F81BD" w:themeColor="accent1"/>
       </w:tblBorders>
-      <w:tblCellMar>
-        <w:top w:w="0" w:type="dxa"/>
-        <w:left w:w="108" w:type="dxa"/>
-        <w:bottom w:w="0" w:type="dxa"/>
-        <w:right w:w="108" w:type="dxa"/>
-      </w:tblCellMar>
     </w:tblPr>
     <w:tblStylePr w:type="firstRow">
       <w:pPr>
@@ -10087,7 +11816,6 @@
     <w:uiPriority w:val="59"/>
     <w:rsid w:val="00472EFF"/>
     <w:tblPr>
-      <w:tblInd w:w="0" w:type="dxa"/>
       <w:tblBorders>
         <w:top w:val="single" w:sz="4" w:space="0" w:color="auto"/>
         <w:left w:val="single" w:sz="4" w:space="0" w:color="auto"/>
@@ -10096,12 +11824,6 @@
         <w:insideH w:val="single" w:sz="4" w:space="0" w:color="auto"/>
         <w:insideV w:val="single" w:sz="4" w:space="0" w:color="auto"/>
       </w:tblBorders>
-      <w:tblCellMar>
-        <w:top w:w="0" w:type="dxa"/>
-        <w:left w:w="108" w:type="dxa"/>
-        <w:bottom w:w="0" w:type="dxa"/>
-        <w:right w:w="108" w:type="dxa"/>
-      </w:tblCellMar>
     </w:tblPr>
   </w:style>
   <w:style w:type="table" w:styleId="LightList">
@@ -10112,19 +11834,12 @@
     <w:tblPr>
       <w:tblStyleRowBandSize w:val="1"/>
       <w:tblStyleColBandSize w:val="1"/>
-      <w:tblInd w:w="0" w:type="dxa"/>
       <w:tblBorders>
         <w:top w:val="single" w:sz="8" w:space="0" w:color="000000" w:themeColor="text1"/>
         <w:left w:val="single" w:sz="8" w:space="0" w:color="000000" w:themeColor="text1"/>
         <w:bottom w:val="single" w:sz="8" w:space="0" w:color="000000" w:themeColor="text1"/>
         <w:right w:val="single" w:sz="8" w:space="0" w:color="000000" w:themeColor="text1"/>
       </w:tblBorders>
-      <w:tblCellMar>
-        <w:top w:w="0" w:type="dxa"/>
-        <w:left w:w="108" w:type="dxa"/>
-        <w:bottom w:w="0" w:type="dxa"/>
-        <w:right w:w="108" w:type="dxa"/>
-      </w:tblCellMar>
     </w:tblPr>
     <w:tblStylePr w:type="firstRow">
       <w:pPr>
@@ -10204,17 +11919,10 @@
     <w:tblPr>
       <w:tblStyleRowBandSize w:val="1"/>
       <w:tblStyleColBandSize w:val="1"/>
-      <w:tblInd w:w="0" w:type="dxa"/>
       <w:tblBorders>
         <w:top w:val="single" w:sz="8" w:space="0" w:color="F79646" w:themeColor="accent6"/>
         <w:bottom w:val="single" w:sz="8" w:space="0" w:color="F79646" w:themeColor="accent6"/>
       </w:tblBorders>
-      <w:tblCellMar>
-        <w:top w:w="0" w:type="dxa"/>
-        <w:left w:w="108" w:type="dxa"/>
-        <w:bottom w:w="0" w:type="dxa"/>
-        <w:right w:w="108" w:type="dxa"/>
-      </w:tblCellMar>
     </w:tblPr>
     <w:tblStylePr w:type="firstRow">
       <w:pPr>
@@ -10304,17 +12012,10 @@
     <w:tblPr>
       <w:tblStyleRowBandSize w:val="1"/>
       <w:tblStyleColBandSize w:val="1"/>
-      <w:tblInd w:w="0" w:type="dxa"/>
       <w:tblBorders>
         <w:top w:val="single" w:sz="8" w:space="0" w:color="4BACC6" w:themeColor="accent5"/>
         <w:bottom w:val="single" w:sz="8" w:space="0" w:color="4BACC6" w:themeColor="accent5"/>
       </w:tblBorders>
-      <w:tblCellMar>
-        <w:top w:w="0" w:type="dxa"/>
-        <w:left w:w="108" w:type="dxa"/>
-        <w:bottom w:w="0" w:type="dxa"/>
-        <w:right w:w="108" w:type="dxa"/>
-      </w:tblCellMar>
     </w:tblPr>
     <w:tblStylePr w:type="firstRow">
       <w:pPr>
@@ -10401,19 +12102,12 @@
     <w:tblPr>
       <w:tblStyleRowBandSize w:val="1"/>
       <w:tblStyleColBandSize w:val="1"/>
-      <w:tblInd w:w="0" w:type="dxa"/>
       <w:tblBorders>
         <w:top w:val="single" w:sz="8" w:space="0" w:color="4BACC6" w:themeColor="accent5"/>
         <w:left w:val="single" w:sz="8" w:space="0" w:color="4BACC6" w:themeColor="accent5"/>
         <w:bottom w:val="single" w:sz="8" w:space="0" w:color="4BACC6" w:themeColor="accent5"/>
         <w:right w:val="single" w:sz="8" w:space="0" w:color="4BACC6" w:themeColor="accent5"/>
       </w:tblBorders>
-      <w:tblCellMar>
-        <w:top w:w="0" w:type="dxa"/>
-        <w:left w:w="108" w:type="dxa"/>
-        <w:bottom w:w="0" w:type="dxa"/>
-        <w:right w:w="108" w:type="dxa"/>
-      </w:tblCellMar>
     </w:tblPr>
     <w:tblStylePr w:type="firstRow">
       <w:pPr>
@@ -10490,7 +12184,6 @@
     <w:tblPr>
       <w:tblStyleRowBandSize w:val="1"/>
       <w:tblStyleColBandSize w:val="1"/>
-      <w:tblInd w:w="0" w:type="dxa"/>
       <w:tblBorders>
         <w:top w:val="single" w:sz="8" w:space="0" w:color="4F81BD" w:themeColor="accent1"/>
         <w:left w:val="single" w:sz="8" w:space="0" w:color="4F81BD" w:themeColor="accent1"/>
@@ -10499,12 +12192,6 @@
         <w:insideH w:val="single" w:sz="8" w:space="0" w:color="4F81BD" w:themeColor="accent1"/>
         <w:insideV w:val="single" w:sz="8" w:space="0" w:color="4F81BD" w:themeColor="accent1"/>
       </w:tblBorders>
-      <w:tblCellMar>
-        <w:top w:w="0" w:type="dxa"/>
-        <w:left w:w="108" w:type="dxa"/>
-        <w:bottom w:w="0" w:type="dxa"/>
-        <w:right w:w="108" w:type="dxa"/>
-      </w:tblCellMar>
     </w:tblPr>
     <w:tblStylePr w:type="firstRow">
       <w:pPr>
@@ -10617,7 +12304,6 @@
     <w:tblPr>
       <w:tblStyleRowBandSize w:val="1"/>
       <w:tblStyleColBandSize w:val="1"/>
-      <w:tblInd w:w="0" w:type="dxa"/>
       <w:tblBorders>
         <w:top w:val="single" w:sz="8" w:space="0" w:color="7BA0CD" w:themeColor="accent1" w:themeTint="BF"/>
         <w:left w:val="single" w:sz="8" w:space="0" w:color="7BA0CD" w:themeColor="accent1" w:themeTint="BF"/>
@@ -10625,12 +12311,6 @@
         <w:right w:val="single" w:sz="8" w:space="0" w:color="7BA0CD" w:themeColor="accent1" w:themeTint="BF"/>
         <w:insideH w:val="single" w:sz="8" w:space="0" w:color="7BA0CD" w:themeColor="accent1" w:themeTint="BF"/>
       </w:tblBorders>
-      <w:tblCellMar>
-        <w:top w:w="0" w:type="dxa"/>
-        <w:left w:w="108" w:type="dxa"/>
-        <w:bottom w:w="0" w:type="dxa"/>
-        <w:right w:w="108" w:type="dxa"/>
-      </w:tblCellMar>
     </w:tblPr>
     <w:tblStylePr w:type="firstRow">
       <w:pPr>
@@ -10720,7 +12400,6 @@
     <w:tblPr>
       <w:tblStyleRowBandSize w:val="1"/>
       <w:tblStyleColBandSize w:val="1"/>
-      <w:tblInd w:w="0" w:type="dxa"/>
       <w:tblBorders>
         <w:top w:val="single" w:sz="8" w:space="0" w:color="4BACC6" w:themeColor="accent5"/>
         <w:left w:val="single" w:sz="8" w:space="0" w:color="4BACC6" w:themeColor="accent5"/>
@@ -10729,12 +12408,6 @@
         <w:insideH w:val="single" w:sz="8" w:space="0" w:color="4BACC6" w:themeColor="accent5"/>
         <w:insideV w:val="single" w:sz="8" w:space="0" w:color="4BACC6" w:themeColor="accent5"/>
       </w:tblBorders>
-      <w:tblCellMar>
-        <w:top w:w="0" w:type="dxa"/>
-        <w:left w:w="108" w:type="dxa"/>
-        <w:bottom w:w="0" w:type="dxa"/>
-        <w:right w:w="108" w:type="dxa"/>
-      </w:tblCellMar>
     </w:tblPr>
     <w:tblStylePr w:type="firstRow">
       <w:pPr>
@@ -11380,736 +13053,6 @@
 </w:styles>
 </file>
 
-<file path=word/glossary/document.xml><?xml version="1.0" encoding="utf-8"?>
-<w:glossaryDocument xmlns:wpc="http://schemas.microsoft.com/office/word/2010/wordprocessingCanvas" xmlns:mo="http://schemas.microsoft.com/office/mac/office/2008/main" xmlns:mc="http://schemas.openxmlformats.org/markup-compatibility/2006" xmlns:mv="urn:schemas-microsoft-com:mac:vml" xmlns:o="urn:schemas-microsoft-com:office:office" xmlns:r="http://schemas.openxmlformats.org/officeDocument/2006/relationships" xmlns:m="http://schemas.openxmlformats.org/officeDocument/2006/math" xmlns:v="urn:schemas-microsoft-com:vml" xmlns:wp14="http://schemas.microsoft.com/office/word/2010/wordprocessingDrawing" xmlns:wp="http://schemas.openxmlformats.org/drawingml/2006/wordprocessingDrawing" xmlns:w10="urn:schemas-microsoft-com:office:word" xmlns:w="http://schemas.openxmlformats.org/wordprocessingml/2006/main" xmlns:w14="http://schemas.microsoft.com/office/word/2010/wordml" xmlns:w15="http://schemas.microsoft.com/office/word/2012/wordml" xmlns:wpg="http://schemas.microsoft.com/office/word/2010/wordprocessingGroup" xmlns:wpi="http://schemas.microsoft.com/office/word/2010/wordprocessingInk" xmlns:wne="http://schemas.microsoft.com/office/word/2006/wordml" xmlns:wps="http://schemas.microsoft.com/office/word/2010/wordprocessingShape" mc:Ignorable="w14 w15 wp14"/>
-</file>
-
-<file path=word/glossary/fontTable.xml><?xml version="1.0" encoding="utf-8"?>
-<w:fonts xmlns:mc="http://schemas.openxmlformats.org/markup-compatibility/2006" xmlns:r="http://schemas.openxmlformats.org/officeDocument/2006/relationships" xmlns:w="http://schemas.openxmlformats.org/wordprocessingml/2006/main" xmlns:w14="http://schemas.microsoft.com/office/word/2010/wordml" xmlns:w15="http://schemas.microsoft.com/office/word/2012/wordml" mc:Ignorable="w14 w15">
-  <w:font w:name="Symbol">
-    <w:panose1 w:val="00000000000000000000"/>
-    <w:charset w:val="02"/>
-    <w:family w:val="auto"/>
-    <w:pitch w:val="variable"/>
-    <w:sig w:usb0="00000000" w:usb1="10000000" w:usb2="00000000" w:usb3="00000000" w:csb0="80000000" w:csb1="00000000"/>
-  </w:font>
-  <w:font w:name="Times New Roman">
-    <w:panose1 w:val="02020603050405020304"/>
-    <w:charset w:val="00"/>
-    <w:family w:val="auto"/>
-    <w:pitch w:val="variable"/>
-    <w:sig w:usb0="E0002AEF" w:usb1="C0007841" w:usb2="00000009" w:usb3="00000000" w:csb0="000001FF" w:csb1="00000000"/>
-  </w:font>
-  <w:font w:name="Courier New">
-    <w:panose1 w:val="02070309020205020404"/>
-    <w:charset w:val="00"/>
-    <w:family w:val="auto"/>
-    <w:pitch w:val="variable"/>
-    <w:sig w:usb0="E0002AFF" w:usb1="C0007843" w:usb2="00000009" w:usb3="00000000" w:csb0="000001FF" w:csb1="00000000"/>
-  </w:font>
-  <w:font w:name="Wingdings">
-    <w:panose1 w:val="05000000000000000000"/>
-    <w:charset w:val="02"/>
-    <w:family w:val="auto"/>
-    <w:pitch w:val="variable"/>
-    <w:sig w:usb0="00000000" w:usb1="10000000" w:usb2="00000000" w:usb3="00000000" w:csb0="80000000" w:csb1="00000000"/>
-  </w:font>
-  <w:font w:name="Calibri">
-    <w:panose1 w:val="020F0502020204030204"/>
-    <w:charset w:val="00"/>
-    <w:family w:val="auto"/>
-    <w:pitch w:val="variable"/>
-    <w:sig w:usb0="E00002FF" w:usb1="4000ACFF" w:usb2="00000001" w:usb3="00000000" w:csb0="0000019F" w:csb1="00000000"/>
-  </w:font>
-  <w:font w:name="ＭＳ 明朝">
-    <w:charset w:val="80"/>
-    <w:family w:val="auto"/>
-    <w:pitch w:val="variable"/>
-    <w:sig w:usb0="E00002FF" w:usb1="6AC7FDFB" w:usb2="08000012" w:usb3="00000000" w:csb0="0002009F" w:csb1="00000000"/>
-  </w:font>
-  <w:font w:name="Cambria">
-    <w:panose1 w:val="02040503050406030204"/>
-    <w:charset w:val="00"/>
-    <w:family w:val="auto"/>
-    <w:pitch w:val="variable"/>
-    <w:sig w:usb0="E00002FF" w:usb1="400004FF" w:usb2="00000000" w:usb3="00000000" w:csb0="0000019F" w:csb1="00000000"/>
-  </w:font>
-  <w:font w:name="ＭＳ ゴシック">
-    <w:charset w:val="80"/>
-    <w:family w:val="auto"/>
-    <w:pitch w:val="variable"/>
-    <w:sig w:usb0="E00002FF" w:usb1="6AC7FDFB" w:usb2="08000012" w:usb3="00000000" w:csb0="0002009F" w:csb1="00000000"/>
-  </w:font>
-  <w:font w:name="Lucida Grande">
-    <w:panose1 w:val="020B0600040502020204"/>
-    <w:charset w:val="00"/>
-    <w:family w:val="auto"/>
-    <w:pitch w:val="variable"/>
-    <w:sig w:usb0="E1000AEF" w:usb1="5000A1FF" w:usb2="00000000" w:usb3="00000000" w:csb0="000001BF" w:csb1="00000000"/>
-  </w:font>
-  <w:font w:name="Times">
-    <w:panose1 w:val="02000500000000000000"/>
-    <w:charset w:val="00"/>
-    <w:family w:val="auto"/>
-    <w:pitch w:val="variable"/>
-    <w:sig w:usb0="00000003" w:usb1="00000000" w:usb2="00000000" w:usb3="00000000" w:csb0="00000001" w:csb1="00000000"/>
-  </w:font>
-  <w:font w:name="Arial">
-    <w:panose1 w:val="020B0604020202020204"/>
-    <w:charset w:val="00"/>
-    <w:family w:val="auto"/>
-    <w:pitch w:val="variable"/>
-    <w:sig w:usb0="E0002AFF" w:usb1="C0007843" w:usb2="00000009" w:usb3="00000000" w:csb0="000001FF" w:csb1="00000000"/>
-  </w:font>
-  <w:font w:name="Yu Mincho">
-    <w:panose1 w:val="02020400000000000000"/>
-    <w:charset w:val="80"/>
-    <w:family w:val="auto"/>
-    <w:pitch w:val="variable"/>
-    <w:sig w:usb0="800002E7" w:usb1="2AC7FCFF" w:usb2="00000012" w:usb3="00000000" w:csb0="0002009F" w:csb1="00000000"/>
-  </w:font>
-  <w:font w:name="Yu Gothic Light">
-    <w:panose1 w:val="020B0300000000000000"/>
-    <w:charset w:val="80"/>
-    <w:family w:val="auto"/>
-    <w:pitch w:val="variable"/>
-    <w:sig w:usb0="E00002FF" w:usb1="2AC7FDFF" w:usb2="00000016" w:usb3="00000000" w:csb0="0002009F" w:csb1="00000000"/>
-  </w:font>
-  <w:font w:name="Calibri Light">
-    <w:panose1 w:val="020F0302020204030204"/>
-    <w:charset w:val="00"/>
-    <w:family w:val="auto"/>
-    <w:pitch w:val="variable"/>
-    <w:sig w:usb0="A00002EF" w:usb1="4000207B" w:usb2="00000000" w:usb3="00000000" w:csb0="0000019F" w:csb1="00000000"/>
-  </w:font>
-</w:fonts>
-</file>
-
-<file path=word/glossary/settings.xml><?xml version="1.0" encoding="utf-8"?>
-<w:settings xmlns:mc="http://schemas.openxmlformats.org/markup-compatibility/2006" xmlns:o="urn:schemas-microsoft-com:office:office" xmlns:r="http://schemas.openxmlformats.org/officeDocument/2006/relationships" xmlns:m="http://schemas.openxmlformats.org/officeDocument/2006/math" xmlns:v="urn:schemas-microsoft-com:vml" xmlns:w10="urn:schemas-microsoft-com:office:word" xmlns:w="http://schemas.openxmlformats.org/wordprocessingml/2006/main" xmlns:w14="http://schemas.microsoft.com/office/word/2010/wordml" xmlns:w15="http://schemas.microsoft.com/office/word/2012/wordml" xmlns:sl="http://schemas.openxmlformats.org/schemaLibrary/2006/main" mc:Ignorable="w14 w15">
-  <w:view w:val="normal"/>
-  <w:defaultTabStop w:val="720"/>
-  <w:characterSpacingControl w:val="doNotCompress"/>
-  <w:compat>
-    <w:useFELayout/>
-    <w:compatSetting w:name="compatibilityMode" w:uri="http://schemas.microsoft.com/office/word" w:val="14"/>
-    <w:compatSetting w:name="overrideTableStyleFontSizeAndJustification" w:uri="http://schemas.microsoft.com/office/word" w:val="1"/>
-    <w:compatSetting w:name="enableOpenTypeFeatures" w:uri="http://schemas.microsoft.com/office/word" w:val="1"/>
-    <w:compatSetting w:name="doNotFlipMirrorIndents" w:uri="http://schemas.microsoft.com/office/word" w:val="1"/>
-  </w:compat>
-  <w:rsids>
-    <w:rsidRoot w:val="00ED6613"/>
-    <w:rsid w:val="00131541"/>
-    <w:rsid w:val="00144C44"/>
-    <w:rsid w:val="001A032B"/>
-    <w:rsid w:val="00263A60"/>
-    <w:rsid w:val="002B2A0D"/>
-    <w:rsid w:val="002D5E22"/>
-    <w:rsid w:val="00560A48"/>
-    <w:rsid w:val="005D4167"/>
-    <w:rsid w:val="005F54C3"/>
-    <w:rsid w:val="00701FED"/>
-    <w:rsid w:val="00735A99"/>
-    <w:rsid w:val="008C5DFD"/>
-    <w:rsid w:val="00A523F1"/>
-    <w:rsid w:val="00B42CF4"/>
-    <w:rsid w:val="00ED6613"/>
-    <w:rsid w:val="00FD5BE4"/>
-  </w:rsids>
-  <m:mathPr>
-    <m:mathFont m:val="Cambria Math"/>
-    <m:brkBin m:val="before"/>
-    <m:brkBinSub m:val="--"/>
-    <m:smallFrac m:val="0"/>
-    <m:dispDef/>
-    <m:lMargin m:val="0"/>
-    <m:rMargin m:val="0"/>
-    <m:defJc m:val="centerGroup"/>
-    <m:wrapIndent m:val="1440"/>
-    <m:intLim m:val="subSup"/>
-    <m:naryLim m:val="undOvr"/>
-  </m:mathPr>
-  <w:themeFontLang w:val="en-AU" w:eastAsia="ja-JP"/>
-  <w:clrSchemeMapping w:bg1="light1" w:t1="dark1" w:bg2="light2" w:t2="dark2" w:accent1="accent1" w:accent2="accent2" w:accent3="accent3" w:accent4="accent4" w:accent5="accent5" w:accent6="accent6" w:hyperlink="hyperlink" w:followedHyperlink="followedHyperlink"/>
-  <w:doNotAutoCompressPictures/>
-  <w:decimalSymbol w:val="."/>
-  <w:listSeparator w:val=","/>
-  <w14:defaultImageDpi w14:val="300"/>
-</w:settings>
-</file>
-
-<file path=word/glossary/styles.xml><?xml version="1.0" encoding="utf-8"?>
-<w:styles xmlns:mc="http://schemas.openxmlformats.org/markup-compatibility/2006" xmlns:r="http://schemas.openxmlformats.org/officeDocument/2006/relationships" xmlns:w="http://schemas.openxmlformats.org/wordprocessingml/2006/main" xmlns:w14="http://schemas.microsoft.com/office/word/2010/wordml" xmlns:w15="http://schemas.microsoft.com/office/word/2012/wordml" mc:Ignorable="w14 w15">
-  <w:docDefaults>
-    <w:rPrDefault>
-      <w:rPr>
-        <w:rFonts w:asciiTheme="minorHAnsi" w:eastAsiaTheme="minorEastAsia" w:hAnsiTheme="minorHAnsi" w:cstheme="minorBidi"/>
-        <w:sz w:val="24"/>
-        <w:szCs w:val="24"/>
-        <w:lang w:val="en-AU" w:eastAsia="ja-JP" w:bidi="ar-SA"/>
-      </w:rPr>
-    </w:rPrDefault>
-    <w:pPrDefault/>
-  </w:docDefaults>
-  <w:latentStyles w:defLockedState="0" w:defUIPriority="99" w:defSemiHidden="0" w:defUnhideWhenUsed="0" w:defQFormat="0" w:count="380">
-    <w:lsdException w:name="Normal" w:uiPriority="0" w:qFormat="1"/>
-    <w:lsdException w:name="heading 1" w:uiPriority="9" w:qFormat="1"/>
-    <w:lsdException w:name="heading 2" w:semiHidden="1" w:uiPriority="9" w:unhideWhenUsed="1" w:qFormat="1"/>
-    <w:lsdException w:name="heading 3" w:semiHidden="1" w:uiPriority="9" w:unhideWhenUsed="1" w:qFormat="1"/>
-    <w:lsdException w:name="heading 4" w:semiHidden="1" w:uiPriority="9" w:unhideWhenUsed="1" w:qFormat="1"/>
-    <w:lsdException w:name="heading 5" w:semiHidden="1" w:uiPriority="9" w:unhideWhenUsed="1" w:qFormat="1"/>
-    <w:lsdException w:name="heading 6" w:semiHidden="1" w:uiPriority="9" w:unhideWhenUsed="1" w:qFormat="1"/>
-    <w:lsdException w:name="heading 7" w:semiHidden="1" w:uiPriority="9" w:unhideWhenUsed="1" w:qFormat="1"/>
-    <w:lsdException w:name="heading 8" w:semiHidden="1" w:uiPriority="9" w:unhideWhenUsed="1" w:qFormat="1"/>
-    <w:lsdException w:name="heading 9" w:semiHidden="1" w:uiPriority="9" w:unhideWhenUsed="1" w:qFormat="1"/>
-    <w:lsdException w:name="index 1" w:semiHidden="1" w:unhideWhenUsed="1"/>
-    <w:lsdException w:name="index 2" w:semiHidden="1" w:unhideWhenUsed="1"/>
-    <w:lsdException w:name="index 3" w:semiHidden="1" w:unhideWhenUsed="1"/>
-    <w:lsdException w:name="index 4" w:semiHidden="1" w:unhideWhenUsed="1"/>
-    <w:lsdException w:name="index 5" w:semiHidden="1" w:unhideWhenUsed="1"/>
-    <w:lsdException w:name="index 6" w:semiHidden="1" w:unhideWhenUsed="1"/>
-    <w:lsdException w:name="index 7" w:semiHidden="1" w:unhideWhenUsed="1"/>
-    <w:lsdException w:name="index 8" w:semiHidden="1" w:unhideWhenUsed="1"/>
-    <w:lsdException w:name="index 9" w:semiHidden="1" w:unhideWhenUsed="1"/>
-    <w:lsdException w:name="toc 1" w:semiHidden="1" w:uiPriority="39" w:unhideWhenUsed="1"/>
-    <w:lsdException w:name="toc 2" w:semiHidden="1" w:uiPriority="39" w:unhideWhenUsed="1"/>
-    <w:lsdException w:name="toc 3" w:semiHidden="1" w:uiPriority="39" w:unhideWhenUsed="1"/>
-    <w:lsdException w:name="toc 4" w:semiHidden="1" w:uiPriority="39" w:unhideWhenUsed="1"/>
-    <w:lsdException w:name="toc 5" w:semiHidden="1" w:uiPriority="39" w:unhideWhenUsed="1"/>
-    <w:lsdException w:name="toc 6" w:semiHidden="1" w:uiPriority="39" w:unhideWhenUsed="1"/>
-    <w:lsdException w:name="toc 7" w:semiHidden="1" w:uiPriority="39" w:unhideWhenUsed="1"/>
-    <w:lsdException w:name="toc 8" w:semiHidden="1" w:uiPriority="39" w:unhideWhenUsed="1"/>
-    <w:lsdException w:name="toc 9" w:semiHidden="1" w:uiPriority="39" w:unhideWhenUsed="1"/>
-    <w:lsdException w:name="Normal Indent" w:semiHidden="1" w:unhideWhenUsed="1"/>
-    <w:lsdException w:name="footnote text" w:semiHidden="1" w:unhideWhenUsed="1"/>
-    <w:lsdException w:name="annotation text" w:semiHidden="1" w:unhideWhenUsed="1"/>
-    <w:lsdException w:name="header" w:semiHidden="1" w:unhideWhenUsed="1"/>
-    <w:lsdException w:name="footer" w:semiHidden="1" w:unhideWhenUsed="1"/>
-    <w:lsdException w:name="index heading" w:semiHidden="1" w:unhideWhenUsed="1"/>
-    <w:lsdException w:name="caption" w:semiHidden="1" w:uiPriority="35" w:unhideWhenUsed="1" w:qFormat="1"/>
-    <w:lsdException w:name="table of figures" w:semiHidden="1" w:unhideWhenUsed="1"/>
-    <w:lsdException w:name="envelope address" w:semiHidden="1" w:unhideWhenUsed="1"/>
-    <w:lsdException w:name="envelope return" w:semiHidden="1" w:unhideWhenUsed="1"/>
-    <w:lsdException w:name="footnote reference" w:semiHidden="1" w:unhideWhenUsed="1"/>
-    <w:lsdException w:name="annotation reference" w:semiHidden="1" w:unhideWhenUsed="1"/>
-    <w:lsdException w:name="line number" w:semiHidden="1" w:unhideWhenUsed="1"/>
-    <w:lsdException w:name="page number" w:semiHidden="1" w:unhideWhenUsed="1"/>
-    <w:lsdException w:name="endnote reference" w:semiHidden="1" w:unhideWhenUsed="1"/>
-    <w:lsdException w:name="endnote text" w:semiHidden="1" w:unhideWhenUsed="1"/>
-    <w:lsdException w:name="table of authorities" w:semiHidden="1" w:unhideWhenUsed="1"/>
-    <w:lsdException w:name="macro" w:semiHidden="1" w:unhideWhenUsed="1"/>
-    <w:lsdException w:name="toa heading" w:semiHidden="1" w:unhideWhenUsed="1"/>
-    <w:lsdException w:name="List" w:semiHidden="1" w:unhideWhenUsed="1"/>
-    <w:lsdException w:name="List Bullet" w:semiHidden="1" w:unhideWhenUsed="1"/>
-    <w:lsdException w:name="List Number" w:semiHidden="1" w:unhideWhenUsed="1"/>
-    <w:lsdException w:name="List 2" w:semiHidden="1" w:unhideWhenUsed="1"/>
-    <w:lsdException w:name="List 3" w:semiHidden="1" w:unhideWhenUsed="1"/>
-    <w:lsdException w:name="List 4" w:semiHidden="1" w:unhideWhenUsed="1"/>
-    <w:lsdException w:name="List 5" w:semiHidden="1" w:unhideWhenUsed="1"/>
-    <w:lsdException w:name="List Bullet 2" w:semiHidden="1" w:unhideWhenUsed="1"/>
-    <w:lsdException w:name="List Bullet 3" w:semiHidden="1" w:unhideWhenUsed="1"/>
-    <w:lsdException w:name="List Bullet 4" w:semiHidden="1" w:unhideWhenUsed="1"/>
-    <w:lsdException w:name="List Bullet 5" w:semiHidden="1" w:unhideWhenUsed="1"/>
-    <w:lsdException w:name="List Number 2" w:semiHidden="1" w:unhideWhenUsed="1"/>
-    <w:lsdException w:name="List Number 3" w:semiHidden="1" w:unhideWhenUsed="1"/>
-    <w:lsdException w:name="List Number 4" w:semiHidden="1" w:unhideWhenUsed="1"/>
-    <w:lsdException w:name="List Number 5" w:semiHidden="1" w:unhideWhenUsed="1"/>
-    <w:lsdException w:name="Title" w:uiPriority="10" w:qFormat="1"/>
-    <w:lsdException w:name="Closing" w:semiHidden="1" w:unhideWhenUsed="1"/>
-    <w:lsdException w:name="Signature" w:semiHidden="1" w:unhideWhenUsed="1"/>
-    <w:lsdException w:name="Default Paragraph Font" w:semiHidden="1" w:uiPriority="1" w:unhideWhenUsed="1"/>
-    <w:lsdException w:name="Body Text" w:semiHidden="1" w:unhideWhenUsed="1"/>
-    <w:lsdException w:name="Body Text Indent" w:semiHidden="1" w:unhideWhenUsed="1"/>
-    <w:lsdException w:name="List Continue" w:semiHidden="1" w:unhideWhenUsed="1"/>
-    <w:lsdException w:name="List Continue 2" w:semiHidden="1" w:unhideWhenUsed="1"/>
-    <w:lsdException w:name="List Continue 3" w:semiHidden="1" w:unhideWhenUsed="1"/>
-    <w:lsdException w:name="List Continue 4" w:semiHidden="1" w:unhideWhenUsed="1"/>
-    <w:lsdException w:name="List Continue 5" w:semiHidden="1" w:unhideWhenUsed="1"/>
-    <w:lsdException w:name="Message Header" w:semiHidden="1" w:unhideWhenUsed="1"/>
-    <w:lsdException w:name="Subtitle" w:uiPriority="11" w:qFormat="1"/>
-    <w:lsdException w:name="Salutation" w:semiHidden="1" w:unhideWhenUsed="1"/>
-    <w:lsdException w:name="Date" w:semiHidden="1" w:unhideWhenUsed="1"/>
-    <w:lsdException w:name="Body Text First Indent" w:semiHidden="1" w:unhideWhenUsed="1"/>
-    <w:lsdException w:name="Body Text First Indent 2" w:semiHidden="1" w:unhideWhenUsed="1"/>
-    <w:lsdException w:name="Note Heading" w:semiHidden="1" w:unhideWhenUsed="1"/>
-    <w:lsdException w:name="Body Text 2" w:semiHidden="1" w:unhideWhenUsed="1"/>
-    <w:lsdException w:name="Body Text 3" w:semiHidden="1" w:unhideWhenUsed="1"/>
-    <w:lsdException w:name="Body Text Indent 2" w:semiHidden="1" w:unhideWhenUsed="1"/>
-    <w:lsdException w:name="Body Text Indent 3" w:semiHidden="1" w:unhideWhenUsed="1"/>
-    <w:lsdException w:name="Block Text" w:semiHidden="1" w:unhideWhenUsed="1"/>
-    <w:lsdException w:name="Hyperlink" w:semiHidden="1" w:unhideWhenUsed="1"/>
-    <w:lsdException w:name="FollowedHyperlink" w:semiHidden="1" w:unhideWhenUsed="1"/>
-    <w:lsdException w:name="Strong" w:uiPriority="22" w:qFormat="1"/>
-    <w:lsdException w:name="Emphasis" w:uiPriority="20" w:qFormat="1"/>
-    <w:lsdException w:name="Document Map" w:semiHidden="1" w:unhideWhenUsed="1"/>
-    <w:lsdException w:name="Plain Text" w:semiHidden="1" w:unhideWhenUsed="1"/>
-    <w:lsdException w:name="E-mail Signature" w:semiHidden="1" w:unhideWhenUsed="1"/>
-    <w:lsdException w:name="HTML Top of Form" w:semiHidden="1" w:unhideWhenUsed="1"/>
-    <w:lsdException w:name="HTML Bottom of Form" w:semiHidden="1" w:unhideWhenUsed="1"/>
-    <w:lsdException w:name="Normal (Web)" w:semiHidden="1" w:unhideWhenUsed="1"/>
-    <w:lsdException w:name="HTML Acronym" w:semiHidden="1" w:unhideWhenUsed="1"/>
-    <w:lsdException w:name="HTML Address" w:semiHidden="1" w:unhideWhenUsed="1"/>
-    <w:lsdException w:name="HTML Cite" w:semiHidden="1" w:unhideWhenUsed="1"/>
-    <w:lsdException w:name="HTML Code" w:semiHidden="1" w:unhideWhenUsed="1"/>
-    <w:lsdException w:name="HTML Definition" w:semiHidden="1" w:unhideWhenUsed="1"/>
-    <w:lsdException w:name="HTML Keyboard" w:semiHidden="1" w:unhideWhenUsed="1"/>
-    <w:lsdException w:name="HTML Preformatted" w:semiHidden="1" w:unhideWhenUsed="1"/>
-    <w:lsdException w:name="HTML Sample" w:semiHidden="1" w:unhideWhenUsed="1"/>
-    <w:lsdException w:name="HTML Typewriter" w:semiHidden="1" w:unhideWhenUsed="1"/>
-    <w:lsdException w:name="HTML Variable" w:semiHidden="1" w:unhideWhenUsed="1"/>
-    <w:lsdException w:name="Normal Table" w:semiHidden="1" w:unhideWhenUsed="1"/>
-    <w:lsdException w:name="annotation subject" w:semiHidden="1" w:unhideWhenUsed="1"/>
-    <w:lsdException w:name="No List" w:semiHidden="1" w:unhideWhenUsed="1"/>
-    <w:lsdException w:name="Outline List 1" w:semiHidden="1" w:unhideWhenUsed="1"/>
-    <w:lsdException w:name="Outline List 2" w:semiHidden="1" w:unhideWhenUsed="1"/>
-    <w:lsdException w:name="Outline List 3" w:semiHidden="1" w:unhideWhenUsed="1"/>
-    <w:lsdException w:name="Table Simple 1" w:semiHidden="1" w:unhideWhenUsed="1"/>
-    <w:lsdException w:name="Table Simple 2" w:semiHidden="1" w:unhideWhenUsed="1"/>
-    <w:lsdException w:name="Table Simple 3" w:semiHidden="1" w:unhideWhenUsed="1"/>
-    <w:lsdException w:name="Table Classic 1" w:semiHidden="1" w:unhideWhenUsed="1"/>
-    <w:lsdException w:name="Table Classic 2" w:semiHidden="1" w:unhideWhenUsed="1"/>
-    <w:lsdException w:name="Table Classic 3" w:semiHidden="1" w:unhideWhenUsed="1"/>
-    <w:lsdException w:name="Table Classic 4" w:semiHidden="1" w:unhideWhenUsed="1"/>
-    <w:lsdException w:name="Table Colorful 1" w:semiHidden="1" w:unhideWhenUsed="1"/>
-    <w:lsdException w:name="Table Colorful 2" w:semiHidden="1" w:unhideWhenUsed="1"/>
-    <w:lsdException w:name="Table Colorful 3" w:semiHidden="1" w:unhideWhenUsed="1"/>
-    <w:lsdException w:name="Table Columns 1" w:semiHidden="1" w:unhideWhenUsed="1"/>
-    <w:lsdException w:name="Table Columns 2" w:semiHidden="1" w:unhideWhenUsed="1"/>
-    <w:lsdException w:name="Table Columns 3" w:semiHidden="1" w:unhideWhenUsed="1"/>
-    <w:lsdException w:name="Table Columns 4" w:semiHidden="1" w:unhideWhenUsed="1"/>
-    <w:lsdException w:name="Table Columns 5" w:semiHidden="1" w:unhideWhenUsed="1"/>
-    <w:lsdException w:name="Table Grid 1" w:semiHidden="1" w:unhideWhenUsed="1"/>
-    <w:lsdException w:name="Table Grid 2" w:semiHidden="1" w:unhideWhenUsed="1"/>
-    <w:lsdException w:name="Table Grid 3" w:semiHidden="1" w:unhideWhenUsed="1"/>
-    <w:lsdException w:name="Table Grid 4" w:semiHidden="1" w:unhideWhenUsed="1"/>
-    <w:lsdException w:name="Table Grid 5" w:semiHidden="1" w:unhideWhenUsed="1"/>
-    <w:lsdException w:name="Table Grid 6" w:semiHidden="1" w:unhideWhenUsed="1"/>
-    <w:lsdException w:name="Table Grid 7" w:semiHidden="1" w:unhideWhenUsed="1"/>
-    <w:lsdException w:name="Table Grid 8" w:semiHidden="1" w:unhideWhenUsed="1"/>
-    <w:lsdException w:name="Table List 1" w:semiHidden="1" w:unhideWhenUsed="1"/>
-    <w:lsdException w:name="Table List 2" w:semiHidden="1" w:unhideWhenUsed="1"/>
-    <w:lsdException w:name="Table List 3" w:semiHidden="1" w:unhideWhenUsed="1"/>
-    <w:lsdException w:name="Table List 4" w:semiHidden="1" w:unhideWhenUsed="1"/>
-    <w:lsdException w:name="Table List 5" w:semiHidden="1" w:unhideWhenUsed="1"/>
-    <w:lsdException w:name="Table List 6" w:semiHidden="1" w:unhideWhenUsed="1"/>
-    <w:lsdException w:name="Table List 7" w:semiHidden="1" w:unhideWhenUsed="1"/>
-    <w:lsdException w:name="Table List 8" w:semiHidden="1" w:unhideWhenUsed="1"/>
-    <w:lsdException w:name="Table 3D effects 1" w:semiHidden="1" w:unhideWhenUsed="1"/>
-    <w:lsdException w:name="Table 3D effects 2" w:semiHidden="1" w:unhideWhenUsed="1"/>
-    <w:lsdException w:name="Table 3D effects 3" w:semiHidden="1" w:unhideWhenUsed="1"/>
-    <w:lsdException w:name="Table Contemporary" w:semiHidden="1" w:unhideWhenUsed="1"/>
-    <w:lsdException w:name="Table Elegant" w:semiHidden="1" w:unhideWhenUsed="1"/>
-    <w:lsdException w:name="Table Professional" w:semiHidden="1" w:unhideWhenUsed="1"/>
-    <w:lsdException w:name="Table Subtle 1" w:semiHidden="1" w:unhideWhenUsed="1"/>
-    <w:lsdException w:name="Table Subtle 2" w:semiHidden="1" w:unhideWhenUsed="1"/>
-    <w:lsdException w:name="Table Web 1" w:semiHidden="1" w:unhideWhenUsed="1"/>
-    <w:lsdException w:name="Table Web 2" w:semiHidden="1" w:unhideWhenUsed="1"/>
-    <w:lsdException w:name="Table Web 3" w:semiHidden="1" w:unhideWhenUsed="1"/>
-    <w:lsdException w:name="Balloon Text" w:semiHidden="1" w:unhideWhenUsed="1"/>
-    <w:lsdException w:name="Table Grid" w:uiPriority="59"/>
-    <w:lsdException w:name="Table Theme" w:semiHidden="1" w:unhideWhenUsed="1"/>
-    <w:lsdException w:name="Placeholder Text" w:semiHidden="1"/>
-    <w:lsdException w:name="No Spacing" w:uiPriority="1" w:qFormat="1"/>
-    <w:lsdException w:name="Light Shading" w:uiPriority="60"/>
-    <w:lsdException w:name="Light List" w:uiPriority="61"/>
-    <w:lsdException w:name="Light Grid" w:uiPriority="62"/>
-    <w:lsdException w:name="Medium Shading 1" w:uiPriority="63"/>
-    <w:lsdException w:name="Medium Shading 2" w:uiPriority="64"/>
-    <w:lsdException w:name="Medium List 1" w:uiPriority="65"/>
-    <w:lsdException w:name="Medium List 2" w:uiPriority="66"/>
-    <w:lsdException w:name="Medium Grid 1" w:uiPriority="67"/>
-    <w:lsdException w:name="Medium Grid 2" w:uiPriority="68"/>
-    <w:lsdException w:name="Medium Grid 3" w:uiPriority="69"/>
-    <w:lsdException w:name="Dark List" w:uiPriority="70"/>
-    <w:lsdException w:name="Colorful Shading" w:uiPriority="71"/>
-    <w:lsdException w:name="Colorful List" w:uiPriority="72"/>
-    <w:lsdException w:name="Colorful Grid" w:uiPriority="73"/>
-    <w:lsdException w:name="Light Shading Accent 1" w:uiPriority="60"/>
-    <w:lsdException w:name="Light List Accent 1" w:uiPriority="61"/>
-    <w:lsdException w:name="Light Grid Accent 1" w:uiPriority="62"/>
-    <w:lsdException w:name="Medium Shading 1 Accent 1" w:uiPriority="63"/>
-    <w:lsdException w:name="Medium Shading 2 Accent 1" w:uiPriority="64"/>
-    <w:lsdException w:name="Medium List 1 Accent 1" w:uiPriority="65"/>
-    <w:lsdException w:name="Revision" w:semiHidden="1"/>
-    <w:lsdException w:name="List Paragraph" w:uiPriority="34" w:qFormat="1"/>
-    <w:lsdException w:name="Quote" w:uiPriority="29" w:qFormat="1"/>
-    <w:lsdException w:name="Intense Quote" w:uiPriority="30" w:qFormat="1"/>
-    <w:lsdException w:name="Medium List 2 Accent 1" w:uiPriority="66"/>
-    <w:lsdException w:name="Medium Grid 1 Accent 1" w:uiPriority="67"/>
-    <w:lsdException w:name="Medium Grid 2 Accent 1" w:uiPriority="68"/>
-    <w:lsdException w:name="Medium Grid 3 Accent 1" w:uiPriority="69"/>
-    <w:lsdException w:name="Dark List Accent 1" w:uiPriority="70"/>
-    <w:lsdException w:name="Colorful Shading Accent 1" w:uiPriority="71"/>
-    <w:lsdException w:name="Colorful List Accent 1" w:uiPriority="72"/>
-    <w:lsdException w:name="Colorful Grid Accent 1" w:uiPriority="73"/>
-    <w:lsdException w:name="Light Shading Accent 2" w:uiPriority="60"/>
-    <w:lsdException w:name="Light List Accent 2" w:uiPriority="61"/>
-    <w:lsdException w:name="Light Grid Accent 2" w:uiPriority="62"/>
-    <w:lsdException w:name="Medium Shading 1 Accent 2" w:uiPriority="63"/>
-    <w:lsdException w:name="Medium Shading 2 Accent 2" w:uiPriority="64"/>
-    <w:lsdException w:name="Medium List 1 Accent 2" w:uiPriority="65"/>
-    <w:lsdException w:name="Medium List 2 Accent 2" w:uiPriority="66"/>
-    <w:lsdException w:name="Medium Grid 1 Accent 2" w:uiPriority="67"/>
-    <w:lsdException w:name="Medium Grid 2 Accent 2" w:uiPriority="68"/>
-    <w:lsdException w:name="Medium Grid 3 Accent 2" w:uiPriority="69"/>
-    <w:lsdException w:name="Dark List Accent 2" w:uiPriority="70"/>
-    <w:lsdException w:name="Colorful Shading Accent 2" w:uiPriority="71"/>
-    <w:lsdException w:name="Colorful List Accent 2" w:uiPriority="72"/>
-    <w:lsdException w:name="Colorful Grid Accent 2" w:uiPriority="73"/>
-    <w:lsdException w:name="Light Shading Accent 3" w:uiPriority="60"/>
-    <w:lsdException w:name="Light List Accent 3" w:uiPriority="61"/>
-    <w:lsdException w:name="Light Grid Accent 3" w:uiPriority="62"/>
-    <w:lsdException w:name="Medium Shading 1 Accent 3" w:uiPriority="63"/>
-    <w:lsdException w:name="Medium Shading 2 Accent 3" w:uiPriority="64"/>
-    <w:lsdException w:name="Medium List 1 Accent 3" w:uiPriority="65"/>
-    <w:lsdException w:name="Medium List 2 Accent 3" w:uiPriority="66"/>
-    <w:lsdException w:name="Medium Grid 1 Accent 3" w:uiPriority="67"/>
-    <w:lsdException w:name="Medium Grid 2 Accent 3" w:uiPriority="68"/>
-    <w:lsdException w:name="Medium Grid 3 Accent 3" w:uiPriority="69"/>
-    <w:lsdException w:name="Dark List Accent 3" w:uiPriority="70"/>
-    <w:lsdException w:name="Colorful Shading Accent 3" w:uiPriority="71"/>
-    <w:lsdException w:name="Colorful List Accent 3" w:uiPriority="72"/>
-    <w:lsdException w:name="Colorful Grid Accent 3" w:uiPriority="73"/>
-    <w:lsdException w:name="Light Shading Accent 4" w:uiPriority="60"/>
-    <w:lsdException w:name="Light List Accent 4" w:uiPriority="61"/>
-    <w:lsdException w:name="Light Grid Accent 4" w:uiPriority="62"/>
-    <w:lsdException w:name="Medium Shading 1 Accent 4" w:uiPriority="63"/>
-    <w:lsdException w:name="Medium Shading 2 Accent 4" w:uiPriority="64"/>
-    <w:lsdException w:name="Medium List 1 Accent 4" w:uiPriority="65"/>
-    <w:lsdException w:name="Medium List 2 Accent 4" w:uiPriority="66"/>
-    <w:lsdException w:name="Medium Grid 1 Accent 4" w:uiPriority="67"/>
-    <w:lsdException w:name="Medium Grid 2 Accent 4" w:uiPriority="68"/>
-    <w:lsdException w:name="Medium Grid 3 Accent 4" w:uiPriority="69"/>
-    <w:lsdException w:name="Dark List Accent 4" w:uiPriority="70"/>
-    <w:lsdException w:name="Colorful Shading Accent 4" w:uiPriority="71"/>
-    <w:lsdException w:name="Colorful List Accent 4" w:uiPriority="72"/>
-    <w:lsdException w:name="Colorful Grid Accent 4" w:uiPriority="73"/>
-    <w:lsdException w:name="Light Shading Accent 5" w:uiPriority="60"/>
-    <w:lsdException w:name="Light List Accent 5" w:uiPriority="61"/>
-    <w:lsdException w:name="Light Grid Accent 5" w:uiPriority="62"/>
-    <w:lsdException w:name="Medium Shading 1 Accent 5" w:uiPriority="63"/>
-    <w:lsdException w:name="Medium Shading 2 Accent 5" w:uiPriority="64"/>
-    <w:lsdException w:name="Medium List 1 Accent 5" w:uiPriority="65"/>
-    <w:lsdException w:name="Medium List 2 Accent 5" w:uiPriority="66"/>
-    <w:lsdException w:name="Medium Grid 1 Accent 5" w:uiPriority="67"/>
-    <w:lsdException w:name="Medium Grid 2 Accent 5" w:uiPriority="68"/>
-    <w:lsdException w:name="Medium Grid 3 Accent 5" w:uiPriority="69"/>
-    <w:lsdException w:name="Dark List Accent 5" w:uiPriority="70"/>
-    <w:lsdException w:name="Colorful Shading Accent 5" w:uiPriority="71"/>
-    <w:lsdException w:name="Colorful List Accent 5" w:uiPriority="72"/>
-    <w:lsdException w:name="Colorful Grid Accent 5" w:uiPriority="73"/>
-    <w:lsdException w:name="Light Shading Accent 6" w:uiPriority="60"/>
-    <w:lsdException w:name="Light List Accent 6" w:uiPriority="61"/>
-    <w:lsdException w:name="Light Grid Accent 6" w:uiPriority="62"/>
-    <w:lsdException w:name="Medium Shading 1 Accent 6" w:uiPriority="63"/>
-    <w:lsdException w:name="Medium Shading 2 Accent 6" w:uiPriority="64"/>
-    <w:lsdException w:name="Medium List 1 Accent 6" w:uiPriority="65"/>
-    <w:lsdException w:name="Medium List 2 Accent 6" w:uiPriority="66"/>
-    <w:lsdException w:name="Medium Grid 1 Accent 6" w:uiPriority="67"/>
-    <w:lsdException w:name="Medium Grid 2 Accent 6" w:uiPriority="68"/>
-    <w:lsdException w:name="Medium Grid 3 Accent 6" w:uiPriority="69"/>
-    <w:lsdException w:name="Dark List Accent 6" w:uiPriority="70"/>
-    <w:lsdException w:name="Colorful Shading Accent 6" w:uiPriority="71"/>
-    <w:lsdException w:name="Colorful List Accent 6" w:uiPriority="72"/>
-    <w:lsdException w:name="Colorful Grid Accent 6" w:uiPriority="73"/>
-    <w:lsdException w:name="Subtle Emphasis" w:uiPriority="19" w:qFormat="1"/>
-    <w:lsdException w:name="Intense Emphasis" w:uiPriority="21" w:qFormat="1"/>
-    <w:lsdException w:name="Subtle Reference" w:uiPriority="31" w:qFormat="1"/>
-    <w:lsdException w:name="Intense Reference" w:uiPriority="32" w:qFormat="1"/>
-    <w:lsdException w:name="Book Title" w:uiPriority="33" w:qFormat="1"/>
-    <w:lsdException w:name="Bibliography" w:semiHidden="1" w:uiPriority="37" w:unhideWhenUsed="1"/>
-    <w:lsdException w:name="TOC Heading" w:semiHidden="1" w:uiPriority="39" w:unhideWhenUsed="1" w:qFormat="1"/>
-    <w:lsdException w:name="Grid Table 4" w:uiPriority="49"/>
-    <w:lsdException w:name="Grid Table 5 Dark" w:uiPriority="50"/>
-    <w:lsdException w:name="Grid Table 6 Colorful" w:uiPriority="51"/>
-    <w:lsdException w:name="Grid Table 7 Colorful" w:uiPriority="52"/>
-    <w:lsdException w:name="Grid Table 1 Light Accent 1" w:uiPriority="46"/>
-    <w:lsdException w:name="Grid Table 2 Accent 1" w:uiPriority="47"/>
-    <w:lsdException w:name="Grid Table 3 Accent 1" w:uiPriority="48"/>
-    <w:lsdException w:name="Grid Table 4 Accent 1" w:uiPriority="49"/>
-    <w:lsdException w:name="Grid Table 5 Dark Accent 1" w:uiPriority="50"/>
-    <w:lsdException w:name="Grid Table 6 Colorful Accent 1" w:uiPriority="51"/>
-    <w:lsdException w:name="Grid Table 7 Colorful Accent 1" w:uiPriority="52"/>
-    <w:lsdException w:name="Grid Table 1 Light Accent 2" w:uiPriority="46"/>
-    <w:lsdException w:name="Grid Table 2 Accent 2" w:uiPriority="47"/>
-    <w:lsdException w:name="Grid Table 3 Accent 2" w:uiPriority="48"/>
-    <w:lsdException w:name="Grid Table 4 Accent 2" w:uiPriority="49"/>
-    <w:lsdException w:name="Grid Table 5 Dark Accent 2" w:uiPriority="50"/>
-    <w:lsdException w:name="Grid Table 6 Colorful Accent 2" w:uiPriority="51"/>
-    <w:lsdException w:name="Grid Table 7 Colorful Accent 2" w:uiPriority="52"/>
-    <w:lsdException w:name="Grid Table 1 Light Accent 3" w:uiPriority="46"/>
-    <w:lsdException w:name="Grid Table 2 Accent 3" w:uiPriority="47"/>
-    <w:lsdException w:name="Grid Table 3 Accent 3" w:uiPriority="48"/>
-    <w:lsdException w:name="Grid Table 4 Accent 3" w:uiPriority="49"/>
-    <w:lsdException w:name="Grid Table 5 Dark Accent 3" w:uiPriority="50"/>
-    <w:lsdException w:name="Grid Table 6 Colorful Accent 3" w:uiPriority="51"/>
-    <w:lsdException w:name="Grid Table 7 Colorful Accent 3" w:uiPriority="52"/>
-    <w:lsdException w:name="Grid Table 1 Light Accent 4" w:uiPriority="46"/>
-    <w:lsdException w:name="Grid Table 2 Accent 4" w:uiPriority="47"/>
-    <w:lsdException w:name="Grid Table 3 Accent 4" w:uiPriority="48"/>
-    <w:lsdException w:name="Grid Table 4 Accent 4" w:uiPriority="49"/>
-    <w:lsdException w:name="Grid Table 5 Dark Accent 4" w:uiPriority="50"/>
-    <w:lsdException w:name="Grid Table 6 Colorful Accent 4" w:uiPriority="51"/>
-    <w:lsdException w:name="Grid Table 7 Colorful Accent 4" w:uiPriority="52"/>
-    <w:lsdException w:name="Grid Table 1 Light Accent 5" w:uiPriority="46"/>
-    <w:lsdException w:name="Grid Table 2 Accent 5" w:uiPriority="47"/>
-    <w:lsdException w:name="Grid Table 3 Accent 5" w:uiPriority="48"/>
-    <w:lsdException w:name="Grid Table 4 Accent 5" w:uiPriority="49"/>
-    <w:lsdException w:name="Grid Table 5 Dark Accent 5" w:uiPriority="50"/>
-    <w:lsdException w:name="Grid Table 6 Colorful Accent 5" w:uiPriority="51"/>
-    <w:lsdException w:name="Grid Table 7 Colorful Accent 5" w:uiPriority="52"/>
-    <w:lsdException w:name="Grid Table 1 Light Accent 6" w:uiPriority="46"/>
-    <w:lsdException w:name="Grid Table 2 Accent 6" w:uiPriority="47"/>
-    <w:lsdException w:name="Grid Table 3 Accent 6" w:uiPriority="48"/>
-    <w:lsdException w:name="Grid Table 4 Accent 6" w:uiPriority="49"/>
-    <w:lsdException w:name="Grid Table 5 Dark Accent 6" w:uiPriority="50"/>
-    <w:lsdException w:name="Grid Table 6 Colorful Accent 6" w:uiPriority="51"/>
-    <w:lsdException w:name="Grid Table 7 Colorful Accent 6" w:uiPriority="52"/>
-    <w:lsdException w:name="List Table 1 Light" w:uiPriority="46"/>
-    <w:lsdException w:name="List Table 2" w:uiPriority="47"/>
-    <w:lsdException w:name="List Table 3" w:uiPriority="48"/>
-    <w:lsdException w:name="List Table 4" w:uiPriority="49"/>
-    <w:lsdException w:name="List Table 5 Dark" w:uiPriority="50"/>
-    <w:lsdException w:name="List Table 6 Colorful" w:uiPriority="51"/>
-    <w:lsdException w:name="List Table 7 Colorful" w:uiPriority="52"/>
-    <w:lsdException w:name="List Table 1 Light Accent 1" w:uiPriority="46"/>
-    <w:lsdException w:name="List Table 2 Accent 1" w:uiPriority="47"/>
-    <w:lsdException w:name="List Table 3 Accent 1" w:uiPriority="48"/>
-    <w:lsdException w:name="List Table 4 Accent 1" w:uiPriority="49"/>
-    <w:lsdException w:name="List Table 5 Dark Accent 1" w:uiPriority="50"/>
-    <w:lsdException w:name="List Table 6 Colorful Accent 1" w:uiPriority="51"/>
-    <w:lsdException w:name="List Table 7 Colorful Accent 1" w:uiPriority="52"/>
-    <w:lsdException w:name="List Table 1 Light Accent 2" w:uiPriority="46"/>
-    <w:lsdException w:name="List Table 2 Accent 2" w:uiPriority="47"/>
-    <w:lsdException w:name="List Table 3 Accent 2" w:uiPriority="48"/>
-    <w:lsdException w:name="List Table 4 Accent 2" w:uiPriority="49"/>
-    <w:lsdException w:name="List Table 5 Dark Accent 2" w:uiPriority="50"/>
-    <w:lsdException w:name="List Table 6 Colorful Accent 2" w:uiPriority="51"/>
-    <w:lsdException w:name="List Table 7 Colorful Accent 2" w:uiPriority="52"/>
-    <w:lsdException w:name="List Table 1 Light Accent 3" w:uiPriority="46"/>
-    <w:lsdException w:name="List Table 2 Accent 3" w:uiPriority="47"/>
-    <w:lsdException w:name="List Table 3 Accent 3" w:uiPriority="48"/>
-    <w:lsdException w:name="List Table 4 Accent 3" w:uiPriority="49"/>
-    <w:lsdException w:name="List Table 5 Dark Accent 3" w:uiPriority="50"/>
-    <w:lsdException w:name="List Table 6 Colorful Accent 3" w:uiPriority="51"/>
-    <w:lsdException w:name="List Table 7 Colorful Accent 3" w:uiPriority="52"/>
-    <w:lsdException w:name="List Table 1 Light Accent 4" w:uiPriority="46"/>
-    <w:lsdException w:name="List Table 2 Accent 4" w:uiPriority="47"/>
-    <w:lsdException w:name="List Table 3 Accent 4" w:uiPriority="48"/>
-    <w:lsdException w:name="List Table 4 Accent 4" w:uiPriority="49"/>
-    <w:lsdException w:name="List Table 5 Dark Accent 4" w:uiPriority="50"/>
-    <w:lsdException w:name="List Table 6 Colorful Accent 4" w:uiPriority="51"/>
-    <w:lsdException w:name="List Table 7 Colorful Accent 4" w:uiPriority="52"/>
-    <w:lsdException w:name="List Table 1 Light Accent 5" w:uiPriority="46"/>
-    <w:lsdException w:name="List Table 2 Accent 5" w:uiPriority="47"/>
-    <w:lsdException w:name="List Table 3 Accent 5" w:uiPriority="48"/>
-    <w:lsdException w:name="List Table 4 Accent 5" w:uiPriority="49"/>
-    <w:lsdException w:name="List Table 5 Dark Accent 5" w:uiPriority="50"/>
-    <w:lsdException w:name="List Table 6 Colorful Accent 5" w:uiPriority="51"/>
-    <w:lsdException w:name="List Table 7 Colorful Accent 5" w:uiPriority="52"/>
-    <w:lsdException w:name="List Table 1 Light Accent 6" w:uiPriority="46"/>
-    <w:lsdException w:name="List Table 2 Accent 6" w:uiPriority="47"/>
-    <w:lsdException w:name="List Table 3 Accent 6" w:uiPriority="48"/>
-    <w:lsdException w:name="List Table 4 Accent 6" w:uiPriority="49"/>
-    <w:lsdException w:name="List Table 5 Dark Accent 6" w:uiPriority="50"/>
-    <w:lsdException w:name="List Table 6 Colorful Accent 6" w:uiPriority="51"/>
-    <w:lsdException w:name="List Table 7 Colorful Accent 6" w:uiPriority="52"/>
-  </w:latentStyles>
-  <w:style w:type="paragraph" w:default="1" w:styleId="Normal">
-    <w:name w:val="Normal"/>
-    <w:qFormat/>
-  </w:style>
-  <w:style w:type="character" w:default="1" w:styleId="DefaultParagraphFont">
-    <w:name w:val="Default Paragraph Font"/>
-    <w:uiPriority w:val="1"/>
-    <w:semiHidden/>
-    <w:unhideWhenUsed/>
-  </w:style>
-  <w:style w:type="table" w:default="1" w:styleId="TableNormal">
-    <w:name w:val="Normal Table"/>
-    <w:uiPriority w:val="99"/>
-    <w:semiHidden/>
-    <w:unhideWhenUsed/>
-    <w:tblPr>
-      <w:tblInd w:w="0" w:type="dxa"/>
-      <w:tblCellMar>
-        <w:top w:w="0" w:type="dxa"/>
-        <w:left w:w="108" w:type="dxa"/>
-        <w:bottom w:w="0" w:type="dxa"/>
-        <w:right w:w="108" w:type="dxa"/>
-      </w:tblCellMar>
-    </w:tblPr>
-  </w:style>
-  <w:style w:type="numbering" w:default="1" w:styleId="NoList">
-    <w:name w:val="No List"/>
-    <w:uiPriority w:val="99"/>
-    <w:semiHidden/>
-    <w:unhideWhenUsed/>
-  </w:style>
-  <w:style w:type="paragraph" w:customStyle="1" w:styleId="AC39ADC0731B1E42B2C193535F712E9C">
-    <w:name w:val="AC39ADC0731B1E42B2C193535F712E9C"/>
-    <w:rsid w:val="00ED6613"/>
-  </w:style>
-  <w:style w:type="paragraph" w:customStyle="1" w:styleId="292E7FD18F226A428A48A88B03AB7EF3">
-    <w:name w:val="292E7FD18F226A428A48A88B03AB7EF3"/>
-    <w:rsid w:val="00ED6613"/>
-  </w:style>
-  <w:style w:type="paragraph" w:customStyle="1" w:styleId="DAC68BEB7EF845408873393BB2708CC5">
-    <w:name w:val="DAC68BEB7EF845408873393BB2708CC5"/>
-    <w:rsid w:val="00ED6613"/>
-  </w:style>
-  <w:style w:type="paragraph" w:customStyle="1" w:styleId="C094872EF6D60947A6027CF223EFEA2B">
-    <w:name w:val="C094872EF6D60947A6027CF223EFEA2B"/>
-    <w:rsid w:val="00ED6613"/>
-  </w:style>
-  <w:style w:type="paragraph" w:customStyle="1" w:styleId="BDB435057FD3C04292F04F10FDC861FC">
-    <w:name w:val="BDB435057FD3C04292F04F10FDC861FC"/>
-    <w:rsid w:val="00ED6613"/>
-  </w:style>
-  <w:style w:type="paragraph" w:customStyle="1" w:styleId="BD1F5B6A980F6841964CBA7D53004385">
-    <w:name w:val="BD1F5B6A980F6841964CBA7D53004385"/>
-    <w:rsid w:val="00ED6613"/>
-  </w:style>
-  <w:style w:type="paragraph" w:customStyle="1" w:styleId="75B86CC3ECAF9144A94DDB9D9A3A3E03">
-    <w:name w:val="75B86CC3ECAF9144A94DDB9D9A3A3E03"/>
-    <w:rsid w:val="00ED6613"/>
-  </w:style>
-  <w:style w:type="paragraph" w:customStyle="1" w:styleId="F4506D6D413B67448BC41420CD7B81A8">
-    <w:name w:val="F4506D6D413B67448BC41420CD7B81A8"/>
-    <w:rsid w:val="00ED6613"/>
-  </w:style>
-  <w:style w:type="paragraph" w:customStyle="1" w:styleId="D5AB55B0F28D344FADF40238136CF686">
-    <w:name w:val="D5AB55B0F28D344FADF40238136CF686"/>
-    <w:rsid w:val="00ED6613"/>
-  </w:style>
-  <w:style w:type="paragraph" w:customStyle="1" w:styleId="E238FD3BDC066843ADA832AA6046D008">
-    <w:name w:val="E238FD3BDC066843ADA832AA6046D008"/>
-    <w:rsid w:val="00ED6613"/>
-  </w:style>
-  <w:style w:type="paragraph" w:customStyle="1" w:styleId="C96CE5A5C3541448A1B7F2C02F96C746">
-    <w:name w:val="C96CE5A5C3541448A1B7F2C02F96C746"/>
-    <w:rsid w:val="00ED6613"/>
-  </w:style>
-  <w:style w:type="paragraph" w:customStyle="1" w:styleId="7670A7A061D4514D87BEEF80C48182D4">
-    <w:name w:val="7670A7A061D4514D87BEEF80C48182D4"/>
-    <w:rsid w:val="00ED6613"/>
-  </w:style>
-  <w:style w:type="paragraph" w:customStyle="1" w:styleId="7DDF6CE4B6343C48B9750C42B703AB61">
-    <w:name w:val="7DDF6CE4B6343C48B9750C42B703AB61"/>
-    <w:rsid w:val="00ED6613"/>
-  </w:style>
-  <w:style w:type="paragraph" w:customStyle="1" w:styleId="5D7C90C67D86014788DEE50B45EE7D42">
-    <w:name w:val="5D7C90C67D86014788DEE50B45EE7D42"/>
-    <w:rsid w:val="00ED6613"/>
-  </w:style>
-  <w:style w:type="paragraph" w:customStyle="1" w:styleId="0C962FFA8483394A90F727F5747213A4">
-    <w:name w:val="0C962FFA8483394A90F727F5747213A4"/>
-    <w:rsid w:val="00ED6613"/>
-  </w:style>
-  <w:style w:type="paragraph" w:customStyle="1" w:styleId="C4E92C047F45B04681552CB876A272B6">
-    <w:name w:val="C4E92C047F45B04681552CB876A272B6"/>
-    <w:rsid w:val="00ED6613"/>
-  </w:style>
-  <w:style w:type="paragraph" w:customStyle="1" w:styleId="0E030F8D2AF23E4795BD438B32CA90E3">
-    <w:name w:val="0E030F8D2AF23E4795BD438B32CA90E3"/>
-    <w:rsid w:val="00ED6613"/>
-  </w:style>
-  <w:style w:type="paragraph" w:customStyle="1" w:styleId="780F6A6042F87D4481E5CE922A5C0AB0">
-    <w:name w:val="780F6A6042F87D4481E5CE922A5C0AB0"/>
-    <w:rsid w:val="00ED6613"/>
-  </w:style>
-  <w:style w:type="paragraph" w:customStyle="1" w:styleId="8B689EFB51EFDF4A8519ED89D547B8C8">
-    <w:name w:val="8B689EFB51EFDF4A8519ED89D547B8C8"/>
-    <w:rsid w:val="00ED6613"/>
-  </w:style>
-  <w:style w:type="paragraph" w:customStyle="1" w:styleId="97BA885F33770D499AE0DB144B537D72">
-    <w:name w:val="97BA885F33770D499AE0DB144B537D72"/>
-    <w:rsid w:val="00ED6613"/>
-  </w:style>
-  <w:style w:type="paragraph" w:customStyle="1" w:styleId="11B0B3A5CDF048488243CD23B4821AAC">
-    <w:name w:val="11B0B3A5CDF048488243CD23B4821AAC"/>
-    <w:rsid w:val="00ED6613"/>
-  </w:style>
-  <w:style w:type="paragraph" w:customStyle="1" w:styleId="B541453C8B8A484DA4099E38FAFC0C8D">
-    <w:name w:val="B541453C8B8A484DA4099E38FAFC0C8D"/>
-    <w:rsid w:val="00ED6613"/>
-  </w:style>
-  <w:style w:type="paragraph" w:customStyle="1" w:styleId="153A91660E82C4408ED8744FE5874E7C">
-    <w:name w:val="153A91660E82C4408ED8744FE5874E7C"/>
-    <w:rsid w:val="00ED6613"/>
-  </w:style>
-  <w:style w:type="paragraph" w:customStyle="1" w:styleId="6575D13C53A58E4F867ED65B8ACF08DC">
-    <w:name w:val="6575D13C53A58E4F867ED65B8ACF08DC"/>
-    <w:rsid w:val="00ED6613"/>
-  </w:style>
-  <w:style w:type="paragraph" w:customStyle="1" w:styleId="DF1BF60FE2660C44BC2A0B52DFB123D2">
-    <w:name w:val="DF1BF60FE2660C44BC2A0B52DFB123D2"/>
-    <w:rsid w:val="00ED6613"/>
-  </w:style>
-  <w:style w:type="paragraph" w:customStyle="1" w:styleId="1592BE3F5B3254429818102E3A18D863">
-    <w:name w:val="1592BE3F5B3254429818102E3A18D863"/>
-    <w:rsid w:val="00ED6613"/>
-  </w:style>
-  <w:style w:type="paragraph" w:customStyle="1" w:styleId="7D148DDF9A0BC744BBF9857BC765E96E">
-    <w:name w:val="7D148DDF9A0BC744BBF9857BC765E96E"/>
-    <w:rsid w:val="00ED6613"/>
-  </w:style>
-  <w:style w:type="paragraph" w:customStyle="1" w:styleId="2E9243BA9681004D9CF6774EDE20D525">
-    <w:name w:val="2E9243BA9681004D9CF6774EDE20D525"/>
-    <w:rsid w:val="00ED6613"/>
-  </w:style>
-  <w:style w:type="paragraph" w:customStyle="1" w:styleId="03787D6F3296AE4FA0D8848E186D5981">
-    <w:name w:val="03787D6F3296AE4FA0D8848E186D5981"/>
-    <w:rsid w:val="00B42CF4"/>
-    <w:rPr>
-      <w:lang w:val="en-US"/>
-    </w:rPr>
-  </w:style>
-  <w:style w:type="paragraph" w:customStyle="1" w:styleId="93A2630796A9F647B103781D0F98EAC2">
-    <w:name w:val="93A2630796A9F647B103781D0F98EAC2"/>
-    <w:rsid w:val="00B42CF4"/>
-    <w:rPr>
-      <w:lang w:val="en-US"/>
-    </w:rPr>
-  </w:style>
-  <w:style w:type="paragraph" w:customStyle="1" w:styleId="B16452D25B9DF74EA41A43266BDDDEC4">
-    <w:name w:val="B16452D25B9DF74EA41A43266BDDDEC4"/>
-    <w:rsid w:val="00B42CF4"/>
-    <w:rPr>
-      <w:lang w:val="en-US"/>
-    </w:rPr>
-  </w:style>
-  <w:style w:type="paragraph" w:customStyle="1" w:styleId="6D1B3004605B7C46A7C63307852D593D">
-    <w:name w:val="6D1B3004605B7C46A7C63307852D593D"/>
-    <w:rsid w:val="00B42CF4"/>
-    <w:rPr>
-      <w:lang w:val="en-US"/>
-    </w:rPr>
-  </w:style>
-  <w:style w:type="paragraph" w:customStyle="1" w:styleId="598930D5063D16468C62BA2405A86467">
-    <w:name w:val="598930D5063D16468C62BA2405A86467"/>
-    <w:rsid w:val="00B42CF4"/>
-    <w:rPr>
-      <w:lang w:val="en-US"/>
-    </w:rPr>
-  </w:style>
-  <w:style w:type="paragraph" w:customStyle="1" w:styleId="E4AF485B14925844B2E99E157C91EAEB">
-    <w:name w:val="E4AF485B14925844B2E99E157C91EAEB"/>
-    <w:rsid w:val="00B42CF4"/>
-    <w:rPr>
-      <w:lang w:val="en-US"/>
-    </w:rPr>
-  </w:style>
-</w:styles>
-</file>
-
-<file path=word/glossary/webSettings.xml><?xml version="1.0" encoding="utf-8"?>
-<w:webSettings xmlns:mc="http://schemas.openxmlformats.org/markup-compatibility/2006" xmlns:r="http://schemas.openxmlformats.org/officeDocument/2006/relationships" xmlns:w="http://schemas.openxmlformats.org/wordprocessingml/2006/main" xmlns:w14="http://schemas.microsoft.com/office/word/2010/wordml" xmlns:w15="http://schemas.microsoft.com/office/word/2012/wordml" mc:Ignorable="w14 w15">
-  <w:allowPNG/>
-  <w:doNotSaveAsSingleFile/>
-</w:webSettings>
-</file>
-
 <file path=word/theme/theme1.xml><?xml version="1.0" encoding="utf-8"?>
 <a:theme xmlns:a="http://schemas.openxmlformats.org/drawingml/2006/main" name="Office Theme">
   <a:themeElements>
@@ -12454,7 +13397,7 @@
 </file>
 
 <file path=customXml/itemProps2.xml><?xml version="1.0" encoding="utf-8"?>
-<ds:datastoreItem xmlns:ds="http://schemas.openxmlformats.org/officeDocument/2006/customXml" ds:itemID="{1BBE456B-7AD7-0044-83EF-9DB256B682C5}">
+<ds:datastoreItem xmlns:ds="http://schemas.openxmlformats.org/officeDocument/2006/customXml" ds:itemID="{F179B1DE-D261-44F8-B9F5-7AD031FE1611}">
   <ds:schemaRefs>
     <ds:schemaRef ds:uri="http://schemas.openxmlformats.org/officeDocument/2006/bibliography"/>
   </ds:schemaRefs>

</xml_diff>

<commit_message>
updated reports. filler info for connor
</commit_message>
<xml_diff>
--- a/documentation/Final Report/Final Report DRAFT.docx
+++ b/documentation/Final Report/Final Report DRAFT.docx
@@ -4492,7 +4492,7 @@
         </w:rPr>
       </w:pPr>
       <w:bookmarkStart w:id="0" w:name="_Toc447114095"/>
-      <w:bookmarkStart w:id="1" w:name="_Toc447132984"/>
+      <w:bookmarkStart w:id="1" w:name="_Toc449378196"/>
       <w:r>
         <w:rPr>
           <w:sz w:val="52"/>
@@ -4524,6 +4524,13 @@
           <w:sz w:val="24"/>
         </w:rPr>
         <w:t>Max 500 words / 1 page.</w:t>
+      </w:r>
+      <w:r>
+        <w:rPr>
+          <w:rFonts w:asciiTheme="majorHAnsi" w:hAnsiTheme="majorHAnsi"/>
+          <w:sz w:val="24"/>
+        </w:rPr>
+        <w:t xml:space="preserve"> Brief summary of contents and report structure. How work was performed and main outcomes.</w:t>
       </w:r>
     </w:p>
     <w:p>
@@ -4749,6 +4756,7 @@
         <w:autoSpaceDN w:val="0"/>
         <w:adjustRightInd w:val="0"/>
         <w:spacing w:line="320" w:lineRule="atLeast"/>
+        <w:jc w:val="right"/>
         <w:rPr>
           <w:rFonts w:asciiTheme="majorHAnsi" w:hAnsiTheme="majorHAnsi" w:cs="Calibri"/>
           <w:bCs/>
@@ -4854,7 +4862,7 @@
             <w:rPr>
               <w:noProof/>
             </w:rPr>
-            <w:instrText xml:space="preserve"> PAGEREF _Toc447132984 \h </w:instrText>
+            <w:instrText xml:space="preserve"> PAGEREF _Toc449378196 \h </w:instrText>
           </w:r>
           <w:r>
             <w:rPr>
@@ -4871,7 +4879,7 @@
             <w:rPr>
               <w:noProof/>
             </w:rPr>
-            <w:t>2</w:t>
+            <w:t>1</w:t>
           </w:r>
           <w:r>
             <w:rPr>
@@ -4937,7 +4945,7 @@
             <w:rPr>
               <w:noProof/>
             </w:rPr>
-            <w:instrText xml:space="preserve"> PAGEREF _Toc447132985 \h </w:instrText>
+            <w:instrText xml:space="preserve"> PAGEREF _Toc449378197 \h </w:instrText>
           </w:r>
           <w:r>
             <w:rPr>
@@ -4954,7 +4962,7 @@
             <w:rPr>
               <w:noProof/>
             </w:rPr>
-            <w:t>5</w:t>
+            <w:t>4</w:t>
           </w:r>
           <w:r>
             <w:rPr>
@@ -5020,7 +5028,7 @@
             <w:rPr>
               <w:noProof/>
             </w:rPr>
-            <w:instrText xml:space="preserve"> PAGEREF _Toc447132986 \h </w:instrText>
+            <w:instrText xml:space="preserve"> PAGEREF _Toc449378198 \h </w:instrText>
           </w:r>
           <w:r>
             <w:rPr>
@@ -5037,7 +5045,7 @@
             <w:rPr>
               <w:noProof/>
             </w:rPr>
-            <w:t>6</w:t>
+            <w:t>5</w:t>
           </w:r>
           <w:r>
             <w:rPr>
@@ -5103,7 +5111,7 @@
             <w:rPr>
               <w:noProof/>
             </w:rPr>
-            <w:instrText xml:space="preserve"> PAGEREF _Toc447132987 \h </w:instrText>
+            <w:instrText xml:space="preserve"> PAGEREF _Toc449378199 \h </w:instrText>
           </w:r>
           <w:r>
             <w:rPr>
@@ -5120,7 +5128,7 @@
             <w:rPr>
               <w:noProof/>
             </w:rPr>
-            <w:t>7</w:t>
+            <w:t>6</w:t>
           </w:r>
           <w:r>
             <w:rPr>
@@ -5186,7 +5194,7 @@
             <w:rPr>
               <w:noProof/>
             </w:rPr>
-            <w:instrText xml:space="preserve"> PAGEREF _Toc447132988 \h </w:instrText>
+            <w:instrText xml:space="preserve"> PAGEREF _Toc449378200 \h </w:instrText>
           </w:r>
           <w:r>
             <w:rPr>
@@ -5203,7 +5211,7 @@
             <w:rPr>
               <w:noProof/>
             </w:rPr>
-            <w:t>8</w:t>
+            <w:t>7</w:t>
           </w:r>
           <w:r>
             <w:rPr>
@@ -5265,7 +5273,7 @@
             <w:rPr>
               <w:noProof/>
             </w:rPr>
-            <w:instrText xml:space="preserve"> PAGEREF _Toc447132989 \h </w:instrText>
+            <w:instrText xml:space="preserve"> PAGEREF _Toc449378201 \h </w:instrText>
           </w:r>
           <w:r>
             <w:rPr>
@@ -5282,7 +5290,7 @@
             <w:rPr>
               <w:noProof/>
             </w:rPr>
-            <w:t>8</w:t>
+            <w:t>7</w:t>
           </w:r>
           <w:r>
             <w:rPr>
@@ -5344,7 +5352,7 @@
             <w:rPr>
               <w:noProof/>
             </w:rPr>
-            <w:instrText xml:space="preserve"> PAGEREF _Toc447132990 \h </w:instrText>
+            <w:instrText xml:space="preserve"> PAGEREF _Toc449378202 \h </w:instrText>
           </w:r>
           <w:r>
             <w:rPr>
@@ -5361,7 +5369,7 @@
             <w:rPr>
               <w:noProof/>
             </w:rPr>
-            <w:t>8</w:t>
+            <w:t>7</w:t>
           </w:r>
           <w:r>
             <w:rPr>
@@ -5427,7 +5435,7 @@
             <w:rPr>
               <w:noProof/>
             </w:rPr>
-            <w:instrText xml:space="preserve"> PAGEREF _Toc447132991 \h </w:instrText>
+            <w:instrText xml:space="preserve"> PAGEREF _Toc449378203 \h </w:instrText>
           </w:r>
           <w:r>
             <w:rPr>
@@ -5444,7 +5452,7 @@
             <w:rPr>
               <w:noProof/>
             </w:rPr>
-            <w:t>9</w:t>
+            <w:t>8</w:t>
           </w:r>
           <w:r>
             <w:rPr>
@@ -5506,7 +5514,7 @@
             <w:rPr>
               <w:noProof/>
             </w:rPr>
-            <w:instrText xml:space="preserve"> PAGEREF _Toc447132992 \h </w:instrText>
+            <w:instrText xml:space="preserve"> PAGEREF _Toc449378204 \h </w:instrText>
           </w:r>
           <w:r>
             <w:rPr>
@@ -5523,7 +5531,7 @@
             <w:rPr>
               <w:noProof/>
             </w:rPr>
-            <w:t>9</w:t>
+            <w:t>8</w:t>
           </w:r>
           <w:r>
             <w:rPr>
@@ -5585,7 +5593,7 @@
             <w:rPr>
               <w:noProof/>
             </w:rPr>
-            <w:instrText xml:space="preserve"> PAGEREF _Toc447132993 \h </w:instrText>
+            <w:instrText xml:space="preserve"> PAGEREF _Toc449378205 \h </w:instrText>
           </w:r>
           <w:r>
             <w:rPr>
@@ -5602,7 +5610,7 @@
             <w:rPr>
               <w:noProof/>
             </w:rPr>
-            <w:t>9</w:t>
+            <w:t>8</w:t>
           </w:r>
           <w:r>
             <w:rPr>
@@ -5664,7 +5672,7 @@
             <w:rPr>
               <w:noProof/>
             </w:rPr>
-            <w:instrText xml:space="preserve"> PAGEREF _Toc447132994 \h </w:instrText>
+            <w:instrText xml:space="preserve"> PAGEREF _Toc449378206 \h </w:instrText>
           </w:r>
           <w:r>
             <w:rPr>
@@ -5681,7 +5689,7 @@
             <w:rPr>
               <w:noProof/>
             </w:rPr>
-            <w:t>9</w:t>
+            <w:t>8</w:t>
           </w:r>
           <w:r>
             <w:rPr>
@@ -5743,7 +5751,7 @@
             <w:rPr>
               <w:noProof/>
             </w:rPr>
-            <w:instrText xml:space="preserve"> PAGEREF _Toc447132995 \h </w:instrText>
+            <w:instrText xml:space="preserve"> PAGEREF _Toc449378207 \h </w:instrText>
           </w:r>
           <w:r>
             <w:rPr>
@@ -5760,7 +5768,7 @@
             <w:rPr>
               <w:noProof/>
             </w:rPr>
-            <w:t>9</w:t>
+            <w:t>8</w:t>
           </w:r>
           <w:r>
             <w:rPr>
@@ -5826,7 +5834,7 @@
             <w:rPr>
               <w:noProof/>
             </w:rPr>
-            <w:instrText xml:space="preserve"> PAGEREF _Toc447132996 \h </w:instrText>
+            <w:instrText xml:space="preserve"> PAGEREF _Toc449378208 \h </w:instrText>
           </w:r>
           <w:r>
             <w:rPr>
@@ -5843,7 +5851,7 @@
             <w:rPr>
               <w:noProof/>
             </w:rPr>
-            <w:t>10</w:t>
+            <w:t>9</w:t>
           </w:r>
           <w:r>
             <w:rPr>
@@ -5909,7 +5917,7 @@
             <w:rPr>
               <w:noProof/>
             </w:rPr>
-            <w:instrText xml:space="preserve"> PAGEREF _Toc447132997 \h </w:instrText>
+            <w:instrText xml:space="preserve"> PAGEREF _Toc449378209 \h </w:instrText>
           </w:r>
           <w:r>
             <w:rPr>
@@ -5926,7 +5934,7 @@
             <w:rPr>
               <w:noProof/>
             </w:rPr>
-            <w:t>11</w:t>
+            <w:t>10</w:t>
           </w:r>
           <w:r>
             <w:rPr>
@@ -5992,7 +6000,7 @@
             <w:rPr>
               <w:noProof/>
             </w:rPr>
-            <w:instrText xml:space="preserve"> PAGEREF _Toc447132998 \h </w:instrText>
+            <w:instrText xml:space="preserve"> PAGEREF _Toc449378210 \h </w:instrText>
           </w:r>
           <w:r>
             <w:rPr>
@@ -6009,7 +6017,7 @@
             <w:rPr>
               <w:noProof/>
             </w:rPr>
-            <w:t>12</w:t>
+            <w:t>11</w:t>
           </w:r>
           <w:r>
             <w:rPr>
@@ -6022,6 +6030,7 @@
           <w:pPr>
             <w:pStyle w:val="TOC1"/>
             <w:tabs>
+              <w:tab w:val="left" w:pos="660"/>
               <w:tab w:val="right" w:leader="dot" w:pos="8630"/>
             </w:tabs>
             <w:rPr>
@@ -6038,11 +6047,17 @@
             <w:rPr>
               <w:noProof/>
             </w:rPr>
-            <w:t>9.0 Appendices</w:t>
-          </w:r>
-          <w:r>
-            <w:rPr>
-              <w:noProof/>
+            <w:t>9.0</w:t>
+          </w:r>
+          <w:r>
+            <w:rPr>
+              <w:rFonts w:asciiTheme="minorHAnsi" w:hAnsiTheme="minorHAnsi"/>
+              <w:b w:val="0"/>
+              <w:bCs w:val="0"/>
+              <w:noProof/>
+              <w:color w:val="auto"/>
+              <w:sz w:val="22"/>
+              <w:lang w:val="en-GB" w:eastAsia="ja-JP"/>
             </w:rPr>
             <w:tab/>
           </w:r>
@@ -6050,13 +6065,25 @@
             <w:rPr>
               <w:noProof/>
             </w:rPr>
+            <w:t>Appendices</w:t>
+          </w:r>
+          <w:r>
+            <w:rPr>
+              <w:noProof/>
+            </w:rPr>
+            <w:tab/>
+          </w:r>
+          <w:r>
+            <w:rPr>
+              <w:noProof/>
+            </w:rPr>
             <w:fldChar w:fldCharType="begin"/>
           </w:r>
           <w:r>
             <w:rPr>
               <w:noProof/>
             </w:rPr>
-            <w:instrText xml:space="preserve"> PAGEREF _Toc447132999 \h </w:instrText>
+            <w:instrText xml:space="preserve"> PAGEREF _Toc449378211 \h </w:instrText>
           </w:r>
           <w:r>
             <w:rPr>
@@ -6073,7 +6100,7 @@
             <w:rPr>
               <w:noProof/>
             </w:rPr>
-            <w:t>13</w:t>
+            <w:t>12</w:t>
           </w:r>
           <w:r>
             <w:rPr>
@@ -6135,7 +6162,7 @@
             <w:rPr>
               <w:noProof/>
             </w:rPr>
-            <w:instrText xml:space="preserve"> PAGEREF _Toc447133000 \h </w:instrText>
+            <w:instrText xml:space="preserve"> PAGEREF _Toc449378212 \h </w:instrText>
           </w:r>
           <w:r>
             <w:rPr>
@@ -6152,7 +6179,7 @@
             <w:rPr>
               <w:noProof/>
             </w:rPr>
-            <w:t>13</w:t>
+            <w:t>12</w:t>
           </w:r>
           <w:r>
             <w:rPr>
@@ -6214,7 +6241,7 @@
             <w:rPr>
               <w:noProof/>
             </w:rPr>
-            <w:instrText xml:space="preserve"> PAGEREF _Toc447133001 \h </w:instrText>
+            <w:instrText xml:space="preserve"> PAGEREF _Toc449378213 \h </w:instrText>
           </w:r>
           <w:r>
             <w:rPr>
@@ -6231,7 +6258,7 @@
             <w:rPr>
               <w:noProof/>
             </w:rPr>
-            <w:t>13</w:t>
+            <w:t>12</w:t>
           </w:r>
           <w:r>
             <w:rPr>
@@ -6503,11 +6530,6 @@
         <w:pStyle w:val="PDM"/>
       </w:pPr>
     </w:p>
-    <w:p>
-      <w:pPr>
-        <w:pStyle w:val="PDM"/>
-      </w:pPr>
-    </w:p>
     <w:p/>
     <w:p>
       <w:pPr>
@@ -6517,9 +6539,13 @@
           <w:numId w:val="23"/>
         </w:numPr>
       </w:pPr>
-      <w:bookmarkStart w:id="2" w:name="_Toc447132985"/>
+      <w:bookmarkStart w:id="2" w:name="_Toc449378197"/>
       <w:r>
-        <w:t>Introduction and Objectives</w:t>
+        <w:lastRenderedPageBreak/>
+        <w:t>In</w:t>
+      </w:r>
+      <w:r>
+        <w:t>troduction and Objectives</w:t>
       </w:r>
       <w:bookmarkEnd w:id="2"/>
     </w:p>
@@ -6538,6 +6564,20 @@
         </w:rPr>
         <w:t>Max 2 pages</w:t>
       </w:r>
+      <w:r>
+        <w:rPr>
+          <w:rFonts w:asciiTheme="majorHAnsi" w:hAnsiTheme="majorHAnsi"/>
+          <w:sz w:val="24"/>
+        </w:rPr>
+        <w:t>.</w:t>
+      </w:r>
+      <w:r>
+        <w:rPr>
+          <w:rFonts w:asciiTheme="majorHAnsi" w:hAnsiTheme="majorHAnsi"/>
+          <w:sz w:val="24"/>
+        </w:rPr>
+        <w:t xml:space="preserve"> What report is about. Project objectives, constraints, scope and delimitations. Approach used to complete work. Structure of report. Set the scene for rest of report (context).</w:t>
+      </w:r>
     </w:p>
     <w:p>
       <w:pPr>
@@ -6691,7 +6731,7 @@
           <w:numId w:val="23"/>
         </w:numPr>
       </w:pPr>
-      <w:bookmarkStart w:id="3" w:name="_Toc447132986"/>
+      <w:bookmarkStart w:id="3" w:name="_Toc449378198"/>
       <w:r>
         <w:lastRenderedPageBreak/>
         <w:t>Background</w:t>
@@ -6719,6 +6759,13 @@
           <w:sz w:val="24"/>
         </w:rPr>
         <w:t xml:space="preserve"> pages</w:t>
+      </w:r>
+      <w:r>
+        <w:rPr>
+          <w:rFonts w:asciiTheme="majorHAnsi" w:hAnsiTheme="majorHAnsi"/>
+          <w:sz w:val="24"/>
+        </w:rPr>
+        <w:t>. Describe initial project management approach and plan. Discuss solution approaches considered. Describe other similar systems and possible solutions you have looked at. Describe tools considered for development and for SCRUM. Provide reason for choice of tools (Salami made us). Pictues of project mockup.</w:t>
       </w:r>
     </w:p>
     <w:p/>
@@ -6749,9 +6796,8 @@
           <w:numId w:val="23"/>
         </w:numPr>
       </w:pPr>
-      <w:bookmarkStart w:id="4" w:name="_Toc447132987"/>
+      <w:bookmarkStart w:id="4" w:name="_Toc449378199"/>
       <w:r>
-        <w:lastRenderedPageBreak/>
         <w:t>Product Backlog</w:t>
       </w:r>
       <w:bookmarkEnd w:id="4"/>
@@ -6769,14 +6815,29 @@
           <w:rFonts w:asciiTheme="majorHAnsi" w:hAnsiTheme="majorHAnsi"/>
           <w:sz w:val="24"/>
         </w:rPr>
-        <w:t>Max 5</w:t>
+        <w:t>Describe analysis and grouping of user stories provided. Modifications made to user stoires before sprints started.</w:t>
       </w:r>
       <w:r>
         <w:rPr>
           <w:rFonts w:asciiTheme="majorHAnsi" w:hAnsiTheme="majorHAnsi"/>
           <w:sz w:val="24"/>
         </w:rPr>
-        <w:t xml:space="preserve"> pages</w:t>
+        <w:t xml:space="preserve"> Use pictures as appropriate.</w:t>
+      </w:r>
+    </w:p>
+    <w:p/>
+    <w:p>
+      <w:r>
+        <w:t>List entire product backlog and groupings.</w:t>
+      </w:r>
+      <w:r>
+        <w:t xml:space="preserve"> Product backlog after every sprint ( minus stories completed).</w:t>
+      </w:r>
+    </w:p>
+    <w:p/>
+    <w:p>
+      <w:r>
+        <w:t>Burndown chart! How product backlog changed over time.</w:t>
       </w:r>
     </w:p>
     <w:p/>
@@ -6796,8 +6857,6 @@
     <w:p/>
     <w:p/>
     <w:p/>
-    <w:p/>
-    <w:p/>
     <w:p>
       <w:pPr>
         <w:pStyle w:val="Heading1"/>
@@ -6806,9 +6865,8 @@
           <w:numId w:val="23"/>
         </w:numPr>
       </w:pPr>
-      <w:bookmarkStart w:id="5" w:name="_Toc447132988"/>
+      <w:bookmarkStart w:id="5" w:name="_Toc449378200"/>
       <w:r>
-        <w:lastRenderedPageBreak/>
         <w:t>Overall Design</w:t>
       </w:r>
       <w:bookmarkEnd w:id="5"/>
@@ -6843,12 +6901,13 @@
     <w:p>
       <w:pPr>
         <w:pStyle w:val="Heading2"/>
+        <w:ind w:firstLine="720"/>
         <w:rPr>
           <w:sz w:val="40"/>
           <w:szCs w:val="40"/>
         </w:rPr>
       </w:pPr>
-      <w:bookmarkStart w:id="6" w:name="_Toc447132989"/>
+      <w:bookmarkStart w:id="6" w:name="_Toc449378201"/>
       <w:r>
         <w:rPr>
           <w:sz w:val="40"/>
@@ -6872,6 +6931,57 @@
       </w:r>
       <w:bookmarkEnd w:id="6"/>
     </w:p>
+    <w:p/>
+    <w:p>
+      <w:pPr>
+        <w:rPr>
+          <w:rFonts w:asciiTheme="majorHAnsi" w:hAnsiTheme="majorHAnsi"/>
+          <w:sz w:val="24"/>
+          <w:szCs w:val="24"/>
+        </w:rPr>
+      </w:pPr>
+      <w:r>
+        <w:rPr>
+          <w:rFonts w:asciiTheme="majorHAnsi" w:hAnsiTheme="majorHAnsi"/>
+          <w:sz w:val="24"/>
+          <w:szCs w:val="24"/>
+        </w:rPr>
+        <w:t xml:space="preserve">Relevant design details. Uml, er diagram etc. provide reasons for choices. Report changes to user stores due to the design process. </w:t>
+      </w:r>
+      <w:r>
+        <w:rPr>
+          <w:rFonts w:asciiTheme="majorHAnsi" w:hAnsiTheme="majorHAnsi"/>
+          <w:sz w:val="24"/>
+          <w:szCs w:val="24"/>
+        </w:rPr>
+        <w:t xml:space="preserve">So </w:t>
+      </w:r>
+      <w:r>
+        <w:rPr>
+          <w:rFonts w:asciiTheme="majorHAnsi" w:hAnsiTheme="majorHAnsi"/>
+          <w:sz w:val="24"/>
+          <w:szCs w:val="24"/>
+        </w:rPr>
+        <w:t>many ER diagrams + relations</w:t>
+      </w:r>
+    </w:p>
+    <w:p>
+      <w:pPr>
+        <w:rPr>
+          <w:rFonts w:asciiTheme="majorHAnsi" w:hAnsiTheme="majorHAnsi"/>
+          <w:sz w:val="24"/>
+          <w:szCs w:val="24"/>
+        </w:rPr>
+      </w:pPr>
+      <w:r>
+        <w:rPr>
+          <w:rFonts w:asciiTheme="majorHAnsi" w:hAnsiTheme="majorHAnsi"/>
+          <w:sz w:val="24"/>
+          <w:szCs w:val="24"/>
+        </w:rPr>
+        <w:t>UI design, CSS and template design</w:t>
+      </w:r>
+    </w:p>
     <w:p>
       <w:pPr>
         <w:rPr>
@@ -6883,12 +6993,13 @@
     <w:p>
       <w:pPr>
         <w:pStyle w:val="Heading2"/>
+        <w:ind w:firstLine="720"/>
         <w:rPr>
           <w:sz w:val="40"/>
           <w:szCs w:val="40"/>
         </w:rPr>
       </w:pPr>
-      <w:bookmarkStart w:id="7" w:name="_Toc447132990"/>
+      <w:bookmarkStart w:id="7" w:name="_Toc449378202"/>
       <w:r>
         <w:rPr>
           <w:sz w:val="40"/>
@@ -6906,6 +7017,33 @@
       </w:r>
       <w:bookmarkEnd w:id="7"/>
     </w:p>
+    <w:p/>
+    <w:p>
+      <w:pPr>
+        <w:rPr>
+          <w:rFonts w:asciiTheme="majorHAnsi" w:hAnsiTheme="majorHAnsi"/>
+          <w:sz w:val="24"/>
+          <w:szCs w:val="24"/>
+        </w:rPr>
+      </w:pPr>
+      <w:r>
+        <w:rPr>
+          <w:rFonts w:asciiTheme="majorHAnsi" w:hAnsiTheme="majorHAnsi"/>
+          <w:sz w:val="24"/>
+          <w:szCs w:val="24"/>
+        </w:rPr>
+        <w:t>Document the implementation including tasks, effort, features and task distribution (planned and actually completed).</w:t>
+      </w:r>
+      <w:r>
+        <w:rPr>
+          <w:rFonts w:asciiTheme="majorHAnsi" w:hAnsiTheme="majorHAnsi"/>
+          <w:sz w:val="24"/>
+          <w:szCs w:val="24"/>
+        </w:rPr>
+        <w:t xml:space="preserve"> Screenshots of functionality. Changes to initial design. What testing was done? *lol none.</w:t>
+      </w:r>
+    </w:p>
+    <w:p/>
     <w:p>
       <w:pPr>
         <w:rPr>
@@ -6920,13 +7058,6 @@
     <w:p/>
     <w:p/>
     <w:p/>
-    <w:p/>
-    <w:p/>
-    <w:p/>
-    <w:p/>
-    <w:p/>
-    <w:p/>
-    <w:p/>
     <w:p>
       <w:pPr>
         <w:pStyle w:val="Heading1"/>
@@ -6935,9 +7066,8 @@
           <w:numId w:val="23"/>
         </w:numPr>
       </w:pPr>
-      <w:bookmarkStart w:id="8" w:name="_Toc447132991"/>
+      <w:bookmarkStart w:id="8" w:name="_Toc449378203"/>
       <w:r>
-        <w:lastRenderedPageBreak/>
         <w:t>Sprint Documentation</w:t>
       </w:r>
       <w:bookmarkEnd w:id="8"/>
@@ -6951,7 +7081,7 @@
           <w:szCs w:val="40"/>
         </w:rPr>
       </w:pPr>
-      <w:bookmarkStart w:id="9" w:name="_Toc447132992"/>
+      <w:bookmarkStart w:id="9" w:name="_Toc449378204"/>
       <w:r>
         <w:rPr>
           <w:sz w:val="40"/>
@@ -6984,7 +7114,7 @@
           <w:szCs w:val="40"/>
         </w:rPr>
       </w:pPr>
-      <w:bookmarkStart w:id="10" w:name="_Toc447132993"/>
+      <w:bookmarkStart w:id="10" w:name="_Toc449378205"/>
       <w:r>
         <w:rPr>
           <w:sz w:val="40"/>
@@ -7017,7 +7147,7 @@
           <w:szCs w:val="40"/>
         </w:rPr>
       </w:pPr>
-      <w:bookmarkStart w:id="11" w:name="_Toc447132994"/>
+      <w:bookmarkStart w:id="11" w:name="_Toc449378206"/>
       <w:r>
         <w:rPr>
           <w:sz w:val="40"/>
@@ -7050,7 +7180,7 @@
           <w:szCs w:val="40"/>
         </w:rPr>
       </w:pPr>
-      <w:bookmarkStart w:id="12" w:name="_Toc447132995"/>
+      <w:bookmarkStart w:id="12" w:name="_Toc449378207"/>
       <w:r>
         <w:rPr>
           <w:sz w:val="40"/>
@@ -7104,7 +7234,6 @@
     <w:p/>
     <w:p/>
     <w:p/>
-    <w:p/>
     <w:p>
       <w:pPr>
         <w:pStyle w:val="Heading1"/>
@@ -7113,7 +7242,7 @@
           <w:numId w:val="23"/>
         </w:numPr>
       </w:pPr>
-      <w:bookmarkStart w:id="13" w:name="_Toc447132996"/>
+      <w:bookmarkStart w:id="13" w:name="_Toc449378208"/>
       <w:r>
         <w:t>Project Review</w:t>
       </w:r>
@@ -7123,6 +7252,12 @@
     <w:p>
       <w:r>
         <w:t>Max 5 pages.</w:t>
+      </w:r>
+      <w:r>
+        <w:t xml:space="preserve"> Post-mortem discussion on product development and SCRUM process. What went right, what went wrong, what was learned (so wanky). Suggestions f</w:t>
+      </w:r>
+      <w:r>
+        <w:t>or improving project experience (for future students).</w:t>
       </w:r>
     </w:p>
     <w:p/>
@@ -7152,12 +7287,20 @@
           <w:numId w:val="23"/>
         </w:numPr>
       </w:pPr>
-      <w:bookmarkStart w:id="14" w:name="_Toc447132997"/>
+      <w:bookmarkStart w:id="14" w:name="_Toc449378209"/>
       <w:r>
-        <w:lastRenderedPageBreak/>
         <w:t>Conclusions and Summary</w:t>
       </w:r>
       <w:bookmarkEnd w:id="14"/>
+    </w:p>
+    <w:p/>
+    <w:p>
+      <w:r>
+        <w:t>Max 2 pages. Summary of what report has covered. Dexribe what was achieved in product development. Describe what was gained in project experience. Suggestions to product owner to consider in future releases.</w:t>
+      </w:r>
+      <w:r>
+        <w:t xml:space="preserve"> Expansions!</w:t>
+      </w:r>
     </w:p>
     <w:p/>
     <w:p/>
@@ -7178,8 +7321,6 @@
     <w:p/>
     <w:p/>
     <w:p/>
-    <w:p/>
-    <w:p/>
     <w:p>
       <w:pPr>
         <w:pStyle w:val="Heading1"/>
@@ -7188,9 +7329,8 @@
           <w:numId w:val="23"/>
         </w:numPr>
       </w:pPr>
-      <w:bookmarkStart w:id="15" w:name="_Toc447132998"/>
+      <w:bookmarkStart w:id="15" w:name="_Toc449378210"/>
       <w:r>
-        <w:lastRenderedPageBreak/>
         <w:t>References</w:t>
       </w:r>
       <w:bookmarkEnd w:id="15"/>
@@ -7421,9 +7561,8 @@
       <w:pPr>
         <w:pStyle w:val="Heading1"/>
       </w:pPr>
-      <w:bookmarkStart w:id="16" w:name="_Toc447132999"/>
+      <w:bookmarkStart w:id="16" w:name="_Toc449378211"/>
       <w:r>
-        <w:lastRenderedPageBreak/>
         <w:t>9</w:t>
       </w:r>
       <w:r>
@@ -7432,8 +7571,6 @@
       <w:r>
         <w:tab/>
       </w:r>
-      <w:bookmarkStart w:id="17" w:name="_GoBack"/>
-      <w:bookmarkEnd w:id="17"/>
       <w:r>
         <w:t>Appendices</w:t>
       </w:r>
@@ -7456,6 +7593,65 @@
     </w:p>
     <w:p>
       <w:pPr>
+        <w:widowControl w:val="0"/>
+        <w:autoSpaceDE w:val="0"/>
+        <w:autoSpaceDN w:val="0"/>
+        <w:adjustRightInd w:val="0"/>
+        <w:spacing w:line="320" w:lineRule="atLeast"/>
+        <w:rPr>
+          <w:rFonts w:asciiTheme="majorHAnsi" w:hAnsiTheme="majorHAnsi" w:cs="Calibri"/>
+          <w:bCs/>
+          <w:sz w:val="24"/>
+          <w:szCs w:val="48"/>
+        </w:rPr>
+      </w:pPr>
+      <w:r>
+        <w:rPr>
+          <w:rFonts w:asciiTheme="majorHAnsi" w:hAnsiTheme="majorHAnsi" w:cs="Calibri"/>
+          <w:bCs/>
+          <w:sz w:val="24"/>
+          <w:szCs w:val="48"/>
+        </w:rPr>
+        <w:t>So many screenshots. Pivotal analytics and csv of everything.</w:t>
+      </w:r>
+      <w:r>
+        <w:rPr>
+          <w:rFonts w:asciiTheme="majorHAnsi" w:hAnsiTheme="majorHAnsi" w:cs="Calibri"/>
+          <w:bCs/>
+          <w:sz w:val="24"/>
+          <w:szCs w:val="48"/>
+        </w:rPr>
+        <w:t xml:space="preserve"> Complete </w:t>
+      </w:r>
+      <w:r>
+        <w:rPr>
+          <w:rFonts w:asciiTheme="majorHAnsi" w:hAnsiTheme="majorHAnsi" w:cs="Calibri"/>
+          <w:bCs/>
+          <w:sz w:val="24"/>
+          <w:szCs w:val="48"/>
+        </w:rPr>
+        <w:t>product backlog, when stories where started and completed etc.</w:t>
+      </w:r>
+      <w:bookmarkStart w:id="17" w:name="_GoBack"/>
+      <w:bookmarkEnd w:id="17"/>
+    </w:p>
+    <w:p>
+      <w:pPr>
+        <w:widowControl w:val="0"/>
+        <w:autoSpaceDE w:val="0"/>
+        <w:autoSpaceDN w:val="0"/>
+        <w:adjustRightInd w:val="0"/>
+        <w:spacing w:line="320" w:lineRule="atLeast"/>
+        <w:rPr>
+          <w:rFonts w:asciiTheme="majorHAnsi" w:hAnsiTheme="majorHAnsi" w:cs="Calibri"/>
+          <w:bCs/>
+          <w:sz w:val="48"/>
+          <w:szCs w:val="48"/>
+        </w:rPr>
+      </w:pPr>
+    </w:p>
+    <w:p>
+      <w:pPr>
         <w:pStyle w:val="Heading2"/>
         <w:ind w:firstLine="720"/>
         <w:rPr>
@@ -7463,7 +7659,7 @@
           <w:szCs w:val="40"/>
         </w:rPr>
       </w:pPr>
-      <w:bookmarkStart w:id="18" w:name="_Toc447133000"/>
+      <w:bookmarkStart w:id="18" w:name="_Toc449378212"/>
       <w:r>
         <w:rPr>
           <w:sz w:val="40"/>
@@ -7512,7 +7708,7 @@
           <w:szCs w:val="40"/>
         </w:rPr>
       </w:pPr>
-      <w:bookmarkStart w:id="19" w:name="_Toc447133001"/>
+      <w:bookmarkStart w:id="19" w:name="_Toc449378213"/>
       <w:r>
         <w:rPr>
           <w:sz w:val="40"/>
@@ -7526,20 +7722,7 @@
           <w:szCs w:val="40"/>
         </w:rPr>
         <w:tab/>
-      </w:r>
-      <w:r>
-        <w:rPr>
-          <w:sz w:val="40"/>
-          <w:szCs w:val="40"/>
-        </w:rPr>
-        <w:t>Appendix B</w:t>
-      </w:r>
-      <w:r>
-        <w:rPr>
-          <w:sz w:val="40"/>
-          <w:szCs w:val="40"/>
-        </w:rPr>
-        <w:t>:</w:t>
+        <w:t>Appendix B:</w:t>
       </w:r>
       <w:bookmarkEnd w:id="19"/>
       <w:r>
@@ -7617,8 +7800,10 @@
       <w:footerReference w:type="default" r:id="rId12"/>
       <w:pgSz w:w="12240" w:h="15840"/>
       <w:pgMar w:top="1440" w:right="1800" w:bottom="1440" w:left="1800" w:header="720" w:footer="720" w:gutter="0"/>
+      <w:pgNumType w:start="0"/>
       <w:cols w:space="720"/>
       <w:noEndnote/>
+      <w:titlePg/>
       <w:docGrid w:linePitch="326"/>
     </w:sectPr>
   </w:body>
@@ -7874,7 +8059,7 @@
               <w:noProof/>
               <w:color w:val="4F81BD" w:themeColor="accent1"/>
             </w:rPr>
-            <w:t>11</w:t>
+            <w:t>12</w:t>
           </w:r>
           <w:r>
             <w:rPr>
@@ -8052,14 +8237,14 @@
                       </a:ln>
                       <a:extLst>
                         <a:ext uri="{909E8E84-426E-40dd-AFC4-6F175D3DCCD1}">
-                          <a14:hiddenFill xmlns="" xmlns:o="urn:schemas-microsoft-com:office:office" xmlns:v="urn:schemas-microsoft-com:vml" xmlns:w10="urn:schemas-microsoft-com:office:word" xmlns:w="http://schemas.openxmlformats.org/wordprocessingml/2006/main" xmlns:a14="http://schemas.microsoft.com/office/drawing/2010/main" xmlns:mv="urn:schemas-microsoft-com:mac:vml" xmlns:mo="http://schemas.microsoft.com/office/mac/office/2008/main">
+                          <a14:hiddenFill xmlns:mo="http://schemas.microsoft.com/office/mac/office/2008/main" xmlns:mv="urn:schemas-microsoft-com:mac:vml" xmlns:a14="http://schemas.microsoft.com/office/drawing/2010/main" xmlns:w="http://schemas.openxmlformats.org/wordprocessingml/2006/main" xmlns:w10="urn:schemas-microsoft-com:office:word" xmlns:v="urn:schemas-microsoft-com:vml" xmlns:o="urn:schemas-microsoft-com:office:office" xmlns="">
                             <a:solidFill>
                               <a:srgbClr val="FFFFFF"/>
                             </a:solidFill>
                           </a14:hiddenFill>
                         </a:ext>
                         <a:ext uri="{91240B29-F687-4f45-9708-019B960494DF}">
-                          <a14:hiddenLine xmlns="" xmlns:o="urn:schemas-microsoft-com:office:office" xmlns:v="urn:schemas-microsoft-com:vml" xmlns:w10="urn:schemas-microsoft-com:office:word" xmlns:w="http://schemas.openxmlformats.org/wordprocessingml/2006/main" xmlns:a14="http://schemas.microsoft.com/office/drawing/2010/main" xmlns:mv="urn:schemas-microsoft-com:mac:vml" xmlns:mo="http://schemas.microsoft.com/office/mac/office/2008/main" w="9525">
+                          <a14:hiddenLine xmlns:mo="http://schemas.microsoft.com/office/mac/office/2008/main" xmlns:mv="urn:schemas-microsoft-com:mac:vml" xmlns:a14="http://schemas.microsoft.com/office/drawing/2010/main" xmlns:w="http://schemas.openxmlformats.org/wordprocessingml/2006/main" xmlns:w10="urn:schemas-microsoft-com:office:word" xmlns:v="urn:schemas-microsoft-com:vml" xmlns:o="urn:schemas-microsoft-com:office:office" xmlns="" w="9525">
                             <a:solidFill>
                               <a:srgbClr val="000000"/>
                             </a:solidFill>
@@ -13397,7 +13582,7 @@
 </file>
 
 <file path=customXml/itemProps2.xml><?xml version="1.0" encoding="utf-8"?>
-<ds:datastoreItem xmlns:ds="http://schemas.openxmlformats.org/officeDocument/2006/customXml" ds:itemID="{F179B1DE-D261-44F8-B9F5-7AD031FE1611}">
+<ds:datastoreItem xmlns:ds="http://schemas.openxmlformats.org/officeDocument/2006/customXml" ds:itemID="{63E8412A-46CD-4EAE-8F94-0D0138629C5F}">
   <ds:schemaRefs>
     <ds:schemaRef ds:uri="http://schemas.openxmlformats.org/officeDocument/2006/bibliography"/>
   </ds:schemaRefs>

</xml_diff>

<commit_message>
writing 7 pages on why SCRUM is so amazing hurts my soul
</commit_message>
<xml_diff>
--- a/documentation/Final Report/Final Report DRAFT.docx
+++ b/documentation/Final Report/Final Report DRAFT.docx
@@ -32,6 +32,68 @@
           <w:pPr>
             <w:pStyle w:val="NoSpacing"/>
           </w:pPr>
+          <w:r>
+            <w:rPr>
+              <w:noProof/>
+              <w:sz w:val="32"/>
+              <w:szCs w:val="32"/>
+            </w:rPr>
+            <w:drawing>
+              <wp:anchor distT="0" distB="0" distL="114300" distR="114300" simplePos="0" relativeHeight="251687936" behindDoc="0" locked="0" layoutInCell="1" allowOverlap="1" wp14:anchorId="7B26DD1B" wp14:editId="13ACF9A7">
+                <wp:simplePos x="0" y="0"/>
+                <wp:positionH relativeFrom="column">
+                  <wp:posOffset>-440676</wp:posOffset>
+                </wp:positionH>
+                <wp:positionV relativeFrom="paragraph">
+                  <wp:posOffset>-584227</wp:posOffset>
+                </wp:positionV>
+                <wp:extent cx="6799925" cy="1199407"/>
+                <wp:effectExtent l="0" t="0" r="1270" b="1270"/>
+                <wp:wrapNone/>
+                <wp:docPr id="48" name="Picture 48"/>
+                <wp:cNvGraphicFramePr>
+                  <a:graphicFrameLocks xmlns:a="http://schemas.openxmlformats.org/drawingml/2006/main" noChangeAspect="1"/>
+                </wp:cNvGraphicFramePr>
+                <a:graphic xmlns:a="http://schemas.openxmlformats.org/drawingml/2006/main">
+                  <a:graphicData uri="http://schemas.openxmlformats.org/drawingml/2006/picture">
+                    <pic:pic xmlns:pic="http://schemas.openxmlformats.org/drawingml/2006/picture">
+                      <pic:nvPicPr>
+                        <pic:cNvPr id="0" name="curtinuniversity-logo.png"/>
+                        <pic:cNvPicPr/>
+                      </pic:nvPicPr>
+                      <pic:blipFill>
+                        <a:blip r:embed="rId9">
+                          <a:extLst>
+                            <a:ext uri="{28A0092B-C50C-407E-A947-70E740481C1C}">
+                              <a14:useLocalDpi xmlns:a14="http://schemas.microsoft.com/office/drawing/2010/main" val="0"/>
+                            </a:ext>
+                          </a:extLst>
+                        </a:blip>
+                        <a:stretch>
+                          <a:fillRect/>
+                        </a:stretch>
+                      </pic:blipFill>
+                      <pic:spPr>
+                        <a:xfrm>
+                          <a:off x="0" y="0"/>
+                          <a:ext cx="6799925" cy="1199407"/>
+                        </a:xfrm>
+                        <a:prstGeom prst="rect">
+                          <a:avLst/>
+                        </a:prstGeom>
+                      </pic:spPr>
+                    </pic:pic>
+                  </a:graphicData>
+                </a:graphic>
+                <wp14:sizeRelH relativeFrom="page">
+                  <wp14:pctWidth>0</wp14:pctWidth>
+                </wp14:sizeRelH>
+                <wp14:sizeRelV relativeFrom="page">
+                  <wp14:pctHeight>0</wp14:pctHeight>
+                </wp14:sizeRelV>
+              </wp:anchor>
+            </w:drawing>
+          </w:r>
           <w:r>
             <w:rPr>
               <w:noProof/>
@@ -165,7 +227,6 @@
                                       <w:calendar w:val="gregorian"/>
                                     </w:date>
                                   </w:sdtPr>
-                                  <w:sdtEndPr/>
                                   <w:sdtContent>
                                     <w:p>
                                       <w:pPr>
@@ -3478,7 +3539,6 @@
                                 <w:calendar w:val="gregorian"/>
                               </w:date>
                             </w:sdtPr>
-                            <w:sdtEndPr/>
                             <w:sdtContent>
                               <w:p>
                                 <w:pPr>
@@ -3703,7 +3763,6 @@
                                     <w:dataBinding w:prefixMappings="xmlns:ns0='http://purl.org/dc/elements/1.1/' xmlns:ns1='http://schemas.openxmlformats.org/package/2006/metadata/core-properties' " w:xpath="/ns1:coreProperties[1]/ns0:creator[1]" w:storeItemID="{6C3C8BC8-F283-45AE-878A-BAB7291924A1}"/>
                                     <w:text/>
                                   </w:sdtPr>
-                                  <w:sdtEndPr/>
                                   <w:sdtContent>
                                     <w:r>
                                       <w:rPr>
@@ -3739,7 +3798,6 @@
                                     <w:dataBinding w:prefixMappings="xmlns:ns0='http://schemas.openxmlformats.org/officeDocument/2006/extended-properties' " w:xpath="/ns0:Properties[1]/ns0:Company[1]" w:storeItemID="{6668398D-A668-4E3E-A5EB-62B293D839F1}"/>
                                     <w:text/>
                                   </w:sdtPr>
-                                  <w:sdtEndPr/>
                                   <w:sdtContent>
                                     <w:r>
                                       <w:rPr>
@@ -3804,7 +3862,6 @@
                               <w:dataBinding w:prefixMappings="xmlns:ns0='http://purl.org/dc/elements/1.1/' xmlns:ns1='http://schemas.openxmlformats.org/package/2006/metadata/core-properties' " w:xpath="/ns1:coreProperties[1]/ns0:creator[1]" w:storeItemID="{6C3C8BC8-F283-45AE-878A-BAB7291924A1}"/>
                               <w:text/>
                             </w:sdtPr>
-                            <w:sdtEndPr/>
                             <w:sdtContent>
                               <w:r>
                                 <w:rPr>
@@ -3840,7 +3897,6 @@
                               <w:dataBinding w:prefixMappings="xmlns:ns0='http://schemas.openxmlformats.org/officeDocument/2006/extended-properties' " w:xpath="/ns0:Properties[1]/ns0:Company[1]" w:storeItemID="{6668398D-A668-4E3E-A5EB-62B293D839F1}"/>
                               <w:text/>
                             </w:sdtPr>
-                            <w:sdtEndPr/>
                             <w:sdtContent>
                               <w:r>
                                 <w:rPr>
@@ -3951,13 +4007,6 @@
                                     <w:szCs w:val="56"/>
                                   </w:rPr>
                                   <w:tab/>
-                                </w:r>
-                                <w:r>
-                                  <w:rPr>
-                                    <w:rFonts w:asciiTheme="majorHAnsi" w:hAnsiTheme="majorHAnsi"/>
-                                    <w:sz w:val="56"/>
-                                    <w:szCs w:val="56"/>
-                                  </w:rPr>
                                   <w:t>HOOLI XYZ</w:t>
                                 </w:r>
                               </w:p>
@@ -4003,7 +4052,25 @@
                                     <w:szCs w:val="32"/>
                                   </w:rPr>
                                   <w:tab/>
-                                  <w:t>Brendan Lally – 18407220</w:t>
+                                  <w:t xml:space="preserve">Brendan </w:t>
+                                </w:r>
+                                <w:proofErr w:type="spellStart"/>
+                                <w:r>
+                                  <w:rPr>
+                                    <w:rFonts w:asciiTheme="majorHAnsi" w:hAnsiTheme="majorHAnsi"/>
+                                    <w:sz w:val="32"/>
+                                    <w:szCs w:val="32"/>
+                                  </w:rPr>
+                                  <w:t>Lally</w:t>
+                                </w:r>
+                                <w:proofErr w:type="spellEnd"/>
+                                <w:r>
+                                  <w:rPr>
+                                    <w:rFonts w:asciiTheme="majorHAnsi" w:hAnsiTheme="majorHAnsi"/>
+                                    <w:sz w:val="32"/>
+                                    <w:szCs w:val="32"/>
+                                  </w:rPr>
+                                  <w:t xml:space="preserve"> – 18407220</w:t>
                                 </w:r>
                               </w:p>
                               <w:p>
@@ -4101,13 +4168,6 @@
                               <w:szCs w:val="56"/>
                             </w:rPr>
                             <w:tab/>
-                          </w:r>
-                          <w:r>
-                            <w:rPr>
-                              <w:rFonts w:asciiTheme="majorHAnsi" w:hAnsiTheme="majorHAnsi"/>
-                              <w:sz w:val="56"/>
-                              <w:szCs w:val="56"/>
-                            </w:rPr>
                             <w:t>HOOLI XYZ</w:t>
                           </w:r>
                         </w:p>
@@ -4153,7 +4213,25 @@
                               <w:szCs w:val="32"/>
                             </w:rPr>
                             <w:tab/>
-                            <w:t>Brendan Lally – 18407220</w:t>
+                            <w:t xml:space="preserve">Brendan </w:t>
+                          </w:r>
+                          <w:proofErr w:type="spellStart"/>
+                          <w:r>
+                            <w:rPr>
+                              <w:rFonts w:asciiTheme="majorHAnsi" w:hAnsiTheme="majorHAnsi"/>
+                              <w:sz w:val="32"/>
+                              <w:szCs w:val="32"/>
+                            </w:rPr>
+                            <w:t>Lally</w:t>
+                          </w:r>
+                          <w:proofErr w:type="spellEnd"/>
+                          <w:r>
+                            <w:rPr>
+                              <w:rFonts w:asciiTheme="majorHAnsi" w:hAnsiTheme="majorHAnsi"/>
+                              <w:sz w:val="32"/>
+                              <w:szCs w:val="32"/>
+                            </w:rPr>
+                            <w:t xml:space="preserve"> – 18407220</w:t>
                           </w:r>
                         </w:p>
                         <w:p>
@@ -4296,7 +4374,6 @@
                                     <w:dataBinding w:prefixMappings="xmlns:ns0='http://purl.org/dc/elements/1.1/' xmlns:ns1='http://schemas.openxmlformats.org/package/2006/metadata/core-properties' " w:xpath="/ns1:coreProperties[1]/ns0:title[1]" w:storeItemID="{6C3C8BC8-F283-45AE-878A-BAB7291924A1}"/>
                                     <w:text/>
                                   </w:sdtPr>
-                                  <w:sdtEndPr/>
                                   <w:sdtContent>
                                     <w:r>
                                       <w:rPr>
@@ -4334,7 +4411,6 @@
                                     <w:dataBinding w:prefixMappings="xmlns:ns0='http://purl.org/dc/elements/1.1/' xmlns:ns1='http://schemas.openxmlformats.org/package/2006/metadata/core-properties' " w:xpath="/ns1:coreProperties[1]/ns0:subject[1]" w:storeItemID="{6C3C8BC8-F283-45AE-878A-BAB7291924A1}"/>
                                     <w:text/>
                                   </w:sdtPr>
-                                  <w:sdtEndPr/>
                                   <w:sdtContent>
                                     <w:r>
                                       <w:rPr>
@@ -4406,7 +4482,6 @@
                               <w:dataBinding w:prefixMappings="xmlns:ns0='http://purl.org/dc/elements/1.1/' xmlns:ns1='http://schemas.openxmlformats.org/package/2006/metadata/core-properties' " w:xpath="/ns1:coreProperties[1]/ns0:title[1]" w:storeItemID="{6C3C8BC8-F283-45AE-878A-BAB7291924A1}"/>
                               <w:text/>
                             </w:sdtPr>
-                            <w:sdtEndPr/>
                             <w:sdtContent>
                               <w:r>
                                 <w:rPr>
@@ -4444,7 +4519,6 @@
                               <w:dataBinding w:prefixMappings="xmlns:ns0='http://purl.org/dc/elements/1.1/' xmlns:ns1='http://schemas.openxmlformats.org/package/2006/metadata/core-properties' " w:xpath="/ns1:coreProperties[1]/ns0:subject[1]" w:storeItemID="{6C3C8BC8-F283-45AE-878A-BAB7291924A1}"/>
                               <w:text/>
                             </w:sdtPr>
-                            <w:sdtEndPr/>
                             <w:sdtContent>
                               <w:r>
                                 <w:rPr>
@@ -4488,6 +4562,8 @@
             <w:br w:type="page"/>
           </w:r>
         </w:p>
+        <w:bookmarkStart w:id="0" w:name="_GoBack" w:displacedByCustomXml="next"/>
+        <w:bookmarkEnd w:id="0" w:displacedByCustomXml="next"/>
       </w:sdtContent>
     </w:sdt>
     <w:p>
@@ -4499,8 +4575,8 @@
           <w:szCs w:val="52"/>
         </w:rPr>
       </w:pPr>
-      <w:bookmarkStart w:id="0" w:name="_Toc447114095"/>
-      <w:bookmarkStart w:id="1" w:name="_Toc452272806"/>
+      <w:bookmarkStart w:id="1" w:name="_Toc447114095"/>
+      <w:bookmarkStart w:id="2" w:name="_Toc452281403"/>
       <w:r>
         <w:rPr>
           <w:sz w:val="52"/>
@@ -4509,8 +4585,8 @@
         <w:lastRenderedPageBreak/>
         <w:t>Abstract</w:t>
       </w:r>
-      <w:bookmarkEnd w:id="0"/>
       <w:bookmarkEnd w:id="1"/>
+      <w:bookmarkEnd w:id="2"/>
     </w:p>
     <w:p>
       <w:pPr>
@@ -4609,7 +4685,7 @@
           <w:bCs/>
           <w:color w:val="000000" w:themeColor="text1"/>
         </w:rPr>
-        <w:t xml:space="preserve"> is the background of the project, design and implementation </w:t>
+        <w:t xml:space="preserve"> is the </w:t>
       </w:r>
       <w:r>
         <w:rPr>
@@ -4617,7 +4693,7 @@
           <w:bCs/>
           <w:color w:val="000000" w:themeColor="text1"/>
         </w:rPr>
-        <w:t>decisions</w:t>
+        <w:t>project background</w:t>
       </w:r>
       <w:r>
         <w:rPr>
@@ -4625,7 +4701,7 @@
           <w:bCs/>
           <w:color w:val="000000" w:themeColor="text1"/>
         </w:rPr>
-        <w:t>, full documentation for each Sprint</w:t>
+        <w:t xml:space="preserve">, design and implementation </w:t>
       </w:r>
       <w:r>
         <w:rPr>
@@ -4633,7 +4709,7 @@
           <w:bCs/>
           <w:color w:val="000000" w:themeColor="text1"/>
         </w:rPr>
-        <w:t xml:space="preserve"> iteration</w:t>
+        <w:t>decisions</w:t>
       </w:r>
       <w:r>
         <w:rPr>
@@ -4641,7 +4717,7 @@
           <w:bCs/>
           <w:color w:val="000000" w:themeColor="text1"/>
         </w:rPr>
-        <w:t xml:space="preserve"> and a post-mortem discussion on the challenges faced.</w:t>
+        <w:t>, full documentation for each Sprint</w:t>
       </w:r>
       <w:r>
         <w:rPr>
@@ -4649,49 +4725,49 @@
           <w:bCs/>
           <w:color w:val="000000" w:themeColor="text1"/>
         </w:rPr>
-        <w:t xml:space="preserve"> </w:t>
-      </w:r>
-    </w:p>
-    <w:p>
-      <w:pPr>
+        <w:t xml:space="preserve"> iteration</w:t>
+      </w:r>
+      <w:r>
         <w:rPr>
           <w:rFonts w:asciiTheme="majorHAnsi" w:hAnsiTheme="majorHAnsi" w:cs="Calibri"/>
           <w:bCs/>
           <w:color w:val="000000" w:themeColor="text1"/>
         </w:rPr>
-      </w:pPr>
-    </w:p>
-    <w:p>
-      <w:pPr>
+        <w:t xml:space="preserve"> and a post-mortem discussion on the challenges faced.</w:t>
+      </w:r>
+      <w:r>
         <w:rPr>
           <w:rFonts w:asciiTheme="majorHAnsi" w:hAnsiTheme="majorHAnsi" w:cs="Calibri"/>
           <w:bCs/>
           <w:color w:val="000000" w:themeColor="text1"/>
         </w:rPr>
-      </w:pPr>
-      <w:r>
+        <w:t xml:space="preserve"> </w:t>
+      </w:r>
+    </w:p>
+    <w:p>
+      <w:pPr>
         <w:rPr>
           <w:rFonts w:asciiTheme="majorHAnsi" w:hAnsiTheme="majorHAnsi" w:cs="Calibri"/>
           <w:bCs/>
           <w:color w:val="000000" w:themeColor="text1"/>
         </w:rPr>
-        <w:t>The online platform was developed utilizing the Django framework</w:t>
-      </w:r>
-      <w:r>
+      </w:pPr>
+    </w:p>
+    <w:p>
+      <w:pPr>
         <w:rPr>
           <w:rFonts w:asciiTheme="majorHAnsi" w:hAnsiTheme="majorHAnsi" w:cs="Calibri"/>
           <w:bCs/>
           <w:color w:val="000000" w:themeColor="text1"/>
         </w:rPr>
-        <w:t>, a high-level python web framework.</w:t>
-      </w:r>
+      </w:pPr>
       <w:r>
         <w:rPr>
           <w:rFonts w:asciiTheme="majorHAnsi" w:hAnsiTheme="majorHAnsi" w:cs="Calibri"/>
           <w:bCs/>
           <w:color w:val="000000" w:themeColor="text1"/>
         </w:rPr>
-        <w:t xml:space="preserve"> Issue tracking was performed via the Pivotal Tracker platform</w:t>
+        <w:t>The online platform was developed utilizing the Django framework</w:t>
       </w:r>
       <w:r>
         <w:rPr>
@@ -4699,7 +4775,7 @@
           <w:bCs/>
           <w:color w:val="000000" w:themeColor="text1"/>
         </w:rPr>
-        <w:t>, with version control also being applied as required.</w:t>
+        <w:t>, a high-level python web framework.</w:t>
       </w:r>
       <w:r>
         <w:rPr>
@@ -4707,7 +4783,7 @@
           <w:bCs/>
           <w:color w:val="000000" w:themeColor="text1"/>
         </w:rPr>
-        <w:t xml:space="preserve"> The back-end database of the platform was implemented via the </w:t>
+        <w:t xml:space="preserve"> Issue tracking was performed via the Pivotal Tracker platform</w:t>
       </w:r>
       <w:r>
         <w:rPr>
@@ -4715,7 +4791,7 @@
           <w:bCs/>
           <w:color w:val="000000" w:themeColor="text1"/>
         </w:rPr>
-        <w:t>SQLite</w:t>
+        <w:t>, with version control also being applied as required.</w:t>
       </w:r>
       <w:r>
         <w:rPr>
@@ -4723,7 +4799,7 @@
           <w:bCs/>
           <w:color w:val="000000" w:themeColor="text1"/>
         </w:rPr>
-        <w:t xml:space="preserve"> database </w:t>
+        <w:t xml:space="preserve"> The back-end database of the platform was implemented via the </w:t>
       </w:r>
       <w:r>
         <w:rPr>
@@ -4731,7 +4807,7 @@
           <w:bCs/>
           <w:color w:val="000000" w:themeColor="text1"/>
         </w:rPr>
-        <w:t>management</w:t>
+        <w:t>SQLite</w:t>
       </w:r>
       <w:r>
         <w:rPr>
@@ -4739,49 +4815,49 @@
           <w:bCs/>
           <w:color w:val="000000" w:themeColor="text1"/>
         </w:rPr>
-        <w:t xml:space="preserve"> system.</w:t>
-      </w:r>
-    </w:p>
-    <w:p>
-      <w:pPr>
+        <w:t xml:space="preserve"> database </w:t>
+      </w:r>
+      <w:r>
         <w:rPr>
           <w:rFonts w:asciiTheme="majorHAnsi" w:hAnsiTheme="majorHAnsi" w:cs="Calibri"/>
           <w:bCs/>
           <w:color w:val="000000" w:themeColor="text1"/>
         </w:rPr>
-      </w:pPr>
-    </w:p>
-    <w:p>
-      <w:pPr>
+        <w:t>management</w:t>
+      </w:r>
+      <w:r>
         <w:rPr>
           <w:rFonts w:asciiTheme="majorHAnsi" w:hAnsiTheme="majorHAnsi" w:cs="Calibri"/>
           <w:bCs/>
           <w:color w:val="000000" w:themeColor="text1"/>
         </w:rPr>
-      </w:pPr>
-      <w:r>
+        <w:t xml:space="preserve"> system.</w:t>
+      </w:r>
+    </w:p>
+    <w:p>
+      <w:pPr>
         <w:rPr>
           <w:rFonts w:asciiTheme="majorHAnsi" w:hAnsiTheme="majorHAnsi" w:cs="Calibri"/>
           <w:bCs/>
           <w:color w:val="000000" w:themeColor="text1"/>
         </w:rPr>
-        <w:t>The project utilized Agile technique</w:t>
-      </w:r>
-      <w:r>
+      </w:pPr>
+    </w:p>
+    <w:p>
+      <w:pPr>
         <w:rPr>
           <w:rFonts w:asciiTheme="majorHAnsi" w:hAnsiTheme="majorHAnsi" w:cs="Calibri"/>
           <w:bCs/>
           <w:color w:val="000000" w:themeColor="text1"/>
         </w:rPr>
-        <w:t>s</w:t>
-      </w:r>
+      </w:pPr>
       <w:r>
         <w:rPr>
           <w:rFonts w:asciiTheme="majorHAnsi" w:hAnsiTheme="majorHAnsi" w:cs="Calibri"/>
           <w:bCs/>
           <w:color w:val="000000" w:themeColor="text1"/>
         </w:rPr>
-        <w:t xml:space="preserve"> and the SCRUM framework</w:t>
+        <w:t>The project utilized Agile technique</w:t>
       </w:r>
       <w:r>
         <w:rPr>
@@ -4789,7 +4865,7 @@
           <w:bCs/>
           <w:color w:val="000000" w:themeColor="text1"/>
         </w:rPr>
-        <w:t xml:space="preserve"> to ensure its success.</w:t>
+        <w:t>s</w:t>
       </w:r>
       <w:r>
         <w:rPr>
@@ -4797,7 +4873,7 @@
           <w:bCs/>
           <w:color w:val="000000" w:themeColor="text1"/>
         </w:rPr>
-        <w:t xml:space="preserve"> SCRUM uses an iterative and incremental </w:t>
+        <w:t xml:space="preserve"> and the SCRUM framework</w:t>
       </w:r>
       <w:r>
         <w:rPr>
@@ -4805,7 +4881,7 @@
           <w:bCs/>
           <w:color w:val="000000" w:themeColor="text1"/>
         </w:rPr>
-        <w:t>delivery</w:t>
+        <w:t xml:space="preserve"> to ensure its success.</w:t>
       </w:r>
       <w:r>
         <w:rPr>
@@ -4813,7 +4889,7 @@
           <w:bCs/>
           <w:color w:val="000000" w:themeColor="text1"/>
         </w:rPr>
-        <w:t xml:space="preserve"> solution</w:t>
+        <w:t xml:space="preserve"> SCRUM uses an iterative and incremental </w:t>
       </w:r>
       <w:r>
         <w:rPr>
@@ -4821,7 +4897,7 @@
           <w:bCs/>
           <w:color w:val="000000" w:themeColor="text1"/>
         </w:rPr>
-        <w:t xml:space="preserve"> to help deliver projects on track with all functionality implemented.</w:t>
+        <w:t>delivery</w:t>
       </w:r>
       <w:r>
         <w:rPr>
@@ -4829,33 +4905,33 @@
           <w:bCs/>
           <w:color w:val="000000" w:themeColor="text1"/>
         </w:rPr>
-        <w:t xml:space="preserve"> The use of SCRUM ensured that the project was a success and that the team functioned efficiently and productively.</w:t>
-      </w:r>
-    </w:p>
-    <w:p>
-      <w:pPr>
+        <w:t xml:space="preserve"> solution</w:t>
+      </w:r>
+      <w:r>
         <w:rPr>
           <w:rFonts w:asciiTheme="majorHAnsi" w:hAnsiTheme="majorHAnsi" w:cs="Calibri"/>
           <w:bCs/>
           <w:color w:val="000000" w:themeColor="text1"/>
         </w:rPr>
-      </w:pPr>
-    </w:p>
-    <w:p>
-      <w:pPr>
+        <w:t xml:space="preserve"> to help deliver projects on track with all functionality implemented.</w:t>
+      </w:r>
+      <w:r>
         <w:rPr>
           <w:rFonts w:asciiTheme="majorHAnsi" w:hAnsiTheme="majorHAnsi" w:cs="Calibri"/>
           <w:bCs/>
           <w:color w:val="000000" w:themeColor="text1"/>
         </w:rPr>
-      </w:pPr>
+        <w:t xml:space="preserve"> The use of SCRUM ensured that the project was a success and that the team functioned efficiently and </w:t>
+      </w:r>
+      <w:proofErr w:type="spellStart"/>
+      <w:proofErr w:type="gramStart"/>
       <w:r>
         <w:rPr>
           <w:rFonts w:asciiTheme="majorHAnsi" w:hAnsiTheme="majorHAnsi" w:cs="Calibri"/>
           <w:bCs/>
           <w:color w:val="000000" w:themeColor="text1"/>
         </w:rPr>
-        <w:t>T</w:t>
+        <w:t>productively.</w:t>
       </w:r>
       <w:r>
         <w:rPr>
@@ -4863,7 +4939,25 @@
           <w:bCs/>
           <w:color w:val="000000" w:themeColor="text1"/>
         </w:rPr>
-        <w:t xml:space="preserve">he resulting solution delivered provides all the </w:t>
+        <w:t>T</w:t>
+      </w:r>
+      <w:r>
+        <w:rPr>
+          <w:rFonts w:asciiTheme="majorHAnsi" w:hAnsiTheme="majorHAnsi" w:cs="Calibri"/>
+          <w:bCs/>
+          <w:color w:val="000000" w:themeColor="text1"/>
+        </w:rPr>
+        <w:t>he</w:t>
+      </w:r>
+      <w:proofErr w:type="spellEnd"/>
+      <w:proofErr w:type="gramEnd"/>
+      <w:r>
+        <w:rPr>
+          <w:rFonts w:asciiTheme="majorHAnsi" w:hAnsiTheme="majorHAnsi" w:cs="Calibri"/>
+          <w:bCs/>
+          <w:color w:val="000000" w:themeColor="text1"/>
+        </w:rPr>
+        <w:t xml:space="preserve"> resulting solution delivered provides all the </w:t>
       </w:r>
       <w:r>
         <w:rPr>
@@ -5111,7 +5205,7 @@
             <w:rPr>
               <w:noProof/>
             </w:rPr>
-            <w:instrText xml:space="preserve"> PAGEREF _Toc452272806 \h </w:instrText>
+            <w:instrText xml:space="preserve"> PAGEREF _Toc452281403 \h </w:instrText>
           </w:r>
           <w:r>
             <w:rPr>
@@ -5192,7 +5286,7 @@
             <w:rPr>
               <w:noProof/>
             </w:rPr>
-            <w:instrText xml:space="preserve"> PAGEREF _Toc452272807 \h </w:instrText>
+            <w:instrText xml:space="preserve"> PAGEREF _Toc452281404 \h </w:instrText>
           </w:r>
           <w:r>
             <w:rPr>
@@ -5273,7 +5367,7 @@
             <w:rPr>
               <w:noProof/>
             </w:rPr>
-            <w:instrText xml:space="preserve"> PAGEREF _Toc452272808 \h </w:instrText>
+            <w:instrText xml:space="preserve"> PAGEREF _Toc452281405 \h </w:instrText>
           </w:r>
           <w:r>
             <w:rPr>
@@ -5354,7 +5448,7 @@
             <w:rPr>
               <w:noProof/>
             </w:rPr>
-            <w:instrText xml:space="preserve"> PAGEREF _Toc452272809 \h </w:instrText>
+            <w:instrText xml:space="preserve"> PAGEREF _Toc452281406 \h </w:instrText>
           </w:r>
           <w:r>
             <w:rPr>
@@ -5435,7 +5529,7 @@
             <w:rPr>
               <w:noProof/>
             </w:rPr>
-            <w:instrText xml:space="preserve"> PAGEREF _Toc452272810 \h </w:instrText>
+            <w:instrText xml:space="preserve"> PAGEREF _Toc452281407 \h </w:instrText>
           </w:r>
           <w:r>
             <w:rPr>
@@ -5516,7 +5610,7 @@
             <w:rPr>
               <w:noProof/>
             </w:rPr>
-            <w:instrText xml:space="preserve"> PAGEREF _Toc452272811 \h </w:instrText>
+            <w:instrText xml:space="preserve"> PAGEREF _Toc452281408 \h </w:instrText>
           </w:r>
           <w:r>
             <w:rPr>
@@ -5597,7 +5691,7 @@
             <w:rPr>
               <w:noProof/>
             </w:rPr>
-            <w:instrText xml:space="preserve"> PAGEREF _Toc452272812 \h </w:instrText>
+            <w:instrText xml:space="preserve"> PAGEREF _Toc452281409 \h </w:instrText>
           </w:r>
           <w:r>
             <w:rPr>
@@ -5678,7 +5772,7 @@
             <w:rPr>
               <w:noProof/>
             </w:rPr>
-            <w:instrText xml:space="preserve"> PAGEREF _Toc452272813 \h </w:instrText>
+            <w:instrText xml:space="preserve"> PAGEREF _Toc452281410 \h </w:instrText>
           </w:r>
           <w:r>
             <w:rPr>
@@ -5759,7 +5853,7 @@
             <w:rPr>
               <w:noProof/>
             </w:rPr>
-            <w:instrText xml:space="preserve"> PAGEREF _Toc452272814 \h </w:instrText>
+            <w:instrText xml:space="preserve"> PAGEREF _Toc452281411 \h </w:instrText>
           </w:r>
           <w:r>
             <w:rPr>
@@ -5840,7 +5934,7 @@
             <w:rPr>
               <w:noProof/>
             </w:rPr>
-            <w:instrText xml:space="preserve"> PAGEREF _Toc452272815 \h </w:instrText>
+            <w:instrText xml:space="preserve"> PAGEREF _Toc452281412 \h </w:instrText>
           </w:r>
           <w:r>
             <w:rPr>
@@ -5921,7 +6015,7 @@
             <w:rPr>
               <w:noProof/>
             </w:rPr>
-            <w:instrText xml:space="preserve"> PAGEREF _Toc452272816 \h </w:instrText>
+            <w:instrText xml:space="preserve"> PAGEREF _Toc452281413 \h </w:instrText>
           </w:r>
           <w:r>
             <w:rPr>
@@ -6002,7 +6096,7 @@
             <w:rPr>
               <w:noProof/>
             </w:rPr>
-            <w:instrText xml:space="preserve"> PAGEREF _Toc452272817 \h </w:instrText>
+            <w:instrText xml:space="preserve"> PAGEREF _Toc452281414 \h </w:instrText>
           </w:r>
           <w:r>
             <w:rPr>
@@ -6083,7 +6177,7 @@
             <w:rPr>
               <w:noProof/>
             </w:rPr>
-            <w:instrText xml:space="preserve"> PAGEREF _Toc452272818 \h </w:instrText>
+            <w:instrText xml:space="preserve"> PAGEREF _Toc452281415 \h </w:instrText>
           </w:r>
           <w:r>
             <w:rPr>
@@ -6164,7 +6258,7 @@
             <w:rPr>
               <w:noProof/>
             </w:rPr>
-            <w:instrText xml:space="preserve"> PAGEREF _Toc452272819 \h </w:instrText>
+            <w:instrText xml:space="preserve"> PAGEREF _Toc452281416 \h </w:instrText>
           </w:r>
           <w:r>
             <w:rPr>
@@ -6226,7 +6320,7 @@
             <w:rPr>
               <w:noProof/>
             </w:rPr>
-            <w:instrText xml:space="preserve"> PAGEREF _Toc452272820 \h </w:instrText>
+            <w:instrText xml:space="preserve"> PAGEREF _Toc452281417 \h </w:instrText>
           </w:r>
           <w:r>
             <w:rPr>
@@ -6288,7 +6382,7 @@
             <w:rPr>
               <w:noProof/>
             </w:rPr>
-            <w:instrText xml:space="preserve"> PAGEREF _Toc452272821 \h </w:instrText>
+            <w:instrText xml:space="preserve"> PAGEREF _Toc452281418 \h </w:instrText>
           </w:r>
           <w:r>
             <w:rPr>
@@ -6369,7 +6463,7 @@
             <w:rPr>
               <w:noProof/>
             </w:rPr>
-            <w:instrText xml:space="preserve"> PAGEREF _Toc452272822 \h </w:instrText>
+            <w:instrText xml:space="preserve"> PAGEREF _Toc452281419 \h </w:instrText>
           </w:r>
           <w:r>
             <w:rPr>
@@ -6450,7 +6544,7 @@
             <w:rPr>
               <w:noProof/>
             </w:rPr>
-            <w:instrText xml:space="preserve"> PAGEREF _Toc452272823 \h </w:instrText>
+            <w:instrText xml:space="preserve"> PAGEREF _Toc452281420 \h </w:instrText>
           </w:r>
           <w:r>
             <w:rPr>
@@ -6467,7 +6561,7 @@
             <w:rPr>
               <w:noProof/>
             </w:rPr>
-            <w:t>12</w:t>
+            <w:t>13</w:t>
           </w:r>
           <w:r>
             <w:rPr>
@@ -6531,7 +6625,7 @@
             <w:rPr>
               <w:noProof/>
             </w:rPr>
-            <w:instrText xml:space="preserve"> PAGEREF _Toc452272824 \h </w:instrText>
+            <w:instrText xml:space="preserve"> PAGEREF _Toc452281421 \h </w:instrText>
           </w:r>
           <w:r>
             <w:rPr>
@@ -6548,7 +6642,7 @@
             <w:rPr>
               <w:noProof/>
             </w:rPr>
-            <w:t>12</w:t>
+            <w:t>13</w:t>
           </w:r>
           <w:r>
             <w:rPr>
@@ -6612,7 +6706,7 @@
             <w:rPr>
               <w:noProof/>
             </w:rPr>
-            <w:instrText xml:space="preserve"> PAGEREF _Toc452272825 \h </w:instrText>
+            <w:instrText xml:space="preserve"> PAGEREF _Toc452281422 \h </w:instrText>
           </w:r>
           <w:r>
             <w:rPr>
@@ -6693,7 +6787,7 @@
             <w:rPr>
               <w:noProof/>
             </w:rPr>
-            <w:instrText xml:space="preserve"> PAGEREF _Toc452272826 \h </w:instrText>
+            <w:instrText xml:space="preserve"> PAGEREF _Toc452281423 \h </w:instrText>
           </w:r>
           <w:r>
             <w:rPr>
@@ -6774,7 +6868,7 @@
             <w:rPr>
               <w:noProof/>
             </w:rPr>
-            <w:instrText xml:space="preserve"> PAGEREF _Toc452272827 \h </w:instrText>
+            <w:instrText xml:space="preserve"> PAGEREF _Toc452281424 \h </w:instrText>
           </w:r>
           <w:r>
             <w:rPr>
@@ -6791,7 +6885,7 @@
             <w:rPr>
               <w:noProof/>
             </w:rPr>
-            <w:t>14</w:t>
+            <w:t>15</w:t>
           </w:r>
           <w:r>
             <w:rPr>
@@ -6856,7 +6950,7 @@
             <w:rPr>
               <w:noProof/>
             </w:rPr>
-            <w:instrText xml:space="preserve"> PAGEREF _Toc452272828 \h </w:instrText>
+            <w:instrText xml:space="preserve"> PAGEREF _Toc452281425 \h </w:instrText>
           </w:r>
           <w:r>
             <w:rPr>
@@ -6873,7 +6967,7 @@
             <w:rPr>
               <w:noProof/>
             </w:rPr>
-            <w:t>15</w:t>
+            <w:t>16</w:t>
           </w:r>
           <w:r>
             <w:rPr>
@@ -6937,7 +7031,7 @@
             <w:rPr>
               <w:noProof/>
             </w:rPr>
-            <w:instrText xml:space="preserve"> PAGEREF _Toc452272829 \h </w:instrText>
+            <w:instrText xml:space="preserve"> PAGEREF _Toc452281426 \h </w:instrText>
           </w:r>
           <w:r>
             <w:rPr>
@@ -6954,7 +7048,7 @@
             <w:rPr>
               <w:noProof/>
             </w:rPr>
-            <w:t>16</w:t>
+            <w:t>17</w:t>
           </w:r>
           <w:r>
             <w:rPr>
@@ -7018,7 +7112,7 @@
             <w:rPr>
               <w:noProof/>
             </w:rPr>
-            <w:instrText xml:space="preserve"> PAGEREF _Toc452272830 \h </w:instrText>
+            <w:instrText xml:space="preserve"> PAGEREF _Toc452281427 \h </w:instrText>
           </w:r>
           <w:r>
             <w:rPr>
@@ -7035,7 +7129,7 @@
             <w:rPr>
               <w:noProof/>
             </w:rPr>
-            <w:t>17</w:t>
+            <w:t>18</w:t>
           </w:r>
           <w:r>
             <w:rPr>
@@ -7099,7 +7193,7 @@
             <w:rPr>
               <w:noProof/>
             </w:rPr>
-            <w:instrText xml:space="preserve"> PAGEREF _Toc452272831 \h </w:instrText>
+            <w:instrText xml:space="preserve"> PAGEREF _Toc452281428 \h </w:instrText>
           </w:r>
           <w:r>
             <w:rPr>
@@ -7116,7 +7210,7 @@
             <w:rPr>
               <w:noProof/>
             </w:rPr>
-            <w:t>17</w:t>
+            <w:t>18</w:t>
           </w:r>
           <w:r>
             <w:rPr>
@@ -7180,7 +7274,7 @@
             <w:rPr>
               <w:noProof/>
             </w:rPr>
-            <w:instrText xml:space="preserve"> PAGEREF _Toc452272832 \h </w:instrText>
+            <w:instrText xml:space="preserve"> PAGEREF _Toc452281429 \h </w:instrText>
           </w:r>
           <w:r>
             <w:rPr>
@@ -7327,11 +7421,6 @@
         <w:rPr>
           <w:noProof/>
         </w:rPr>
-      </w:pPr>
-    </w:p>
-    <w:p>
-      <w:pPr>
-        <w:outlineLvl w:val="0"/>
       </w:pPr>
     </w:p>
     <w:p>
@@ -7772,123 +7861,151 @@
         </w:numPr>
         <w:spacing w:before="0" w:line="240" w:lineRule="auto"/>
       </w:pPr>
-      <w:bookmarkStart w:id="2" w:name="_Toc452272807"/>
-      <w:r>
+      <w:bookmarkStart w:id="3" w:name="_Toc452281404"/>
+      <w:r>
+        <w:lastRenderedPageBreak/>
         <w:t>In</w:t>
       </w:r>
       <w:r>
         <w:t>troduction and Objectives</w:t>
       </w:r>
-      <w:bookmarkEnd w:id="2"/>
-    </w:p>
-    <w:p>
-      <w:pPr>
-        <w:rPr>
-          <w:sz w:val="32"/>
-        </w:rPr>
-      </w:pPr>
-    </w:p>
-    <w:p>
-      <w:pPr>
-        <w:rPr>
-          <w:rFonts w:asciiTheme="majorHAnsi" w:hAnsiTheme="majorHAnsi"/>
-        </w:rPr>
-      </w:pPr>
-      <w:r>
-        <w:rPr>
-          <w:rFonts w:asciiTheme="majorHAnsi" w:hAnsiTheme="majorHAnsi"/>
-        </w:rPr>
-        <w:t>Max 2 pages</w:t>
-      </w:r>
-      <w:r>
-        <w:rPr>
-          <w:rFonts w:asciiTheme="majorHAnsi" w:hAnsiTheme="majorHAnsi"/>
-        </w:rPr>
-        <w:t>.</w:t>
-      </w:r>
-      <w:r>
-        <w:rPr>
-          <w:rFonts w:asciiTheme="majorHAnsi" w:hAnsiTheme="majorHAnsi"/>
-        </w:rPr>
-        <w:t xml:space="preserve"> What report is about. Project objectives, constraints, scope and delimitations. Approach used to complete work. Structure of report. Set the scene for rest of report (context).</w:t>
-      </w:r>
-    </w:p>
-    <w:p>
-      <w:pPr>
-        <w:rPr>
-          <w:rFonts w:asciiTheme="majorHAnsi" w:hAnsiTheme="majorHAnsi"/>
-        </w:rPr>
-      </w:pPr>
-    </w:p>
-    <w:p>
-      <w:pPr>
-        <w:rPr>
-          <w:rFonts w:asciiTheme="majorHAnsi" w:hAnsiTheme="majorHAnsi"/>
-        </w:rPr>
-      </w:pPr>
-    </w:p>
-    <w:p>
-      <w:pPr>
-        <w:rPr>
-          <w:rFonts w:asciiTheme="majorHAnsi" w:hAnsiTheme="majorHAnsi"/>
-        </w:rPr>
-      </w:pPr>
-    </w:p>
-    <w:p>
-      <w:pPr>
-        <w:rPr>
-          <w:rFonts w:asciiTheme="majorHAnsi" w:hAnsiTheme="majorHAnsi"/>
-        </w:rPr>
-      </w:pPr>
-    </w:p>
-    <w:p>
-      <w:pPr>
-        <w:rPr>
-          <w:rFonts w:asciiTheme="majorHAnsi" w:hAnsiTheme="majorHAnsi"/>
-        </w:rPr>
-      </w:pPr>
-    </w:p>
-    <w:p>
-      <w:pPr>
-        <w:rPr>
-          <w:rFonts w:asciiTheme="majorHAnsi" w:hAnsiTheme="majorHAnsi"/>
-        </w:rPr>
-      </w:pPr>
-    </w:p>
-    <w:p>
-      <w:pPr>
-        <w:rPr>
-          <w:rFonts w:asciiTheme="majorHAnsi" w:hAnsiTheme="majorHAnsi"/>
-        </w:rPr>
-      </w:pPr>
-    </w:p>
-    <w:p>
-      <w:pPr>
-        <w:rPr>
-          <w:rFonts w:asciiTheme="majorHAnsi" w:hAnsiTheme="majorHAnsi"/>
-        </w:rPr>
-      </w:pPr>
-    </w:p>
-    <w:p>
-      <w:pPr>
-        <w:rPr>
-          <w:rFonts w:asciiTheme="majorHAnsi" w:hAnsiTheme="majorHAnsi"/>
-        </w:rPr>
-      </w:pPr>
-    </w:p>
-    <w:p>
-      <w:pPr>
-        <w:rPr>
-          <w:rFonts w:asciiTheme="majorHAnsi" w:hAnsiTheme="majorHAnsi"/>
-        </w:rPr>
-      </w:pPr>
-    </w:p>
-    <w:p>
-      <w:pPr>
-        <w:rPr>
-          <w:rFonts w:asciiTheme="majorHAnsi" w:hAnsiTheme="majorHAnsi"/>
-        </w:rPr>
-      </w:pPr>
+      <w:bookmarkEnd w:id="3"/>
+    </w:p>
+    <w:p>
+      <w:pPr>
+        <w:rPr>
+          <w:rFonts w:asciiTheme="majorHAnsi" w:hAnsiTheme="majorHAnsi"/>
+        </w:rPr>
+      </w:pPr>
+    </w:p>
+    <w:p>
+      <w:pPr>
+        <w:rPr>
+          <w:rFonts w:asciiTheme="majorHAnsi" w:hAnsiTheme="majorHAnsi" w:cs="Arial"/>
+        </w:rPr>
+      </w:pPr>
+      <w:r>
+        <w:rPr>
+          <w:rFonts w:asciiTheme="majorHAnsi" w:hAnsiTheme="majorHAnsi" w:cs="Arial"/>
+        </w:rPr>
+        <w:t>The main purpose of this report</w:t>
+      </w:r>
+      <w:r>
+        <w:rPr>
+          <w:rFonts w:asciiTheme="majorHAnsi" w:hAnsiTheme="majorHAnsi" w:cs="Arial"/>
+        </w:rPr>
+        <w:t xml:space="preserve"> is to illustrate the process employed </w:t>
+      </w:r>
+      <w:r>
+        <w:rPr>
+          <w:rFonts w:asciiTheme="majorHAnsi" w:hAnsiTheme="majorHAnsi" w:cs="Arial"/>
+        </w:rPr>
+        <w:t>in developing our project solution for the Curtin Ideas platform.</w:t>
+      </w:r>
+      <w:r>
+        <w:rPr>
+          <w:rFonts w:asciiTheme="majorHAnsi" w:hAnsiTheme="majorHAnsi" w:cs="Arial"/>
+        </w:rPr>
+        <w:t xml:space="preserve"> The report provides a detailed overview of the projects design and exists to summarize the teams progress over the previous four months.</w:t>
+      </w:r>
+      <w:r>
+        <w:rPr>
+          <w:rFonts w:asciiTheme="majorHAnsi" w:hAnsiTheme="majorHAnsi" w:cs="Arial"/>
+        </w:rPr>
+        <w:t xml:space="preserve"> The primary audience </w:t>
+      </w:r>
+      <w:r>
+        <w:rPr>
+          <w:rFonts w:asciiTheme="majorHAnsi" w:hAnsiTheme="majorHAnsi" w:cs="Arial"/>
+        </w:rPr>
+        <w:t>of this report</w:t>
+      </w:r>
+      <w:r>
+        <w:rPr>
+          <w:rFonts w:asciiTheme="majorHAnsi" w:hAnsiTheme="majorHAnsi" w:cs="Arial"/>
+        </w:rPr>
+        <w:t xml:space="preserve"> is the project client, plus anybody interested in understanding the SCRUM framework and its implementation on an academic group project.</w:t>
+      </w:r>
+    </w:p>
+    <w:p>
+      <w:pPr>
+        <w:rPr>
+          <w:rFonts w:asciiTheme="majorHAnsi" w:hAnsiTheme="majorHAnsi" w:cs="Arial"/>
+        </w:rPr>
+      </w:pPr>
+    </w:p>
+    <w:p>
+      <w:pPr>
+        <w:rPr>
+          <w:rFonts w:asciiTheme="majorHAnsi" w:hAnsiTheme="majorHAnsi" w:cs="Arial"/>
+        </w:rPr>
+      </w:pPr>
+      <w:r>
+        <w:rPr>
+          <w:rFonts w:asciiTheme="majorHAnsi" w:hAnsiTheme="majorHAnsi" w:cs="Arial"/>
+        </w:rPr>
+        <w:t>Project objectives,</w:t>
+      </w:r>
+    </w:p>
+    <w:p>
+      <w:pPr>
+        <w:rPr>
+          <w:rFonts w:asciiTheme="majorHAnsi" w:hAnsiTheme="majorHAnsi" w:cs="Arial"/>
+        </w:rPr>
+      </w:pPr>
+    </w:p>
+    <w:p>
+      <w:pPr>
+        <w:rPr>
+          <w:rFonts w:asciiTheme="majorHAnsi" w:hAnsiTheme="majorHAnsi" w:cs="Arial"/>
+        </w:rPr>
+      </w:pPr>
+      <w:r>
+        <w:rPr>
+          <w:rFonts w:asciiTheme="majorHAnsi" w:hAnsiTheme="majorHAnsi" w:cs="Arial"/>
+        </w:rPr>
+        <w:t xml:space="preserve"> constrains, scope, delimitations</w:t>
+      </w:r>
+    </w:p>
+    <w:p>
+      <w:pPr>
+        <w:rPr>
+          <w:rFonts w:asciiTheme="majorHAnsi" w:hAnsiTheme="majorHAnsi" w:cs="Arial"/>
+        </w:rPr>
+      </w:pPr>
+    </w:p>
+    <w:p>
+      <w:pPr>
+        <w:rPr>
+          <w:rFonts w:asciiTheme="majorHAnsi" w:hAnsiTheme="majorHAnsi" w:cs="Arial"/>
+        </w:rPr>
+      </w:pPr>
+      <w:r>
+        <w:rPr>
+          <w:rFonts w:asciiTheme="majorHAnsi" w:hAnsiTheme="majorHAnsi" w:cs="Arial"/>
+        </w:rPr>
+        <w:t>Approach used to complete work</w:t>
+      </w:r>
+    </w:p>
+    <w:p>
+      <w:pPr>
+        <w:rPr>
+          <w:rFonts w:asciiTheme="majorHAnsi" w:hAnsiTheme="majorHAnsi" w:cs="Arial"/>
+        </w:rPr>
+      </w:pPr>
+    </w:p>
+    <w:p>
+      <w:pPr>
+        <w:rPr>
+          <w:rFonts w:asciiTheme="majorHAnsi" w:hAnsiTheme="majorHAnsi" w:cs="Arial"/>
+        </w:rPr>
+      </w:pPr>
+      <w:r>
+        <w:rPr>
+          <w:rFonts w:asciiTheme="majorHAnsi" w:hAnsiTheme="majorHAnsi" w:cs="Arial"/>
+        </w:rPr>
+        <w:t>Structure of report</w:t>
+      </w:r>
     </w:p>
     <w:p>
       <w:pPr>
@@ -8053,12 +8170,12 @@
         </w:numPr>
         <w:spacing w:before="0" w:line="240" w:lineRule="auto"/>
       </w:pPr>
-      <w:bookmarkStart w:id="3" w:name="_Toc452272808"/>
+      <w:bookmarkStart w:id="4" w:name="_Toc452281405"/>
       <w:r>
         <w:lastRenderedPageBreak/>
         <w:t>Background</w:t>
       </w:r>
-      <w:bookmarkEnd w:id="3"/>
+      <w:bookmarkEnd w:id="4"/>
     </w:p>
     <w:p>
       <w:pPr>
@@ -8192,7 +8309,7 @@
                           </pic:cNvPicPr>
                         </pic:nvPicPr>
                         <pic:blipFill>
-                          <a:blip r:embed="rId9">
+                          <a:blip r:embed="rId10">
                             <a:extLst>
                               <a:ext uri="{28A0092B-C50C-407E-A947-70E740481C1C}">
                                 <a14:useLocalDpi xmlns:a14="http://schemas.microsoft.com/office/drawing/2010/main" val="0"/>
@@ -8333,7 +8450,7 @@
                   <o:lock v:ext="edit" aspectratio="t"/>
                 </v:shapetype>
                 <v:shape id="Picture 39" o:spid="_x0000_s1059" type="#_x0000_t75" style="position:absolute;width:4432935;height:2190750;visibility:visible;mso-wrap-style:square" o:gfxdata="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">
-                  <v:imagedata r:id="rId10" o:title=""/>
+                  <v:imagedata r:id="rId11" o:title=""/>
                   <v:path arrowok="t"/>
                 </v:shape>
                 <v:shape id="Text Box 43" o:spid="_x0000_s1060" type="#_x0000_t202" style="position:absolute;left:10391;top:1963881;width:4432935;height:281940;visibility:visible;mso-wrap-style:square;v-text-anchor:top" o:gfxdata="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" stroked="f">
@@ -8442,12 +8559,12 @@
         </w:numPr>
         <w:spacing w:before="0" w:line="240" w:lineRule="auto"/>
       </w:pPr>
-      <w:bookmarkStart w:id="4" w:name="_Toc452272809"/>
+      <w:bookmarkStart w:id="5" w:name="_Toc452281406"/>
       <w:r>
         <w:lastRenderedPageBreak/>
         <w:t>Product Backlog</w:t>
       </w:r>
-      <w:bookmarkEnd w:id="4"/>
+      <w:bookmarkEnd w:id="5"/>
     </w:p>
     <w:p>
       <w:pPr>
@@ -8468,13 +8585,37 @@
         <w:rPr>
           <w:rFonts w:asciiTheme="majorHAnsi" w:hAnsiTheme="majorHAnsi"/>
         </w:rPr>
-        <w:t>Upon receiving the project requirements from the client, the requirements were converted into a collection of 46 user stories.</w:t>
-      </w:r>
-      <w:r>
-        <w:rPr>
-          <w:rFonts w:asciiTheme="majorHAnsi" w:hAnsiTheme="majorHAnsi"/>
-        </w:rPr>
-        <w:t xml:space="preserve"> These stories were broken down into groupings for simplicity and to improve modulation when the stories were implemented.</w:t>
+        <w:t>Upon receiving the project requirements from the client, the requirements were c</w:t>
+      </w:r>
+      <w:r>
+        <w:rPr>
+          <w:rFonts w:asciiTheme="majorHAnsi" w:hAnsiTheme="majorHAnsi"/>
+        </w:rPr>
+        <w:t>onverted into a collection of 45</w:t>
+      </w:r>
+      <w:r>
+        <w:rPr>
+          <w:rFonts w:asciiTheme="majorHAnsi" w:hAnsiTheme="majorHAnsi"/>
+        </w:rPr>
+        <w:t xml:space="preserve"> user stories.</w:t>
+      </w:r>
+      <w:r>
+        <w:rPr>
+          <w:rFonts w:asciiTheme="majorHAnsi" w:hAnsiTheme="majorHAnsi"/>
+        </w:rPr>
+        <w:t xml:space="preserve"> These stories were</w:t>
+      </w:r>
+      <w:r>
+        <w:rPr>
+          <w:rFonts w:asciiTheme="majorHAnsi" w:hAnsiTheme="majorHAnsi"/>
+        </w:rPr>
+        <w:t xml:space="preserve"> further</w:t>
+      </w:r>
+      <w:r>
+        <w:rPr>
+          <w:rFonts w:asciiTheme="majorHAnsi" w:hAnsiTheme="majorHAnsi"/>
+        </w:rPr>
+        <w:t xml:space="preserve"> broken down into groupings for simplicity and to improve modulation when the stories were implemented.</w:t>
       </w:r>
       <w:r>
         <w:rPr>
@@ -8673,7 +8814,19 @@
         <w:rPr>
           <w:rFonts w:asciiTheme="majorHAnsi" w:hAnsiTheme="majorHAnsi"/>
         </w:rPr>
-        <w:t xml:space="preserve"> The group allocations for all user stories is displayed below.</w:t>
+        <w:t xml:space="preserve"> The group all</w:t>
+      </w:r>
+      <w:r>
+        <w:rPr>
+          <w:rFonts w:asciiTheme="majorHAnsi" w:hAnsiTheme="majorHAnsi"/>
+        </w:rPr>
+        <w:t>ocations for all user stories are</w:t>
+      </w:r>
+      <w:r>
+        <w:rPr>
+          <w:rFonts w:asciiTheme="majorHAnsi" w:hAnsiTheme="majorHAnsi"/>
+        </w:rPr>
+        <w:t xml:space="preserve"> displayed below.</w:t>
       </w:r>
       <w:r>
         <w:rPr>
@@ -8725,7 +8878,7 @@
           <w:szCs w:val="40"/>
         </w:rPr>
       </w:pPr>
-      <w:bookmarkStart w:id="5" w:name="_Toc452272810"/>
+      <w:bookmarkStart w:id="6" w:name="_Toc452281407"/>
       <w:r>
         <w:rPr>
           <w:sz w:val="40"/>
@@ -8747,7 +8900,7 @@
         </w:rPr>
         <w:t>Account</w:t>
       </w:r>
-      <w:bookmarkEnd w:id="5"/>
+      <w:bookmarkEnd w:id="6"/>
     </w:p>
     <w:p>
       <w:pPr>
@@ -8880,7 +9033,7 @@
           <w:szCs w:val="40"/>
         </w:rPr>
       </w:pPr>
-      <w:bookmarkStart w:id="6" w:name="_Toc452272811"/>
+      <w:bookmarkStart w:id="7" w:name="_Toc452281408"/>
       <w:r>
         <w:rPr>
           <w:sz w:val="40"/>
@@ -8896,7 +9049,7 @@
         <w:tab/>
         <w:t>Administration</w:t>
       </w:r>
-      <w:bookmarkEnd w:id="6"/>
+      <w:bookmarkEnd w:id="7"/>
     </w:p>
     <w:p>
       <w:pPr>
@@ -9038,7 +9191,7 @@
           <w:szCs w:val="40"/>
         </w:rPr>
       </w:pPr>
-      <w:bookmarkStart w:id="7" w:name="_Toc452272812"/>
+      <w:bookmarkStart w:id="8" w:name="_Toc452281409"/>
       <w:r>
         <w:rPr>
           <w:sz w:val="40"/>
@@ -9074,7 +9227,7 @@
         </w:rPr>
         <w:t>Commenting</w:t>
       </w:r>
-      <w:bookmarkEnd w:id="7"/>
+      <w:bookmarkEnd w:id="8"/>
     </w:p>
     <w:p>
       <w:pPr>
@@ -9402,7 +9555,7 @@
           <w:szCs w:val="40"/>
         </w:rPr>
       </w:pPr>
-      <w:bookmarkStart w:id="8" w:name="_Toc452272813"/>
+      <w:bookmarkStart w:id="9" w:name="_Toc452281410"/>
       <w:r>
         <w:rPr>
           <w:sz w:val="40"/>
@@ -9438,7 +9591,7 @@
         </w:rPr>
         <w:t>Posting Submissions</w:t>
       </w:r>
-      <w:bookmarkEnd w:id="8"/>
+      <w:bookmarkEnd w:id="9"/>
     </w:p>
     <w:p>
       <w:pPr>
@@ -9599,7 +9752,7 @@
           <w:szCs w:val="40"/>
         </w:rPr>
       </w:pPr>
-      <w:bookmarkStart w:id="9" w:name="_Toc452272814"/>
+      <w:bookmarkStart w:id="10" w:name="_Toc452281411"/>
       <w:r>
         <w:rPr>
           <w:sz w:val="40"/>
@@ -9636,7 +9789,7 @@
         </w:rPr>
         <w:t>Viewing Submissions</w:t>
       </w:r>
-      <w:bookmarkEnd w:id="9"/>
+      <w:bookmarkEnd w:id="10"/>
     </w:p>
     <w:p>
       <w:pPr>
@@ -9846,7 +9999,7 @@
           <w:szCs w:val="40"/>
         </w:rPr>
       </w:pPr>
-      <w:bookmarkStart w:id="10" w:name="_Toc452272815"/>
+      <w:bookmarkStart w:id="11" w:name="_Toc452281412"/>
       <w:r>
         <w:rPr>
           <w:sz w:val="40"/>
@@ -9882,7 +10035,7 @@
         </w:rPr>
         <w:t>Voting</w:t>
       </w:r>
-      <w:bookmarkEnd w:id="10"/>
+      <w:bookmarkEnd w:id="11"/>
     </w:p>
     <w:p>
       <w:pPr>
@@ -10085,7 +10238,7 @@
           <w:szCs w:val="40"/>
         </w:rPr>
       </w:pPr>
-      <w:bookmarkStart w:id="11" w:name="_Toc452272816"/>
+      <w:bookmarkStart w:id="12" w:name="_Toc452281413"/>
       <w:r>
         <w:rPr>
           <w:sz w:val="40"/>
@@ -10121,7 +10274,7 @@
         </w:rPr>
         <w:t>Rewards</w:t>
       </w:r>
-      <w:bookmarkEnd w:id="11"/>
+      <w:bookmarkEnd w:id="12"/>
     </w:p>
     <w:p>
       <w:pPr>
@@ -10271,7 +10424,7 @@
           <w:szCs w:val="40"/>
         </w:rPr>
       </w:pPr>
-      <w:bookmarkStart w:id="12" w:name="_Toc452272817"/>
+      <w:bookmarkStart w:id="13" w:name="_Toc452281414"/>
       <w:r>
         <w:rPr>
           <w:sz w:val="40"/>
@@ -10307,7 +10460,7 @@
         </w:rPr>
         <w:t>Pivotal Tracker Analytics</w:t>
       </w:r>
-      <w:bookmarkEnd w:id="12"/>
+      <w:bookmarkEnd w:id="13"/>
     </w:p>
     <w:p/>
     <w:p>
@@ -10332,7 +10485,25 @@
         <w:rPr>
           <w:rFonts w:asciiTheme="majorHAnsi" w:hAnsiTheme="majorHAnsi"/>
         </w:rPr>
-        <w:t xml:space="preserve"> Figure 1 shows the cumulative flow of points, while Figure 2 and Figure 3 display the project burnup and burndown respectively.</w:t>
+        <w:t xml:space="preserve"> Figure 2</w:t>
+      </w:r>
+      <w:r>
+        <w:rPr>
+          <w:rFonts w:asciiTheme="majorHAnsi" w:hAnsiTheme="majorHAnsi"/>
+        </w:rPr>
+        <w:t xml:space="preserve"> shows the cumulativ</w:t>
+      </w:r>
+      <w:r>
+        <w:rPr>
+          <w:rFonts w:asciiTheme="majorHAnsi" w:hAnsiTheme="majorHAnsi"/>
+        </w:rPr>
+        <w:t>e flow of points, while Figure 3 and Figure 4</w:t>
+      </w:r>
+      <w:r>
+        <w:rPr>
+          <w:rFonts w:asciiTheme="majorHAnsi" w:hAnsiTheme="majorHAnsi"/>
+        </w:rPr>
+        <w:t xml:space="preserve"> display the project burnup and burndown respectively.</w:t>
       </w:r>
     </w:p>
     <w:p>
@@ -10385,7 +10556,7 @@
                           </pic:cNvPicPr>
                         </pic:nvPicPr>
                         <pic:blipFill>
-                          <a:blip r:embed="rId11">
+                          <a:blip r:embed="rId12">
                             <a:extLst>
                               <a:ext uri="{28A0092B-C50C-407E-A947-70E740481C1C}">
                                 <a14:useLocalDpi xmlns:a14="http://schemas.microsoft.com/office/drawing/2010/main" val="0"/>
@@ -10438,7 +10609,7 @@
                                   <w:szCs w:val="20"/>
                                 </w:rPr>
                               </w:pPr>
-                              <w:bookmarkStart w:id="13" w:name="_Toc452230523"/>
+                              <w:bookmarkStart w:id="14" w:name="_Toc452230523"/>
                               <w:r>
                                 <w:rPr>
                                   <w:rFonts w:asciiTheme="majorHAnsi" w:hAnsiTheme="majorHAnsi"/>
@@ -10453,40 +10624,7 @@
                                   <w:sz w:val="20"/>
                                   <w:szCs w:val="20"/>
                                 </w:rPr>
-                                <w:fldChar w:fldCharType="begin"/>
-                              </w:r>
-                              <w:r>
-                                <w:rPr>
-                                  <w:rFonts w:asciiTheme="majorHAnsi" w:hAnsiTheme="majorHAnsi"/>
-                                  <w:sz w:val="20"/>
-                                  <w:szCs w:val="20"/>
-                                </w:rPr>
-                                <w:instrText xml:space="preserve"> SEQ Figure \* ARABIC </w:instrText>
-                              </w:r>
-                              <w:r>
-                                <w:rPr>
-                                  <w:rFonts w:asciiTheme="majorHAnsi" w:hAnsiTheme="majorHAnsi"/>
-                                  <w:sz w:val="20"/>
-                                  <w:szCs w:val="20"/>
-                                </w:rPr>
-                                <w:fldChar w:fldCharType="separate"/>
-                              </w:r>
-                              <w:r>
-                                <w:rPr>
-                                  <w:rFonts w:asciiTheme="majorHAnsi" w:hAnsiTheme="majorHAnsi"/>
-                                  <w:noProof/>
-                                  <w:sz w:val="20"/>
-                                  <w:szCs w:val="20"/>
-                                </w:rPr>
-                                <w:t>1</w:t>
-                              </w:r>
-                              <w:r>
-                                <w:rPr>
-                                  <w:rFonts w:asciiTheme="majorHAnsi" w:hAnsiTheme="majorHAnsi"/>
-                                  <w:sz w:val="20"/>
-                                  <w:szCs w:val="20"/>
-                                </w:rPr>
-                                <w:fldChar w:fldCharType="end"/>
+                                <w:t>2</w:t>
                               </w:r>
                               <w:r>
                                 <w:rPr>
@@ -10496,7 +10634,7 @@
                                 </w:rPr>
                                 <w:t>: Cumulative Flow</w:t>
                               </w:r>
-                              <w:bookmarkEnd w:id="13"/>
+                              <w:bookmarkEnd w:id="14"/>
                             </w:p>
                           </w:txbxContent>
                         </wps:txbx>
@@ -10517,7 +10655,7 @@
             <w:pict>
               <v:group w14:anchorId="6CA3F250" id="Group 44" o:spid="_x0000_s1061" style="position:absolute;margin-left:-4.9pt;margin-top:25.7pt;width:6in;height:254.65pt;z-index:251664384" coordsize="5486400,3234146" o:gfxdata="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">
                 <v:shape id="Picture 33" o:spid="_x0000_s1062" type="#_x0000_t75" style="position:absolute;width:5486400;height:2897505;visibility:visible;mso-wrap-style:square" o:gfxdata="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">
-                  <v:imagedata r:id="rId12" o:title=""/>
+                  <v:imagedata r:id="rId13" o:title=""/>
                   <v:path arrowok="t"/>
                 </v:shape>
                 <v:shape id="Text Box 42" o:spid="_x0000_s1063" type="#_x0000_t202" style="position:absolute;top:2952206;width:5486400;height:281940;visibility:visible;mso-wrap-style:square;v-text-anchor:top" o:gfxdata="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" stroked="f">
@@ -10534,7 +10672,7 @@
                             <w:szCs w:val="20"/>
                           </w:rPr>
                         </w:pPr>
-                        <w:bookmarkStart w:id="14" w:name="_Toc452230523"/>
+                        <w:bookmarkStart w:id="15" w:name="_Toc452230523"/>
                         <w:r>
                           <w:rPr>
                             <w:rFonts w:asciiTheme="majorHAnsi" w:hAnsiTheme="majorHAnsi"/>
@@ -10549,40 +10687,7 @@
                             <w:sz w:val="20"/>
                             <w:szCs w:val="20"/>
                           </w:rPr>
-                          <w:fldChar w:fldCharType="begin"/>
-                        </w:r>
-                        <w:r>
-                          <w:rPr>
-                            <w:rFonts w:asciiTheme="majorHAnsi" w:hAnsiTheme="majorHAnsi"/>
-                            <w:sz w:val="20"/>
-                            <w:szCs w:val="20"/>
-                          </w:rPr>
-                          <w:instrText xml:space="preserve"> SEQ Figure \* ARABIC </w:instrText>
-                        </w:r>
-                        <w:r>
-                          <w:rPr>
-                            <w:rFonts w:asciiTheme="majorHAnsi" w:hAnsiTheme="majorHAnsi"/>
-                            <w:sz w:val="20"/>
-                            <w:szCs w:val="20"/>
-                          </w:rPr>
-                          <w:fldChar w:fldCharType="separate"/>
-                        </w:r>
-                        <w:r>
-                          <w:rPr>
-                            <w:rFonts w:asciiTheme="majorHAnsi" w:hAnsiTheme="majorHAnsi"/>
-                            <w:noProof/>
-                            <w:sz w:val="20"/>
-                            <w:szCs w:val="20"/>
-                          </w:rPr>
-                          <w:t>1</w:t>
-                        </w:r>
-                        <w:r>
-                          <w:rPr>
-                            <w:rFonts w:asciiTheme="majorHAnsi" w:hAnsiTheme="majorHAnsi"/>
-                            <w:sz w:val="20"/>
-                            <w:szCs w:val="20"/>
-                          </w:rPr>
-                          <w:fldChar w:fldCharType="end"/>
+                          <w:t>2</w:t>
                         </w:r>
                         <w:r>
                           <w:rPr>
@@ -10592,7 +10697,7 @@
                           </w:rPr>
                           <w:t>: Cumulative Flow</w:t>
                         </w:r>
-                        <w:bookmarkEnd w:id="14"/>
+                        <w:bookmarkEnd w:id="15"/>
                       </w:p>
                     </w:txbxContent>
                   </v:textbox>
@@ -10656,7 +10761,7 @@
                           </pic:cNvPicPr>
                         </pic:nvPicPr>
                         <pic:blipFill>
-                          <a:blip r:embed="rId13">
+                          <a:blip r:embed="rId14">
                             <a:extLst>
                               <a:ext uri="{28A0092B-C50C-407E-A947-70E740481C1C}">
                                 <a14:useLocalDpi xmlns:a14="http://schemas.microsoft.com/office/drawing/2010/main" val="0"/>
@@ -10720,7 +10825,7 @@
                                   <w:rFonts w:asciiTheme="majorHAnsi" w:hAnsiTheme="majorHAnsi"/>
                                   <w:sz w:val="20"/>
                                 </w:rPr>
-                                <w:t>3</w:t>
+                                <w:t>4</w:t>
                               </w:r>
                               <w:r>
                                 <w:rPr>
@@ -10749,7 +10854,7 @@
             <w:pict>
               <v:group w14:anchorId="04AFBE20" id="Group 51" o:spid="_x0000_s1064" style="position:absolute;margin-left:6.65pt;margin-top:295.1pt;width:438pt;height:259.2pt;z-index:251674624" coordsize="5562600,3291840" o:gfxdata="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">
                 <v:shape id="Picture 40" o:spid="_x0000_s1065" type="#_x0000_t75" style="position:absolute;width:5486400;height:2908935;visibility:visible;mso-wrap-style:square" o:gfxdata="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">
-                  <v:imagedata r:id="rId14" o:title=""/>
+                  <v:imagedata r:id="rId15" o:title=""/>
                   <v:path arrowok="t"/>
                 </v:shape>
                 <v:shape id="Text Box 50" o:spid="_x0000_s1066" type="#_x0000_t202" style="position:absolute;left:76200;top:3009900;width:5486400;height:281940;visibility:visible;mso-wrap-style:square;v-text-anchor:top" o:gfxdata="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" stroked="f">
@@ -10777,7 +10882,7 @@
                             <w:rFonts w:asciiTheme="majorHAnsi" w:hAnsiTheme="majorHAnsi"/>
                             <w:sz w:val="20"/>
                           </w:rPr>
-                          <w:t>3</w:t>
+                          <w:t>4</w:t>
                         </w:r>
                         <w:r>
                           <w:rPr>
@@ -10846,7 +10951,7 @@
                           </pic:cNvPicPr>
                         </pic:nvPicPr>
                         <pic:blipFill>
-                          <a:blip r:embed="rId15">
+                          <a:blip r:embed="rId16">
                             <a:extLst>
                               <a:ext uri="{28A0092B-C50C-407E-A947-70E740481C1C}">
                                 <a14:useLocalDpi xmlns:a14="http://schemas.microsoft.com/office/drawing/2010/main" val="0"/>
@@ -10898,7 +11003,7 @@
                                   <w:sz w:val="20"/>
                                 </w:rPr>
                               </w:pPr>
-                              <w:bookmarkStart w:id="15" w:name="_Toc452230524"/>
+                              <w:bookmarkStart w:id="16" w:name="_Toc452230524"/>
                               <w:r>
                                 <w:rPr>
                                   <w:rFonts w:asciiTheme="majorHAnsi" w:hAnsiTheme="majorHAnsi"/>
@@ -10911,36 +11016,7 @@
                                   <w:rFonts w:asciiTheme="majorHAnsi" w:hAnsiTheme="majorHAnsi"/>
                                   <w:sz w:val="20"/>
                                 </w:rPr>
-                                <w:fldChar w:fldCharType="begin"/>
-                              </w:r>
-                              <w:r>
-                                <w:rPr>
-                                  <w:rFonts w:asciiTheme="majorHAnsi" w:hAnsiTheme="majorHAnsi"/>
-                                  <w:sz w:val="20"/>
-                                </w:rPr>
-                                <w:instrText xml:space="preserve"> SEQ Figure \* ARABIC </w:instrText>
-                              </w:r>
-                              <w:r>
-                                <w:rPr>
-                                  <w:rFonts w:asciiTheme="majorHAnsi" w:hAnsiTheme="majorHAnsi"/>
-                                  <w:sz w:val="20"/>
-                                </w:rPr>
-                                <w:fldChar w:fldCharType="separate"/>
-                              </w:r>
-                              <w:r>
-                                <w:rPr>
-                                  <w:rFonts w:asciiTheme="majorHAnsi" w:hAnsiTheme="majorHAnsi"/>
-                                  <w:noProof/>
-                                  <w:sz w:val="20"/>
-                                </w:rPr>
-                                <w:t>2</w:t>
-                              </w:r>
-                              <w:r>
-                                <w:rPr>
-                                  <w:rFonts w:asciiTheme="majorHAnsi" w:hAnsiTheme="majorHAnsi"/>
-                                  <w:sz w:val="20"/>
-                                </w:rPr>
-                                <w:fldChar w:fldCharType="end"/>
+                                <w:t>3</w:t>
                               </w:r>
                               <w:r>
                                 <w:rPr>
@@ -10949,7 +11025,7 @@
                                 </w:rPr>
                                 <w:t>: Project Burnup</w:t>
                               </w:r>
-                              <w:bookmarkEnd w:id="15"/>
+                              <w:bookmarkEnd w:id="16"/>
                             </w:p>
                           </w:txbxContent>
                         </wps:txbx>
@@ -10970,7 +11046,7 @@
             <w:pict>
               <v:group w14:anchorId="2392FF95" id="Group 46" o:spid="_x0000_s1067" style="position:absolute;margin-left:6.7pt;margin-top:11.85pt;width:6in;height:256.7pt;z-index:251667456" coordsize="5486400,3260271" o:gfxdata="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">
                 <v:shape id="Picture 37" o:spid="_x0000_s1068" type="#_x0000_t75" style="position:absolute;width:5486400;height:2915920;visibility:visible;mso-wrap-style:square" o:gfxdata="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">
-                  <v:imagedata r:id="rId16" o:title=""/>
+                  <v:imagedata r:id="rId17" o:title=""/>
                   <v:path arrowok="t"/>
                 </v:shape>
                 <v:shape id="Text Box 45" o:spid="_x0000_s1069" type="#_x0000_t202" style="position:absolute;top:2978331;width:5486400;height:281940;visibility:visible;mso-wrap-style:square;v-text-anchor:top" o:gfxdata="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" stroked="f">
@@ -10986,7 +11062,7 @@
                             <w:sz w:val="20"/>
                           </w:rPr>
                         </w:pPr>
-                        <w:bookmarkStart w:id="16" w:name="_Toc452230524"/>
+                        <w:bookmarkStart w:id="17" w:name="_Toc452230524"/>
                         <w:r>
                           <w:rPr>
                             <w:rFonts w:asciiTheme="majorHAnsi" w:hAnsiTheme="majorHAnsi"/>
@@ -10999,36 +11075,7 @@
                             <w:rFonts w:asciiTheme="majorHAnsi" w:hAnsiTheme="majorHAnsi"/>
                             <w:sz w:val="20"/>
                           </w:rPr>
-                          <w:fldChar w:fldCharType="begin"/>
-                        </w:r>
-                        <w:r>
-                          <w:rPr>
-                            <w:rFonts w:asciiTheme="majorHAnsi" w:hAnsiTheme="majorHAnsi"/>
-                            <w:sz w:val="20"/>
-                          </w:rPr>
-                          <w:instrText xml:space="preserve"> SEQ Figure \* ARABIC </w:instrText>
-                        </w:r>
-                        <w:r>
-                          <w:rPr>
-                            <w:rFonts w:asciiTheme="majorHAnsi" w:hAnsiTheme="majorHAnsi"/>
-                            <w:sz w:val="20"/>
-                          </w:rPr>
-                          <w:fldChar w:fldCharType="separate"/>
-                        </w:r>
-                        <w:r>
-                          <w:rPr>
-                            <w:rFonts w:asciiTheme="majorHAnsi" w:hAnsiTheme="majorHAnsi"/>
-                            <w:noProof/>
-                            <w:sz w:val="20"/>
-                          </w:rPr>
-                          <w:t>2</w:t>
-                        </w:r>
-                        <w:r>
-                          <w:rPr>
-                            <w:rFonts w:asciiTheme="majorHAnsi" w:hAnsiTheme="majorHAnsi"/>
-                            <w:sz w:val="20"/>
-                          </w:rPr>
-                          <w:fldChar w:fldCharType="end"/>
+                          <w:t>3</w:t>
                         </w:r>
                         <w:r>
                           <w:rPr>
@@ -11037,7 +11084,7 @@
                           </w:rPr>
                           <w:t>: Project Burnup</w:t>
                         </w:r>
-                        <w:bookmarkEnd w:id="16"/>
+                        <w:bookmarkEnd w:id="17"/>
                       </w:p>
                     </w:txbxContent>
                   </v:textbox>
@@ -11059,12 +11106,12 @@
         </w:numPr>
         <w:spacing w:before="0" w:line="240" w:lineRule="auto"/>
       </w:pPr>
-      <w:bookmarkStart w:id="17" w:name="_Toc452272818"/>
+      <w:bookmarkStart w:id="18" w:name="_Toc452281415"/>
       <w:r>
         <w:lastRenderedPageBreak/>
         <w:t>Overall Design</w:t>
       </w:r>
-      <w:bookmarkEnd w:id="17"/>
+      <w:bookmarkEnd w:id="18"/>
     </w:p>
     <w:p>
       <w:pPr>
@@ -11084,7 +11131,7 @@
           <w:szCs w:val="40"/>
         </w:rPr>
       </w:pPr>
-      <w:bookmarkStart w:id="18" w:name="_Toc452272819"/>
+      <w:bookmarkStart w:id="19" w:name="_Toc452281416"/>
       <w:r>
         <w:rPr>
           <w:sz w:val="40"/>
@@ -11106,7 +11153,7 @@
         </w:rPr>
         <w:t>Design Details</w:t>
       </w:r>
-      <w:bookmarkEnd w:id="18"/>
+      <w:bookmarkEnd w:id="19"/>
     </w:p>
     <w:p>
       <w:pPr>
@@ -11127,7 +11174,39 @@
           <w:rFonts w:asciiTheme="majorHAnsi" w:hAnsiTheme="majorHAnsi"/>
           <w:i/>
         </w:rPr>
-        <w:t xml:space="preserve">Relevant design details. Uml, er diagram etc. provide reasons for choices. Report changes to user stores due to the design process. </w:t>
+        <w:t xml:space="preserve">Relevant design details. </w:t>
+      </w:r>
+      <w:proofErr w:type="spellStart"/>
+      <w:r>
+        <w:rPr>
+          <w:rFonts w:asciiTheme="majorHAnsi" w:hAnsiTheme="majorHAnsi"/>
+          <w:i/>
+        </w:rPr>
+        <w:t>Uml</w:t>
+      </w:r>
+      <w:proofErr w:type="spellEnd"/>
+      <w:r>
+        <w:rPr>
+          <w:rFonts w:asciiTheme="majorHAnsi" w:hAnsiTheme="majorHAnsi"/>
+          <w:i/>
+        </w:rPr>
+        <w:t xml:space="preserve">, </w:t>
+      </w:r>
+      <w:proofErr w:type="spellStart"/>
+      <w:r>
+        <w:rPr>
+          <w:rFonts w:asciiTheme="majorHAnsi" w:hAnsiTheme="majorHAnsi"/>
+          <w:i/>
+        </w:rPr>
+        <w:t>er</w:t>
+      </w:r>
+      <w:proofErr w:type="spellEnd"/>
+      <w:r>
+        <w:rPr>
+          <w:rFonts w:asciiTheme="majorHAnsi" w:hAnsiTheme="majorHAnsi"/>
+          <w:i/>
+        </w:rPr>
+        <w:t xml:space="preserve"> diagram etc. provide reasons for choices. Report changes to user stores due to the design process. </w:t>
       </w:r>
       <w:r>
         <w:rPr>
@@ -11506,7 +11585,7 @@
                           </pic:cNvPicPr>
                         </pic:nvPicPr>
                         <pic:blipFill>
-                          <a:blip r:embed="rId17">
+                          <a:blip r:embed="rId18">
                             <a:extLst>
                               <a:ext uri="{28A0092B-C50C-407E-A947-70E740481C1C}">
                                 <a14:useLocalDpi xmlns:a14="http://schemas.microsoft.com/office/drawing/2010/main" val="0"/>
@@ -11600,7 +11679,7 @@
             <w:pict>
               <v:group w14:anchorId="5D246803" id="Group 38" o:spid="_x0000_s1070" style="position:absolute;margin-left:-76.9pt;margin-top:19.4pt;width:149.25pt;height:175.7pt;z-index:251681792" coordsize="1895475,2231764" o:gfxdata="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">
                 <v:shape id="Picture 35" o:spid="_x0000_s1071" type="#_x0000_t75" style="position:absolute;width:1895475;height:1895475;visibility:visible;mso-wrap-style:square" o:gfxdata="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">
-                  <v:imagedata r:id="rId18" o:title=""/>
+                  <v:imagedata r:id="rId19" o:title=""/>
                   <v:path arrowok="t"/>
                 </v:shape>
                 <v:shape id="Text Box 36" o:spid="_x0000_s1072" type="#_x0000_t202" style="position:absolute;top:1949824;width:1895475;height:281940;visibility:visible;mso-wrap-style:square;v-text-anchor:top" o:gfxdata="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" stroked="f">
@@ -11793,7 +11872,7 @@
           <w:szCs w:val="36"/>
         </w:rPr>
       </w:pPr>
-      <w:bookmarkStart w:id="19" w:name="_Toc452272820"/>
+      <w:bookmarkStart w:id="20" w:name="_Toc452281417"/>
       <w:r>
         <w:rPr>
           <w:sz w:val="36"/>
@@ -11801,7 +11880,7 @@
         </w:rPr>
         <w:t>4.1.1 Back-End</w:t>
       </w:r>
-      <w:bookmarkEnd w:id="19"/>
+      <w:bookmarkEnd w:id="20"/>
     </w:p>
     <w:p>
       <w:pPr>
@@ -12001,7 +12080,7 @@
           <w:szCs w:val="36"/>
         </w:rPr>
       </w:pPr>
-      <w:bookmarkStart w:id="20" w:name="_Toc452272821"/>
+      <w:bookmarkStart w:id="21" w:name="_Toc452281418"/>
       <w:r>
         <w:rPr>
           <w:sz w:val="36"/>
@@ -12023,7 +12102,7 @@
         </w:rPr>
         <w:t>User Interface</w:t>
       </w:r>
-      <w:bookmarkEnd w:id="20"/>
+      <w:bookmarkEnd w:id="21"/>
     </w:p>
     <w:p/>
     <w:p>
@@ -12082,7 +12161,7 @@
           <w:szCs w:val="40"/>
         </w:rPr>
       </w:pPr>
-      <w:bookmarkStart w:id="21" w:name="_Toc452272822"/>
+      <w:bookmarkStart w:id="22" w:name="_Toc452281419"/>
       <w:r>
         <w:rPr>
           <w:sz w:val="40"/>
@@ -12098,7 +12177,7 @@
         <w:tab/>
         <w:t>Implementation Details</w:t>
       </w:r>
-      <w:bookmarkEnd w:id="21"/>
+      <w:bookmarkEnd w:id="22"/>
     </w:p>
     <w:p>
       <w:pPr>
@@ -12183,12 +12262,12 @@
         </w:numPr>
         <w:spacing w:before="0" w:line="240" w:lineRule="auto"/>
       </w:pPr>
-      <w:bookmarkStart w:id="22" w:name="_Toc452272823"/>
+      <w:bookmarkStart w:id="23" w:name="_Toc452281420"/>
       <w:r>
         <w:lastRenderedPageBreak/>
         <w:t>Project Review</w:t>
       </w:r>
-      <w:bookmarkEnd w:id="22"/>
+      <w:bookmarkEnd w:id="23"/>
     </w:p>
     <w:p>
       <w:pPr>
@@ -12207,7 +12286,7 @@
           <w:szCs w:val="40"/>
         </w:rPr>
       </w:pPr>
-      <w:bookmarkStart w:id="23" w:name="_Toc452272824"/>
+      <w:bookmarkStart w:id="24" w:name="_Toc452281421"/>
       <w:r>
         <w:rPr>
           <w:sz w:val="40"/>
@@ -12223,7 +12302,7 @@
         <w:tab/>
         <w:t>What Went Right</w:t>
       </w:r>
-      <w:bookmarkEnd w:id="23"/>
+      <w:bookmarkEnd w:id="24"/>
     </w:p>
     <w:p>
       <w:pPr>
@@ -12235,6 +12314,7 @@
     </w:p>
     <w:p>
       <w:pPr>
+        <w:jc w:val="both"/>
         <w:rPr>
           <w:rFonts w:asciiTheme="majorHAnsi" w:hAnsiTheme="majorHAnsi"/>
         </w:rPr>
@@ -12261,13 +12341,37 @@
         <w:rPr>
           <w:rFonts w:asciiTheme="majorHAnsi" w:hAnsiTheme="majorHAnsi"/>
         </w:rPr>
-        <w:t xml:space="preserve"> Throughout all Sprints, the moral of the team and the work ethic produced</w:t>
-      </w:r>
-      <w:r>
-        <w:rPr>
-          <w:rFonts w:asciiTheme="majorHAnsi" w:hAnsiTheme="majorHAnsi"/>
-        </w:rPr>
-        <w:t xml:space="preserve"> by each team member was strong.</w:t>
+        <w:t xml:space="preserve"> Throughout all Sprints, the moral of the team </w:t>
+      </w:r>
+      <w:r>
+        <w:rPr>
+          <w:rFonts w:asciiTheme="majorHAnsi" w:hAnsiTheme="majorHAnsi"/>
+        </w:rPr>
+        <w:t xml:space="preserve">was high </w:t>
+      </w:r>
+      <w:r>
+        <w:rPr>
+          <w:rFonts w:asciiTheme="majorHAnsi" w:hAnsiTheme="majorHAnsi"/>
+        </w:rPr>
+        <w:t xml:space="preserve">and the work ethic </w:t>
+      </w:r>
+      <w:r>
+        <w:rPr>
+          <w:rFonts w:asciiTheme="majorHAnsi" w:hAnsiTheme="majorHAnsi"/>
+        </w:rPr>
+        <w:t>of</w:t>
+      </w:r>
+      <w:r>
+        <w:rPr>
+          <w:rFonts w:asciiTheme="majorHAnsi" w:hAnsiTheme="majorHAnsi"/>
+        </w:rPr>
+        <w:t xml:space="preserve"> each team member was decent</w:t>
+      </w:r>
+      <w:r>
+        <w:rPr>
+          <w:rFonts w:asciiTheme="majorHAnsi" w:hAnsiTheme="majorHAnsi"/>
+        </w:rPr>
+        <w:t>.</w:t>
       </w:r>
       <w:r>
         <w:rPr>
@@ -12279,7 +12383,43 @@
         <w:rPr>
           <w:rFonts w:asciiTheme="majorHAnsi" w:hAnsiTheme="majorHAnsi"/>
         </w:rPr>
-        <w:t>Being able to choose our team members was a likely producing factor for this, with everyone in the team already knowing each other well before the start of the project.</w:t>
+        <w:t>Being able to choos</w:t>
+      </w:r>
+      <w:r>
+        <w:rPr>
+          <w:rFonts w:asciiTheme="majorHAnsi" w:hAnsiTheme="majorHAnsi"/>
+        </w:rPr>
+        <w:t xml:space="preserve">e our team members was a likely </w:t>
+      </w:r>
+      <w:r>
+        <w:rPr>
+          <w:rFonts w:asciiTheme="majorHAnsi" w:hAnsiTheme="majorHAnsi"/>
+        </w:rPr>
+        <w:t>factor producing</w:t>
+      </w:r>
+      <w:r>
+        <w:rPr>
+          <w:rFonts w:asciiTheme="majorHAnsi" w:hAnsiTheme="majorHAnsi"/>
+        </w:rPr>
+        <w:t xml:space="preserve"> this, with everyone in the team</w:t>
+      </w:r>
+      <w:r>
+        <w:rPr>
+          <w:rFonts w:asciiTheme="majorHAnsi" w:hAnsiTheme="majorHAnsi"/>
+        </w:rPr>
+        <w:t xml:space="preserve"> already knowing each other</w:t>
+      </w:r>
+      <w:r>
+        <w:rPr>
+          <w:rFonts w:asciiTheme="majorHAnsi" w:hAnsiTheme="majorHAnsi"/>
+        </w:rPr>
+        <w:t xml:space="preserve"> relatively well</w:t>
+      </w:r>
+      <w:r>
+        <w:rPr>
+          <w:rFonts w:asciiTheme="majorHAnsi" w:hAnsiTheme="majorHAnsi"/>
+        </w:rPr>
+        <w:t xml:space="preserve"> before the start of the project.</w:t>
       </w:r>
       <w:r>
         <w:rPr>
@@ -12290,13 +12430,15 @@
     </w:p>
     <w:p>
       <w:pPr>
-        <w:rPr>
-          <w:rFonts w:asciiTheme="majorHAnsi" w:hAnsiTheme="majorHAnsi"/>
-        </w:rPr>
-      </w:pPr>
-    </w:p>
-    <w:p>
-      <w:pPr>
+        <w:jc w:val="both"/>
+        <w:rPr>
+          <w:rFonts w:asciiTheme="majorHAnsi" w:hAnsiTheme="majorHAnsi"/>
+        </w:rPr>
+      </w:pPr>
+    </w:p>
+    <w:p>
+      <w:pPr>
+        <w:jc w:val="both"/>
         <w:rPr>
           <w:rFonts w:asciiTheme="majorHAnsi" w:hAnsiTheme="majorHAnsi"/>
         </w:rPr>
@@ -12359,13 +12501,15 @@
     </w:p>
     <w:p>
       <w:pPr>
-        <w:rPr>
-          <w:rFonts w:asciiTheme="majorHAnsi" w:hAnsiTheme="majorHAnsi"/>
-        </w:rPr>
-      </w:pPr>
-    </w:p>
-    <w:p>
-      <w:pPr>
+        <w:jc w:val="both"/>
+        <w:rPr>
+          <w:rFonts w:asciiTheme="majorHAnsi" w:hAnsiTheme="majorHAnsi"/>
+        </w:rPr>
+      </w:pPr>
+    </w:p>
+    <w:p>
+      <w:pPr>
+        <w:jc w:val="both"/>
         <w:rPr>
           <w:rFonts w:asciiTheme="majorHAnsi" w:hAnsiTheme="majorHAnsi"/>
         </w:rPr>
@@ -12392,11 +12536,24 @@
         <w:rPr>
           <w:rFonts w:asciiTheme="majorHAnsi" w:hAnsiTheme="majorHAnsi"/>
         </w:rPr>
-        <w:t xml:space="preserve"> As a result, this contributed to the high morale of the group.</w:t>
-      </w:r>
-    </w:p>
-    <w:p>
-      <w:pPr>
+        <w:t xml:space="preserve"> As a result, this contributed </w:t>
+      </w:r>
+      <w:r>
+        <w:rPr>
+          <w:rFonts w:asciiTheme="majorHAnsi" w:hAnsiTheme="majorHAnsi"/>
+        </w:rPr>
+        <w:t>to the high morale of the group and resulted in high all-round performance.</w:t>
+      </w:r>
+      <w:r>
+        <w:rPr>
+          <w:rFonts w:asciiTheme="majorHAnsi" w:hAnsiTheme="majorHAnsi"/>
+        </w:rPr>
+        <w:t xml:space="preserve"> This also resulted in no major issues arising in the weekly SCRUM meetings.</w:t>
+      </w:r>
+    </w:p>
+    <w:p>
+      <w:pPr>
+        <w:jc w:val="both"/>
         <w:rPr>
           <w:rFonts w:asciiTheme="majorHAnsi" w:hAnsiTheme="majorHAnsi"/>
         </w:rPr>
@@ -12409,13 +12566,13 @@
         <mc:AlternateContent>
           <mc:Choice Requires="wpg">
             <w:drawing>
-              <wp:anchor distT="0" distB="0" distL="114300" distR="114300" simplePos="0" relativeHeight="251677696" behindDoc="0" locked="0" layoutInCell="1" allowOverlap="1" wp14:anchorId="23E16677" wp14:editId="4A17F449">
+              <wp:anchor distT="0" distB="0" distL="114300" distR="114300" simplePos="0" relativeHeight="251677696" behindDoc="0" locked="0" layoutInCell="1" allowOverlap="1" wp14:anchorId="23E16677" wp14:editId="0FE79AD2">
                 <wp:simplePos x="0" y="0"/>
                 <wp:positionH relativeFrom="column">
-                  <wp:posOffset>-137160</wp:posOffset>
+                  <wp:posOffset>-135255</wp:posOffset>
                 </wp:positionH>
                 <wp:positionV relativeFrom="paragraph">
-                  <wp:posOffset>284480</wp:posOffset>
+                  <wp:posOffset>208915</wp:posOffset>
                 </wp:positionV>
                 <wp:extent cx="5486400" cy="1653540"/>
                 <wp:effectExtent l="0" t="0" r="0" b="0"/>
@@ -12450,7 +12607,7 @@
                           </pic:cNvPicPr>
                         </pic:nvPicPr>
                         <pic:blipFill>
-                          <a:blip r:embed="rId19">
+                          <a:blip r:embed="rId20">
                             <a:extLst>
                               <a:ext uri="{28A0092B-C50C-407E-A947-70E740481C1C}">
                                 <a14:useLocalDpi xmlns:a14="http://schemas.microsoft.com/office/drawing/2010/main" val="0"/>
@@ -12541,9 +12698,9 @@
           </mc:Choice>
           <mc:Fallback>
             <w:pict>
-              <v:group w14:anchorId="23E16677" id="Group 53" o:spid="_x0000_s1073" style="position:absolute;margin-left:-10.8pt;margin-top:22.4pt;width:6in;height:130.2pt;z-index:251677696" coordsize="5486400,1653540" o:gfxdata="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">
+              <v:group w14:anchorId="23E16677" id="Group 53" o:spid="_x0000_s1073" style="position:absolute;left:0;text-align:left;margin-left:-10.65pt;margin-top:16.45pt;width:6in;height:130.2pt;z-index:251677696" coordsize="5486400,1653540" o:gfxdata="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">
                 <v:shape id="Picture 41" o:spid="_x0000_s1074" type="#_x0000_t75" style="position:absolute;width:5486400;height:1315720;visibility:visible;mso-wrap-style:square" o:gfxdata="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">
-                  <v:imagedata r:id="rId20" o:title=""/>
+                  <v:imagedata r:id="rId21" o:title=""/>
                   <v:path arrowok="t"/>
                 </v:shape>
                 <v:shape id="Text Box 52" o:spid="_x0000_s1075" type="#_x0000_t202" style="position:absolute;top:1371600;width:5486400;height:281940;visibility:visible;mso-wrap-style:square;v-text-anchor:top" o:gfxdata="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" stroked="f">
@@ -12593,6 +12750,7 @@
     </w:p>
     <w:p>
       <w:pPr>
+        <w:jc w:val="both"/>
         <w:rPr>
           <w:rFonts w:asciiTheme="majorHAnsi" w:hAnsiTheme="majorHAnsi"/>
         </w:rPr>
@@ -12609,6 +12767,7 @@
         </w:rPr>
         <w:t xml:space="preserve"> The use of version control via the </w:t>
       </w:r>
+      <w:proofErr w:type="spellStart"/>
       <w:r>
         <w:rPr>
           <w:rFonts w:asciiTheme="majorHAnsi" w:hAnsiTheme="majorHAnsi"/>
@@ -12616,6 +12775,7 @@
         </w:rPr>
         <w:t>BitBucket</w:t>
       </w:r>
+      <w:proofErr w:type="spellEnd"/>
       <w:r>
         <w:rPr>
           <w:rFonts w:asciiTheme="majorHAnsi" w:hAnsiTheme="majorHAnsi"/>
@@ -12675,7 +12835,19 @@
           <w:rFonts w:asciiTheme="majorHAnsi" w:hAnsiTheme="majorHAnsi"/>
         </w:rPr>
         <w:lastRenderedPageBreak/>
-        <w:t>to rollback and help solve any regression errors input into the source code.</w:t>
+        <w:t>to rollback and help s</w:t>
+      </w:r>
+      <w:r>
+        <w:rPr>
+          <w:rFonts w:asciiTheme="majorHAnsi" w:hAnsiTheme="majorHAnsi"/>
+        </w:rPr>
+        <w:t>olve any regression errors inserted</w:t>
+      </w:r>
+      <w:r>
+        <w:rPr>
+          <w:rFonts w:asciiTheme="majorHAnsi" w:hAnsiTheme="majorHAnsi"/>
+        </w:rPr>
+        <w:t xml:space="preserve"> into the source code.</w:t>
       </w:r>
       <w:r>
         <w:rPr>
@@ -12694,7 +12866,19 @@
         <w:rPr>
           <w:rFonts w:asciiTheme="majorHAnsi" w:hAnsiTheme="majorHAnsi"/>
         </w:rPr>
-        <w:t xml:space="preserve"> worked to keep the team on track and provide a metric on how our performance was going and whether we were on track or not.</w:t>
+        <w:t xml:space="preserve"> worked to keep the team on track and provide a metric on how our </w:t>
+      </w:r>
+      <w:r>
+        <w:rPr>
+          <w:rFonts w:asciiTheme="majorHAnsi" w:hAnsiTheme="majorHAnsi"/>
+        </w:rPr>
+        <w:t>performance was progressing</w:t>
+      </w:r>
+      <w:r>
+        <w:rPr>
+          <w:rFonts w:asciiTheme="majorHAnsi" w:hAnsiTheme="majorHAnsi"/>
+        </w:rPr>
+        <w:t xml:space="preserve"> and whether we were on track or not.</w:t>
       </w:r>
       <w:r>
         <w:rPr>
@@ -12705,57 +12889,120 @@
     </w:p>
     <w:p>
       <w:pPr>
-        <w:rPr>
-          <w:rFonts w:asciiTheme="majorHAnsi" w:hAnsiTheme="majorHAnsi"/>
-        </w:rPr>
-      </w:pPr>
-    </w:p>
-    <w:p>
-      <w:pPr>
-        <w:pStyle w:val="ListParagraph"/>
-        <w:numPr>
-          <w:ilvl w:val="0"/>
-          <w:numId w:val="28"/>
-        </w:numPr>
-        <w:rPr>
-          <w:rFonts w:asciiTheme="majorHAnsi" w:hAnsiTheme="majorHAnsi"/>
-        </w:rPr>
-      </w:pPr>
-      <w:r>
-        <w:rPr>
-          <w:rFonts w:asciiTheme="majorHAnsi" w:hAnsiTheme="majorHAnsi"/>
-        </w:rPr>
-        <w:t>Ch</w:t>
-      </w:r>
-      <w:r>
-        <w:rPr>
-          <w:rFonts w:asciiTheme="majorHAnsi" w:hAnsiTheme="majorHAnsi"/>
-        </w:rPr>
-        <w:t>oice of web development framewor</w:t>
-      </w:r>
-      <w:r>
-        <w:rPr>
-          <w:rFonts w:asciiTheme="majorHAnsi" w:hAnsiTheme="majorHAnsi"/>
-        </w:rPr>
-        <w:t>ks (Django)</w:t>
-      </w:r>
-    </w:p>
-    <w:p>
-      <w:pPr>
-        <w:pStyle w:val="ListParagraph"/>
-        <w:numPr>
-          <w:ilvl w:val="0"/>
-          <w:numId w:val="28"/>
-        </w:numPr>
-        <w:rPr>
-          <w:rFonts w:asciiTheme="majorHAnsi" w:hAnsiTheme="majorHAnsi"/>
-        </w:rPr>
-      </w:pPr>
-      <w:r>
-        <w:rPr>
-          <w:rFonts w:asciiTheme="majorHAnsi" w:hAnsiTheme="majorHAnsi"/>
-        </w:rPr>
-        <w:t>Ease of hosting using PythonAnywhere</w:t>
+        <w:jc w:val="both"/>
+        <w:rPr>
+          <w:rFonts w:asciiTheme="majorHAnsi" w:hAnsiTheme="majorHAnsi"/>
+        </w:rPr>
+      </w:pPr>
+    </w:p>
+    <w:p>
+      <w:pPr>
+        <w:jc w:val="both"/>
+        <w:rPr>
+          <w:rFonts w:asciiTheme="majorHAnsi" w:hAnsiTheme="majorHAnsi"/>
+        </w:rPr>
+      </w:pPr>
+      <w:r>
+        <w:rPr>
+          <w:rFonts w:asciiTheme="majorHAnsi" w:hAnsiTheme="majorHAnsi"/>
+        </w:rPr>
+        <w:t xml:space="preserve">The final </w:t>
+      </w:r>
+      <w:r>
+        <w:rPr>
+          <w:rFonts w:asciiTheme="majorHAnsi" w:hAnsiTheme="majorHAnsi"/>
+        </w:rPr>
+        <w:t>feature</w:t>
+      </w:r>
+      <w:r>
+        <w:rPr>
+          <w:rFonts w:asciiTheme="majorHAnsi" w:hAnsiTheme="majorHAnsi"/>
+        </w:rPr>
+        <w:t xml:space="preserve"> of the project that went well was the choice of web development tools employed.</w:t>
+      </w:r>
+      <w:r>
+        <w:rPr>
+          <w:rFonts w:asciiTheme="majorHAnsi" w:hAnsiTheme="majorHAnsi"/>
+        </w:rPr>
+        <w:t xml:space="preserve"> The </w:t>
+      </w:r>
+      <w:r>
+        <w:rPr>
+          <w:rFonts w:asciiTheme="majorHAnsi" w:hAnsiTheme="majorHAnsi"/>
+        </w:rPr>
+        <w:t>use of the easy-to-learn</w:t>
+      </w:r>
+      <w:r>
+        <w:rPr>
+          <w:rFonts w:asciiTheme="majorHAnsi" w:hAnsiTheme="majorHAnsi"/>
+        </w:rPr>
+        <w:t xml:space="preserve"> </w:t>
+      </w:r>
+      <w:r>
+        <w:rPr>
+          <w:rFonts w:asciiTheme="majorHAnsi" w:hAnsiTheme="majorHAnsi"/>
+        </w:rPr>
+        <w:t xml:space="preserve">Django web framework for the development platform meant that </w:t>
+      </w:r>
+      <w:r>
+        <w:rPr>
+          <w:rFonts w:asciiTheme="majorHAnsi" w:hAnsiTheme="majorHAnsi"/>
+        </w:rPr>
+        <w:t>team members could learn the relevant skills to perform their required work with ease.</w:t>
+      </w:r>
+      <w:r>
+        <w:rPr>
+          <w:rFonts w:asciiTheme="majorHAnsi" w:hAnsiTheme="majorHAnsi"/>
+        </w:rPr>
+        <w:t xml:space="preserve"> It also enabled us to use the PythonAnywhere tool for hosting the site, providing users and the project client with easy access</w:t>
+      </w:r>
+      <w:r>
+        <w:rPr>
+          <w:rFonts w:asciiTheme="majorHAnsi" w:hAnsiTheme="majorHAnsi"/>
+        </w:rPr>
+        <w:t xml:space="preserve">, </w:t>
+      </w:r>
+      <w:r>
+        <w:rPr>
+          <w:rFonts w:asciiTheme="majorHAnsi" w:hAnsiTheme="majorHAnsi"/>
+        </w:rPr>
+        <w:t>comparatively</w:t>
+      </w:r>
+      <w:r>
+        <w:rPr>
+          <w:rFonts w:asciiTheme="majorHAnsi" w:hAnsiTheme="majorHAnsi"/>
+        </w:rPr>
+        <w:t xml:space="preserve"> to some other hosting solutions</w:t>
+      </w:r>
+      <w:r>
+        <w:rPr>
+          <w:rFonts w:asciiTheme="majorHAnsi" w:hAnsiTheme="majorHAnsi"/>
+        </w:rPr>
+        <w:t>.</w:t>
+      </w:r>
+      <w:r>
+        <w:rPr>
+          <w:rFonts w:asciiTheme="majorHAnsi" w:hAnsiTheme="majorHAnsi"/>
+        </w:rPr>
+        <w:t xml:space="preserve"> All in all,</w:t>
+      </w:r>
+      <w:r>
+        <w:rPr>
+          <w:rFonts w:asciiTheme="majorHAnsi" w:hAnsiTheme="majorHAnsi"/>
+        </w:rPr>
+        <w:t xml:space="preserve"> the majority of aspects of the project went extremely well and </w:t>
+      </w:r>
+      <w:r>
+        <w:rPr>
+          <w:rFonts w:asciiTheme="majorHAnsi" w:hAnsiTheme="majorHAnsi"/>
+        </w:rPr>
+        <w:t>the project smoothness as a result of this contributed strongly to our overall performance</w:t>
+      </w:r>
+      <w:r>
+        <w:rPr>
+          <w:rFonts w:asciiTheme="majorHAnsi" w:hAnsiTheme="majorHAnsi"/>
+        </w:rPr>
+        <w:t>.</w:t>
       </w:r>
     </w:p>
     <w:p>
@@ -12776,7 +13023,7 @@
           <w:szCs w:val="40"/>
         </w:rPr>
       </w:pPr>
-      <w:bookmarkStart w:id="24" w:name="_Toc452272825"/>
+      <w:bookmarkStart w:id="25" w:name="_Toc452281422"/>
       <w:r>
         <w:rPr>
           <w:sz w:val="40"/>
@@ -12799,7 +13046,7 @@
         <w:tab/>
         <w:t>What Went Wrong</w:t>
       </w:r>
-      <w:bookmarkEnd w:id="24"/>
+      <w:bookmarkEnd w:id="25"/>
     </w:p>
     <w:p>
       <w:pPr>
@@ -12811,6 +13058,7 @@
     </w:p>
     <w:p>
       <w:pPr>
+        <w:jc w:val="both"/>
         <w:rPr>
           <w:rFonts w:asciiTheme="majorHAnsi" w:hAnsiTheme="majorHAnsi"/>
         </w:rPr>
@@ -12837,7 +13085,19 @@
         <w:rPr>
           <w:rFonts w:asciiTheme="majorHAnsi" w:hAnsiTheme="majorHAnsi"/>
         </w:rPr>
-        <w:t xml:space="preserve"> The major issue would have been the team’s unfamiliarity </w:t>
+        <w:t xml:space="preserve"> The major issue </w:t>
+      </w:r>
+      <w:r>
+        <w:rPr>
+          <w:rFonts w:asciiTheme="majorHAnsi" w:hAnsiTheme="majorHAnsi"/>
+        </w:rPr>
+        <w:t xml:space="preserve">was </w:t>
+      </w:r>
+      <w:r>
+        <w:rPr>
+          <w:rFonts w:asciiTheme="majorHAnsi" w:hAnsiTheme="majorHAnsi"/>
+        </w:rPr>
+        <w:t xml:space="preserve">the team’s unfamiliarity </w:t>
       </w:r>
       <w:r>
         <w:rPr>
@@ -12875,25 +13135,57 @@
         </w:rPr>
         <w:t xml:space="preserve"> Our team also had no experience with web development frameworks and thus learning these technologies slowed our progress significantly in the early weeks.</w:t>
       </w:r>
-    </w:p>
-    <w:p>
-      <w:pPr>
-        <w:rPr>
-          <w:rFonts w:asciiTheme="majorHAnsi" w:hAnsiTheme="majorHAnsi"/>
-        </w:rPr>
-      </w:pPr>
-    </w:p>
-    <w:p>
-      <w:pPr>
-        <w:rPr>
-          <w:rFonts w:asciiTheme="majorHAnsi" w:hAnsiTheme="majorHAnsi"/>
-        </w:rPr>
-      </w:pPr>
-      <w:r>
-        <w:rPr>
-          <w:rFonts w:asciiTheme="majorHAnsi" w:hAnsiTheme="majorHAnsi"/>
-        </w:rPr>
-        <w:t>Not having undertaken any previous projects also led to aspects of poor project management at times.</w:t>
+      <w:r>
+        <w:rPr>
+          <w:rFonts w:asciiTheme="majorHAnsi" w:hAnsiTheme="majorHAnsi"/>
+        </w:rPr>
+        <w:t xml:space="preserve"> This was unavoidable however and we believe we </w:t>
+      </w:r>
+      <w:r>
+        <w:rPr>
+          <w:rFonts w:asciiTheme="majorHAnsi" w:hAnsiTheme="majorHAnsi"/>
+        </w:rPr>
+        <w:t>dealt</w:t>
+      </w:r>
+      <w:r>
+        <w:rPr>
+          <w:rFonts w:asciiTheme="majorHAnsi" w:hAnsiTheme="majorHAnsi"/>
+        </w:rPr>
+        <w:t xml:space="preserve"> well with this minor setback.</w:t>
+      </w:r>
+    </w:p>
+    <w:p>
+      <w:pPr>
+        <w:jc w:val="both"/>
+        <w:rPr>
+          <w:rFonts w:asciiTheme="majorHAnsi" w:hAnsiTheme="majorHAnsi"/>
+        </w:rPr>
+      </w:pPr>
+    </w:p>
+    <w:p>
+      <w:pPr>
+        <w:jc w:val="both"/>
+        <w:rPr>
+          <w:rFonts w:asciiTheme="majorHAnsi" w:hAnsiTheme="majorHAnsi"/>
+        </w:rPr>
+      </w:pPr>
+      <w:r>
+        <w:rPr>
+          <w:rFonts w:asciiTheme="majorHAnsi" w:hAnsiTheme="majorHAnsi"/>
+        </w:rPr>
+        <w:t>Not having undertaken any previous projects</w:t>
+      </w:r>
+      <w:r>
+        <w:rPr>
+          <w:rFonts w:asciiTheme="majorHAnsi" w:hAnsiTheme="majorHAnsi"/>
+        </w:rPr>
+        <w:t xml:space="preserve"> however</w:t>
+      </w:r>
+      <w:r>
+        <w:rPr>
+          <w:rFonts w:asciiTheme="majorHAnsi" w:hAnsiTheme="majorHAnsi"/>
+        </w:rPr>
+        <w:t xml:space="preserve"> also led to aspects of poor project management at times.</w:t>
       </w:r>
       <w:r>
         <w:rPr>
@@ -12918,6 +13210,36 @@
           <w:rFonts w:asciiTheme="majorHAnsi" w:hAnsiTheme="majorHAnsi"/>
         </w:rPr>
         <w:t>tly reduced</w:t>
+      </w:r>
+      <w:r>
+        <w:rPr>
+          <w:rFonts w:asciiTheme="majorHAnsi" w:hAnsiTheme="majorHAnsi"/>
+        </w:rPr>
+        <w:t>.</w:t>
+      </w:r>
+      <w:r>
+        <w:rPr>
+          <w:rFonts w:asciiTheme="majorHAnsi" w:hAnsiTheme="majorHAnsi"/>
+        </w:rPr>
+        <w:t xml:space="preserve"> The experience learned from these mistakes will be vital in future projects as we further enhance</w:t>
+      </w:r>
+      <w:r>
+        <w:rPr>
+          <w:rFonts w:asciiTheme="majorHAnsi" w:hAnsiTheme="majorHAnsi"/>
+        </w:rPr>
+        <w:t xml:space="preserve"> and hone</w:t>
+      </w:r>
+      <w:r>
+        <w:rPr>
+          <w:rFonts w:asciiTheme="majorHAnsi" w:hAnsiTheme="majorHAnsi"/>
+        </w:rPr>
+        <w:t xml:space="preserve"> our time management skills</w:t>
+      </w:r>
+      <w:r>
+        <w:rPr>
+          <w:rFonts w:asciiTheme="majorHAnsi" w:hAnsiTheme="majorHAnsi"/>
+        </w:rPr>
+        <w:t>.</w:t>
       </w:r>
     </w:p>
     <w:p>
@@ -12938,7 +13260,7 @@
           <w:szCs w:val="40"/>
         </w:rPr>
       </w:pPr>
-      <w:bookmarkStart w:id="25" w:name="_Toc452272826"/>
+      <w:bookmarkStart w:id="26" w:name="_Toc452281423"/>
       <w:r>
         <w:rPr>
           <w:sz w:val="40"/>
@@ -12968,7 +13290,7 @@
         </w:rPr>
         <w:t>Was Learned</w:t>
       </w:r>
-      <w:bookmarkEnd w:id="25"/>
+      <w:bookmarkEnd w:id="26"/>
     </w:p>
     <w:p>
       <w:pPr>
@@ -12980,21 +13302,40 @@
     </w:p>
     <w:p>
       <w:pPr>
-        <w:rPr>
-          <w:rFonts w:asciiTheme="majorHAnsi" w:hAnsiTheme="majorHAnsi"/>
-        </w:rPr>
-      </w:pPr>
-      <w:r>
-        <w:rPr>
-          <w:rFonts w:asciiTheme="majorHAnsi" w:hAnsiTheme="majorHAnsi"/>
-        </w:rPr>
-        <w:t xml:space="preserve">The team has learned a lot from the project and grown significantly as a result </w:t>
-      </w:r>
-      <w:r>
-        <w:rPr>
-          <w:rFonts w:asciiTheme="majorHAnsi" w:hAnsiTheme="majorHAnsi"/>
-        </w:rPr>
-        <w:t>of the project. Coming into the project, the team had no experience with project management, web development of the Agile and SC</w:t>
+        <w:jc w:val="both"/>
+        <w:rPr>
+          <w:rFonts w:asciiTheme="majorHAnsi" w:hAnsiTheme="majorHAnsi"/>
+        </w:rPr>
+      </w:pPr>
+      <w:r>
+        <w:rPr>
+          <w:rFonts w:asciiTheme="majorHAnsi" w:hAnsiTheme="majorHAnsi"/>
+        </w:rPr>
+        <w:t>The team has learned a lot from the project and</w:t>
+      </w:r>
+      <w:r>
+        <w:rPr>
+          <w:rFonts w:asciiTheme="majorHAnsi" w:hAnsiTheme="majorHAnsi"/>
+        </w:rPr>
+        <w:t xml:space="preserve"> grown significantly as a result</w:t>
+      </w:r>
+      <w:r>
+        <w:rPr>
+          <w:rFonts w:asciiTheme="majorHAnsi" w:hAnsiTheme="majorHAnsi"/>
+        </w:rPr>
+        <w:t>. Coming into the project, the team had no experience with projec</w:t>
+      </w:r>
+      <w:r>
+        <w:rPr>
+          <w:rFonts w:asciiTheme="majorHAnsi" w:hAnsiTheme="majorHAnsi"/>
+        </w:rPr>
+        <w:t>t management, web development or</w:t>
+      </w:r>
+      <w:r>
+        <w:rPr>
+          <w:rFonts w:asciiTheme="majorHAnsi" w:hAnsiTheme="majorHAnsi"/>
+        </w:rPr>
+        <w:t xml:space="preserve"> the Agile and SC</w:t>
       </w:r>
       <w:r>
         <w:rPr>
@@ -13006,24 +13347,45 @@
         <w:rPr>
           <w:rFonts w:asciiTheme="majorHAnsi" w:hAnsiTheme="majorHAnsi"/>
         </w:rPr>
-        <w:t xml:space="preserve"> Coming out of the project however, each team member now has a firm </w:t>
-      </w:r>
-      <w:r>
-        <w:rPr>
-          <w:rFonts w:asciiTheme="majorHAnsi" w:hAnsiTheme="majorHAnsi"/>
-        </w:rPr>
-        <w:t>understanding of these concepts and experience in applying them to an actual project.</w:t>
-      </w:r>
-    </w:p>
-    <w:p>
-      <w:pPr>
-        <w:rPr>
-          <w:rFonts w:asciiTheme="majorHAnsi" w:hAnsiTheme="majorHAnsi"/>
-        </w:rPr>
-      </w:pPr>
-    </w:p>
-    <w:p>
-      <w:pPr>
+        <w:t xml:space="preserve"> Coming out of the project however, </w:t>
+      </w:r>
+      <w:r>
+        <w:rPr>
+          <w:rFonts w:asciiTheme="majorHAnsi" w:hAnsiTheme="majorHAnsi"/>
+        </w:rPr>
+        <w:lastRenderedPageBreak/>
+        <w:t xml:space="preserve">each team member now has a firm </w:t>
+      </w:r>
+      <w:r>
+        <w:rPr>
+          <w:rFonts w:asciiTheme="majorHAnsi" w:hAnsiTheme="majorHAnsi"/>
+        </w:rPr>
+        <w:t>understanding of these concepts and experience in applying them to an actual</w:t>
+      </w:r>
+      <w:r>
+        <w:rPr>
+          <w:rFonts w:asciiTheme="majorHAnsi" w:hAnsiTheme="majorHAnsi"/>
+        </w:rPr>
+        <w:t xml:space="preserve"> concrete</w:t>
+      </w:r>
+      <w:r>
+        <w:rPr>
+          <w:rFonts w:asciiTheme="majorHAnsi" w:hAnsiTheme="majorHAnsi"/>
+        </w:rPr>
+        <w:t xml:space="preserve"> project.</w:t>
+      </w:r>
+    </w:p>
+    <w:p>
+      <w:pPr>
+        <w:jc w:val="both"/>
+        <w:rPr>
+          <w:rFonts w:asciiTheme="majorHAnsi" w:hAnsiTheme="majorHAnsi"/>
+        </w:rPr>
+      </w:pPr>
+    </w:p>
+    <w:p>
+      <w:pPr>
+        <w:jc w:val="both"/>
         <w:rPr>
           <w:rFonts w:asciiTheme="majorHAnsi" w:hAnsiTheme="majorHAnsi"/>
         </w:rPr>
@@ -13056,7 +13418,25 @@
         <w:rPr>
           <w:rFonts w:asciiTheme="majorHAnsi" w:hAnsiTheme="majorHAnsi"/>
         </w:rPr>
-        <w:t>he skill has been very valuable.</w:t>
+        <w:t>his</w:t>
+      </w:r>
+      <w:r>
+        <w:rPr>
+          <w:rFonts w:asciiTheme="majorHAnsi" w:hAnsiTheme="majorHAnsi"/>
+        </w:rPr>
+        <w:t xml:space="preserve"> skill has been very </w:t>
+      </w:r>
+      <w:r>
+        <w:rPr>
+          <w:rFonts w:asciiTheme="majorHAnsi" w:hAnsiTheme="majorHAnsi"/>
+        </w:rPr>
+        <w:t xml:space="preserve">immensely </w:t>
+      </w:r>
+      <w:r>
+        <w:rPr>
+          <w:rFonts w:asciiTheme="majorHAnsi" w:hAnsiTheme="majorHAnsi"/>
+        </w:rPr>
+        <w:t>valuable.</w:t>
       </w:r>
       <w:r>
         <w:rPr>
@@ -13068,27 +13448,46 @@
         <w:rPr>
           <w:rFonts w:asciiTheme="majorHAnsi" w:hAnsiTheme="majorHAnsi"/>
         </w:rPr>
-        <w:t>he experience gained in group skills cannot be quantified in a metric, but is also a good skill to have acquired through the project.</w:t>
-      </w:r>
-    </w:p>
-    <w:p>
-      <w:pPr>
-        <w:rPr>
-          <w:rFonts w:asciiTheme="majorHAnsi" w:hAnsiTheme="majorHAnsi"/>
-        </w:rPr>
-      </w:pPr>
-    </w:p>
-    <w:p>
-      <w:pPr>
-        <w:rPr>
-          <w:rFonts w:asciiTheme="majorHAnsi" w:hAnsiTheme="majorHAnsi"/>
-        </w:rPr>
-      </w:pPr>
-      <w:r>
-        <w:rPr>
-          <w:rFonts w:asciiTheme="majorHAnsi" w:hAnsiTheme="majorHAnsi"/>
-        </w:rPr>
-        <w:lastRenderedPageBreak/>
+        <w:t xml:space="preserve">he experience gained in </w:t>
+      </w:r>
+      <w:r>
+        <w:rPr>
+          <w:rFonts w:asciiTheme="majorHAnsi" w:hAnsiTheme="majorHAnsi"/>
+        </w:rPr>
+        <w:t xml:space="preserve">general </w:t>
+      </w:r>
+      <w:r>
+        <w:rPr>
+          <w:rFonts w:asciiTheme="majorHAnsi" w:hAnsiTheme="majorHAnsi"/>
+        </w:rPr>
+        <w:t xml:space="preserve">group skills cannot be quantified in a metric, but is also a good skill </w:t>
+      </w:r>
+      <w:r>
+        <w:rPr>
+          <w:rFonts w:asciiTheme="majorHAnsi" w:hAnsiTheme="majorHAnsi"/>
+        </w:rPr>
+        <w:t>for each team member to have acquired.</w:t>
+      </w:r>
+    </w:p>
+    <w:p>
+      <w:pPr>
+        <w:jc w:val="both"/>
+        <w:rPr>
+          <w:rFonts w:asciiTheme="majorHAnsi" w:hAnsiTheme="majorHAnsi"/>
+        </w:rPr>
+      </w:pPr>
+    </w:p>
+    <w:p>
+      <w:pPr>
+        <w:jc w:val="both"/>
+        <w:rPr>
+          <w:rFonts w:asciiTheme="majorHAnsi" w:hAnsiTheme="majorHAnsi"/>
+        </w:rPr>
+      </w:pPr>
+      <w:r>
+        <w:rPr>
+          <w:rFonts w:asciiTheme="majorHAnsi" w:hAnsiTheme="majorHAnsi"/>
+        </w:rPr>
         <w:t xml:space="preserve">Team members gained experience in several tools and frameworks during the </w:t>
       </w:r>
       <w:r>
@@ -13107,18 +13506,38 @@
         <w:rPr>
           <w:rFonts w:asciiTheme="majorHAnsi" w:hAnsiTheme="majorHAnsi"/>
         </w:rPr>
-        <w:t xml:space="preserve"> Similarly, the team learnt how to use issue tracking software as a project management tool to ensure the project was a success. </w:t>
-      </w:r>
-    </w:p>
-    <w:p>
-      <w:pPr>
-        <w:rPr>
-          <w:rFonts w:asciiTheme="majorHAnsi" w:hAnsiTheme="majorHAnsi"/>
-        </w:rPr>
-      </w:pPr>
-    </w:p>
-    <w:p>
-      <w:pPr>
+        <w:t xml:space="preserve"> Similarly, the team learnt how to use issue tracking software as a project management tool to en</w:t>
+      </w:r>
+      <w:r>
+        <w:rPr>
+          <w:rFonts w:asciiTheme="majorHAnsi" w:hAnsiTheme="majorHAnsi"/>
+        </w:rPr>
+        <w:t xml:space="preserve">sure the project was kept on track and was </w:t>
+      </w:r>
+      <w:r>
+        <w:rPr>
+          <w:rFonts w:asciiTheme="majorHAnsi" w:hAnsiTheme="majorHAnsi"/>
+        </w:rPr>
+        <w:t>an</w:t>
+      </w:r>
+      <w:r>
+        <w:rPr>
+          <w:rFonts w:asciiTheme="majorHAnsi" w:hAnsiTheme="majorHAnsi"/>
+        </w:rPr>
+        <w:t xml:space="preserve"> overall success.</w:t>
+      </w:r>
+    </w:p>
+    <w:p>
+      <w:pPr>
+        <w:jc w:val="both"/>
+        <w:rPr>
+          <w:rFonts w:asciiTheme="majorHAnsi" w:hAnsiTheme="majorHAnsi"/>
+        </w:rPr>
+      </w:pPr>
+    </w:p>
+    <w:p>
+      <w:pPr>
+        <w:jc w:val="both"/>
         <w:rPr>
           <w:rFonts w:asciiTheme="majorHAnsi" w:hAnsiTheme="majorHAnsi"/>
         </w:rPr>
@@ -13139,7 +13558,19 @@
         <w:rPr>
           <w:rFonts w:asciiTheme="majorHAnsi" w:hAnsiTheme="majorHAnsi"/>
         </w:rPr>
-        <w:t xml:space="preserve"> The team developed a full-stack web platform without any prior web development knowledge and thus, everything was learning duri</w:t>
+        <w:t xml:space="preserve"> The team developed a full-stack web platform without any prior web development knowledge a</w:t>
+      </w:r>
+      <w:r>
+        <w:rPr>
+          <w:rFonts w:asciiTheme="majorHAnsi" w:hAnsiTheme="majorHAnsi"/>
+        </w:rPr>
+        <w:t>nd thus, everything was learned</w:t>
+      </w:r>
+      <w:r>
+        <w:rPr>
+          <w:rFonts w:asciiTheme="majorHAnsi" w:hAnsiTheme="majorHAnsi"/>
+        </w:rPr>
+        <w:t xml:space="preserve"> duri</w:t>
       </w:r>
       <w:r>
         <w:rPr>
@@ -13190,7 +13621,7 @@
           <w:szCs w:val="40"/>
         </w:rPr>
       </w:pPr>
-      <w:bookmarkStart w:id="26" w:name="_Toc452272827"/>
+      <w:bookmarkStart w:id="27" w:name="_Toc452281424"/>
       <w:r>
         <w:rPr>
           <w:sz w:val="40"/>
@@ -13212,16 +13643,22 @@
         </w:rPr>
         <w:t>Future Improvements</w:t>
       </w:r>
-      <w:bookmarkEnd w:id="26"/>
-    </w:p>
-    <w:p>
-      <w:pPr>
-        <w:rPr>
-          <w:rFonts w:asciiTheme="majorHAnsi" w:hAnsiTheme="majorHAnsi"/>
-        </w:rPr>
-      </w:pPr>
-    </w:p>
-    <w:p>
+      <w:bookmarkEnd w:id="27"/>
+    </w:p>
+    <w:p>
+      <w:pPr>
+        <w:rPr>
+          <w:rFonts w:asciiTheme="majorHAnsi" w:hAnsiTheme="majorHAnsi"/>
+        </w:rPr>
+      </w:pPr>
+    </w:p>
+    <w:p>
+      <w:pPr>
+        <w:jc w:val="both"/>
+        <w:rPr>
+          <w:rFonts w:asciiTheme="majorHAnsi" w:hAnsiTheme="majorHAnsi"/>
+        </w:rPr>
+      </w:pPr>
       <w:r>
         <w:rPr>
           <w:rFonts w:asciiTheme="majorHAnsi" w:hAnsiTheme="majorHAnsi"/>
@@ -13268,7 +13705,26 @@
         <w:rPr>
           <w:rFonts w:asciiTheme="majorHAnsi" w:hAnsiTheme="majorHAnsi"/>
         </w:rPr>
-        <w:t xml:space="preserve"> Firstly, the weighting of the project was weighted heavily towards the SCRUM process and the Sprint and Final reports.</w:t>
+        <w:t xml:space="preserve"> </w:t>
+      </w:r>
+    </w:p>
+    <w:p>
+      <w:pPr>
+        <w:jc w:val="both"/>
+        <w:rPr>
+          <w:rFonts w:asciiTheme="majorHAnsi" w:hAnsiTheme="majorHAnsi"/>
+        </w:rPr>
+      </w:pPr>
+    </w:p>
+    <w:p>
+      <w:pPr>
+        <w:jc w:val="both"/>
+      </w:pPr>
+      <w:r>
+        <w:rPr>
+          <w:rFonts w:asciiTheme="majorHAnsi" w:hAnsiTheme="majorHAnsi"/>
+        </w:rPr>
+        <w:t>Firstly, the weighting of the project was weighted heavily towards the SCRUM process and the Sprint and Final reports.</w:t>
       </w:r>
       <w:r>
         <w:rPr>
@@ -13286,13 +13742,13 @@
         <w:rPr>
           <w:rFonts w:asciiTheme="majorHAnsi" w:hAnsiTheme="majorHAnsi"/>
         </w:rPr>
-        <w:t>completed all functionality, this would have benefitted us significantly.</w:t>
-      </w:r>
-      <w:r>
-        <w:rPr>
-          <w:rFonts w:asciiTheme="majorHAnsi" w:hAnsiTheme="majorHAnsi"/>
-        </w:rPr>
-        <w:t xml:space="preserve"> </w:t>
+        <w:t>completed all functionality, this would h</w:t>
+      </w:r>
+      <w:r>
+        <w:rPr>
+          <w:rFonts w:asciiTheme="majorHAnsi" w:hAnsiTheme="majorHAnsi"/>
+        </w:rPr>
+        <w:t>ave benefitted us significantly.</w:t>
       </w:r>
     </w:p>
     <w:p>
@@ -13300,6 +13756,7 @@
         <w:tabs>
           <w:tab w:val="left" w:pos="2166"/>
         </w:tabs>
+        <w:jc w:val="both"/>
         <w:rPr>
           <w:rFonts w:asciiTheme="majorHAnsi" w:hAnsiTheme="majorHAnsi"/>
         </w:rPr>
@@ -13316,6 +13773,7 @@
         <w:tabs>
           <w:tab w:val="left" w:pos="2166"/>
         </w:tabs>
+        <w:jc w:val="both"/>
         <w:rPr>
           <w:rFonts w:asciiTheme="majorHAnsi" w:hAnsiTheme="majorHAnsi"/>
         </w:rPr>
@@ -13366,7 +13824,14 @@
         <w:rPr>
           <w:rFonts w:asciiTheme="majorHAnsi" w:hAnsiTheme="majorHAnsi"/>
         </w:rPr>
-        <w:t>our team and the final solution. However, this may be difficult considering the time constraints of both parties and the constraints of a university unit in general.</w:t>
+        <w:t xml:space="preserve">our team and the final solution. </w:t>
+      </w:r>
+      <w:r>
+        <w:rPr>
+          <w:rFonts w:asciiTheme="majorHAnsi" w:hAnsiTheme="majorHAnsi"/>
+        </w:rPr>
+        <w:lastRenderedPageBreak/>
+        <w:t>However, this may be difficult considering the time constraints of both parties and the constraints of a university unit in general.</w:t>
       </w:r>
     </w:p>
     <w:p>
@@ -13385,294 +13850,6 @@
           <w:rFonts w:asciiTheme="majorHAnsi" w:hAnsiTheme="majorHAnsi"/>
         </w:rPr>
       </w:pPr>
-    </w:p>
-    <w:p/>
-    <w:p/>
-    <w:p/>
-    <w:p/>
-    <w:p/>
-    <w:p/>
-    <w:p>
-      <w:pPr>
-        <w:pStyle w:val="Heading1"/>
-        <w:numPr>
-          <w:ilvl w:val="0"/>
-          <w:numId w:val="23"/>
-        </w:numPr>
-        <w:spacing w:before="0" w:line="240" w:lineRule="auto"/>
-      </w:pPr>
-      <w:bookmarkStart w:id="27" w:name="_Toc452272828"/>
-      <w:r>
-        <w:lastRenderedPageBreak/>
-        <w:t>Conclusions and Summary</w:t>
-      </w:r>
-      <w:bookmarkEnd w:id="27"/>
-    </w:p>
-    <w:p>
-      <w:pPr>
-        <w:rPr>
-          <w:rFonts w:asciiTheme="majorHAnsi" w:hAnsiTheme="majorHAnsi"/>
-          <w:sz w:val="32"/>
-        </w:rPr>
-      </w:pPr>
-    </w:p>
-    <w:p>
-      <w:pPr>
-        <w:rPr>
-          <w:rFonts w:asciiTheme="majorHAnsi" w:hAnsiTheme="majorHAnsi"/>
-        </w:rPr>
-      </w:pPr>
-      <w:r>
-        <w:rPr>
-          <w:rFonts w:asciiTheme="majorHAnsi" w:hAnsiTheme="majorHAnsi"/>
-        </w:rPr>
-        <w:t>Max 2 pages. Summary</w:t>
-      </w:r>
-      <w:r>
-        <w:rPr>
-          <w:rFonts w:asciiTheme="majorHAnsi" w:hAnsiTheme="majorHAnsi"/>
-        </w:rPr>
-        <w:t xml:space="preserve"> of what report has covered. Desc</w:t>
-      </w:r>
-      <w:r>
-        <w:rPr>
-          <w:rFonts w:asciiTheme="majorHAnsi" w:hAnsiTheme="majorHAnsi"/>
-        </w:rPr>
-        <w:t>ribe what was achieved in product development. Describe what was gained in project experience. Suggestions to product owner to consider in future releases.</w:t>
-      </w:r>
-    </w:p>
-    <w:p>
-      <w:pPr>
-        <w:rPr>
-          <w:rFonts w:asciiTheme="majorHAnsi" w:hAnsiTheme="majorHAnsi"/>
-        </w:rPr>
-      </w:pPr>
-    </w:p>
-    <w:p>
-      <w:pPr>
-        <w:rPr>
-          <w:rFonts w:asciiTheme="majorHAnsi" w:hAnsiTheme="majorHAnsi"/>
-        </w:rPr>
-      </w:pPr>
-    </w:p>
-    <w:p>
-      <w:pPr>
-        <w:rPr>
-          <w:rFonts w:asciiTheme="majorHAnsi" w:hAnsiTheme="majorHAnsi"/>
-        </w:rPr>
-      </w:pPr>
-    </w:p>
-    <w:p>
-      <w:pPr>
-        <w:rPr>
-          <w:rFonts w:asciiTheme="majorHAnsi" w:hAnsiTheme="majorHAnsi"/>
-        </w:rPr>
-      </w:pPr>
-    </w:p>
-    <w:p>
-      <w:pPr>
-        <w:rPr>
-          <w:rFonts w:asciiTheme="majorHAnsi" w:hAnsiTheme="majorHAnsi"/>
-        </w:rPr>
-      </w:pPr>
-      <w:bookmarkStart w:id="28" w:name="_GoBack"/>
-      <w:bookmarkEnd w:id="28"/>
-    </w:p>
-    <w:p>
-      <w:pPr>
-        <w:rPr>
-          <w:rFonts w:asciiTheme="majorHAnsi" w:hAnsiTheme="majorHAnsi"/>
-        </w:rPr>
-      </w:pPr>
-      <w:r>
-        <w:rPr>
-          <w:rFonts w:asciiTheme="majorHAnsi" w:hAnsiTheme="majorHAnsi"/>
-        </w:rPr>
-        <w:t>The following list indicates expansions and new features</w:t>
-      </w:r>
-      <w:r>
-        <w:rPr>
-          <w:rFonts w:asciiTheme="majorHAnsi" w:hAnsiTheme="majorHAnsi"/>
-        </w:rPr>
-        <w:t xml:space="preserve"> that can be implemented in future release of the product:</w:t>
-      </w:r>
-    </w:p>
-    <w:p>
-      <w:pPr>
-        <w:rPr>
-          <w:rFonts w:asciiTheme="majorHAnsi" w:hAnsiTheme="majorHAnsi"/>
-          <w:b/>
-        </w:rPr>
-      </w:pPr>
-    </w:p>
-    <w:p>
-      <w:pPr>
-        <w:rPr>
-          <w:rFonts w:asciiTheme="majorHAnsi" w:hAnsiTheme="majorHAnsi"/>
-          <w:b/>
-        </w:rPr>
-      </w:pPr>
-      <w:r>
-        <w:rPr>
-          <w:rFonts w:asciiTheme="majorHAnsi" w:hAnsiTheme="majorHAnsi"/>
-          <w:b/>
-        </w:rPr>
-        <w:t>Expansions:</w:t>
-      </w:r>
-    </w:p>
-    <w:p>
-      <w:pPr>
-        <w:rPr>
-          <w:rFonts w:asciiTheme="majorHAnsi" w:hAnsiTheme="majorHAnsi"/>
-          <w:b/>
-        </w:rPr>
-      </w:pPr>
-    </w:p>
-    <w:p>
-      <w:pPr>
-        <w:pStyle w:val="ListParagraph"/>
-        <w:numPr>
-          <w:ilvl w:val="0"/>
-          <w:numId w:val="32"/>
-        </w:numPr>
-        <w:rPr>
-          <w:rFonts w:asciiTheme="majorHAnsi" w:hAnsiTheme="majorHAnsi"/>
-          <w:b/>
-        </w:rPr>
-      </w:pPr>
-      <w:r>
-        <w:rPr>
-          <w:rFonts w:asciiTheme="majorHAnsi" w:hAnsiTheme="majorHAnsi"/>
-        </w:rPr>
-        <w:t xml:space="preserve">Enhanced reward system with </w:t>
-      </w:r>
-      <w:r>
-        <w:rPr>
-          <w:rFonts w:asciiTheme="majorHAnsi" w:hAnsiTheme="majorHAnsi"/>
-        </w:rPr>
-        <w:t>added rewards upon reaching certain levels</w:t>
-      </w:r>
-    </w:p>
-    <w:p>
-      <w:pPr>
-        <w:pStyle w:val="ListParagraph"/>
-        <w:numPr>
-          <w:ilvl w:val="0"/>
-          <w:numId w:val="32"/>
-        </w:numPr>
-        <w:rPr>
-          <w:rFonts w:asciiTheme="majorHAnsi" w:hAnsiTheme="majorHAnsi"/>
-          <w:b/>
-        </w:rPr>
-      </w:pPr>
-      <w:r>
-        <w:rPr>
-          <w:rFonts w:asciiTheme="majorHAnsi" w:hAnsiTheme="majorHAnsi"/>
-        </w:rPr>
-        <w:t>Embedded images and videos for links in submissions</w:t>
-      </w:r>
-    </w:p>
-    <w:p>
-      <w:pPr>
-        <w:pStyle w:val="ListParagraph"/>
-        <w:numPr>
-          <w:ilvl w:val="0"/>
-          <w:numId w:val="32"/>
-        </w:numPr>
-        <w:rPr>
-          <w:rFonts w:asciiTheme="majorHAnsi" w:hAnsiTheme="majorHAnsi"/>
-          <w:b/>
-        </w:rPr>
-      </w:pPr>
-      <w:r>
-        <w:rPr>
-          <w:rFonts w:asciiTheme="majorHAnsi" w:hAnsiTheme="majorHAnsi"/>
-        </w:rPr>
-        <w:t xml:space="preserve">Enhanced user profiles, enabling user to upload profile pictures and modify their </w:t>
-      </w:r>
-      <w:r>
-        <w:rPr>
-          <w:rFonts w:asciiTheme="majorHAnsi" w:hAnsiTheme="majorHAnsi"/>
-        </w:rPr>
-        <w:t>details</w:t>
-      </w:r>
-    </w:p>
-    <w:p>
-      <w:pPr>
-        <w:rPr>
-          <w:rFonts w:asciiTheme="majorHAnsi" w:hAnsiTheme="majorHAnsi"/>
-          <w:b/>
-        </w:rPr>
-      </w:pPr>
-      <w:r>
-        <w:rPr>
-          <w:rFonts w:asciiTheme="majorHAnsi" w:hAnsiTheme="majorHAnsi"/>
-          <w:b/>
-        </w:rPr>
-        <w:t>New Features:</w:t>
-      </w:r>
-    </w:p>
-    <w:p>
-      <w:pPr>
-        <w:rPr>
-          <w:rFonts w:asciiTheme="majorHAnsi" w:hAnsiTheme="majorHAnsi"/>
-          <w:b/>
-        </w:rPr>
-      </w:pPr>
-    </w:p>
-    <w:p>
-      <w:pPr>
-        <w:pStyle w:val="ListParagraph"/>
-        <w:numPr>
-          <w:ilvl w:val="0"/>
-          <w:numId w:val="32"/>
-        </w:numPr>
-        <w:rPr>
-          <w:rFonts w:asciiTheme="majorHAnsi" w:hAnsiTheme="majorHAnsi"/>
-        </w:rPr>
-      </w:pPr>
-      <w:r>
-        <w:rPr>
-          <w:rFonts w:asciiTheme="majorHAnsi" w:hAnsiTheme="majorHAnsi"/>
-        </w:rPr>
-        <w:t>Implementation of a scoreboard, listing the top 10 contributors for each category</w:t>
-      </w:r>
-    </w:p>
-    <w:p>
-      <w:pPr>
-        <w:pStyle w:val="ListParagraph"/>
-        <w:numPr>
-          <w:ilvl w:val="0"/>
-          <w:numId w:val="32"/>
-        </w:numPr>
-        <w:rPr>
-          <w:rFonts w:asciiTheme="majorHAnsi" w:hAnsiTheme="majorHAnsi"/>
-        </w:rPr>
-      </w:pPr>
-      <w:r>
-        <w:rPr>
-          <w:rFonts w:asciiTheme="majorHAnsi" w:hAnsiTheme="majorHAnsi"/>
-        </w:rPr>
-        <w:t>Department added to user profiles and on posting, to link users from departments</w:t>
-      </w:r>
-    </w:p>
-    <w:p>
-      <w:pPr>
-        <w:pStyle w:val="ListParagraph"/>
-        <w:numPr>
-          <w:ilvl w:val="0"/>
-          <w:numId w:val="32"/>
-        </w:numPr>
-        <w:rPr>
-          <w:rFonts w:asciiTheme="majorHAnsi" w:hAnsiTheme="majorHAnsi"/>
-        </w:rPr>
-      </w:pPr>
-      <w:r>
-        <w:rPr>
-          <w:rFonts w:asciiTheme="majorHAnsi" w:hAnsiTheme="majorHAnsi"/>
-        </w:rPr>
-        <w:t>Dynamic page background that change over time</w:t>
-      </w:r>
     </w:p>
     <w:p/>
     <w:p/>
@@ -13704,6 +13881,13 @@
     <w:p/>
     <w:p/>
     <w:p/>
+    <w:p/>
+    <w:p/>
+    <w:p/>
+    <w:p/>
+    <w:p/>
+    <w:p/>
+    <w:p/>
     <w:p>
       <w:pPr>
         <w:pStyle w:val="Heading1"/>
@@ -13713,8 +13897,353 @@
         </w:numPr>
         <w:spacing w:before="0" w:line="240" w:lineRule="auto"/>
       </w:pPr>
-      <w:bookmarkStart w:id="29" w:name="_Toc452272829"/>
-      <w:r>
+      <w:bookmarkStart w:id="28" w:name="_Toc452281425"/>
+      <w:r>
+        <w:lastRenderedPageBreak/>
+        <w:t>Conclusions and Summary</w:t>
+      </w:r>
+      <w:bookmarkEnd w:id="28"/>
+    </w:p>
+    <w:p>
+      <w:pPr>
+        <w:rPr>
+          <w:rFonts w:asciiTheme="majorHAnsi" w:hAnsiTheme="majorHAnsi"/>
+          <w:sz w:val="32"/>
+        </w:rPr>
+      </w:pPr>
+    </w:p>
+    <w:p>
+      <w:pPr>
+        <w:rPr>
+          <w:rFonts w:asciiTheme="majorHAnsi" w:hAnsiTheme="majorHAnsi"/>
+        </w:rPr>
+      </w:pPr>
+      <w:r>
+        <w:rPr>
+          <w:rFonts w:asciiTheme="majorHAnsi" w:hAnsiTheme="majorHAnsi"/>
+        </w:rPr>
+        <w:t>Brief summary</w:t>
+      </w:r>
+    </w:p>
+    <w:p>
+      <w:pPr>
+        <w:rPr>
+          <w:rFonts w:asciiTheme="majorHAnsi" w:hAnsiTheme="majorHAnsi"/>
+        </w:rPr>
+      </w:pPr>
+    </w:p>
+    <w:p>
+      <w:pPr>
+        <w:rPr>
+          <w:rFonts w:asciiTheme="majorHAnsi" w:hAnsiTheme="majorHAnsi"/>
+        </w:rPr>
+      </w:pPr>
+      <w:r>
+        <w:rPr>
+          <w:rFonts w:asciiTheme="majorHAnsi" w:hAnsiTheme="majorHAnsi"/>
+        </w:rPr>
+        <w:t>What was achieved in product development</w:t>
+      </w:r>
+    </w:p>
+    <w:p>
+      <w:pPr>
+        <w:rPr>
+          <w:rFonts w:asciiTheme="majorHAnsi" w:hAnsiTheme="majorHAnsi"/>
+        </w:rPr>
+      </w:pPr>
+    </w:p>
+    <w:p>
+      <w:pPr>
+        <w:rPr>
+          <w:rFonts w:asciiTheme="majorHAnsi" w:hAnsiTheme="majorHAnsi"/>
+        </w:rPr>
+      </w:pPr>
+      <w:r>
+        <w:rPr>
+          <w:rFonts w:asciiTheme="majorHAnsi" w:hAnsiTheme="majorHAnsi"/>
+        </w:rPr>
+        <w:t xml:space="preserve">What </w:t>
+      </w:r>
+      <w:proofErr w:type="spellStart"/>
+      <w:r>
+        <w:rPr>
+          <w:rFonts w:asciiTheme="majorHAnsi" w:hAnsiTheme="majorHAnsi"/>
+        </w:rPr>
+        <w:t>as</w:t>
+      </w:r>
+      <w:proofErr w:type="spellEnd"/>
+      <w:r>
+        <w:rPr>
+          <w:rFonts w:asciiTheme="majorHAnsi" w:hAnsiTheme="majorHAnsi"/>
+        </w:rPr>
+        <w:t xml:space="preserve"> gained in project experience</w:t>
+      </w:r>
+    </w:p>
+    <w:p>
+      <w:pPr>
+        <w:rPr>
+          <w:rFonts w:asciiTheme="majorHAnsi" w:hAnsiTheme="majorHAnsi"/>
+        </w:rPr>
+      </w:pPr>
+    </w:p>
+    <w:p>
+      <w:pPr>
+        <w:rPr>
+          <w:rFonts w:asciiTheme="majorHAnsi" w:hAnsiTheme="majorHAnsi"/>
+        </w:rPr>
+      </w:pPr>
+    </w:p>
+    <w:p>
+      <w:pPr>
+        <w:rPr>
+          <w:rFonts w:asciiTheme="majorHAnsi" w:hAnsiTheme="majorHAnsi"/>
+        </w:rPr>
+      </w:pPr>
+      <w:r>
+        <w:rPr>
+          <w:rFonts w:asciiTheme="majorHAnsi" w:hAnsiTheme="majorHAnsi"/>
+        </w:rPr>
+        <w:t>The following list</w:t>
+      </w:r>
+      <w:r>
+        <w:rPr>
+          <w:rFonts w:asciiTheme="majorHAnsi" w:hAnsiTheme="majorHAnsi"/>
+        </w:rPr>
+        <w:t xml:space="preserve"> produced</w:t>
+      </w:r>
+      <w:r>
+        <w:rPr>
+          <w:rFonts w:asciiTheme="majorHAnsi" w:hAnsiTheme="majorHAnsi"/>
+        </w:rPr>
+        <w:t xml:space="preserve"> indicates expansions and new features</w:t>
+      </w:r>
+      <w:r>
+        <w:rPr>
+          <w:rFonts w:asciiTheme="majorHAnsi" w:hAnsiTheme="majorHAnsi"/>
+        </w:rPr>
+        <w:t xml:space="preserve"> that can be implemented in future release of the product</w:t>
+      </w:r>
+      <w:r>
+        <w:rPr>
+          <w:rFonts w:asciiTheme="majorHAnsi" w:hAnsiTheme="majorHAnsi"/>
+        </w:rPr>
+        <w:t xml:space="preserve">. The project client may wish to implement these recommendations into the platform over time to enhance </w:t>
+      </w:r>
+      <w:r>
+        <w:rPr>
+          <w:rFonts w:asciiTheme="majorHAnsi" w:hAnsiTheme="majorHAnsi"/>
+        </w:rPr>
+        <w:t>the solution</w:t>
+      </w:r>
+      <w:r>
+        <w:rPr>
+          <w:rFonts w:asciiTheme="majorHAnsi" w:hAnsiTheme="majorHAnsi"/>
+        </w:rPr>
+        <w:t>:</w:t>
+      </w:r>
+    </w:p>
+    <w:p>
+      <w:pPr>
+        <w:rPr>
+          <w:rFonts w:asciiTheme="majorHAnsi" w:hAnsiTheme="majorHAnsi"/>
+          <w:b/>
+        </w:rPr>
+      </w:pPr>
+    </w:p>
+    <w:p>
+      <w:pPr>
+        <w:rPr>
+          <w:rFonts w:asciiTheme="majorHAnsi" w:hAnsiTheme="majorHAnsi"/>
+          <w:b/>
+        </w:rPr>
+      </w:pPr>
+      <w:r>
+        <w:rPr>
+          <w:rFonts w:asciiTheme="majorHAnsi" w:hAnsiTheme="majorHAnsi"/>
+          <w:b/>
+        </w:rPr>
+        <w:t>Expansions:</w:t>
+      </w:r>
+    </w:p>
+    <w:p>
+      <w:pPr>
+        <w:rPr>
+          <w:rFonts w:asciiTheme="majorHAnsi" w:hAnsiTheme="majorHAnsi"/>
+          <w:b/>
+        </w:rPr>
+      </w:pPr>
+    </w:p>
+    <w:p>
+      <w:pPr>
+        <w:pStyle w:val="ListParagraph"/>
+        <w:numPr>
+          <w:ilvl w:val="0"/>
+          <w:numId w:val="32"/>
+        </w:numPr>
+        <w:rPr>
+          <w:rFonts w:asciiTheme="majorHAnsi" w:hAnsiTheme="majorHAnsi"/>
+          <w:b/>
+        </w:rPr>
+      </w:pPr>
+      <w:r>
+        <w:rPr>
+          <w:rFonts w:asciiTheme="majorHAnsi" w:hAnsiTheme="majorHAnsi"/>
+        </w:rPr>
+        <w:t xml:space="preserve">Enhanced reward system with </w:t>
+      </w:r>
+      <w:r>
+        <w:rPr>
+          <w:rFonts w:asciiTheme="majorHAnsi" w:hAnsiTheme="majorHAnsi"/>
+        </w:rPr>
+        <w:t>added rewards upon reaching certain levels</w:t>
+      </w:r>
+    </w:p>
+    <w:p>
+      <w:pPr>
+        <w:pStyle w:val="ListParagraph"/>
+        <w:numPr>
+          <w:ilvl w:val="0"/>
+          <w:numId w:val="32"/>
+        </w:numPr>
+        <w:rPr>
+          <w:rFonts w:asciiTheme="majorHAnsi" w:hAnsiTheme="majorHAnsi"/>
+          <w:b/>
+        </w:rPr>
+      </w:pPr>
+      <w:r>
+        <w:rPr>
+          <w:rFonts w:asciiTheme="majorHAnsi" w:hAnsiTheme="majorHAnsi"/>
+        </w:rPr>
+        <w:t>Embedded images and videos for links in submissions</w:t>
+      </w:r>
+    </w:p>
+    <w:p>
+      <w:pPr>
+        <w:pStyle w:val="ListParagraph"/>
+        <w:numPr>
+          <w:ilvl w:val="0"/>
+          <w:numId w:val="32"/>
+        </w:numPr>
+        <w:rPr>
+          <w:rFonts w:asciiTheme="majorHAnsi" w:hAnsiTheme="majorHAnsi"/>
+          <w:b/>
+        </w:rPr>
+      </w:pPr>
+      <w:r>
+        <w:rPr>
+          <w:rFonts w:asciiTheme="majorHAnsi" w:hAnsiTheme="majorHAnsi"/>
+        </w:rPr>
+        <w:t xml:space="preserve">Enhanced user profiles, enabling user to upload profile pictures and modify their </w:t>
+      </w:r>
+      <w:r>
+        <w:rPr>
+          <w:rFonts w:asciiTheme="majorHAnsi" w:hAnsiTheme="majorHAnsi"/>
+        </w:rPr>
+        <w:t>details</w:t>
+      </w:r>
+    </w:p>
+    <w:p>
+      <w:pPr>
+        <w:rPr>
+          <w:rFonts w:asciiTheme="majorHAnsi" w:hAnsiTheme="majorHAnsi"/>
+          <w:b/>
+        </w:rPr>
+      </w:pPr>
+      <w:r>
+        <w:rPr>
+          <w:rFonts w:asciiTheme="majorHAnsi" w:hAnsiTheme="majorHAnsi"/>
+          <w:b/>
+        </w:rPr>
+        <w:t>New Features:</w:t>
+      </w:r>
+    </w:p>
+    <w:p>
+      <w:pPr>
+        <w:rPr>
+          <w:rFonts w:asciiTheme="majorHAnsi" w:hAnsiTheme="majorHAnsi"/>
+          <w:b/>
+        </w:rPr>
+      </w:pPr>
+    </w:p>
+    <w:p>
+      <w:pPr>
+        <w:pStyle w:val="ListParagraph"/>
+        <w:numPr>
+          <w:ilvl w:val="0"/>
+          <w:numId w:val="32"/>
+        </w:numPr>
+        <w:rPr>
+          <w:rFonts w:asciiTheme="majorHAnsi" w:hAnsiTheme="majorHAnsi"/>
+        </w:rPr>
+      </w:pPr>
+      <w:r>
+        <w:rPr>
+          <w:rFonts w:asciiTheme="majorHAnsi" w:hAnsiTheme="majorHAnsi"/>
+        </w:rPr>
+        <w:t>Implementation of a scoreboard, listing the top 10 contributors for each category</w:t>
+      </w:r>
+    </w:p>
+    <w:p>
+      <w:pPr>
+        <w:pStyle w:val="ListParagraph"/>
+        <w:numPr>
+          <w:ilvl w:val="0"/>
+          <w:numId w:val="32"/>
+        </w:numPr>
+        <w:rPr>
+          <w:rFonts w:asciiTheme="majorHAnsi" w:hAnsiTheme="majorHAnsi"/>
+        </w:rPr>
+      </w:pPr>
+      <w:r>
+        <w:rPr>
+          <w:rFonts w:asciiTheme="majorHAnsi" w:hAnsiTheme="majorHAnsi"/>
+        </w:rPr>
+        <w:t>Department added to user profiles and on posting, to link users from departments</w:t>
+      </w:r>
+    </w:p>
+    <w:p>
+      <w:pPr>
+        <w:pStyle w:val="ListParagraph"/>
+        <w:numPr>
+          <w:ilvl w:val="0"/>
+          <w:numId w:val="32"/>
+        </w:numPr>
+        <w:rPr>
+          <w:rFonts w:asciiTheme="majorHAnsi" w:hAnsiTheme="majorHAnsi"/>
+        </w:rPr>
+      </w:pPr>
+      <w:r>
+        <w:rPr>
+          <w:rFonts w:asciiTheme="majorHAnsi" w:hAnsiTheme="majorHAnsi"/>
+        </w:rPr>
+        <w:t>Dynamic page background that change over time</w:t>
+      </w:r>
+    </w:p>
+    <w:p/>
+    <w:p/>
+    <w:p/>
+    <w:p/>
+    <w:p/>
+    <w:p/>
+    <w:p/>
+    <w:p/>
+    <w:p/>
+    <w:p/>
+    <w:p/>
+    <w:p/>
+    <w:p/>
+    <w:p>
+      <w:pPr>
+        <w:pStyle w:val="Heading1"/>
+        <w:numPr>
+          <w:ilvl w:val="0"/>
+          <w:numId w:val="23"/>
+        </w:numPr>
+        <w:spacing w:before="0" w:line="240" w:lineRule="auto"/>
+      </w:pPr>
+      <w:bookmarkStart w:id="29" w:name="_Toc452281426"/>
+      <w:r>
+        <w:lastRenderedPageBreak/>
         <w:t>References</w:t>
       </w:r>
       <w:bookmarkEnd w:id="29"/>
@@ -13733,11 +14262,33 @@
           <w:rFonts w:asciiTheme="majorHAnsi" w:hAnsiTheme="majorHAnsi"/>
         </w:rPr>
       </w:pPr>
-      <w:r>
-        <w:rPr>
-          <w:rFonts w:asciiTheme="majorHAnsi" w:hAnsiTheme="majorHAnsi"/>
-        </w:rPr>
-        <w:t xml:space="preserve">Grellier, Jane, and Veronica Goerke. 2010. </w:t>
+      <w:proofErr w:type="spellStart"/>
+      <w:r>
+        <w:rPr>
+          <w:rFonts w:asciiTheme="majorHAnsi" w:hAnsiTheme="majorHAnsi"/>
+        </w:rPr>
+        <w:t>Grellier</w:t>
+      </w:r>
+      <w:proofErr w:type="spellEnd"/>
+      <w:r>
+        <w:rPr>
+          <w:rFonts w:asciiTheme="majorHAnsi" w:hAnsiTheme="majorHAnsi"/>
+        </w:rPr>
+        <w:t xml:space="preserve">, Jane, and Veronica </w:t>
+      </w:r>
+      <w:proofErr w:type="spellStart"/>
+      <w:r>
+        <w:rPr>
+          <w:rFonts w:asciiTheme="majorHAnsi" w:hAnsiTheme="majorHAnsi"/>
+        </w:rPr>
+        <w:t>Goerke</w:t>
+      </w:r>
+      <w:proofErr w:type="spellEnd"/>
+      <w:r>
+        <w:rPr>
+          <w:rFonts w:asciiTheme="majorHAnsi" w:hAnsiTheme="majorHAnsi"/>
+        </w:rPr>
+        <w:t xml:space="preserve">. 2010. </w:t>
       </w:r>
       <w:r>
         <w:rPr>
@@ -13769,7 +14320,14 @@
         <w:rPr>
           <w:rFonts w:asciiTheme="majorHAnsi" w:hAnsiTheme="majorHAnsi"/>
         </w:rPr>
-        <w:t xml:space="preserve"> ed. South </w:t>
+        <w:t xml:space="preserve"> ed. </w:t>
+      </w:r>
+      <w:proofErr w:type="gramStart"/>
+      <w:r>
+        <w:rPr>
+          <w:rFonts w:asciiTheme="majorHAnsi" w:hAnsiTheme="majorHAnsi"/>
+        </w:rPr>
+        <w:t xml:space="preserve">South </w:t>
       </w:r>
       <w:r>
         <w:rPr>
@@ -13782,6 +14340,12 @@
           <w:rFonts w:asciiTheme="majorHAnsi" w:hAnsiTheme="majorHAnsi"/>
         </w:rPr>
         <w:tab/>
+      </w:r>
+      <w:proofErr w:type="gramEnd"/>
+      <w:r>
+        <w:rPr>
+          <w:rFonts w:asciiTheme="majorHAnsi" w:hAnsiTheme="majorHAnsi"/>
+        </w:rPr>
         <w:t>M</w:t>
       </w:r>
       <w:r>
@@ -13808,7 +14372,29 @@
         <w:rPr>
           <w:rFonts w:asciiTheme="majorHAnsi" w:eastAsia="Times New Roman" w:hAnsiTheme="majorHAnsi"/>
         </w:rPr>
-        <w:t xml:space="preserve">Park, Thomas. "Darkly." Bootswatch:. Accessed March 28, 2016. </w:t>
+        <w:t xml:space="preserve">Park, Thomas. "Darkly." </w:t>
+      </w:r>
+      <w:proofErr w:type="spellStart"/>
+      <w:proofErr w:type="gramStart"/>
+      <w:r>
+        <w:rPr>
+          <w:rFonts w:asciiTheme="majorHAnsi" w:eastAsia="Times New Roman" w:hAnsiTheme="majorHAnsi"/>
+        </w:rPr>
+        <w:t>Bootswatch</w:t>
+      </w:r>
+      <w:proofErr w:type="spellEnd"/>
+      <w:r>
+        <w:rPr>
+          <w:rFonts w:asciiTheme="majorHAnsi" w:eastAsia="Times New Roman" w:hAnsiTheme="majorHAnsi"/>
+        </w:rPr>
+        <w:t>:.</w:t>
+      </w:r>
+      <w:proofErr w:type="gramEnd"/>
+      <w:r>
+        <w:rPr>
+          <w:rFonts w:asciiTheme="majorHAnsi" w:eastAsia="Times New Roman" w:hAnsiTheme="majorHAnsi"/>
+        </w:rPr>
+        <w:t xml:space="preserve"> Accessed March 28, 2016. </w:t>
       </w:r>
       <w:r>
         <w:rPr>
@@ -13968,12 +14554,21 @@
           <w:sz w:val="21"/>
         </w:rPr>
       </w:pPr>
+      <w:proofErr w:type="spellStart"/>
       <w:r>
         <w:rPr>
           <w:rFonts w:asciiTheme="majorHAnsi" w:hAnsiTheme="majorHAnsi" w:cs="Times"/>
           <w:szCs w:val="32"/>
         </w:rPr>
-        <w:t>Twalib, Salim</w:t>
+        <w:t>Twalib</w:t>
+      </w:r>
+      <w:proofErr w:type="spellEnd"/>
+      <w:r>
+        <w:rPr>
+          <w:rFonts w:asciiTheme="majorHAnsi" w:hAnsiTheme="majorHAnsi" w:cs="Times"/>
+          <w:szCs w:val="32"/>
+        </w:rPr>
+        <w:t>, Salim</w:t>
       </w:r>
       <w:r>
         <w:rPr>
@@ -14019,21 +14614,36 @@
           <w:rFonts w:asciiTheme="majorHAnsi" w:hAnsiTheme="majorHAnsi" w:cs="Times"/>
           <w:szCs w:val="32"/>
         </w:rPr>
-        <w:t xml:space="preserve"> from </w:t>
-      </w:r>
+        <w:t xml:space="preserve"> </w:t>
+      </w:r>
+      <w:proofErr w:type="gramStart"/>
       <w:r>
         <w:rPr>
           <w:rFonts w:asciiTheme="majorHAnsi" w:hAnsiTheme="majorHAnsi" w:cs="Times"/>
           <w:szCs w:val="32"/>
         </w:rPr>
-        <w:t xml:space="preserve"> </w:t>
+        <w:t xml:space="preserve">from </w:t>
       </w:r>
       <w:r>
         <w:rPr>
           <w:rFonts w:asciiTheme="majorHAnsi" w:hAnsiTheme="majorHAnsi" w:cs="Times"/>
           <w:szCs w:val="32"/>
         </w:rPr>
+        <w:t xml:space="preserve"> </w:t>
+      </w:r>
+      <w:r>
+        <w:rPr>
+          <w:rFonts w:asciiTheme="majorHAnsi" w:hAnsiTheme="majorHAnsi" w:cs="Times"/>
+          <w:szCs w:val="32"/>
+        </w:rPr>
         <w:tab/>
+      </w:r>
+      <w:proofErr w:type="gramEnd"/>
+      <w:r>
+        <w:rPr>
+          <w:rFonts w:asciiTheme="majorHAnsi" w:hAnsiTheme="majorHAnsi" w:cs="Times"/>
+          <w:szCs w:val="32"/>
+        </w:rPr>
         <w:t>C</w:t>
       </w:r>
       <w:r>
@@ -14192,8 +14802,9 @@
         <w:pStyle w:val="Heading1"/>
         <w:spacing w:before="0" w:line="240" w:lineRule="auto"/>
       </w:pPr>
-      <w:bookmarkStart w:id="30" w:name="_Toc452272830"/>
-      <w:r>
+      <w:bookmarkStart w:id="30" w:name="_Toc452281427"/>
+      <w:r>
+        <w:lastRenderedPageBreak/>
         <w:t>8</w:t>
       </w:r>
       <w:r>
@@ -14231,7 +14842,7 @@
           <w:szCs w:val="40"/>
         </w:rPr>
       </w:pPr>
-      <w:bookmarkStart w:id="31" w:name="_Toc452272831"/>
+      <w:bookmarkStart w:id="31" w:name="_Toc452281428"/>
       <w:r>
         <w:rPr>
           <w:sz w:val="40"/>
@@ -14331,7 +14942,7 @@
           <w:szCs w:val="40"/>
         </w:rPr>
       </w:pPr>
-      <w:bookmarkStart w:id="32" w:name="_Toc452272832"/>
+      <w:bookmarkStart w:id="32" w:name="_Toc452281429"/>
       <w:r>
         <w:rPr>
           <w:sz w:val="40"/>
@@ -14502,10 +15113,10 @@
       </w:pPr>
     </w:p>
     <w:sectPr>
-      <w:headerReference w:type="even" r:id="rId21"/>
-      <w:headerReference w:type="default" r:id="rId22"/>
-      <w:footerReference w:type="even" r:id="rId23"/>
-      <w:footerReference w:type="default" r:id="rId24"/>
+      <w:headerReference w:type="even" r:id="rId22"/>
+      <w:headerReference w:type="default" r:id="rId23"/>
+      <w:footerReference w:type="even" r:id="rId24"/>
+      <w:footerReference w:type="default" r:id="rId25"/>
       <w:pgSz w:w="12240" w:h="15840"/>
       <w:pgMar w:top="1440" w:right="1800" w:bottom="1440" w:left="1800" w:header="720" w:footer="720" w:gutter="0"/>
       <w:pgNumType w:start="0"/>
@@ -14567,7 +15178,6 @@
           <w:dataBinding w:prefixMappings="xmlns:ns0='http://schemas.openxmlformats.org/package/2006/metadata/core-properties' xmlns:ns1='http://purl.org/dc/elements/1.1/'" w:xpath="/ns0:coreProperties[1]/ns1:title[1]" w:storeItemID="{6C3C8BC8-F283-45AE-878A-BAB7291924A1}"/>
           <w:text/>
         </w:sdtPr>
-        <w:sdtEndPr/>
         <w:sdtContent>
           <w:tc>
             <w:tcPr>
@@ -14710,13 +15320,23 @@
             </w:rPr>
             <w:t xml:space="preserve"> </w:t>
           </w:r>
+          <w:proofErr w:type="spellStart"/>
           <w:r>
             <w:rPr>
               <w:rFonts w:ascii="Calibri" w:eastAsiaTheme="majorEastAsia" w:hAnsi="Calibri" w:cstheme="majorBidi"/>
               <w:b/>
               <w:color w:val="4F81BD" w:themeColor="accent1"/>
             </w:rPr>
-            <w:t>Hooli XYZ</w:t>
+            <w:t>Hooli</w:t>
+          </w:r>
+          <w:proofErr w:type="spellEnd"/>
+          <w:r>
+            <w:rPr>
+              <w:rFonts w:ascii="Calibri" w:eastAsiaTheme="majorEastAsia" w:hAnsi="Calibri" w:cstheme="majorBidi"/>
+              <w:b/>
+              <w:color w:val="4F81BD" w:themeColor="accent1"/>
+            </w:rPr>
+            <w:t xml:space="preserve"> XYZ</w:t>
           </w:r>
         </w:p>
       </w:tc>
@@ -14767,7 +15387,7 @@
               <w:noProof/>
               <w:color w:val="4F81BD" w:themeColor="accent1"/>
             </w:rPr>
-            <w:t>16</w:t>
+            <w:t>1</w:t>
           </w:r>
           <w:r>
             <w:rPr>
@@ -14839,7 +15459,6 @@
           <w:dataBinding w:prefixMappings="xmlns:ns0='http://schemas.openxmlformats.org/package/2006/metadata/core-properties' xmlns:ns1='http://purl.org/dc/elements/1.1/'" w:xpath="/ns0:coreProperties[1]/ns1:title[1]" w:storeItemID="{6C3C8BC8-F283-45AE-878A-BAB7291924A1}"/>
           <w:text/>
         </w:sdtPr>
-        <w:sdtEndPr/>
         <w:sdtContent>
           <w:tc>
             <w:tcPr>
@@ -15129,23 +15748,7 @@
               <w:b/>
               <w:color w:val="4F81BD" w:themeColor="accent1"/>
             </w:rPr>
-            <w:t xml:space="preserve">PRJM300 </w:t>
-          </w:r>
-          <w:r>
-            <w:rPr>
-              <w:rFonts w:ascii="Calibri" w:eastAsiaTheme="majorEastAsia" w:hAnsi="Calibri" w:cstheme="majorBidi"/>
-              <w:b/>
-              <w:color w:val="4F81BD" w:themeColor="accent1"/>
-            </w:rPr>
-            <w:t>Final</w:t>
-          </w:r>
-          <w:r>
-            <w:rPr>
-              <w:rFonts w:ascii="Calibri" w:eastAsiaTheme="majorEastAsia" w:hAnsi="Calibri" w:cstheme="majorBidi"/>
-              <w:b/>
-              <w:color w:val="4F81BD" w:themeColor="accent1"/>
-            </w:rPr>
-            <w:t xml:space="preserve"> Report</w:t>
+            <w:t>PRJM300 Final Report</w:t>
           </w:r>
         </w:p>
       </w:tc>
@@ -15172,15 +15775,7 @@
               <w:b/>
               <w:color w:val="4F81BD" w:themeColor="accent1"/>
             </w:rPr>
-            <w:t xml:space="preserve">June </w:t>
-          </w:r>
-          <w:r>
-            <w:rPr>
-              <w:rFonts w:ascii="Calibri" w:hAnsi="Calibri"/>
-              <w:b/>
-              <w:color w:val="4F81BD" w:themeColor="accent1"/>
-            </w:rPr>
-            <w:t>2016</w:t>
+            <w:t>June 2016</w:t>
           </w:r>
         </w:p>
       </w:tc>
@@ -21621,7 +22216,7 @@
 </file>
 
 <file path=customXml/itemProps2.xml><?xml version="1.0" encoding="utf-8"?>
-<ds:datastoreItem xmlns:ds="http://schemas.openxmlformats.org/officeDocument/2006/customXml" ds:itemID="{0F46D798-5E76-AA4D-B702-B7F95772D09E}">
+<ds:datastoreItem xmlns:ds="http://schemas.openxmlformats.org/officeDocument/2006/customXml" ds:itemID="{C8A7EE70-D1A9-8645-A2CB-0DE77B6AF103}">
   <ds:schemaRefs>
     <ds:schemaRef ds:uri="http://schemas.openxmlformats.org/officeDocument/2006/bibliography"/>
   </ds:schemaRefs>

</xml_diff>